<commit_message>
update project report Signed-off-by: lahiru Pramod <lahirupramod41@gmail.com>
</commit_message>
<xml_diff>
--- a/Project report/Individual Report.docx
+++ b/Project report/Individual Report.docx
@@ -716,7 +716,7 @@
           <w:szCs w:val="52"/>
         </w:rPr>
       </w:pPr>
-      <w:bookmarkStart w:id="0" w:name="_Toc84502218"/>
+      <w:bookmarkStart w:id="0" w:name="_Toc96682518"/>
       <w:r>
         <w:rPr>
           <w:color w:val="auto"/>
@@ -1301,7 +1301,7 @@
           <w:szCs w:val="48"/>
         </w:rPr>
       </w:pPr>
-      <w:bookmarkStart w:id="1" w:name="_Toc84502219"/>
+      <w:bookmarkStart w:id="1" w:name="_Toc96682519"/>
       <w:r>
         <w:rPr>
           <w:color w:val="auto"/>
@@ -1450,17 +1450,7 @@
     <w:p/>
     <w:p/>
     <w:p/>
-    <w:p/>
-    <w:p/>
-    <w:p>
-      <w:pPr>
-        <w:tabs>
-          <w:tab w:val="left" w:pos="1905"/>
-        </w:tabs>
-      </w:pPr>
-      <w:r>
-        <w:tab/>
-      </w:r>
+    <w:p>
       <w:r>
         <w:br w:type="page"/>
       </w:r>
@@ -1472,12 +1462,559 @@
           <w:bottom w:val="single" w:sz="4" w:space="1" w:color="auto"/>
         </w:pBdr>
         <w:rPr>
+          <w:color w:val="000000" w:themeColor="text1"/>
+          <w:sz w:val="44"/>
+          <w:szCs w:val="44"/>
+        </w:rPr>
+      </w:pPr>
+      <w:bookmarkStart w:id="2" w:name="_Toc96682520"/>
+      <w:r>
+        <w:rPr>
+          <w:color w:val="000000" w:themeColor="text1"/>
+          <w:sz w:val="48"/>
+          <w:szCs w:val="48"/>
+        </w:rPr>
+        <w:lastRenderedPageBreak/>
+        <w:t>DECLARATION</w:t>
+      </w:r>
+      <w:bookmarkEnd w:id="2"/>
+    </w:p>
+    <w:p/>
+    <w:p/>
+    <w:p>
+      <w:pPr>
+        <w:tabs>
+          <w:tab w:val="left" w:pos="1905"/>
+        </w:tabs>
+        <w:jc w:val="both"/>
+        <w:rPr>
+          <w:sz w:val="28"/>
+          <w:szCs w:val="28"/>
+        </w:rPr>
+      </w:pPr>
+      <w:r>
+        <w:rPr>
+          <w:sz w:val="28"/>
+          <w:szCs w:val="28"/>
+        </w:rPr>
+        <w:t>I declare that this report is my own work and has not been submitted in any form for another degree or diploma at any university or other</w:t>
+      </w:r>
+      <w:r>
+        <w:rPr>
+          <w:sz w:val="28"/>
+          <w:szCs w:val="28"/>
+        </w:rPr>
+        <w:t xml:space="preserve"> institution of tertiary education. </w:t>
+      </w:r>
+    </w:p>
+    <w:p>
+      <w:pPr>
+        <w:tabs>
+          <w:tab w:val="left" w:pos="1905"/>
+        </w:tabs>
+        <w:jc w:val="both"/>
+        <w:rPr>
+          <w:sz w:val="28"/>
+          <w:szCs w:val="28"/>
+        </w:rPr>
+      </w:pPr>
+    </w:p>
+    <w:p>
+      <w:pPr>
+        <w:tabs>
+          <w:tab w:val="left" w:pos="1905"/>
+        </w:tabs>
+        <w:jc w:val="both"/>
+        <w:rPr>
+          <w:sz w:val="28"/>
+          <w:szCs w:val="28"/>
+        </w:rPr>
+      </w:pPr>
+    </w:p>
+    <w:p>
+      <w:pPr>
+        <w:tabs>
+          <w:tab w:val="left" w:pos="1905"/>
+        </w:tabs>
+        <w:jc w:val="both"/>
+        <w:rPr>
+          <w:sz w:val="28"/>
+          <w:szCs w:val="28"/>
+        </w:rPr>
+      </w:pPr>
+    </w:p>
+    <w:p>
+      <w:pPr>
+        <w:tabs>
+          <w:tab w:val="left" w:pos="1905"/>
+        </w:tabs>
+        <w:jc w:val="both"/>
+        <w:rPr>
+          <w:sz w:val="28"/>
+          <w:szCs w:val="28"/>
+        </w:rPr>
+      </w:pPr>
+    </w:p>
+    <w:p>
+      <w:pPr>
+        <w:tabs>
+          <w:tab w:val="left" w:pos="1905"/>
+        </w:tabs>
+        <w:jc w:val="both"/>
+        <w:rPr>
+          <w:sz w:val="28"/>
+          <w:szCs w:val="28"/>
+        </w:rPr>
+      </w:pPr>
+    </w:p>
+    <w:p>
+      <w:pPr>
+        <w:tabs>
+          <w:tab w:val="left" w:pos="1905"/>
+        </w:tabs>
+        <w:jc w:val="both"/>
+        <w:rPr>
+          <w:sz w:val="28"/>
+          <w:szCs w:val="28"/>
+        </w:rPr>
+      </w:pPr>
+      <w:r>
+        <w:rPr>
+          <w:sz w:val="28"/>
+          <w:szCs w:val="28"/>
+        </w:rPr>
+        <w:t xml:space="preserve">Name of Student - N. </w:t>
+      </w:r>
+      <w:proofErr w:type="spellStart"/>
+      <w:r>
+        <w:rPr>
+          <w:sz w:val="28"/>
+          <w:szCs w:val="28"/>
+        </w:rPr>
+        <w:t>Lahiru</w:t>
+      </w:r>
+      <w:proofErr w:type="spellEnd"/>
+      <w:r>
+        <w:rPr>
+          <w:sz w:val="28"/>
+          <w:szCs w:val="28"/>
+        </w:rPr>
+        <w:t xml:space="preserve"> </w:t>
+      </w:r>
+      <w:proofErr w:type="spellStart"/>
+      <w:r>
+        <w:rPr>
+          <w:sz w:val="28"/>
+          <w:szCs w:val="28"/>
+        </w:rPr>
+        <w:t>pramod</w:t>
+      </w:r>
+      <w:proofErr w:type="spellEnd"/>
+      <w:r>
+        <w:rPr>
+          <w:sz w:val="28"/>
+          <w:szCs w:val="28"/>
+        </w:rPr>
+        <w:t xml:space="preserve"> De Silva (gal-it-2019-f-0005)</w:t>
+      </w:r>
+    </w:p>
+    <w:p>
+      <w:pPr>
+        <w:tabs>
+          <w:tab w:val="left" w:pos="1905"/>
+        </w:tabs>
+        <w:jc w:val="both"/>
+        <w:rPr>
+          <w:sz w:val="28"/>
+          <w:szCs w:val="28"/>
+        </w:rPr>
+      </w:pPr>
+    </w:p>
+    <w:p>
+      <w:pPr>
+        <w:tabs>
+          <w:tab w:val="left" w:pos="1905"/>
+        </w:tabs>
+        <w:jc w:val="both"/>
+        <w:rPr>
+          <w:sz w:val="28"/>
+          <w:szCs w:val="28"/>
+        </w:rPr>
+        <w:sectPr>
+          <w:footerReference w:type="default" r:id="rId9"/>
+          <w:pgSz w:w="11907" w:h="16839" w:code="9"/>
+          <w:pgMar w:top="1418" w:right="1418" w:bottom="1418" w:left="1701" w:header="720" w:footer="720" w:gutter="0"/>
+          <w:cols w:space="720"/>
+          <w:docGrid w:linePitch="360"/>
+        </w:sectPr>
+      </w:pPr>
+    </w:p>
+    <w:p>
+      <w:pPr>
+        <w:tabs>
+          <w:tab w:val="left" w:pos="1905"/>
+        </w:tabs>
+        <w:jc w:val="both"/>
+        <w:rPr>
+          <w:sz w:val="28"/>
+          <w:szCs w:val="28"/>
+        </w:rPr>
+      </w:pPr>
+      <w:r>
+        <w:rPr>
+          <w:sz w:val="28"/>
+          <w:szCs w:val="28"/>
+        </w:rPr>
+        <w:lastRenderedPageBreak/>
+        <w:t>Date</w:t>
+      </w:r>
+    </w:p>
+    <w:p>
+      <w:pPr>
+        <w:tabs>
+          <w:tab w:val="left" w:pos="1905"/>
+        </w:tabs>
+        <w:jc w:val="both"/>
+        <w:rPr>
+          <w:sz w:val="28"/>
+          <w:szCs w:val="28"/>
+          <w:u w:val="dash"/>
+        </w:rPr>
+      </w:pPr>
+      <w:r>
+        <w:rPr>
+          <w:sz w:val="28"/>
+          <w:szCs w:val="28"/>
+          <w:u w:val="dash"/>
+        </w:rPr>
+        <w:t>2022.01</w:t>
+      </w:r>
+      <w:r>
+        <w:rPr>
+          <w:sz w:val="28"/>
+          <w:szCs w:val="28"/>
+          <w:u w:val="dash"/>
+        </w:rPr>
+        <w:t>.28</w:t>
+      </w:r>
+    </w:p>
+    <w:p>
+      <w:pPr>
+        <w:tabs>
+          <w:tab w:val="left" w:pos="1905"/>
+        </w:tabs>
+        <w:jc w:val="both"/>
+        <w:rPr>
+          <w:sz w:val="28"/>
+          <w:szCs w:val="28"/>
+        </w:rPr>
+      </w:pPr>
+      <w:r>
+        <w:rPr>
+          <w:sz w:val="28"/>
+          <w:szCs w:val="28"/>
+        </w:rPr>
+        <w:lastRenderedPageBreak/>
+        <w:t>Signature of Student</w:t>
+      </w:r>
+    </w:p>
+    <w:p>
+      <w:pPr>
+        <w:tabs>
+          <w:tab w:val="left" w:pos="1905"/>
+        </w:tabs>
+        <w:jc w:val="both"/>
+        <w:rPr>
+          <w:sz w:val="28"/>
+          <w:szCs w:val="28"/>
+          <w:u w:val="dash"/>
+        </w:rPr>
+        <w:sectPr>
+          <w:type w:val="continuous"/>
+          <w:pgSz w:w="11907" w:h="16839" w:code="9"/>
+          <w:pgMar w:top="1418" w:right="1418" w:bottom="1418" w:left="1701" w:header="720" w:footer="720" w:gutter="0"/>
+          <w:cols w:num="2" w:space="720"/>
+          <w:docGrid w:linePitch="360"/>
+        </w:sectPr>
+      </w:pPr>
+      <w:proofErr w:type="spellStart"/>
+      <w:r>
+        <w:rPr>
+          <w:sz w:val="28"/>
+          <w:szCs w:val="28"/>
+          <w:u w:val="dash"/>
+        </w:rPr>
+        <w:t>Lahiru</w:t>
+      </w:r>
+      <w:proofErr w:type="spellEnd"/>
+      <w:r>
+        <w:rPr>
+          <w:sz w:val="28"/>
+          <w:szCs w:val="28"/>
+          <w:u w:val="dash"/>
+        </w:rPr>
+        <w:t xml:space="preserve"> </w:t>
+      </w:r>
+      <w:proofErr w:type="spellStart"/>
+      <w:r>
+        <w:rPr>
+          <w:sz w:val="28"/>
+          <w:szCs w:val="28"/>
+          <w:u w:val="dash"/>
+        </w:rPr>
+        <w:t>pramod</w:t>
+      </w:r>
+      <w:proofErr w:type="spellEnd"/>
+    </w:p>
+    <w:p>
+      <w:pPr>
+        <w:tabs>
+          <w:tab w:val="left" w:pos="1905"/>
+        </w:tabs>
+        <w:jc w:val="both"/>
+        <w:rPr>
+          <w:sz w:val="28"/>
+          <w:szCs w:val="28"/>
+          <w:u w:val="dash"/>
+        </w:rPr>
+      </w:pPr>
+    </w:p>
+    <w:p>
+      <w:pPr>
+        <w:tabs>
+          <w:tab w:val="left" w:pos="1905"/>
+        </w:tabs>
+        <w:jc w:val="both"/>
+        <w:rPr>
+          <w:sz w:val="28"/>
+          <w:szCs w:val="28"/>
+          <w:u w:val="dash"/>
+        </w:rPr>
+      </w:pPr>
+    </w:p>
+    <w:p>
+      <w:pPr>
+        <w:tabs>
+          <w:tab w:val="left" w:pos="1905"/>
+        </w:tabs>
+        <w:jc w:val="both"/>
+        <w:rPr>
+          <w:sz w:val="28"/>
+          <w:szCs w:val="28"/>
+          <w:u w:val="dash"/>
+        </w:rPr>
+      </w:pPr>
+    </w:p>
+    <w:p>
+      <w:pPr>
+        <w:tabs>
+          <w:tab w:val="left" w:pos="1905"/>
+        </w:tabs>
+        <w:jc w:val="both"/>
+        <w:rPr>
+          <w:sz w:val="28"/>
+          <w:szCs w:val="28"/>
+        </w:rPr>
+      </w:pPr>
+      <w:r>
+        <w:rPr>
+          <w:sz w:val="28"/>
+          <w:szCs w:val="28"/>
+        </w:rPr>
+        <w:t xml:space="preserve">Supervised </w:t>
+      </w:r>
+      <w:r>
+        <w:rPr>
+          <w:sz w:val="28"/>
+          <w:szCs w:val="28"/>
+        </w:rPr>
+        <w:t>by:</w:t>
+      </w:r>
+    </w:p>
+    <w:p>
+      <w:pPr>
+        <w:tabs>
+          <w:tab w:val="left" w:pos="1905"/>
+        </w:tabs>
+        <w:jc w:val="both"/>
+        <w:rPr>
+          <w:sz w:val="28"/>
+          <w:szCs w:val="28"/>
+        </w:rPr>
+      </w:pPr>
+      <w:r>
+        <w:rPr>
+          <w:sz w:val="28"/>
+          <w:szCs w:val="28"/>
+        </w:rPr>
+        <w:t xml:space="preserve">Name of Supervisor: Mrs. D. N. P. </w:t>
+      </w:r>
+      <w:proofErr w:type="spellStart"/>
+      <w:r>
+        <w:rPr>
+          <w:sz w:val="28"/>
+          <w:szCs w:val="28"/>
+        </w:rPr>
+        <w:t>Attanayake</w:t>
+      </w:r>
+      <w:proofErr w:type="spellEnd"/>
+      <w:r>
+        <w:rPr>
+          <w:sz w:val="28"/>
+          <w:szCs w:val="28"/>
+        </w:rPr>
+        <w:t xml:space="preserve"> (senior Lecturer)</w:t>
+      </w:r>
+    </w:p>
+    <w:p>
+      <w:pPr>
+        <w:tabs>
+          <w:tab w:val="left" w:pos="1905"/>
+        </w:tabs>
+        <w:jc w:val="both"/>
+        <w:rPr>
+          <w:sz w:val="28"/>
+          <w:szCs w:val="28"/>
+        </w:rPr>
+      </w:pPr>
+    </w:p>
+    <w:p>
+      <w:pPr>
+        <w:tabs>
+          <w:tab w:val="left" w:pos="1905"/>
+        </w:tabs>
+        <w:jc w:val="both"/>
+        <w:rPr>
+          <w:sz w:val="28"/>
+          <w:szCs w:val="28"/>
+        </w:rPr>
+        <w:sectPr>
+          <w:type w:val="continuous"/>
+          <w:pgSz w:w="11907" w:h="16839" w:code="9"/>
+          <w:pgMar w:top="1418" w:right="1418" w:bottom="1418" w:left="1701" w:header="720" w:footer="720" w:gutter="0"/>
+          <w:cols w:space="720"/>
+          <w:docGrid w:linePitch="360"/>
+        </w:sectPr>
+      </w:pPr>
+    </w:p>
+    <w:p>
+      <w:pPr>
+        <w:tabs>
+          <w:tab w:val="left" w:pos="1905"/>
+        </w:tabs>
+        <w:jc w:val="both"/>
+        <w:rPr>
+          <w:sz w:val="28"/>
+          <w:szCs w:val="28"/>
+        </w:rPr>
+      </w:pPr>
+      <w:r>
+        <w:rPr>
+          <w:sz w:val="28"/>
+          <w:szCs w:val="28"/>
+        </w:rPr>
+        <w:lastRenderedPageBreak/>
+        <w:t>Date</w:t>
+      </w:r>
+    </w:p>
+    <w:p>
+      <w:pPr>
+        <w:tabs>
+          <w:tab w:val="left" w:pos="1905"/>
+        </w:tabs>
+        <w:jc w:val="both"/>
+        <w:rPr>
+          <w:sz w:val="28"/>
+          <w:szCs w:val="28"/>
+        </w:rPr>
+      </w:pPr>
+      <w:r>
+        <w:rPr>
+          <w:sz w:val="28"/>
+          <w:szCs w:val="28"/>
+        </w:rPr>
+        <w:t>--------------------</w:t>
+      </w:r>
+    </w:p>
+    <w:p>
+      <w:pPr>
+        <w:tabs>
+          <w:tab w:val="left" w:pos="1905"/>
+        </w:tabs>
+        <w:jc w:val="both"/>
+        <w:rPr>
+          <w:sz w:val="28"/>
+          <w:szCs w:val="28"/>
+        </w:rPr>
+      </w:pPr>
+      <w:r>
+        <w:rPr>
+          <w:sz w:val="28"/>
+          <w:szCs w:val="28"/>
+        </w:rPr>
+        <w:lastRenderedPageBreak/>
+        <w:t>Signature of Supervisor</w:t>
+      </w:r>
+    </w:p>
+    <w:p>
+      <w:pPr>
+        <w:tabs>
+          <w:tab w:val="left" w:pos="1905"/>
+        </w:tabs>
+        <w:jc w:val="both"/>
+        <w:rPr>
+          <w:sz w:val="28"/>
+          <w:szCs w:val="28"/>
+        </w:rPr>
+        <w:sectPr>
+          <w:type w:val="continuous"/>
+          <w:pgSz w:w="11907" w:h="16839" w:code="9"/>
+          <w:pgMar w:top="1418" w:right="1418" w:bottom="1418" w:left="1701" w:header="720" w:footer="720" w:gutter="0"/>
+          <w:cols w:num="2" w:space="720"/>
+          <w:docGrid w:linePitch="360"/>
+        </w:sectPr>
+      </w:pPr>
+      <w:r>
+        <w:rPr>
+          <w:sz w:val="28"/>
+          <w:szCs w:val="28"/>
+        </w:rPr>
+        <w:t>-------------------------------</w:t>
+      </w:r>
+    </w:p>
+    <w:p>
+      <w:pPr>
+        <w:tabs>
+          <w:tab w:val="left" w:pos="1905"/>
+        </w:tabs>
+        <w:jc w:val="both"/>
+        <w:rPr>
+          <w:sz w:val="28"/>
+          <w:szCs w:val="28"/>
+        </w:rPr>
+      </w:pPr>
+      <w:r>
+        <w:rPr>
+          <w:sz w:val="28"/>
+          <w:szCs w:val="28"/>
+        </w:rPr>
+        <w:lastRenderedPageBreak/>
+        <w:br w:type="page"/>
+      </w:r>
+    </w:p>
+    <w:p>
+      <w:pPr>
+        <w:pStyle w:val="Heading1"/>
+        <w:pBdr>
+          <w:bottom w:val="single" w:sz="4" w:space="1" w:color="auto"/>
+        </w:pBdr>
+        <w:rPr>
           <w:color w:val="auto"/>
           <w:sz w:val="48"/>
           <w:szCs w:val="48"/>
         </w:rPr>
       </w:pPr>
-      <w:bookmarkStart w:id="2" w:name="_Toc84502220"/>
+      <w:bookmarkStart w:id="3" w:name="_Toc96682521"/>
       <w:r>
         <w:rPr>
           <w:color w:val="auto"/>
@@ -1487,7 +2024,7 @@
         <w:lastRenderedPageBreak/>
         <w:t>ABSTRACT</w:t>
       </w:r>
-      <w:bookmarkEnd w:id="2"/>
+      <w:bookmarkEnd w:id="3"/>
     </w:p>
     <w:p/>
     <w:p>
@@ -2042,7 +2579,7 @@
               <w:tab w:val="right" w:leader="dot" w:pos="8778"/>
             </w:tabs>
             <w:rPr>
-              <w:rFonts w:eastAsiaTheme="minorEastAsia" w:cs="Arial Unicode MS"/>
+              <w:rFonts w:eastAsiaTheme="minorEastAsia"/>
               <w:noProof/>
             </w:rPr>
           </w:pPr>
@@ -2064,7 +2601,7 @@
             </w:rPr>
             <w:fldChar w:fldCharType="separate"/>
           </w:r>
-          <w:hyperlink w:anchor="_Toc84502218" w:history="1">
+          <w:hyperlink w:anchor="_Toc96682518" w:history="1">
             <w:r>
               <w:rPr>
                 <w:rStyle w:val="Hyperlink"/>
@@ -2091,7 +2628,7 @@
                 <w:noProof/>
                 <w:webHidden/>
               </w:rPr>
-              <w:instrText xml:space="preserve"> PAGEREF _Toc84502218 \h </w:instrText>
+              <w:instrText xml:space="preserve"> PAGEREF _Toc96682518 \h </w:instrText>
             </w:r>
             <w:r>
               <w:rPr>
@@ -2129,11 +2666,11 @@
               <w:tab w:val="right" w:leader="dot" w:pos="8778"/>
             </w:tabs>
             <w:rPr>
-              <w:rFonts w:eastAsiaTheme="minorEastAsia" w:cs="Arial Unicode MS"/>
+              <w:rFonts w:eastAsiaTheme="minorEastAsia"/>
               <w:noProof/>
             </w:rPr>
           </w:pPr>
-          <w:hyperlink w:anchor="_Toc84502219" w:history="1">
+          <w:hyperlink w:anchor="_Toc96682519" w:history="1">
             <w:r>
               <w:rPr>
                 <w:rStyle w:val="Hyperlink"/>
@@ -2160,7 +2697,7 @@
                 <w:noProof/>
                 <w:webHidden/>
               </w:rPr>
-              <w:instrText xml:space="preserve"> PAGEREF _Toc84502219 \h </w:instrText>
+              <w:instrText xml:space="preserve"> PAGEREF _Toc96682519 \h </w:instrText>
             </w:r>
             <w:r>
               <w:rPr>
@@ -2198,17 +2735,17 @@
               <w:tab w:val="right" w:leader="dot" w:pos="8778"/>
             </w:tabs>
             <w:rPr>
-              <w:rFonts w:eastAsiaTheme="minorEastAsia" w:cs="Arial Unicode MS"/>
+              <w:rFonts w:eastAsiaTheme="minorEastAsia"/>
               <w:noProof/>
             </w:rPr>
           </w:pPr>
-          <w:hyperlink w:anchor="_Toc84502220" w:history="1">
+          <w:hyperlink w:anchor="_Toc96682520" w:history="1">
             <w:r>
               <w:rPr>
                 <w:rStyle w:val="Hyperlink"/>
                 <w:noProof/>
               </w:rPr>
-              <w:t>ABSTRACT</w:t>
+              <w:t>DECLARATION</w:t>
             </w:r>
             <w:r>
               <w:rPr>
@@ -2229,7 +2766,7 @@
                 <w:noProof/>
                 <w:webHidden/>
               </w:rPr>
-              <w:instrText xml:space="preserve"> PAGEREF _Toc84502220 \h </w:instrText>
+              <w:instrText xml:space="preserve"> PAGEREF _Toc96682520 \h </w:instrText>
             </w:r>
             <w:r>
               <w:rPr>
@@ -2250,6 +2787,75 @@
                 <w:webHidden/>
               </w:rPr>
               <w:t>4</w:t>
+            </w:r>
+            <w:r>
+              <w:rPr>
+                <w:noProof/>
+                <w:webHidden/>
+              </w:rPr>
+              <w:fldChar w:fldCharType="end"/>
+            </w:r>
+          </w:hyperlink>
+        </w:p>
+        <w:p>
+          <w:pPr>
+            <w:pStyle w:val="TOC1"/>
+            <w:tabs>
+              <w:tab w:val="right" w:leader="dot" w:pos="8778"/>
+            </w:tabs>
+            <w:rPr>
+              <w:rFonts w:eastAsiaTheme="minorEastAsia"/>
+              <w:noProof/>
+            </w:rPr>
+          </w:pPr>
+          <w:hyperlink w:anchor="_Toc96682521" w:history="1">
+            <w:r>
+              <w:rPr>
+                <w:rStyle w:val="Hyperlink"/>
+                <w:noProof/>
+              </w:rPr>
+              <w:t>ABSTRACT</w:t>
+            </w:r>
+            <w:r>
+              <w:rPr>
+                <w:noProof/>
+                <w:webHidden/>
+              </w:rPr>
+              <w:tab/>
+            </w:r>
+            <w:r>
+              <w:rPr>
+                <w:noProof/>
+                <w:webHidden/>
+              </w:rPr>
+              <w:fldChar w:fldCharType="begin"/>
+            </w:r>
+            <w:r>
+              <w:rPr>
+                <w:noProof/>
+                <w:webHidden/>
+              </w:rPr>
+              <w:instrText xml:space="preserve"> PAGEREF _Toc96682521 \h </w:instrText>
+            </w:r>
+            <w:r>
+              <w:rPr>
+                <w:noProof/>
+                <w:webHidden/>
+              </w:rPr>
+            </w:r>
+            <w:r>
+              <w:rPr>
+                <w:noProof/>
+                <w:webHidden/>
+              </w:rPr>
+              <w:fldChar w:fldCharType="separate"/>
+            </w:r>
+            <w:r>
+              <w:rPr>
+                <w:noProof/>
+                <w:webHidden/>
+              </w:rPr>
+              <w:t>5</w:t>
             </w:r>
             <w:r>
               <w:rPr>
@@ -2268,11 +2874,11 @@
               <w:tab w:val="right" w:leader="dot" w:pos="8778"/>
             </w:tabs>
             <w:rPr>
-              <w:rFonts w:eastAsiaTheme="minorEastAsia" w:cs="Arial Unicode MS"/>
+              <w:rFonts w:eastAsiaTheme="minorEastAsia"/>
               <w:noProof/>
             </w:rPr>
           </w:pPr>
-          <w:hyperlink w:anchor="_Toc84502221" w:history="1">
+          <w:hyperlink w:anchor="_Toc96682522" w:history="1">
             <w:r>
               <w:rPr>
                 <w:rStyle w:val="Hyperlink"/>
@@ -2284,7 +2890,7 @@
             </w:r>
             <w:r>
               <w:rPr>
-                <w:rFonts w:eastAsiaTheme="minorEastAsia" w:cs="Arial Unicode MS"/>
+                <w:rFonts w:eastAsiaTheme="minorEastAsia"/>
                 <w:noProof/>
               </w:rPr>
               <w:tab/>
@@ -2317,7 +2923,7 @@
                 <w:noProof/>
                 <w:webHidden/>
               </w:rPr>
-              <w:instrText xml:space="preserve"> PAGEREF _Toc84502221 \h </w:instrText>
+              <w:instrText xml:space="preserve"> PAGEREF _Toc96682522 \h </w:instrText>
             </w:r>
             <w:r>
               <w:rPr>
@@ -2337,7 +2943,7 @@
                 <w:noProof/>
                 <w:webHidden/>
               </w:rPr>
-              <w:t>6</w:t>
+              <w:t>7</w:t>
             </w:r>
             <w:r>
               <w:rPr>
@@ -2356,11 +2962,11 @@
               <w:tab w:val="right" w:leader="dot" w:pos="8778"/>
             </w:tabs>
             <w:rPr>
-              <w:rFonts w:eastAsiaTheme="minorEastAsia" w:cs="Arial Unicode MS"/>
+              <w:rFonts w:eastAsiaTheme="minorEastAsia"/>
               <w:noProof/>
             </w:rPr>
           </w:pPr>
-          <w:hyperlink w:anchor="_Toc84502222" w:history="1">
+          <w:hyperlink w:anchor="_Toc96682523" w:history="1">
             <w:r>
               <w:rPr>
                 <w:rStyle w:val="Hyperlink"/>
@@ -2370,7 +2976,7 @@
             </w:r>
             <w:r>
               <w:rPr>
-                <w:rFonts w:eastAsiaTheme="minorEastAsia" w:cs="Arial Unicode MS"/>
+                <w:rFonts w:eastAsiaTheme="minorEastAsia"/>
                 <w:noProof/>
               </w:rPr>
               <w:tab/>
@@ -2401,7 +3007,7 @@
                 <w:noProof/>
                 <w:webHidden/>
               </w:rPr>
-              <w:instrText xml:space="preserve"> PAGEREF _Toc84502222 \h </w:instrText>
+              <w:instrText xml:space="preserve"> PAGEREF _Toc96682523 \h </w:instrText>
             </w:r>
             <w:r>
               <w:rPr>
@@ -2421,7 +3027,7 @@
                 <w:noProof/>
                 <w:webHidden/>
               </w:rPr>
-              <w:t>6</w:t>
+              <w:t>7</w:t>
             </w:r>
             <w:r>
               <w:rPr>
@@ -2440,11 +3046,11 @@
               <w:tab w:val="right" w:leader="dot" w:pos="8778"/>
             </w:tabs>
             <w:rPr>
-              <w:rFonts w:eastAsiaTheme="minorEastAsia" w:cs="Arial Unicode MS"/>
+              <w:rFonts w:eastAsiaTheme="minorEastAsia"/>
               <w:noProof/>
             </w:rPr>
           </w:pPr>
-          <w:hyperlink w:anchor="_Toc84502223" w:history="1">
+          <w:hyperlink w:anchor="_Toc96682524" w:history="1">
             <w:r>
               <w:rPr>
                 <w:rStyle w:val="Hyperlink"/>
@@ -2454,7 +3060,7 @@
             </w:r>
             <w:r>
               <w:rPr>
-                <w:rFonts w:eastAsiaTheme="minorEastAsia" w:cs="Arial Unicode MS"/>
+                <w:rFonts w:eastAsiaTheme="minorEastAsia"/>
                 <w:noProof/>
               </w:rPr>
               <w:tab/>
@@ -2485,7 +3091,7 @@
                 <w:noProof/>
                 <w:webHidden/>
               </w:rPr>
-              <w:instrText xml:space="preserve"> PAGEREF _Toc84502223 \h </w:instrText>
+              <w:instrText xml:space="preserve"> PAGEREF _Toc96682524 \h </w:instrText>
             </w:r>
             <w:r>
               <w:rPr>
@@ -2505,7 +3111,7 @@
                 <w:noProof/>
                 <w:webHidden/>
               </w:rPr>
-              <w:t>7</w:t>
+              <w:t>8</w:t>
             </w:r>
             <w:r>
               <w:rPr>
@@ -2524,11 +3130,11 @@
               <w:tab w:val="right" w:leader="dot" w:pos="8778"/>
             </w:tabs>
             <w:rPr>
-              <w:rFonts w:eastAsiaTheme="minorEastAsia" w:cs="Arial Unicode MS"/>
+              <w:rFonts w:eastAsiaTheme="minorEastAsia"/>
               <w:noProof/>
             </w:rPr>
           </w:pPr>
-          <w:hyperlink w:anchor="_Toc84502224" w:history="1">
+          <w:hyperlink w:anchor="_Toc96682525" w:history="1">
             <w:r>
               <w:rPr>
                 <w:rStyle w:val="Hyperlink"/>
@@ -2538,7 +3144,7 @@
             </w:r>
             <w:r>
               <w:rPr>
-                <w:rFonts w:eastAsiaTheme="minorEastAsia" w:cs="Arial Unicode MS"/>
+                <w:rFonts w:eastAsiaTheme="minorEastAsia"/>
                 <w:noProof/>
               </w:rPr>
               <w:tab/>
@@ -2569,7 +3175,7 @@
                 <w:noProof/>
                 <w:webHidden/>
               </w:rPr>
-              <w:instrText xml:space="preserve"> PAGEREF _Toc84502224 \h </w:instrText>
+              <w:instrText xml:space="preserve"> PAGEREF _Toc96682525 \h </w:instrText>
             </w:r>
             <w:r>
               <w:rPr>
@@ -2589,7 +3195,7 @@
                 <w:noProof/>
                 <w:webHidden/>
               </w:rPr>
-              <w:t>8</w:t>
+              <w:t>9</w:t>
             </w:r>
             <w:r>
               <w:rPr>
@@ -2608,11 +3214,11 @@
               <w:tab w:val="right" w:leader="dot" w:pos="8778"/>
             </w:tabs>
             <w:rPr>
-              <w:rFonts w:eastAsiaTheme="minorEastAsia" w:cs="Arial Unicode MS"/>
+              <w:rFonts w:eastAsiaTheme="minorEastAsia"/>
               <w:noProof/>
             </w:rPr>
           </w:pPr>
-          <w:hyperlink w:anchor="_Toc84502225" w:history="1">
+          <w:hyperlink w:anchor="_Toc96682526" w:history="1">
             <w:r>
               <w:rPr>
                 <w:rStyle w:val="Hyperlink"/>
@@ -2622,7 +3228,7 @@
             </w:r>
             <w:r>
               <w:rPr>
-                <w:rFonts w:eastAsiaTheme="minorEastAsia" w:cs="Arial Unicode MS"/>
+                <w:rFonts w:eastAsiaTheme="minorEastAsia"/>
                 <w:noProof/>
               </w:rPr>
               <w:tab/>
@@ -2653,7 +3259,7 @@
                 <w:noProof/>
                 <w:webHidden/>
               </w:rPr>
-              <w:instrText xml:space="preserve"> PAGEREF _Toc84502225 \h </w:instrText>
+              <w:instrText xml:space="preserve"> PAGEREF _Toc96682526 \h </w:instrText>
             </w:r>
             <w:r>
               <w:rPr>
@@ -2673,7 +3279,7 @@
                 <w:noProof/>
                 <w:webHidden/>
               </w:rPr>
-              <w:t>8</w:t>
+              <w:t>9</w:t>
             </w:r>
             <w:r>
               <w:rPr>
@@ -2692,11 +3298,11 @@
               <w:tab w:val="right" w:leader="dot" w:pos="8778"/>
             </w:tabs>
             <w:rPr>
-              <w:rFonts w:eastAsiaTheme="minorEastAsia" w:cs="Arial Unicode MS"/>
+              <w:rFonts w:eastAsiaTheme="minorEastAsia"/>
               <w:noProof/>
             </w:rPr>
           </w:pPr>
-          <w:hyperlink w:anchor="_Toc84502226" w:history="1">
+          <w:hyperlink w:anchor="_Toc96682527" w:history="1">
             <w:r>
               <w:rPr>
                 <w:rStyle w:val="Hyperlink"/>
@@ -2706,7 +3312,7 @@
             </w:r>
             <w:r>
               <w:rPr>
-                <w:rFonts w:eastAsiaTheme="minorEastAsia" w:cs="Arial Unicode MS"/>
+                <w:rFonts w:eastAsiaTheme="minorEastAsia"/>
                 <w:noProof/>
               </w:rPr>
               <w:tab/>
@@ -2737,7 +3343,7 @@
                 <w:noProof/>
                 <w:webHidden/>
               </w:rPr>
-              <w:instrText xml:space="preserve"> PAGEREF _Toc84502226 \h </w:instrText>
+              <w:instrText xml:space="preserve"> PAGEREF _Toc96682527 \h </w:instrText>
             </w:r>
             <w:r>
               <w:rPr>
@@ -2757,7 +3363,7 @@
                 <w:noProof/>
                 <w:webHidden/>
               </w:rPr>
-              <w:t>9</w:t>
+              <w:t>10</w:t>
             </w:r>
             <w:r>
               <w:rPr>
@@ -2776,11 +3382,11 @@
               <w:tab w:val="right" w:leader="dot" w:pos="8778"/>
             </w:tabs>
             <w:rPr>
-              <w:rFonts w:eastAsiaTheme="minorEastAsia" w:cs="Arial Unicode MS"/>
+              <w:rFonts w:eastAsiaTheme="minorEastAsia"/>
               <w:noProof/>
             </w:rPr>
           </w:pPr>
-          <w:hyperlink w:anchor="_Toc84502227" w:history="1">
+          <w:hyperlink w:anchor="_Toc96682528" w:history="1">
             <w:r>
               <w:rPr>
                 <w:rStyle w:val="Hyperlink"/>
@@ -2790,7 +3396,7 @@
             </w:r>
             <w:r>
               <w:rPr>
-                <w:rFonts w:eastAsiaTheme="minorEastAsia" w:cs="Arial Unicode MS"/>
+                <w:rFonts w:eastAsiaTheme="minorEastAsia"/>
                 <w:noProof/>
               </w:rPr>
               <w:tab/>
@@ -2821,7 +3427,7 @@
                 <w:noProof/>
                 <w:webHidden/>
               </w:rPr>
-              <w:instrText xml:space="preserve"> PAGEREF _Toc84502227 \h </w:instrText>
+              <w:instrText xml:space="preserve"> PAGEREF _Toc96682528 \h </w:instrText>
             </w:r>
             <w:r>
               <w:rPr>
@@ -2841,7 +3447,7 @@
                 <w:noProof/>
                 <w:webHidden/>
               </w:rPr>
-              <w:t>10</w:t>
+              <w:t>11</w:t>
             </w:r>
             <w:r>
               <w:rPr>
@@ -2860,11 +3466,11 @@
               <w:tab w:val="right" w:leader="dot" w:pos="8778"/>
             </w:tabs>
             <w:rPr>
-              <w:rFonts w:eastAsiaTheme="minorEastAsia" w:cs="Arial Unicode MS"/>
+              <w:rFonts w:eastAsiaTheme="minorEastAsia"/>
               <w:noProof/>
             </w:rPr>
           </w:pPr>
-          <w:hyperlink w:anchor="_Toc84502228" w:history="1">
+          <w:hyperlink w:anchor="_Toc96682529" w:history="1">
             <w:r>
               <w:rPr>
                 <w:rStyle w:val="Hyperlink"/>
@@ -2872,11 +3478,11 @@
                 <w:bCs/>
                 <w:noProof/>
               </w:rPr>
-              <w:t>1.</w:t>
-            </w:r>
-            <w:r>
-              <w:rPr>
-                <w:rFonts w:eastAsiaTheme="minorEastAsia" w:cs="Arial Unicode MS"/>
+              <w:t>2.</w:t>
+            </w:r>
+            <w:r>
+              <w:rPr>
+                <w:rFonts w:eastAsiaTheme="minorEastAsia"/>
                 <w:noProof/>
               </w:rPr>
               <w:tab/>
@@ -2909,7 +3515,7 @@
                 <w:noProof/>
                 <w:webHidden/>
               </w:rPr>
-              <w:instrText xml:space="preserve"> PAGEREF _Toc84502228 \h </w:instrText>
+              <w:instrText xml:space="preserve"> PAGEREF _Toc96682529 \h </w:instrText>
             </w:r>
             <w:r>
               <w:rPr>
@@ -2929,7 +3535,7 @@
                 <w:noProof/>
                 <w:webHidden/>
               </w:rPr>
-              <w:t>11</w:t>
+              <w:t>12</w:t>
             </w:r>
             <w:r>
               <w:rPr>
@@ -2948,21 +3554,21 @@
               <w:tab w:val="right" w:leader="dot" w:pos="8778"/>
             </w:tabs>
             <w:rPr>
-              <w:rFonts w:eastAsiaTheme="minorEastAsia" w:cs="Arial Unicode MS"/>
+              <w:rFonts w:eastAsiaTheme="minorEastAsia"/>
               <w:noProof/>
             </w:rPr>
           </w:pPr>
-          <w:hyperlink w:anchor="_Toc84502233" w:history="1">
+          <w:hyperlink w:anchor="_Toc96682530" w:history="1">
             <w:r>
               <w:rPr>
                 <w:rStyle w:val="Hyperlink"/>
                 <w:noProof/>
               </w:rPr>
-              <w:t>2.1.</w:t>
-            </w:r>
-            <w:r>
-              <w:rPr>
-                <w:rFonts w:eastAsiaTheme="minorEastAsia" w:cs="Arial Unicode MS"/>
+              <w:t>2.1</w:t>
+            </w:r>
+            <w:r>
+              <w:rPr>
+                <w:rFonts w:eastAsiaTheme="minorEastAsia"/>
                 <w:noProof/>
               </w:rPr>
               <w:tab/>
@@ -2972,7 +3578,7 @@
                 <w:rStyle w:val="Hyperlink"/>
                 <w:noProof/>
               </w:rPr>
-              <w:t>Review of Related Literature</w:t>
+              <w:t>Project Feasibility</w:t>
             </w:r>
             <w:r>
               <w:rPr>
@@ -2993,7 +3599,7 @@
                 <w:noProof/>
                 <w:webHidden/>
               </w:rPr>
-              <w:instrText xml:space="preserve"> PAGEREF _Toc84502233 \h </w:instrText>
+              <w:instrText xml:space="preserve"> PAGEREF _Toc96682530 \h </w:instrText>
             </w:r>
             <w:r>
               <w:rPr>
@@ -3013,91 +3619,7 @@
                 <w:noProof/>
                 <w:webHidden/>
               </w:rPr>
-              <w:t>11</w:t>
-            </w:r>
-            <w:r>
-              <w:rPr>
-                <w:noProof/>
-                <w:webHidden/>
-              </w:rPr>
-              <w:fldChar w:fldCharType="end"/>
-            </w:r>
-          </w:hyperlink>
-        </w:p>
-        <w:p>
-          <w:pPr>
-            <w:pStyle w:val="TOC3"/>
-            <w:tabs>
-              <w:tab w:val="left" w:pos="1320"/>
-              <w:tab w:val="right" w:leader="dot" w:pos="8778"/>
-            </w:tabs>
-            <w:rPr>
-              <w:rFonts w:eastAsiaTheme="minorEastAsia" w:cs="Arial Unicode MS"/>
-              <w:noProof/>
-            </w:rPr>
-          </w:pPr>
-          <w:hyperlink w:anchor="_Toc84502237" w:history="1">
-            <w:r>
-              <w:rPr>
-                <w:rStyle w:val="Hyperlink"/>
-                <w:noProof/>
-              </w:rPr>
-              <w:t>2.1.1.</w:t>
-            </w:r>
-            <w:r>
-              <w:rPr>
-                <w:rFonts w:eastAsiaTheme="minorEastAsia" w:cs="Arial Unicode MS"/>
-                <w:noProof/>
-              </w:rPr>
-              <w:tab/>
-            </w:r>
-            <w:r>
-              <w:rPr>
-                <w:rStyle w:val="Hyperlink"/>
-                <w:noProof/>
-              </w:rPr>
-              <w:t>Safari Management System and Related Management system</w:t>
-            </w:r>
-            <w:r>
-              <w:rPr>
-                <w:noProof/>
-                <w:webHidden/>
-              </w:rPr>
-              <w:tab/>
-            </w:r>
-            <w:r>
-              <w:rPr>
-                <w:noProof/>
-                <w:webHidden/>
-              </w:rPr>
-              <w:fldChar w:fldCharType="begin"/>
-            </w:r>
-            <w:r>
-              <w:rPr>
-                <w:noProof/>
-                <w:webHidden/>
-              </w:rPr>
-              <w:instrText xml:space="preserve"> PAGEREF _Toc84502237 \h </w:instrText>
-            </w:r>
-            <w:r>
-              <w:rPr>
-                <w:noProof/>
-                <w:webHidden/>
-              </w:rPr>
-            </w:r>
-            <w:r>
-              <w:rPr>
-                <w:noProof/>
-                <w:webHidden/>
-              </w:rPr>
-              <w:fldChar w:fldCharType="separate"/>
-            </w:r>
-            <w:r>
-              <w:rPr>
-                <w:noProof/>
-                <w:webHidden/>
-              </w:rPr>
-              <w:t>11</w:t>
+              <w:t>12</w:t>
             </w:r>
             <w:r>
               <w:rPr>
@@ -3207,7 +3729,7 @@
           <w:szCs w:val="48"/>
         </w:rPr>
       </w:pPr>
-      <w:bookmarkStart w:id="3" w:name="_Toc84502221"/>
+      <w:bookmarkStart w:id="4" w:name="_Toc96682522"/>
       <w:r>
         <w:rPr>
           <w:b/>
@@ -3219,7 +3741,7 @@
         <w:lastRenderedPageBreak/>
         <w:t>CHAPTER 1</w:t>
       </w:r>
-      <w:bookmarkEnd w:id="3"/>
+      <w:bookmarkEnd w:id="4"/>
     </w:p>
     <w:p/>
     <w:p>
@@ -3234,7 +3756,7 @@
           <w:szCs w:val="36"/>
         </w:rPr>
       </w:pPr>
-      <w:bookmarkStart w:id="4" w:name="_Toc84502222"/>
+      <w:bookmarkStart w:id="5" w:name="_Toc96682523"/>
       <w:r>
         <w:rPr>
           <w:sz w:val="36"/>
@@ -3242,7 +3764,7 @@
         </w:rPr>
         <w:t>Introduction</w:t>
       </w:r>
-      <w:bookmarkEnd w:id="4"/>
+      <w:bookmarkEnd w:id="5"/>
     </w:p>
     <w:p/>
     <w:p>
@@ -3307,7 +3829,7 @@
         </w:rPr>
         <w:t> is a minor </w:t>
       </w:r>
-      <w:hyperlink r:id="rId9" w:tooltip="Watercourse" w:history="1">
+      <w:hyperlink r:id="rId10" w:tooltip="Watercourse" w:history="1">
         <w:r>
           <w:rPr>
             <w:rStyle w:val="Hyperlink"/>
@@ -3356,7 +3878,7 @@
         </w:rPr>
         <w:t> in the </w:t>
       </w:r>
-      <w:hyperlink r:id="rId10" w:tooltip="Galle District" w:history="1">
+      <w:hyperlink r:id="rId11" w:tooltip="Galle District" w:history="1">
         <w:r>
           <w:rPr>
             <w:rStyle w:val="Hyperlink"/>
@@ -3372,7 +3894,7 @@
         </w:rPr>
         <w:t> of </w:t>
       </w:r>
-      <w:hyperlink r:id="rId11" w:tooltip="Sri Lanka" w:history="1">
+      <w:hyperlink r:id="rId12" w:tooltip="Sri Lanka" w:history="1">
         <w:r>
           <w:rPr>
             <w:rStyle w:val="Hyperlink"/>
@@ -3447,7 +3969,7 @@
         </w:rPr>
         <w:t>. The river then flows for a further a 4.4 km (2.7 mi) before draining into the </w:t>
       </w:r>
-      <w:hyperlink r:id="rId12" w:tooltip="Indian Ocean" w:history="1">
+      <w:hyperlink r:id="rId13" w:tooltip="Indian Ocean" w:history="1">
         <w:r>
           <w:rPr>
             <w:rStyle w:val="Hyperlink"/>
@@ -3463,7 +3985,7 @@
         </w:rPr>
         <w:t>. It is located 88 km (55 mi) south of Colombo and 35 km (22 mi) north of </w:t>
       </w:r>
-      <w:hyperlink r:id="rId13" w:tooltip="Galle" w:history="1">
+      <w:hyperlink r:id="rId14" w:tooltip="Galle" w:history="1">
         <w:r>
           <w:rPr>
             <w:rStyle w:val="Hyperlink"/>
@@ -3507,7 +4029,7 @@
         </w:rPr>
         <w:t>The </w:t>
       </w:r>
-      <w:hyperlink r:id="rId14" w:tooltip="Buddhist" w:history="1">
+      <w:hyperlink r:id="rId15" w:tooltip="Buddhist" w:history="1">
         <w:r>
           <w:rPr>
             <w:rStyle w:val="Hyperlink"/>
@@ -3523,36 +4045,51 @@
         </w:rPr>
         <w:t> </w:t>
       </w:r>
-      <w:hyperlink r:id="rId15" w:tooltip="Amarapura Nikaya" w:history="1">
-        <w:proofErr w:type="spellStart"/>
-        <w:r>
-          <w:rPr>
-            <w:rStyle w:val="Hyperlink"/>
-            <w:color w:val="000000" w:themeColor="text1"/>
-            <w:u w:val="none"/>
-          </w:rPr>
-          <w:t>Amarapura</w:t>
-        </w:r>
-        <w:proofErr w:type="spellEnd"/>
-        <w:r>
-          <w:rPr>
-            <w:rStyle w:val="Hyperlink"/>
-            <w:color w:val="000000" w:themeColor="text1"/>
-            <w:u w:val="none"/>
-          </w:rPr>
-          <w:t xml:space="preserve"> </w:t>
-        </w:r>
-        <w:proofErr w:type="spellStart"/>
-        <w:r>
-          <w:rPr>
-            <w:rStyle w:val="Hyperlink"/>
-            <w:color w:val="000000" w:themeColor="text1"/>
-            <w:u w:val="none"/>
-          </w:rPr>
-          <w:t>Nikaya</w:t>
-        </w:r>
-        <w:proofErr w:type="spellEnd"/>
-      </w:hyperlink>
+      <w:proofErr w:type="spellStart"/>
+      <w:r>
+        <w:fldChar w:fldCharType="begin"/>
+      </w:r>
+      <w:r>
+        <w:instrText xml:space="preserve"> HYPERLINK "https://en.wikipedia.org/wiki/Amarapura_Nikaya" \o "Amarapura Nikaya" </w:instrText>
+      </w:r>
+      <w:r>
+        <w:fldChar w:fldCharType="separate"/>
+      </w:r>
+      <w:r>
+        <w:rPr>
+          <w:rStyle w:val="Hyperlink"/>
+          <w:color w:val="000000" w:themeColor="text1"/>
+          <w:u w:val="none"/>
+        </w:rPr>
+        <w:t>Amarapura</w:t>
+      </w:r>
+      <w:proofErr w:type="spellEnd"/>
+      <w:r>
+        <w:rPr>
+          <w:rStyle w:val="Hyperlink"/>
+          <w:color w:val="000000" w:themeColor="text1"/>
+          <w:u w:val="none"/>
+        </w:rPr>
+        <w:t xml:space="preserve"> </w:t>
+      </w:r>
+      <w:proofErr w:type="spellStart"/>
+      <w:r>
+        <w:rPr>
+          <w:rStyle w:val="Hyperlink"/>
+          <w:color w:val="000000" w:themeColor="text1"/>
+          <w:u w:val="none"/>
+        </w:rPr>
+        <w:t>Nikaya</w:t>
+      </w:r>
+      <w:proofErr w:type="spellEnd"/>
+      <w:r>
+        <w:rPr>
+          <w:rStyle w:val="Hyperlink"/>
+          <w:color w:val="000000" w:themeColor="text1"/>
+          <w:u w:val="none"/>
+        </w:rPr>
+        <w:fldChar w:fldCharType="end"/>
+      </w:r>
       <w:r>
         <w:rPr>
           <w:color w:val="000000" w:themeColor="text1"/>
@@ -4141,7 +4678,7 @@
           <w:szCs w:val="36"/>
         </w:rPr>
       </w:pPr>
-      <w:bookmarkStart w:id="5" w:name="_Toc84502223"/>
+      <w:bookmarkStart w:id="6" w:name="_Toc96682524"/>
       <w:r>
         <w:rPr>
           <w:sz w:val="36"/>
@@ -4150,7 +4687,7 @@
         <w:lastRenderedPageBreak/>
         <w:t>Background</w:t>
       </w:r>
-      <w:bookmarkEnd w:id="5"/>
+      <w:bookmarkEnd w:id="6"/>
     </w:p>
     <w:p>
       <w:pPr>
@@ -4356,7 +4893,7 @@
           <w:szCs w:val="36"/>
         </w:rPr>
       </w:pPr>
-      <w:bookmarkStart w:id="6" w:name="_Toc84502224"/>
+      <w:bookmarkStart w:id="7" w:name="_Toc96682525"/>
       <w:r>
         <w:rPr>
           <w:sz w:val="36"/>
@@ -4372,7 +4909,7 @@
         </w:rPr>
         <w:t xml:space="preserve"> of Documentation</w:t>
       </w:r>
-      <w:bookmarkEnd w:id="6"/>
+      <w:bookmarkEnd w:id="7"/>
     </w:p>
     <w:p/>
     <w:p>
@@ -4458,7 +4995,7 @@
           <w:szCs w:val="36"/>
         </w:rPr>
       </w:pPr>
-      <w:bookmarkStart w:id="7" w:name="_Toc84502225"/>
+      <w:bookmarkStart w:id="8" w:name="_Toc96682526"/>
       <w:r>
         <w:rPr>
           <w:sz w:val="36"/>
@@ -4466,7 +5003,7 @@
         </w:rPr>
         <w:t>Aim and Objective</w:t>
       </w:r>
-      <w:bookmarkEnd w:id="7"/>
+      <w:bookmarkEnd w:id="8"/>
     </w:p>
     <w:p>
       <w:pPr>
@@ -4683,7 +5220,7 @@
           <w:szCs w:val="36"/>
         </w:rPr>
       </w:pPr>
-      <w:bookmarkStart w:id="8" w:name="_Toc84502226"/>
+      <w:bookmarkStart w:id="9" w:name="_Toc96682527"/>
       <w:r>
         <w:rPr>
           <w:sz w:val="36"/>
@@ -4692,7 +5229,7 @@
         <w:lastRenderedPageBreak/>
         <w:t>Scope of the project</w:t>
       </w:r>
-      <w:bookmarkEnd w:id="8"/>
+      <w:bookmarkEnd w:id="9"/>
     </w:p>
     <w:p/>
     <w:p>
@@ -5134,7 +5671,7 @@
           <w:szCs w:val="36"/>
         </w:rPr>
       </w:pPr>
-      <w:bookmarkStart w:id="9" w:name="_Toc84502227"/>
+      <w:bookmarkStart w:id="10" w:name="_Toc96682528"/>
       <w:r>
         <w:rPr>
           <w:sz w:val="36"/>
@@ -5143,7 +5680,7 @@
         <w:lastRenderedPageBreak/>
         <w:t>User and System Requirement</w:t>
       </w:r>
-      <w:bookmarkEnd w:id="9"/>
+      <w:bookmarkEnd w:id="10"/>
     </w:p>
     <w:p>
       <w:pPr>
@@ -5456,7 +5993,7 @@
           <w:szCs w:val="48"/>
         </w:rPr>
       </w:pPr>
-      <w:bookmarkStart w:id="10" w:name="_Toc84502228"/>
+      <w:bookmarkStart w:id="11" w:name="_Toc96682529"/>
       <w:r>
         <w:rPr>
           <w:b/>
@@ -5468,8 +6005,1399 @@
         <w:lastRenderedPageBreak/>
         <w:t>CHAPTER 2</w:t>
       </w:r>
-      <w:bookmarkEnd w:id="10"/>
-    </w:p>
+      <w:bookmarkEnd w:id="11"/>
+    </w:p>
+    <w:p>
+      <w:pPr>
+        <w:rPr>
+          <w:sz w:val="40"/>
+          <w:szCs w:val="40"/>
+        </w:rPr>
+      </w:pPr>
+    </w:p>
+    <w:p>
+      <w:pPr>
+        <w:pStyle w:val="Heading2"/>
+        <w:numPr>
+          <w:ilvl w:val="1"/>
+          <w:numId w:val="39"/>
+        </w:numPr>
+        <w:rPr>
+          <w:sz w:val="40"/>
+          <w:szCs w:val="40"/>
+        </w:rPr>
+      </w:pPr>
+      <w:r>
+        <w:rPr>
+          <w:sz w:val="40"/>
+          <w:szCs w:val="40"/>
+        </w:rPr>
+        <w:t xml:space="preserve">  </w:t>
+      </w:r>
+      <w:bookmarkStart w:id="12" w:name="_Toc96682530"/>
+      <w:r>
+        <w:rPr>
+          <w:sz w:val="40"/>
+          <w:szCs w:val="40"/>
+        </w:rPr>
+        <w:t>Project Feasibility</w:t>
+      </w:r>
+      <w:bookmarkEnd w:id="12"/>
+      <w:r>
+        <w:rPr>
+          <w:sz w:val="40"/>
+          <w:szCs w:val="40"/>
+        </w:rPr>
+        <w:t xml:space="preserve"> </w:t>
+      </w:r>
+    </w:p>
+    <w:p/>
+    <w:p>
+      <w:pPr>
+        <w:spacing w:after="193" w:line="240" w:lineRule="auto"/>
+        <w:ind w:left="360"/>
+        <w:jc w:val="both"/>
+        <w:rPr>
+          <w:b/>
+          <w:sz w:val="26"/>
+          <w:szCs w:val="26"/>
+        </w:rPr>
+      </w:pPr>
+      <w:r>
+        <w:rPr>
+          <w:sz w:val="26"/>
+          <w:szCs w:val="26"/>
+        </w:rPr>
+        <w:t>A feasibility analysis involves a detailed assessment of the need, value and practicality of a proposed enterprise, such as systems development. Feasibility analysis will help you make informed and transparent decisions at crucial points during the developmental process to determine whether it is operationally, economically and technically realistic to proceed with a particular course of action.</w:t>
+      </w:r>
+      <w:r>
+        <w:rPr>
+          <w:b/>
+          <w:sz w:val="26"/>
+          <w:szCs w:val="26"/>
+        </w:rPr>
+        <w:t xml:space="preserve"> </w:t>
+      </w:r>
+    </w:p>
+    <w:p>
+      <w:pPr>
+        <w:spacing w:after="193" w:line="240" w:lineRule="auto"/>
+        <w:ind w:left="360"/>
+        <w:jc w:val="both"/>
+        <w:rPr>
+          <w:b/>
+          <w:sz w:val="26"/>
+          <w:szCs w:val="26"/>
+          <w:u w:val="single"/>
+        </w:rPr>
+      </w:pPr>
+      <w:r>
+        <w:rPr>
+          <w:b/>
+          <w:sz w:val="26"/>
+          <w:szCs w:val="26"/>
+          <w:u w:val="single"/>
+        </w:rPr>
+        <w:t xml:space="preserve">Economic feasibility </w:t>
+      </w:r>
+    </w:p>
+    <w:p>
+      <w:pPr>
+        <w:spacing w:after="193" w:line="240" w:lineRule="auto"/>
+        <w:ind w:left="360"/>
+        <w:jc w:val="both"/>
+        <w:rPr>
+          <w:b/>
+          <w:sz w:val="26"/>
+          <w:szCs w:val="26"/>
+        </w:rPr>
+      </w:pPr>
+      <w:r>
+        <w:rPr>
+          <w:b/>
+          <w:sz w:val="26"/>
+          <w:szCs w:val="26"/>
+        </w:rPr>
+        <w:t xml:space="preserve">Without computer system – </w:t>
+      </w:r>
+    </w:p>
+    <w:tbl>
+      <w:tblPr>
+        <w:tblStyle w:val="TableGrid"/>
+        <w:tblW w:w="0" w:type="auto"/>
+        <w:tblInd w:w="360" w:type="dxa"/>
+        <w:tblLook w:val="04A0" w:firstRow="1" w:lastRow="0" w:firstColumn="1" w:lastColumn="0" w:noHBand="0" w:noVBand="1"/>
+      </w:tblPr>
+      <w:tblGrid>
+        <w:gridCol w:w="6655"/>
+        <w:gridCol w:w="1763"/>
+      </w:tblGrid>
+      <w:tr>
+        <w:tc>
+          <w:tcPr>
+            <w:tcW w:w="6655" w:type="dxa"/>
+          </w:tcPr>
+          <w:p>
+            <w:pPr>
+              <w:spacing w:after="193"/>
+              <w:jc w:val="both"/>
+              <w:rPr>
+                <w:b/>
+                <w:sz w:val="26"/>
+                <w:szCs w:val="26"/>
+              </w:rPr>
+            </w:pPr>
+            <w:r>
+              <w:rPr>
+                <w:b/>
+                <w:sz w:val="26"/>
+                <w:szCs w:val="26"/>
+              </w:rPr>
+              <w:t>Task</w:t>
+            </w:r>
+          </w:p>
+        </w:tc>
+        <w:tc>
+          <w:tcPr>
+            <w:tcW w:w="1763" w:type="dxa"/>
+          </w:tcPr>
+          <w:p>
+            <w:pPr>
+              <w:spacing w:after="193"/>
+              <w:jc w:val="both"/>
+              <w:rPr>
+                <w:b/>
+                <w:sz w:val="26"/>
+                <w:szCs w:val="26"/>
+              </w:rPr>
+            </w:pPr>
+            <w:r>
+              <w:rPr>
+                <w:b/>
+                <w:sz w:val="26"/>
+                <w:szCs w:val="26"/>
+              </w:rPr>
+              <w:t>cost</w:t>
+            </w:r>
+          </w:p>
+        </w:tc>
+      </w:tr>
+      <w:tr>
+        <w:tc>
+          <w:tcPr>
+            <w:tcW w:w="6655" w:type="dxa"/>
+          </w:tcPr>
+          <w:p>
+            <w:pPr>
+              <w:spacing w:after="193"/>
+              <w:jc w:val="both"/>
+              <w:rPr>
+                <w:bCs/>
+                <w:color w:val="FF0000"/>
+                <w:sz w:val="26"/>
+                <w:szCs w:val="26"/>
+              </w:rPr>
+            </w:pPr>
+            <w:r>
+              <w:rPr>
+                <w:bCs/>
+                <w:color w:val="000000" w:themeColor="text1"/>
+                <w:sz w:val="26"/>
+                <w:szCs w:val="26"/>
+              </w:rPr>
+              <w:t>Paper cost</w:t>
+            </w:r>
+          </w:p>
+        </w:tc>
+        <w:tc>
+          <w:tcPr>
+            <w:tcW w:w="1763" w:type="dxa"/>
+          </w:tcPr>
+          <w:p>
+            <w:pPr>
+              <w:spacing w:after="193"/>
+              <w:jc w:val="both"/>
+              <w:rPr>
+                <w:b/>
+                <w:color w:val="FF0000"/>
+                <w:sz w:val="26"/>
+                <w:szCs w:val="26"/>
+              </w:rPr>
+            </w:pPr>
+            <w:r>
+              <w:rPr>
+                <w:b/>
+                <w:color w:val="FF0000"/>
+                <w:sz w:val="26"/>
+                <w:szCs w:val="26"/>
+              </w:rPr>
+              <w:t>high</w:t>
+            </w:r>
+          </w:p>
+        </w:tc>
+      </w:tr>
+      <w:tr>
+        <w:tc>
+          <w:tcPr>
+            <w:tcW w:w="6655" w:type="dxa"/>
+          </w:tcPr>
+          <w:p>
+            <w:pPr>
+              <w:spacing w:after="193"/>
+              <w:jc w:val="both"/>
+              <w:rPr>
+                <w:bCs/>
+                <w:color w:val="000000" w:themeColor="text1"/>
+                <w:sz w:val="26"/>
+                <w:szCs w:val="26"/>
+              </w:rPr>
+            </w:pPr>
+            <w:r>
+              <w:rPr>
+                <w:bCs/>
+                <w:color w:val="000000" w:themeColor="text1"/>
+                <w:sz w:val="26"/>
+                <w:szCs w:val="26"/>
+              </w:rPr>
+              <w:t>Ink , stapler , other cost</w:t>
+            </w:r>
+          </w:p>
+        </w:tc>
+        <w:tc>
+          <w:tcPr>
+            <w:tcW w:w="1763" w:type="dxa"/>
+          </w:tcPr>
+          <w:p>
+            <w:pPr>
+              <w:spacing w:after="193"/>
+              <w:jc w:val="both"/>
+              <w:rPr>
+                <w:b/>
+                <w:color w:val="FF0000"/>
+                <w:sz w:val="26"/>
+                <w:szCs w:val="26"/>
+              </w:rPr>
+            </w:pPr>
+            <w:r>
+              <w:rPr>
+                <w:b/>
+                <w:color w:val="FF0000"/>
+                <w:sz w:val="26"/>
+                <w:szCs w:val="26"/>
+              </w:rPr>
+              <w:t>high</w:t>
+            </w:r>
+          </w:p>
+        </w:tc>
+      </w:tr>
+      <w:tr>
+        <w:tc>
+          <w:tcPr>
+            <w:tcW w:w="6655" w:type="dxa"/>
+          </w:tcPr>
+          <w:p>
+            <w:pPr>
+              <w:spacing w:after="193"/>
+              <w:jc w:val="both"/>
+              <w:rPr>
+                <w:bCs/>
+                <w:color w:val="000000" w:themeColor="text1"/>
+                <w:sz w:val="26"/>
+                <w:szCs w:val="26"/>
+              </w:rPr>
+            </w:pPr>
+            <w:r>
+              <w:rPr>
+                <w:bCs/>
+                <w:color w:val="000000" w:themeColor="text1"/>
+                <w:sz w:val="26"/>
+                <w:szCs w:val="26"/>
+              </w:rPr>
+              <w:t>Document</w:t>
+            </w:r>
+            <w:r>
+              <w:rPr>
+                <w:bCs/>
+                <w:color w:val="000000" w:themeColor="text1"/>
+                <w:sz w:val="26"/>
+                <w:szCs w:val="26"/>
+              </w:rPr>
+              <w:t xml:space="preserve"> &amp;</w:t>
+            </w:r>
+            <w:r>
+              <w:rPr>
+                <w:bCs/>
+                <w:color w:val="000000" w:themeColor="text1"/>
+                <w:sz w:val="26"/>
+                <w:szCs w:val="26"/>
+              </w:rPr>
+              <w:t xml:space="preserve"> storage maintain cost</w:t>
+            </w:r>
+          </w:p>
+        </w:tc>
+        <w:tc>
+          <w:tcPr>
+            <w:tcW w:w="1763" w:type="dxa"/>
+          </w:tcPr>
+          <w:p>
+            <w:pPr>
+              <w:spacing w:after="193"/>
+              <w:jc w:val="both"/>
+              <w:rPr>
+                <w:b/>
+                <w:color w:val="FF0000"/>
+                <w:sz w:val="26"/>
+                <w:szCs w:val="26"/>
+              </w:rPr>
+            </w:pPr>
+            <w:r>
+              <w:rPr>
+                <w:b/>
+                <w:color w:val="FF0000"/>
+                <w:sz w:val="26"/>
+                <w:szCs w:val="26"/>
+              </w:rPr>
+              <w:t>high</w:t>
+            </w:r>
+          </w:p>
+        </w:tc>
+      </w:tr>
+      <w:tr>
+        <w:tc>
+          <w:tcPr>
+            <w:tcW w:w="6655" w:type="dxa"/>
+          </w:tcPr>
+          <w:p>
+            <w:pPr>
+              <w:spacing w:after="193"/>
+              <w:jc w:val="both"/>
+              <w:rPr>
+                <w:bCs/>
+                <w:color w:val="000000" w:themeColor="text1"/>
+                <w:sz w:val="26"/>
+                <w:szCs w:val="26"/>
+              </w:rPr>
+            </w:pPr>
+            <w:r>
+              <w:rPr>
+                <w:bCs/>
+                <w:color w:val="000000" w:themeColor="text1"/>
+                <w:sz w:val="26"/>
+                <w:szCs w:val="26"/>
+              </w:rPr>
+              <w:t>Employee cost</w:t>
+            </w:r>
+          </w:p>
+        </w:tc>
+        <w:tc>
+          <w:tcPr>
+            <w:tcW w:w="1763" w:type="dxa"/>
+          </w:tcPr>
+          <w:p>
+            <w:pPr>
+              <w:spacing w:after="193"/>
+              <w:jc w:val="both"/>
+              <w:rPr>
+                <w:b/>
+                <w:color w:val="FF0000"/>
+                <w:sz w:val="26"/>
+                <w:szCs w:val="26"/>
+              </w:rPr>
+            </w:pPr>
+            <w:r>
+              <w:rPr>
+                <w:b/>
+                <w:color w:val="FF0000"/>
+                <w:sz w:val="26"/>
+                <w:szCs w:val="26"/>
+              </w:rPr>
+              <w:t>high</w:t>
+            </w:r>
+          </w:p>
+        </w:tc>
+      </w:tr>
+    </w:tbl>
+    <w:p>
+      <w:pPr>
+        <w:spacing w:after="193" w:line="240" w:lineRule="auto"/>
+        <w:ind w:left="360"/>
+        <w:jc w:val="both"/>
+        <w:rPr>
+          <w:b/>
+          <w:sz w:val="26"/>
+          <w:szCs w:val="26"/>
+        </w:rPr>
+      </w:pPr>
+    </w:p>
+    <w:p>
+      <w:pPr>
+        <w:spacing w:after="193" w:line="240" w:lineRule="auto"/>
+        <w:ind w:left="360"/>
+        <w:jc w:val="both"/>
+        <w:rPr>
+          <w:b/>
+          <w:sz w:val="26"/>
+          <w:szCs w:val="26"/>
+        </w:rPr>
+      </w:pPr>
+      <w:r>
+        <w:rPr>
+          <w:b/>
+          <w:sz w:val="26"/>
+          <w:szCs w:val="26"/>
+        </w:rPr>
+        <w:t xml:space="preserve">With computer system </w:t>
+      </w:r>
+      <w:r>
+        <w:rPr>
+          <w:b/>
+          <w:sz w:val="26"/>
+          <w:szCs w:val="26"/>
+        </w:rPr>
+        <w:t>–</w:t>
+      </w:r>
+      <w:r>
+        <w:rPr>
+          <w:b/>
+          <w:sz w:val="26"/>
+          <w:szCs w:val="26"/>
+        </w:rPr>
+        <w:t xml:space="preserve"> </w:t>
+      </w:r>
+    </w:p>
+    <w:tbl>
+      <w:tblPr>
+        <w:tblStyle w:val="TableGrid"/>
+        <w:tblW w:w="0" w:type="auto"/>
+        <w:tblInd w:w="360" w:type="dxa"/>
+        <w:tblLook w:val="04A0" w:firstRow="1" w:lastRow="0" w:firstColumn="1" w:lastColumn="0" w:noHBand="0" w:noVBand="1"/>
+      </w:tblPr>
+      <w:tblGrid>
+        <w:gridCol w:w="6655"/>
+        <w:gridCol w:w="1763"/>
+      </w:tblGrid>
+      <w:tr>
+        <w:tc>
+          <w:tcPr>
+            <w:tcW w:w="6655" w:type="dxa"/>
+          </w:tcPr>
+          <w:p>
+            <w:pPr>
+              <w:spacing w:after="193"/>
+              <w:jc w:val="both"/>
+              <w:rPr>
+                <w:b/>
+                <w:sz w:val="26"/>
+                <w:szCs w:val="26"/>
+              </w:rPr>
+            </w:pPr>
+            <w:r>
+              <w:rPr>
+                <w:b/>
+                <w:sz w:val="26"/>
+                <w:szCs w:val="26"/>
+              </w:rPr>
+              <w:t>Task</w:t>
+            </w:r>
+          </w:p>
+        </w:tc>
+        <w:tc>
+          <w:tcPr>
+            <w:tcW w:w="1763" w:type="dxa"/>
+          </w:tcPr>
+          <w:p>
+            <w:pPr>
+              <w:spacing w:after="193"/>
+              <w:jc w:val="both"/>
+              <w:rPr>
+                <w:b/>
+                <w:sz w:val="26"/>
+                <w:szCs w:val="26"/>
+              </w:rPr>
+            </w:pPr>
+            <w:r>
+              <w:rPr>
+                <w:b/>
+                <w:sz w:val="26"/>
+                <w:szCs w:val="26"/>
+              </w:rPr>
+              <w:t>cost</w:t>
+            </w:r>
+          </w:p>
+        </w:tc>
+      </w:tr>
+      <w:tr>
+        <w:tc>
+          <w:tcPr>
+            <w:tcW w:w="6655" w:type="dxa"/>
+          </w:tcPr>
+          <w:p>
+            <w:pPr>
+              <w:spacing w:after="193"/>
+              <w:jc w:val="both"/>
+              <w:rPr>
+                <w:bCs/>
+                <w:color w:val="FF0000"/>
+                <w:sz w:val="26"/>
+                <w:szCs w:val="26"/>
+              </w:rPr>
+            </w:pPr>
+            <w:r>
+              <w:rPr>
+                <w:bCs/>
+                <w:color w:val="000000" w:themeColor="text1"/>
+                <w:sz w:val="26"/>
+                <w:szCs w:val="26"/>
+              </w:rPr>
+              <w:t>Paper cost</w:t>
+            </w:r>
+          </w:p>
+        </w:tc>
+        <w:tc>
+          <w:tcPr>
+            <w:tcW w:w="1763" w:type="dxa"/>
+          </w:tcPr>
+          <w:p>
+            <w:pPr>
+              <w:spacing w:after="193"/>
+              <w:jc w:val="both"/>
+              <w:rPr>
+                <w:b/>
+                <w:color w:val="00B050"/>
+                <w:sz w:val="26"/>
+                <w:szCs w:val="26"/>
+              </w:rPr>
+            </w:pPr>
+            <w:r>
+              <w:rPr>
+                <w:b/>
+                <w:color w:val="00B050"/>
+                <w:sz w:val="26"/>
+                <w:szCs w:val="26"/>
+              </w:rPr>
+              <w:t>Low</w:t>
+            </w:r>
+          </w:p>
+        </w:tc>
+      </w:tr>
+      <w:tr>
+        <w:tc>
+          <w:tcPr>
+            <w:tcW w:w="6655" w:type="dxa"/>
+          </w:tcPr>
+          <w:p>
+            <w:pPr>
+              <w:spacing w:after="193"/>
+              <w:jc w:val="both"/>
+              <w:rPr>
+                <w:bCs/>
+                <w:color w:val="000000" w:themeColor="text1"/>
+                <w:sz w:val="26"/>
+                <w:szCs w:val="26"/>
+              </w:rPr>
+            </w:pPr>
+            <w:r>
+              <w:rPr>
+                <w:bCs/>
+                <w:color w:val="000000" w:themeColor="text1"/>
+                <w:sz w:val="26"/>
+                <w:szCs w:val="26"/>
+              </w:rPr>
+              <w:t>Ink , stapler , other cost</w:t>
+            </w:r>
+          </w:p>
+        </w:tc>
+        <w:tc>
+          <w:tcPr>
+            <w:tcW w:w="1763" w:type="dxa"/>
+          </w:tcPr>
+          <w:p>
+            <w:pPr>
+              <w:spacing w:after="193"/>
+              <w:jc w:val="both"/>
+              <w:rPr>
+                <w:b/>
+                <w:color w:val="00B050"/>
+                <w:sz w:val="26"/>
+                <w:szCs w:val="26"/>
+              </w:rPr>
+            </w:pPr>
+            <w:r>
+              <w:rPr>
+                <w:b/>
+                <w:color w:val="00B050"/>
+                <w:sz w:val="26"/>
+                <w:szCs w:val="26"/>
+              </w:rPr>
+              <w:t>Low</w:t>
+            </w:r>
+          </w:p>
+        </w:tc>
+      </w:tr>
+      <w:tr>
+        <w:tc>
+          <w:tcPr>
+            <w:tcW w:w="6655" w:type="dxa"/>
+          </w:tcPr>
+          <w:p>
+            <w:pPr>
+              <w:spacing w:after="193"/>
+              <w:jc w:val="both"/>
+              <w:rPr>
+                <w:bCs/>
+                <w:color w:val="000000" w:themeColor="text1"/>
+                <w:sz w:val="26"/>
+                <w:szCs w:val="26"/>
+              </w:rPr>
+            </w:pPr>
+            <w:r>
+              <w:rPr>
+                <w:bCs/>
+                <w:color w:val="000000" w:themeColor="text1"/>
+                <w:sz w:val="26"/>
+                <w:szCs w:val="26"/>
+              </w:rPr>
+              <w:t>Document</w:t>
+            </w:r>
+            <w:r>
+              <w:rPr>
+                <w:bCs/>
+                <w:color w:val="000000" w:themeColor="text1"/>
+                <w:sz w:val="26"/>
+                <w:szCs w:val="26"/>
+              </w:rPr>
+              <w:t xml:space="preserve"> &amp;</w:t>
+            </w:r>
+            <w:r>
+              <w:rPr>
+                <w:bCs/>
+                <w:color w:val="000000" w:themeColor="text1"/>
+                <w:sz w:val="26"/>
+                <w:szCs w:val="26"/>
+              </w:rPr>
+              <w:t xml:space="preserve"> storage maintain cost</w:t>
+            </w:r>
+          </w:p>
+        </w:tc>
+        <w:tc>
+          <w:tcPr>
+            <w:tcW w:w="1763" w:type="dxa"/>
+          </w:tcPr>
+          <w:p>
+            <w:pPr>
+              <w:spacing w:after="193"/>
+              <w:jc w:val="both"/>
+              <w:rPr>
+                <w:b/>
+                <w:color w:val="00B050"/>
+                <w:sz w:val="26"/>
+                <w:szCs w:val="26"/>
+              </w:rPr>
+            </w:pPr>
+            <w:r>
+              <w:rPr>
+                <w:b/>
+                <w:color w:val="00B050"/>
+                <w:sz w:val="26"/>
+                <w:szCs w:val="26"/>
+              </w:rPr>
+              <w:t>Low</w:t>
+            </w:r>
+          </w:p>
+        </w:tc>
+      </w:tr>
+      <w:tr>
+        <w:tc>
+          <w:tcPr>
+            <w:tcW w:w="6655" w:type="dxa"/>
+          </w:tcPr>
+          <w:p>
+            <w:pPr>
+              <w:spacing w:after="193"/>
+              <w:jc w:val="both"/>
+              <w:rPr>
+                <w:bCs/>
+                <w:color w:val="000000" w:themeColor="text1"/>
+                <w:sz w:val="26"/>
+                <w:szCs w:val="26"/>
+              </w:rPr>
+            </w:pPr>
+            <w:r>
+              <w:rPr>
+                <w:bCs/>
+                <w:color w:val="000000" w:themeColor="text1"/>
+                <w:sz w:val="26"/>
+                <w:szCs w:val="26"/>
+              </w:rPr>
+              <w:t>Employee cost</w:t>
+            </w:r>
+          </w:p>
+        </w:tc>
+        <w:tc>
+          <w:tcPr>
+            <w:tcW w:w="1763" w:type="dxa"/>
+          </w:tcPr>
+          <w:p>
+            <w:pPr>
+              <w:spacing w:after="193"/>
+              <w:jc w:val="both"/>
+              <w:rPr>
+                <w:b/>
+                <w:color w:val="00B050"/>
+                <w:sz w:val="26"/>
+                <w:szCs w:val="26"/>
+              </w:rPr>
+            </w:pPr>
+            <w:r>
+              <w:rPr>
+                <w:b/>
+                <w:color w:val="00B050"/>
+                <w:sz w:val="26"/>
+                <w:szCs w:val="26"/>
+              </w:rPr>
+              <w:t>Low</w:t>
+            </w:r>
+            <w:bookmarkStart w:id="13" w:name="_GoBack"/>
+            <w:bookmarkEnd w:id="13"/>
+          </w:p>
+        </w:tc>
+      </w:tr>
+    </w:tbl>
+    <w:p>
+      <w:pPr>
+        <w:spacing w:after="193" w:line="240" w:lineRule="auto"/>
+        <w:ind w:left="360"/>
+        <w:jc w:val="both"/>
+        <w:rPr>
+          <w:b/>
+          <w:sz w:val="26"/>
+          <w:szCs w:val="26"/>
+        </w:rPr>
+      </w:pPr>
+    </w:p>
+    <w:p>
+      <w:pPr>
+        <w:spacing w:after="193" w:line="240" w:lineRule="auto"/>
+        <w:ind w:left="360"/>
+        <w:jc w:val="both"/>
+        <w:rPr>
+          <w:b/>
+          <w:sz w:val="26"/>
+          <w:szCs w:val="26"/>
+        </w:rPr>
+      </w:pPr>
+    </w:p>
+    <w:p>
+      <w:pPr>
+        <w:spacing w:after="193" w:line="240" w:lineRule="auto"/>
+        <w:ind w:left="360"/>
+        <w:jc w:val="both"/>
+        <w:rPr>
+          <w:b/>
+          <w:sz w:val="26"/>
+          <w:szCs w:val="26"/>
+        </w:rPr>
+      </w:pPr>
+    </w:p>
+    <w:p>
+      <w:pPr>
+        <w:spacing w:after="193" w:line="240" w:lineRule="auto"/>
+        <w:ind w:left="360"/>
+        <w:jc w:val="both"/>
+        <w:rPr>
+          <w:b/>
+          <w:sz w:val="26"/>
+          <w:szCs w:val="26"/>
+        </w:rPr>
+      </w:pPr>
+    </w:p>
+    <w:p>
+      <w:pPr>
+        <w:spacing w:after="193" w:line="240" w:lineRule="auto"/>
+        <w:ind w:left="360"/>
+        <w:jc w:val="both"/>
+        <w:rPr>
+          <w:b/>
+          <w:sz w:val="26"/>
+          <w:szCs w:val="26"/>
+        </w:rPr>
+      </w:pPr>
+    </w:p>
+    <w:p>
+      <w:pPr>
+        <w:spacing w:after="193" w:line="240" w:lineRule="auto"/>
+        <w:ind w:left="360"/>
+        <w:jc w:val="both"/>
+        <w:rPr>
+          <w:b/>
+          <w:sz w:val="26"/>
+          <w:szCs w:val="26"/>
+        </w:rPr>
+      </w:pPr>
+    </w:p>
+    <w:p>
+      <w:pPr>
+        <w:spacing w:after="193" w:line="240" w:lineRule="auto"/>
+        <w:ind w:left="360"/>
+        <w:jc w:val="both"/>
+        <w:rPr>
+          <w:b/>
+          <w:bCs/>
+          <w:sz w:val="26"/>
+          <w:szCs w:val="26"/>
+          <w:u w:val="single"/>
+        </w:rPr>
+      </w:pPr>
+      <w:r>
+        <w:rPr>
+          <w:b/>
+          <w:bCs/>
+          <w:sz w:val="26"/>
+          <w:szCs w:val="26"/>
+          <w:u w:val="single"/>
+        </w:rPr>
+        <w:t xml:space="preserve">Technical feasibility </w:t>
+      </w:r>
+    </w:p>
+    <w:p>
+      <w:pPr>
+        <w:spacing w:after="193" w:line="240" w:lineRule="auto"/>
+        <w:ind w:left="360"/>
+        <w:jc w:val="both"/>
+        <w:rPr>
+          <w:b/>
+          <w:bCs/>
+          <w:sz w:val="26"/>
+          <w:szCs w:val="26"/>
+        </w:rPr>
+      </w:pPr>
+      <w:r>
+        <w:rPr>
+          <w:b/>
+          <w:bCs/>
+          <w:sz w:val="26"/>
+          <w:szCs w:val="26"/>
+        </w:rPr>
+        <w:t>Without</w:t>
+      </w:r>
+      <w:r>
+        <w:rPr>
+          <w:b/>
+          <w:bCs/>
+          <w:sz w:val="26"/>
+          <w:szCs w:val="26"/>
+        </w:rPr>
+        <w:t xml:space="preserve"> computer</w:t>
+      </w:r>
+      <w:r>
+        <w:rPr>
+          <w:b/>
+          <w:bCs/>
+          <w:sz w:val="26"/>
+          <w:szCs w:val="26"/>
+        </w:rPr>
+        <w:t xml:space="preserve"> system - </w:t>
+      </w:r>
+    </w:p>
+    <w:tbl>
+      <w:tblPr>
+        <w:tblStyle w:val="TableGrid"/>
+        <w:tblW w:w="0" w:type="auto"/>
+        <w:tblInd w:w="360" w:type="dxa"/>
+        <w:tblLook w:val="04A0" w:firstRow="1" w:lastRow="0" w:firstColumn="1" w:lastColumn="0" w:noHBand="0" w:noVBand="1"/>
+      </w:tblPr>
+      <w:tblGrid>
+        <w:gridCol w:w="5755"/>
+        <w:gridCol w:w="2663"/>
+      </w:tblGrid>
+      <w:tr>
+        <w:tc>
+          <w:tcPr>
+            <w:tcW w:w="5755" w:type="dxa"/>
+          </w:tcPr>
+          <w:p>
+            <w:pPr>
+              <w:spacing w:after="193"/>
+              <w:jc w:val="both"/>
+              <w:rPr>
+                <w:b/>
+                <w:sz w:val="26"/>
+                <w:szCs w:val="26"/>
+              </w:rPr>
+            </w:pPr>
+            <w:r>
+              <w:rPr>
+                <w:b/>
+                <w:sz w:val="26"/>
+                <w:szCs w:val="26"/>
+              </w:rPr>
+              <w:t>Task</w:t>
+            </w:r>
+          </w:p>
+        </w:tc>
+        <w:tc>
+          <w:tcPr>
+            <w:tcW w:w="2663" w:type="dxa"/>
+          </w:tcPr>
+          <w:p>
+            <w:pPr>
+              <w:spacing w:after="193"/>
+              <w:jc w:val="both"/>
+              <w:rPr>
+                <w:b/>
+                <w:sz w:val="26"/>
+                <w:szCs w:val="26"/>
+              </w:rPr>
+            </w:pPr>
+            <w:r>
+              <w:rPr>
+                <w:b/>
+                <w:sz w:val="26"/>
+                <w:szCs w:val="26"/>
+              </w:rPr>
+              <w:t>status</w:t>
+            </w:r>
+          </w:p>
+        </w:tc>
+      </w:tr>
+      <w:tr>
+        <w:tc>
+          <w:tcPr>
+            <w:tcW w:w="5755" w:type="dxa"/>
+          </w:tcPr>
+          <w:p>
+            <w:pPr>
+              <w:spacing w:after="193"/>
+              <w:jc w:val="both"/>
+              <w:rPr>
+                <w:bCs/>
+                <w:color w:val="FF0000"/>
+                <w:sz w:val="26"/>
+                <w:szCs w:val="26"/>
+              </w:rPr>
+            </w:pPr>
+            <w:r>
+              <w:rPr>
+                <w:bCs/>
+                <w:color w:val="000000" w:themeColor="text1"/>
+                <w:sz w:val="26"/>
+                <w:szCs w:val="26"/>
+              </w:rPr>
+              <w:t>Bill calculation errors</w:t>
+            </w:r>
+          </w:p>
+        </w:tc>
+        <w:tc>
+          <w:tcPr>
+            <w:tcW w:w="2663" w:type="dxa"/>
+          </w:tcPr>
+          <w:p>
+            <w:pPr>
+              <w:spacing w:after="193"/>
+              <w:jc w:val="both"/>
+              <w:rPr>
+                <w:b/>
+                <w:color w:val="FF0000"/>
+                <w:sz w:val="26"/>
+                <w:szCs w:val="26"/>
+              </w:rPr>
+            </w:pPr>
+            <w:r>
+              <w:rPr>
+                <w:b/>
+                <w:color w:val="FF0000"/>
+                <w:sz w:val="26"/>
+                <w:szCs w:val="26"/>
+              </w:rPr>
+              <w:t>high</w:t>
+            </w:r>
+          </w:p>
+        </w:tc>
+      </w:tr>
+      <w:tr>
+        <w:tc>
+          <w:tcPr>
+            <w:tcW w:w="5755" w:type="dxa"/>
+          </w:tcPr>
+          <w:p>
+            <w:pPr>
+              <w:spacing w:after="193"/>
+              <w:jc w:val="both"/>
+              <w:rPr>
+                <w:bCs/>
+                <w:color w:val="000000" w:themeColor="text1"/>
+                <w:sz w:val="26"/>
+                <w:szCs w:val="26"/>
+              </w:rPr>
+            </w:pPr>
+            <w:r>
+              <w:rPr>
+                <w:bCs/>
+                <w:color w:val="000000" w:themeColor="text1"/>
+                <w:sz w:val="26"/>
+                <w:szCs w:val="26"/>
+              </w:rPr>
+              <w:t xml:space="preserve">Report generation </w:t>
+            </w:r>
+          </w:p>
+        </w:tc>
+        <w:tc>
+          <w:tcPr>
+            <w:tcW w:w="2663" w:type="dxa"/>
+          </w:tcPr>
+          <w:p>
+            <w:pPr>
+              <w:spacing w:after="193"/>
+              <w:jc w:val="both"/>
+              <w:rPr>
+                <w:b/>
+                <w:color w:val="FF0000"/>
+                <w:sz w:val="26"/>
+                <w:szCs w:val="26"/>
+              </w:rPr>
+            </w:pPr>
+            <w:r>
+              <w:rPr>
+                <w:b/>
+                <w:color w:val="FF0000"/>
+                <w:sz w:val="26"/>
+                <w:szCs w:val="26"/>
+              </w:rPr>
+              <w:t>Difficult</w:t>
+            </w:r>
+          </w:p>
+        </w:tc>
+      </w:tr>
+      <w:tr>
+        <w:tc>
+          <w:tcPr>
+            <w:tcW w:w="5755" w:type="dxa"/>
+          </w:tcPr>
+          <w:p>
+            <w:pPr>
+              <w:spacing w:after="193"/>
+              <w:jc w:val="both"/>
+              <w:rPr>
+                <w:bCs/>
+                <w:color w:val="000000" w:themeColor="text1"/>
+                <w:sz w:val="26"/>
+                <w:szCs w:val="26"/>
+              </w:rPr>
+            </w:pPr>
+            <w:r>
+              <w:rPr>
+                <w:bCs/>
+                <w:color w:val="000000" w:themeColor="text1"/>
+                <w:sz w:val="26"/>
+                <w:szCs w:val="26"/>
+              </w:rPr>
+              <w:t>Find Some data</w:t>
+            </w:r>
+          </w:p>
+        </w:tc>
+        <w:tc>
+          <w:tcPr>
+            <w:tcW w:w="2663" w:type="dxa"/>
+          </w:tcPr>
+          <w:p>
+            <w:pPr>
+              <w:spacing w:after="193"/>
+              <w:jc w:val="both"/>
+              <w:rPr>
+                <w:b/>
+                <w:color w:val="FF0000"/>
+                <w:sz w:val="26"/>
+                <w:szCs w:val="26"/>
+              </w:rPr>
+            </w:pPr>
+            <w:r>
+              <w:rPr>
+                <w:b/>
+                <w:color w:val="FF0000"/>
+                <w:sz w:val="26"/>
+                <w:szCs w:val="26"/>
+              </w:rPr>
+              <w:t>Get more time</w:t>
+            </w:r>
+          </w:p>
+        </w:tc>
+      </w:tr>
+    </w:tbl>
+    <w:p>
+      <w:pPr>
+        <w:spacing w:after="193" w:line="240" w:lineRule="auto"/>
+        <w:ind w:left="360"/>
+        <w:jc w:val="both"/>
+        <w:rPr>
+          <w:b/>
+          <w:bCs/>
+          <w:sz w:val="26"/>
+          <w:szCs w:val="26"/>
+          <w:u w:val="single"/>
+        </w:rPr>
+      </w:pPr>
+    </w:p>
+    <w:p>
+      <w:pPr>
+        <w:spacing w:after="193" w:line="240" w:lineRule="auto"/>
+        <w:ind w:left="360"/>
+        <w:jc w:val="both"/>
+        <w:rPr>
+          <w:b/>
+          <w:bCs/>
+          <w:sz w:val="26"/>
+          <w:szCs w:val="26"/>
+        </w:rPr>
+      </w:pPr>
+      <w:r>
+        <w:rPr>
+          <w:b/>
+          <w:bCs/>
+          <w:sz w:val="26"/>
+          <w:szCs w:val="26"/>
+        </w:rPr>
+        <w:t xml:space="preserve">With computer system - </w:t>
+      </w:r>
+    </w:p>
+    <w:tbl>
+      <w:tblPr>
+        <w:tblStyle w:val="TableGrid"/>
+        <w:tblW w:w="0" w:type="auto"/>
+        <w:tblInd w:w="360" w:type="dxa"/>
+        <w:tblLook w:val="04A0" w:firstRow="1" w:lastRow="0" w:firstColumn="1" w:lastColumn="0" w:noHBand="0" w:noVBand="1"/>
+      </w:tblPr>
+      <w:tblGrid>
+        <w:gridCol w:w="5755"/>
+        <w:gridCol w:w="2663"/>
+      </w:tblGrid>
+      <w:tr>
+        <w:tc>
+          <w:tcPr>
+            <w:tcW w:w="5755" w:type="dxa"/>
+          </w:tcPr>
+          <w:p>
+            <w:pPr>
+              <w:spacing w:after="193"/>
+              <w:jc w:val="both"/>
+              <w:rPr>
+                <w:b/>
+                <w:sz w:val="26"/>
+                <w:szCs w:val="26"/>
+              </w:rPr>
+            </w:pPr>
+            <w:r>
+              <w:rPr>
+                <w:b/>
+                <w:sz w:val="26"/>
+                <w:szCs w:val="26"/>
+              </w:rPr>
+              <w:t>Task</w:t>
+            </w:r>
+          </w:p>
+        </w:tc>
+        <w:tc>
+          <w:tcPr>
+            <w:tcW w:w="2663" w:type="dxa"/>
+          </w:tcPr>
+          <w:p>
+            <w:pPr>
+              <w:spacing w:after="193"/>
+              <w:jc w:val="both"/>
+              <w:rPr>
+                <w:b/>
+                <w:sz w:val="26"/>
+                <w:szCs w:val="26"/>
+              </w:rPr>
+            </w:pPr>
+            <w:r>
+              <w:rPr>
+                <w:b/>
+                <w:sz w:val="26"/>
+                <w:szCs w:val="26"/>
+              </w:rPr>
+              <w:t>status</w:t>
+            </w:r>
+          </w:p>
+        </w:tc>
+      </w:tr>
+      <w:tr>
+        <w:tc>
+          <w:tcPr>
+            <w:tcW w:w="5755" w:type="dxa"/>
+          </w:tcPr>
+          <w:p>
+            <w:pPr>
+              <w:spacing w:after="193"/>
+              <w:jc w:val="both"/>
+              <w:rPr>
+                <w:bCs/>
+                <w:color w:val="FF0000"/>
+                <w:sz w:val="26"/>
+                <w:szCs w:val="26"/>
+              </w:rPr>
+            </w:pPr>
+            <w:r>
+              <w:rPr>
+                <w:bCs/>
+                <w:color w:val="000000" w:themeColor="text1"/>
+                <w:sz w:val="26"/>
+                <w:szCs w:val="26"/>
+              </w:rPr>
+              <w:t>Bill calculation errors</w:t>
+            </w:r>
+          </w:p>
+        </w:tc>
+        <w:tc>
+          <w:tcPr>
+            <w:tcW w:w="2663" w:type="dxa"/>
+          </w:tcPr>
+          <w:p>
+            <w:pPr>
+              <w:spacing w:after="193"/>
+              <w:jc w:val="both"/>
+              <w:rPr>
+                <w:b/>
+                <w:color w:val="00B050"/>
+                <w:sz w:val="26"/>
+                <w:szCs w:val="26"/>
+              </w:rPr>
+            </w:pPr>
+            <w:r>
+              <w:rPr>
+                <w:b/>
+                <w:color w:val="00B050"/>
+                <w:sz w:val="26"/>
+                <w:szCs w:val="26"/>
+              </w:rPr>
+              <w:t>No</w:t>
+            </w:r>
+          </w:p>
+        </w:tc>
+      </w:tr>
+      <w:tr>
+        <w:tc>
+          <w:tcPr>
+            <w:tcW w:w="5755" w:type="dxa"/>
+          </w:tcPr>
+          <w:p>
+            <w:pPr>
+              <w:spacing w:after="193"/>
+              <w:jc w:val="both"/>
+              <w:rPr>
+                <w:bCs/>
+                <w:color w:val="000000" w:themeColor="text1"/>
+                <w:sz w:val="26"/>
+                <w:szCs w:val="26"/>
+              </w:rPr>
+            </w:pPr>
+            <w:r>
+              <w:rPr>
+                <w:bCs/>
+                <w:color w:val="000000" w:themeColor="text1"/>
+                <w:sz w:val="26"/>
+                <w:szCs w:val="26"/>
+              </w:rPr>
+              <w:t xml:space="preserve">Report generation </w:t>
+            </w:r>
+          </w:p>
+        </w:tc>
+        <w:tc>
+          <w:tcPr>
+            <w:tcW w:w="2663" w:type="dxa"/>
+          </w:tcPr>
+          <w:p>
+            <w:pPr>
+              <w:spacing w:after="193"/>
+              <w:jc w:val="both"/>
+              <w:rPr>
+                <w:b/>
+                <w:color w:val="00B050"/>
+                <w:sz w:val="26"/>
+                <w:szCs w:val="26"/>
+              </w:rPr>
+            </w:pPr>
+            <w:r>
+              <w:rPr>
+                <w:b/>
+                <w:color w:val="00B050"/>
+                <w:sz w:val="26"/>
+                <w:szCs w:val="26"/>
+              </w:rPr>
+              <w:t>Very easy</w:t>
+            </w:r>
+          </w:p>
+        </w:tc>
+      </w:tr>
+      <w:tr>
+        <w:tc>
+          <w:tcPr>
+            <w:tcW w:w="5755" w:type="dxa"/>
+          </w:tcPr>
+          <w:p>
+            <w:pPr>
+              <w:spacing w:after="193"/>
+              <w:jc w:val="both"/>
+              <w:rPr>
+                <w:bCs/>
+                <w:color w:val="000000" w:themeColor="text1"/>
+                <w:sz w:val="26"/>
+                <w:szCs w:val="26"/>
+              </w:rPr>
+            </w:pPr>
+            <w:r>
+              <w:rPr>
+                <w:bCs/>
+                <w:color w:val="000000" w:themeColor="text1"/>
+                <w:sz w:val="26"/>
+                <w:szCs w:val="26"/>
+              </w:rPr>
+              <w:t>Find Some data</w:t>
+            </w:r>
+          </w:p>
+        </w:tc>
+        <w:tc>
+          <w:tcPr>
+            <w:tcW w:w="2663" w:type="dxa"/>
+          </w:tcPr>
+          <w:p>
+            <w:pPr>
+              <w:spacing w:after="193"/>
+              <w:jc w:val="both"/>
+              <w:rPr>
+                <w:b/>
+                <w:color w:val="00B050"/>
+                <w:sz w:val="26"/>
+                <w:szCs w:val="26"/>
+              </w:rPr>
+            </w:pPr>
+            <w:r>
+              <w:rPr>
+                <w:b/>
+                <w:color w:val="00B050"/>
+                <w:sz w:val="26"/>
+                <w:szCs w:val="26"/>
+              </w:rPr>
+              <w:t>Less time</w:t>
+            </w:r>
+          </w:p>
+        </w:tc>
+      </w:tr>
+    </w:tbl>
+    <w:p>
+      <w:pPr>
+        <w:spacing w:after="193" w:line="240" w:lineRule="auto"/>
+        <w:ind w:left="360"/>
+        <w:jc w:val="both"/>
+        <w:rPr>
+          <w:b/>
+          <w:bCs/>
+          <w:sz w:val="26"/>
+          <w:szCs w:val="26"/>
+          <w:u w:val="single"/>
+        </w:rPr>
+      </w:pPr>
+    </w:p>
+    <w:p/>
     <w:p/>
     <w:p>
       <w:pPr>
@@ -5491,18 +7419,24 @@
           <w:szCs w:val="40"/>
         </w:rPr>
       </w:pPr>
-      <w:bookmarkStart w:id="11" w:name="_Toc84501509"/>
-      <w:bookmarkStart w:id="12" w:name="_Toc84501523"/>
-      <w:bookmarkStart w:id="13" w:name="_Toc84501699"/>
-      <w:bookmarkStart w:id="14" w:name="_Toc84501873"/>
-      <w:bookmarkStart w:id="15" w:name="_Toc84502164"/>
-      <w:bookmarkStart w:id="16" w:name="_Toc84502229"/>
-      <w:bookmarkEnd w:id="11"/>
-      <w:bookmarkEnd w:id="12"/>
-      <w:bookmarkEnd w:id="13"/>
+      <w:bookmarkStart w:id="14" w:name="_Toc84501509"/>
+      <w:bookmarkStart w:id="15" w:name="_Toc84501523"/>
+      <w:bookmarkStart w:id="16" w:name="_Toc84501699"/>
+      <w:bookmarkStart w:id="17" w:name="_Toc84501873"/>
+      <w:bookmarkStart w:id="18" w:name="_Toc84502164"/>
+      <w:bookmarkStart w:id="19" w:name="_Toc84502229"/>
+      <w:bookmarkStart w:id="20" w:name="_Toc96679691"/>
+      <w:bookmarkStart w:id="21" w:name="_Toc96682144"/>
+      <w:bookmarkStart w:id="22" w:name="_Toc96682531"/>
       <w:bookmarkEnd w:id="14"/>
       <w:bookmarkEnd w:id="15"/>
       <w:bookmarkEnd w:id="16"/>
+      <w:bookmarkEnd w:id="17"/>
+      <w:bookmarkEnd w:id="18"/>
+      <w:bookmarkEnd w:id="19"/>
+      <w:bookmarkEnd w:id="20"/>
+      <w:bookmarkEnd w:id="21"/>
+      <w:bookmarkEnd w:id="22"/>
     </w:p>
     <w:p>
       <w:pPr>
@@ -5524,295 +7458,48 @@
           <w:szCs w:val="40"/>
         </w:rPr>
       </w:pPr>
-      <w:bookmarkStart w:id="17" w:name="_Toc84501510"/>
-      <w:bookmarkStart w:id="18" w:name="_Toc84501524"/>
-      <w:bookmarkStart w:id="19" w:name="_Toc84501700"/>
-      <w:bookmarkStart w:id="20" w:name="_Toc84501874"/>
-      <w:bookmarkStart w:id="21" w:name="_Toc84502165"/>
-      <w:bookmarkStart w:id="22" w:name="_Toc84502230"/>
-      <w:bookmarkEnd w:id="17"/>
-      <w:bookmarkEnd w:id="18"/>
-      <w:bookmarkEnd w:id="19"/>
-      <w:bookmarkEnd w:id="20"/>
-      <w:bookmarkEnd w:id="21"/>
-      <w:bookmarkEnd w:id="22"/>
-    </w:p>
-    <w:p>
-      <w:pPr>
-        <w:pStyle w:val="ListParagraph"/>
-        <w:keepNext/>
-        <w:keepLines/>
-        <w:numPr>
-          <w:ilvl w:val="0"/>
-          <w:numId w:val="29"/>
-        </w:numPr>
-        <w:spacing w:before="40" w:after="0"/>
-        <w:contextualSpacing w:val="0"/>
-        <w:outlineLvl w:val="1"/>
-        <w:rPr>
-          <w:rFonts w:asciiTheme="majorHAnsi" w:eastAsiaTheme="majorEastAsia" w:hAnsiTheme="majorHAnsi" w:cstheme="majorBidi"/>
-          <w:vanish/>
-          <w:color w:val="2E74B5" w:themeColor="accent1" w:themeShade="BF"/>
-          <w:sz w:val="26"/>
-          <w:szCs w:val="26"/>
-        </w:rPr>
-      </w:pPr>
-      <w:bookmarkStart w:id="23" w:name="_Toc84501701"/>
-      <w:bookmarkStart w:id="24" w:name="_Toc84501875"/>
-      <w:bookmarkStart w:id="25" w:name="_Toc84502166"/>
-      <w:bookmarkStart w:id="26" w:name="_Toc84502231"/>
+      <w:bookmarkStart w:id="23" w:name="_Toc84501510"/>
+      <w:bookmarkStart w:id="24" w:name="_Toc84501524"/>
+      <w:bookmarkStart w:id="25" w:name="_Toc84501700"/>
+      <w:bookmarkStart w:id="26" w:name="_Toc84501874"/>
+      <w:bookmarkStart w:id="27" w:name="_Toc84502165"/>
+      <w:bookmarkStart w:id="28" w:name="_Toc84502230"/>
+      <w:bookmarkStart w:id="29" w:name="_Toc96679692"/>
+      <w:bookmarkStart w:id="30" w:name="_Toc96682145"/>
+      <w:bookmarkStart w:id="31" w:name="_Toc96682532"/>
       <w:bookmarkEnd w:id="23"/>
       <w:bookmarkEnd w:id="24"/>
       <w:bookmarkEnd w:id="25"/>
       <w:bookmarkEnd w:id="26"/>
-    </w:p>
-    <w:p>
-      <w:pPr>
-        <w:pStyle w:val="ListParagraph"/>
-        <w:keepNext/>
-        <w:keepLines/>
-        <w:numPr>
-          <w:ilvl w:val="0"/>
-          <w:numId w:val="29"/>
-        </w:numPr>
-        <w:spacing w:before="40" w:after="0"/>
-        <w:contextualSpacing w:val="0"/>
-        <w:outlineLvl w:val="1"/>
-        <w:rPr>
-          <w:rFonts w:asciiTheme="majorHAnsi" w:eastAsiaTheme="majorEastAsia" w:hAnsiTheme="majorHAnsi" w:cstheme="majorBidi"/>
-          <w:vanish/>
-          <w:color w:val="2E74B5" w:themeColor="accent1" w:themeShade="BF"/>
-          <w:sz w:val="26"/>
-          <w:szCs w:val="26"/>
-        </w:rPr>
-      </w:pPr>
-      <w:bookmarkStart w:id="27" w:name="_Toc84501702"/>
-      <w:bookmarkStart w:id="28" w:name="_Toc84501876"/>
-      <w:bookmarkStart w:id="29" w:name="_Toc84502167"/>
-      <w:bookmarkStart w:id="30" w:name="_Toc84502232"/>
       <w:bookmarkEnd w:id="27"/>
       <w:bookmarkEnd w:id="28"/>
       <w:bookmarkEnd w:id="29"/>
       <w:bookmarkEnd w:id="30"/>
-    </w:p>
-    <w:p>
-      <w:pPr>
-        <w:pStyle w:val="Heading2"/>
-        <w:numPr>
-          <w:ilvl w:val="1"/>
-          <w:numId w:val="29"/>
-        </w:numPr>
-        <w:ind w:left="720" w:hanging="720"/>
-        <w:rPr>
-          <w:sz w:val="32"/>
-          <w:szCs w:val="32"/>
-        </w:rPr>
-      </w:pPr>
-      <w:bookmarkStart w:id="31" w:name="_Toc84502233"/>
-      <w:r>
-        <w:rPr>
-          <w:sz w:val="32"/>
-          <w:szCs w:val="32"/>
-        </w:rPr>
-        <w:t>Review of Related Literature</w:t>
-      </w:r>
       <w:bookmarkEnd w:id="31"/>
     </w:p>
-    <w:p/>
     <w:p>
       <w:pPr>
         <w:pStyle w:val="ListParagraph"/>
         <w:keepNext/>
         <w:keepLines/>
-        <w:numPr>
-          <w:ilvl w:val="0"/>
-          <w:numId w:val="28"/>
-        </w:numPr>
         <w:spacing w:before="40" w:after="0"/>
-        <w:contextualSpacing w:val="0"/>
-        <w:outlineLvl w:val="3"/>
-        <w:rPr>
-          <w:rFonts w:asciiTheme="majorHAnsi" w:eastAsiaTheme="majorEastAsia" w:hAnsiTheme="majorHAnsi" w:cstheme="majorBidi"/>
-          <w:vanish/>
-          <w:color w:val="2E74B5" w:themeColor="accent1" w:themeShade="BF"/>
-          <w:sz w:val="28"/>
-          <w:szCs w:val="28"/>
-        </w:rPr>
-      </w:pPr>
-    </w:p>
-    <w:p>
-      <w:pPr>
-        <w:pStyle w:val="ListParagraph"/>
-        <w:keepNext/>
-        <w:keepLines/>
-        <w:numPr>
-          <w:ilvl w:val="0"/>
-          <w:numId w:val="28"/>
-        </w:numPr>
-        <w:spacing w:before="40" w:after="0"/>
-        <w:contextualSpacing w:val="0"/>
-        <w:outlineLvl w:val="3"/>
-        <w:rPr>
-          <w:rFonts w:asciiTheme="majorHAnsi" w:eastAsiaTheme="majorEastAsia" w:hAnsiTheme="majorHAnsi" w:cstheme="majorBidi"/>
-          <w:vanish/>
-          <w:color w:val="2E74B5" w:themeColor="accent1" w:themeShade="BF"/>
-          <w:sz w:val="28"/>
-          <w:szCs w:val="28"/>
-        </w:rPr>
-      </w:pPr>
-    </w:p>
-    <w:p>
-      <w:pPr>
-        <w:pStyle w:val="ListParagraph"/>
-        <w:keepNext/>
-        <w:keepLines/>
-        <w:numPr>
-          <w:ilvl w:val="1"/>
-          <w:numId w:val="28"/>
-        </w:numPr>
-        <w:spacing w:before="40" w:after="0"/>
-        <w:contextualSpacing w:val="0"/>
-        <w:outlineLvl w:val="3"/>
-        <w:rPr>
-          <w:rFonts w:asciiTheme="majorHAnsi" w:eastAsiaTheme="majorEastAsia" w:hAnsiTheme="majorHAnsi" w:cstheme="majorBidi"/>
-          <w:vanish/>
-          <w:color w:val="2E74B5" w:themeColor="accent1" w:themeShade="BF"/>
-          <w:sz w:val="28"/>
-          <w:szCs w:val="28"/>
-        </w:rPr>
-      </w:pPr>
-    </w:p>
-    <w:p>
-      <w:pPr>
-        <w:pStyle w:val="ListParagraph"/>
-        <w:keepNext/>
-        <w:keepLines/>
-        <w:numPr>
-          <w:ilvl w:val="0"/>
-          <w:numId w:val="30"/>
-        </w:numPr>
-        <w:spacing w:before="40" w:after="0"/>
+        <w:ind w:left="360"/>
         <w:contextualSpacing w:val="0"/>
         <w:outlineLvl w:val="2"/>
-        <w:rPr>
-          <w:rFonts w:asciiTheme="majorHAnsi" w:eastAsiaTheme="majorEastAsia" w:hAnsiTheme="majorHAnsi" w:cstheme="majorBidi"/>
-          <w:vanish/>
-          <w:color w:val="1F4D78" w:themeColor="accent1" w:themeShade="7F"/>
-          <w:sz w:val="24"/>
-          <w:szCs w:val="24"/>
-        </w:rPr>
-      </w:pPr>
-      <w:bookmarkStart w:id="32" w:name="_Toc84501704"/>
-      <w:bookmarkStart w:id="33" w:name="_Toc84501878"/>
-      <w:bookmarkStart w:id="34" w:name="_Toc84502169"/>
-      <w:bookmarkStart w:id="35" w:name="_Toc84502234"/>
+      </w:pPr>
+      <w:bookmarkStart w:id="32" w:name="_Toc84501701"/>
+      <w:bookmarkStart w:id="33" w:name="_Toc84501875"/>
+      <w:bookmarkStart w:id="34" w:name="_Toc84502166"/>
+      <w:bookmarkStart w:id="35" w:name="_Toc84502231"/>
+      <w:bookmarkStart w:id="36" w:name="_Toc96679693"/>
+      <w:bookmarkStart w:id="37" w:name="_Toc96682146"/>
       <w:bookmarkEnd w:id="32"/>
       <w:bookmarkEnd w:id="33"/>
       <w:bookmarkEnd w:id="34"/>
       <w:bookmarkEnd w:id="35"/>
-    </w:p>
-    <w:p>
-      <w:pPr>
-        <w:pStyle w:val="ListParagraph"/>
-        <w:keepNext/>
-        <w:keepLines/>
-        <w:numPr>
-          <w:ilvl w:val="0"/>
-          <w:numId w:val="30"/>
-        </w:numPr>
-        <w:spacing w:before="40" w:after="0"/>
-        <w:contextualSpacing w:val="0"/>
-        <w:outlineLvl w:val="2"/>
-        <w:rPr>
-          <w:rFonts w:asciiTheme="majorHAnsi" w:eastAsiaTheme="majorEastAsia" w:hAnsiTheme="majorHAnsi" w:cstheme="majorBidi"/>
-          <w:vanish/>
-          <w:color w:val="1F4D78" w:themeColor="accent1" w:themeShade="7F"/>
-          <w:sz w:val="24"/>
-          <w:szCs w:val="24"/>
-        </w:rPr>
-      </w:pPr>
-      <w:bookmarkStart w:id="36" w:name="_Toc84501705"/>
-      <w:bookmarkStart w:id="37" w:name="_Toc84501879"/>
-      <w:bookmarkStart w:id="38" w:name="_Toc84502170"/>
-      <w:bookmarkStart w:id="39" w:name="_Toc84502235"/>
       <w:bookmarkEnd w:id="36"/>
       <w:bookmarkEnd w:id="37"/>
-      <w:bookmarkEnd w:id="38"/>
-      <w:bookmarkEnd w:id="39"/>
-    </w:p>
-    <w:p>
-      <w:pPr>
-        <w:pStyle w:val="ListParagraph"/>
-        <w:keepNext/>
-        <w:keepLines/>
-        <w:numPr>
-          <w:ilvl w:val="1"/>
-          <w:numId w:val="30"/>
-        </w:numPr>
-        <w:spacing w:before="40" w:after="0"/>
-        <w:contextualSpacing w:val="0"/>
-        <w:outlineLvl w:val="2"/>
-        <w:rPr>
-          <w:rFonts w:asciiTheme="majorHAnsi" w:eastAsiaTheme="majorEastAsia" w:hAnsiTheme="majorHAnsi" w:cstheme="majorBidi"/>
-          <w:vanish/>
-          <w:color w:val="1F4D78" w:themeColor="accent1" w:themeShade="7F"/>
-          <w:sz w:val="24"/>
-          <w:szCs w:val="24"/>
-        </w:rPr>
-      </w:pPr>
-      <w:bookmarkStart w:id="40" w:name="_Toc84501706"/>
-      <w:bookmarkStart w:id="41" w:name="_Toc84501880"/>
-      <w:bookmarkStart w:id="42" w:name="_Toc84502171"/>
-      <w:bookmarkStart w:id="43" w:name="_Toc84502236"/>
-      <w:bookmarkEnd w:id="40"/>
-      <w:bookmarkEnd w:id="41"/>
-      <w:bookmarkEnd w:id="42"/>
-      <w:bookmarkEnd w:id="43"/>
-    </w:p>
-    <w:p>
-      <w:pPr>
-        <w:pStyle w:val="Heading3"/>
-        <w:numPr>
-          <w:ilvl w:val="2"/>
-          <w:numId w:val="30"/>
-        </w:numPr>
-        <w:ind w:left="1170" w:hanging="810"/>
-        <w:rPr>
-          <w:sz w:val="28"/>
-          <w:szCs w:val="28"/>
-        </w:rPr>
-      </w:pPr>
-      <w:bookmarkStart w:id="44" w:name="_Toc84502237"/>
-      <w:r>
-        <w:rPr>
-          <w:sz w:val="28"/>
-          <w:szCs w:val="28"/>
-        </w:rPr>
-        <w:t xml:space="preserve">Safari Management System and Related </w:t>
-      </w:r>
-      <w:r>
-        <w:rPr>
-          <w:sz w:val="28"/>
-          <w:szCs w:val="28"/>
-        </w:rPr>
-        <w:t>Management system</w:t>
-      </w:r>
-      <w:bookmarkEnd w:id="44"/>
-    </w:p>
-    <w:p/>
-    <w:p>
-      <w:pPr>
-        <w:ind w:left="1170"/>
-        <w:rPr>
-          <w:rFonts w:ascii="Times New Roman" w:hAnsi="Times New Roman" w:cs="Times New Roman"/>
-          <w:sz w:val="24"/>
-          <w:szCs w:val="24"/>
-        </w:rPr>
-      </w:pPr>
-      <w:bookmarkStart w:id="45" w:name="_GoBack"/>
-      <w:bookmarkEnd w:id="45"/>
-    </w:p>
-    <w:p/>
+    </w:p>
     <w:p>
       <w:pPr>
         <w:ind w:left="1260"/>
@@ -5828,7 +7515,7 @@
     <w:p/>
     <w:p/>
     <w:sectPr>
-      <w:footerReference w:type="default" r:id="rId25"/>
+      <w:type w:val="continuous"/>
       <w:pgSz w:w="11907" w:h="16839" w:code="9"/>
       <w:pgMar w:top="1418" w:right="1418" w:bottom="1418" w:left="1701" w:header="720" w:footer="720" w:gutter="0"/>
       <w:cols w:space="720"/>
@@ -5901,7 +7588,7 @@
           <w:rPr>
             <w:noProof/>
           </w:rPr>
-          <w:t>11</w:t>
+          <w:t>13</w:t>
         </w:r>
         <w:r>
           <w:rPr>
@@ -5958,6 +7645,205 @@
 <file path=word/numbering.xml><?xml version="1.0" encoding="utf-8"?>
 <w:numbering xmlns:wpc="http://schemas.microsoft.com/office/word/2010/wordprocessingCanvas" xmlns:mc="http://schemas.openxmlformats.org/markup-compatibility/2006" xmlns:o="urn:schemas-microsoft-com:office:office" xmlns:r="http://schemas.openxmlformats.org/officeDocument/2006/relationships" xmlns:m="http://schemas.openxmlformats.org/officeDocument/2006/math" xmlns:v="urn:schemas-microsoft-com:vml" xmlns:wp14="http://schemas.microsoft.com/office/word/2010/wordprocessingDrawing" xmlns:wp="http://schemas.openxmlformats.org/drawingml/2006/wordprocessingDrawing" xmlns:w10="urn:schemas-microsoft-com:office:word" xmlns:w="http://schemas.openxmlformats.org/wordprocessingml/2006/main" xmlns:w14="http://schemas.microsoft.com/office/word/2010/wordml" xmlns:w15="http://schemas.microsoft.com/office/word/2012/wordml" xmlns:wpg="http://schemas.microsoft.com/office/word/2010/wordprocessingGroup" xmlns:wpi="http://schemas.microsoft.com/office/word/2010/wordprocessingInk" xmlns:wne="http://schemas.microsoft.com/office/word/2006/wordml" xmlns:wps="http://schemas.microsoft.com/office/word/2010/wordprocessingShape" mc:Ignorable="w14 w15 wp14">
   <w:abstractNum w:abstractNumId="0">
+    <w:nsid w:val="01E43728"/>
+    <w:multiLevelType w:val="multilevel"/>
+    <w:tmpl w:val="90B03DAC"/>
+    <w:lvl w:ilvl="0">
+      <w:start w:val="2"/>
+      <w:numFmt w:val="decimal"/>
+      <w:lvlText w:val="%1"/>
+      <w:lvlJc w:val="left"/>
+      <w:pPr>
+        <w:ind w:left="360" w:hanging="360"/>
+      </w:pPr>
+      <w:rPr>
+        <w:rFonts w:hint="default"/>
+      </w:rPr>
+    </w:lvl>
+    <w:lvl w:ilvl="1">
+      <w:start w:val="1"/>
+      <w:numFmt w:val="decimal"/>
+      <w:lvlText w:val="%1.%2"/>
+      <w:lvlJc w:val="left"/>
+      <w:pPr>
+        <w:ind w:left="360" w:hanging="360"/>
+      </w:pPr>
+      <w:rPr>
+        <w:rFonts w:hint="default"/>
+      </w:rPr>
+    </w:lvl>
+    <w:lvl w:ilvl="2">
+      <w:start w:val="1"/>
+      <w:numFmt w:val="decimal"/>
+      <w:lvlText w:val="%1.%2.%3"/>
+      <w:lvlJc w:val="left"/>
+      <w:pPr>
+        <w:ind w:left="720" w:hanging="720"/>
+      </w:pPr>
+      <w:rPr>
+        <w:rFonts w:hint="default"/>
+      </w:rPr>
+    </w:lvl>
+    <w:lvl w:ilvl="3">
+      <w:start w:val="1"/>
+      <w:numFmt w:val="decimal"/>
+      <w:lvlText w:val="%1.%2.%3.%4"/>
+      <w:lvlJc w:val="left"/>
+      <w:pPr>
+        <w:ind w:left="720" w:hanging="720"/>
+      </w:pPr>
+      <w:rPr>
+        <w:rFonts w:hint="default"/>
+      </w:rPr>
+    </w:lvl>
+    <w:lvl w:ilvl="4">
+      <w:start w:val="1"/>
+      <w:numFmt w:val="decimal"/>
+      <w:lvlText w:val="%1.%2.%3.%4.%5"/>
+      <w:lvlJc w:val="left"/>
+      <w:pPr>
+        <w:ind w:left="1080" w:hanging="1080"/>
+      </w:pPr>
+      <w:rPr>
+        <w:rFonts w:hint="default"/>
+      </w:rPr>
+    </w:lvl>
+    <w:lvl w:ilvl="5">
+      <w:start w:val="1"/>
+      <w:numFmt w:val="decimal"/>
+      <w:lvlText w:val="%1.%2.%3.%4.%5.%6"/>
+      <w:lvlJc w:val="left"/>
+      <w:pPr>
+        <w:ind w:left="1440" w:hanging="1440"/>
+      </w:pPr>
+      <w:rPr>
+        <w:rFonts w:hint="default"/>
+      </w:rPr>
+    </w:lvl>
+    <w:lvl w:ilvl="6">
+      <w:start w:val="1"/>
+      <w:numFmt w:val="decimal"/>
+      <w:lvlText w:val="%1.%2.%3.%4.%5.%6.%7"/>
+      <w:lvlJc w:val="left"/>
+      <w:pPr>
+        <w:ind w:left="1440" w:hanging="1440"/>
+      </w:pPr>
+      <w:rPr>
+        <w:rFonts w:hint="default"/>
+      </w:rPr>
+    </w:lvl>
+    <w:lvl w:ilvl="7">
+      <w:start w:val="1"/>
+      <w:numFmt w:val="decimal"/>
+      <w:lvlText w:val="%1.%2.%3.%4.%5.%6.%7.%8"/>
+      <w:lvlJc w:val="left"/>
+      <w:pPr>
+        <w:ind w:left="1800" w:hanging="1800"/>
+      </w:pPr>
+      <w:rPr>
+        <w:rFonts w:hint="default"/>
+      </w:rPr>
+    </w:lvl>
+    <w:lvl w:ilvl="8">
+      <w:start w:val="1"/>
+      <w:numFmt w:val="decimal"/>
+      <w:lvlText w:val="%1.%2.%3.%4.%5.%6.%7.%8.%9"/>
+      <w:lvlJc w:val="left"/>
+      <w:pPr>
+        <w:ind w:left="1800" w:hanging="1800"/>
+      </w:pPr>
+      <w:rPr>
+        <w:rFonts w:hint="default"/>
+      </w:rPr>
+    </w:lvl>
+  </w:abstractNum>
+  <w:abstractNum w:abstractNumId="1">
+    <w:nsid w:val="050115E5"/>
+    <w:multiLevelType w:val="multilevel"/>
+    <w:tmpl w:val="0409001F"/>
+    <w:lvl w:ilvl="0">
+      <w:start w:val="1"/>
+      <w:numFmt w:val="decimal"/>
+      <w:lvlText w:val="%1."/>
+      <w:lvlJc w:val="left"/>
+      <w:pPr>
+        <w:ind w:left="360" w:hanging="360"/>
+      </w:pPr>
+    </w:lvl>
+    <w:lvl w:ilvl="1">
+      <w:start w:val="1"/>
+      <w:numFmt w:val="decimal"/>
+      <w:lvlText w:val="%1.%2."/>
+      <w:lvlJc w:val="left"/>
+      <w:pPr>
+        <w:ind w:left="792" w:hanging="432"/>
+      </w:pPr>
+    </w:lvl>
+    <w:lvl w:ilvl="2">
+      <w:start w:val="1"/>
+      <w:numFmt w:val="decimal"/>
+      <w:lvlText w:val="%1.%2.%3."/>
+      <w:lvlJc w:val="left"/>
+      <w:pPr>
+        <w:ind w:left="1224" w:hanging="504"/>
+      </w:pPr>
+    </w:lvl>
+    <w:lvl w:ilvl="3">
+      <w:start w:val="1"/>
+      <w:numFmt w:val="decimal"/>
+      <w:lvlText w:val="%1.%2.%3.%4."/>
+      <w:lvlJc w:val="left"/>
+      <w:pPr>
+        <w:ind w:left="1728" w:hanging="648"/>
+      </w:pPr>
+    </w:lvl>
+    <w:lvl w:ilvl="4">
+      <w:start w:val="1"/>
+      <w:numFmt w:val="decimal"/>
+      <w:lvlText w:val="%1.%2.%3.%4.%5."/>
+      <w:lvlJc w:val="left"/>
+      <w:pPr>
+        <w:ind w:left="2232" w:hanging="792"/>
+      </w:pPr>
+    </w:lvl>
+    <w:lvl w:ilvl="5">
+      <w:start w:val="1"/>
+      <w:numFmt w:val="decimal"/>
+      <w:lvlText w:val="%1.%2.%3.%4.%5.%6."/>
+      <w:lvlJc w:val="left"/>
+      <w:pPr>
+        <w:ind w:left="2736" w:hanging="936"/>
+      </w:pPr>
+    </w:lvl>
+    <w:lvl w:ilvl="6">
+      <w:start w:val="1"/>
+      <w:numFmt w:val="decimal"/>
+      <w:lvlText w:val="%1.%2.%3.%4.%5.%6.%7."/>
+      <w:lvlJc w:val="left"/>
+      <w:pPr>
+        <w:ind w:left="3240" w:hanging="1080"/>
+      </w:pPr>
+    </w:lvl>
+    <w:lvl w:ilvl="7">
+      <w:start w:val="1"/>
+      <w:numFmt w:val="decimal"/>
+      <w:lvlText w:val="%1.%2.%3.%4.%5.%6.%7.%8."/>
+      <w:lvlJc w:val="left"/>
+      <w:pPr>
+        <w:ind w:left="3744" w:hanging="1224"/>
+      </w:pPr>
+    </w:lvl>
+    <w:lvl w:ilvl="8">
+      <w:start w:val="1"/>
+      <w:numFmt w:val="decimal"/>
+      <w:lvlText w:val="%1.%2.%3.%4.%5.%6.%7.%8.%9."/>
+      <w:lvlJc w:val="left"/>
+      <w:pPr>
+        <w:ind w:left="4320" w:hanging="1440"/>
+      </w:pPr>
+    </w:lvl>
+  </w:abstractNum>
+  <w:abstractNum w:abstractNumId="2">
     <w:nsid w:val="09F64975"/>
     <w:multiLevelType w:val="hybridMultilevel"/>
     <w:tmpl w:val="A3DEE7F4"/>
@@ -6070,7 +7956,7 @@
       </w:rPr>
     </w:lvl>
   </w:abstractNum>
-  <w:abstractNum w:abstractNumId="1">
+  <w:abstractNum w:abstractNumId="3">
     <w:nsid w:val="0C50003B"/>
     <w:multiLevelType w:val="multilevel"/>
     <w:tmpl w:val="0409001F"/>
@@ -6156,7 +8042,7 @@
       </w:pPr>
     </w:lvl>
   </w:abstractNum>
-  <w:abstractNum w:abstractNumId="2">
+  <w:abstractNum w:abstractNumId="4">
     <w:nsid w:val="11C90C08"/>
     <w:multiLevelType w:val="hybridMultilevel"/>
     <w:tmpl w:val="9468DFFE"/>
@@ -6269,7 +8155,7 @@
       </w:rPr>
     </w:lvl>
   </w:abstractNum>
-  <w:abstractNum w:abstractNumId="3">
+  <w:abstractNum w:abstractNumId="5">
     <w:nsid w:val="12E91FE4"/>
     <w:multiLevelType w:val="multilevel"/>
     <w:tmpl w:val="4A32BF5C"/>
@@ -6382,7 +8268,7 @@
       </w:rPr>
     </w:lvl>
   </w:abstractNum>
-  <w:abstractNum w:abstractNumId="4">
+  <w:abstractNum w:abstractNumId="6">
     <w:nsid w:val="13D056EE"/>
     <w:multiLevelType w:val="hybridMultilevel"/>
     <w:tmpl w:val="696CAAB2"/>
@@ -6468,7 +8354,7 @@
       </w:pPr>
     </w:lvl>
   </w:abstractNum>
-  <w:abstractNum w:abstractNumId="5">
+  <w:abstractNum w:abstractNumId="7">
     <w:nsid w:val="14164C52"/>
     <w:multiLevelType w:val="multilevel"/>
     <w:tmpl w:val="532422EE"/>
@@ -6581,7 +8467,7 @@
       </w:rPr>
     </w:lvl>
   </w:abstractNum>
-  <w:abstractNum w:abstractNumId="6">
+  <w:abstractNum w:abstractNumId="8">
     <w:nsid w:val="16F97268"/>
     <w:multiLevelType w:val="multilevel"/>
     <w:tmpl w:val="0409001F"/>
@@ -6667,7 +8553,120 @@
       </w:pPr>
     </w:lvl>
   </w:abstractNum>
-  <w:abstractNum w:abstractNumId="7">
+  <w:abstractNum w:abstractNumId="9">
+    <w:nsid w:val="1E596294"/>
+    <w:multiLevelType w:val="multilevel"/>
+    <w:tmpl w:val="6898F532"/>
+    <w:lvl w:ilvl="0">
+      <w:start w:val="2"/>
+      <w:numFmt w:val="decimal"/>
+      <w:lvlText w:val="%1."/>
+      <w:lvlJc w:val="left"/>
+      <w:pPr>
+        <w:ind w:left="360" w:hanging="360"/>
+      </w:pPr>
+      <w:rPr>
+        <w:rFonts w:hint="default"/>
+      </w:rPr>
+    </w:lvl>
+    <w:lvl w:ilvl="1">
+      <w:start w:val="1"/>
+      <w:numFmt w:val="decimal"/>
+      <w:lvlText w:val="%1.%2."/>
+      <w:lvlJc w:val="left"/>
+      <w:pPr>
+        <w:ind w:left="792" w:hanging="432"/>
+      </w:pPr>
+      <w:rPr>
+        <w:rFonts w:hint="default"/>
+      </w:rPr>
+    </w:lvl>
+    <w:lvl w:ilvl="2">
+      <w:start w:val="1"/>
+      <w:numFmt w:val="decimal"/>
+      <w:lvlText w:val="%1.%2.%3."/>
+      <w:lvlJc w:val="left"/>
+      <w:pPr>
+        <w:ind w:left="1224" w:hanging="504"/>
+      </w:pPr>
+      <w:rPr>
+        <w:rFonts w:hint="default"/>
+      </w:rPr>
+    </w:lvl>
+    <w:lvl w:ilvl="3">
+      <w:start w:val="1"/>
+      <w:numFmt w:val="decimal"/>
+      <w:lvlText w:val="%1.%2.%3.%4."/>
+      <w:lvlJc w:val="left"/>
+      <w:pPr>
+        <w:ind w:left="1728" w:hanging="648"/>
+      </w:pPr>
+      <w:rPr>
+        <w:rFonts w:hint="default"/>
+      </w:rPr>
+    </w:lvl>
+    <w:lvl w:ilvl="4">
+      <w:start w:val="1"/>
+      <w:numFmt w:val="decimal"/>
+      <w:lvlText w:val="%1.%2.%3.%4.%5."/>
+      <w:lvlJc w:val="left"/>
+      <w:pPr>
+        <w:ind w:left="2232" w:hanging="792"/>
+      </w:pPr>
+      <w:rPr>
+        <w:rFonts w:hint="default"/>
+      </w:rPr>
+    </w:lvl>
+    <w:lvl w:ilvl="5">
+      <w:start w:val="1"/>
+      <w:numFmt w:val="decimal"/>
+      <w:lvlText w:val="%1.%2.%3.%4.%5.%6."/>
+      <w:lvlJc w:val="left"/>
+      <w:pPr>
+        <w:ind w:left="2736" w:hanging="936"/>
+      </w:pPr>
+      <w:rPr>
+        <w:rFonts w:hint="default"/>
+      </w:rPr>
+    </w:lvl>
+    <w:lvl w:ilvl="6">
+      <w:start w:val="1"/>
+      <w:numFmt w:val="decimal"/>
+      <w:lvlText w:val="%1.%2.%3.%4.%5.%6.%7."/>
+      <w:lvlJc w:val="left"/>
+      <w:pPr>
+        <w:ind w:left="3240" w:hanging="1080"/>
+      </w:pPr>
+      <w:rPr>
+        <w:rFonts w:hint="default"/>
+      </w:rPr>
+    </w:lvl>
+    <w:lvl w:ilvl="7">
+      <w:start w:val="1"/>
+      <w:numFmt w:val="decimal"/>
+      <w:lvlText w:val="%1.%2.%3.%4.%5.%6.%7.%8."/>
+      <w:lvlJc w:val="left"/>
+      <w:pPr>
+        <w:ind w:left="3744" w:hanging="1224"/>
+      </w:pPr>
+      <w:rPr>
+        <w:rFonts w:hint="default"/>
+      </w:rPr>
+    </w:lvl>
+    <w:lvl w:ilvl="8">
+      <w:start w:val="1"/>
+      <w:numFmt w:val="decimal"/>
+      <w:lvlText w:val="%1.%2.%3.%4.%5.%6.%7.%8.%9."/>
+      <w:lvlJc w:val="left"/>
+      <w:pPr>
+        <w:ind w:left="4320" w:hanging="1440"/>
+      </w:pPr>
+      <w:rPr>
+        <w:rFonts w:hint="default"/>
+      </w:rPr>
+    </w:lvl>
+  </w:abstractNum>
+  <w:abstractNum w:abstractNumId="10">
     <w:nsid w:val="20755FB4"/>
     <w:multiLevelType w:val="hybridMultilevel"/>
     <w:tmpl w:val="76DC7350"/>
@@ -6780,7 +8779,7 @@
       </w:rPr>
     </w:lvl>
   </w:abstractNum>
-  <w:abstractNum w:abstractNumId="8">
+  <w:abstractNum w:abstractNumId="11">
     <w:nsid w:val="265C5E58"/>
     <w:multiLevelType w:val="hybridMultilevel"/>
     <w:tmpl w:val="4BE62C2E"/>
@@ -6893,7 +8892,7 @@
       </w:rPr>
     </w:lvl>
   </w:abstractNum>
-  <w:abstractNum w:abstractNumId="9">
+  <w:abstractNum w:abstractNumId="12">
     <w:nsid w:val="29444D49"/>
     <w:multiLevelType w:val="hybridMultilevel"/>
     <w:tmpl w:val="E5523376"/>
@@ -7006,7 +9005,7 @@
       </w:rPr>
     </w:lvl>
   </w:abstractNum>
-  <w:abstractNum w:abstractNumId="10">
+  <w:abstractNum w:abstractNumId="13">
     <w:nsid w:val="2EDF5B5F"/>
     <w:multiLevelType w:val="multilevel"/>
     <w:tmpl w:val="A27047A8"/>
@@ -7119,7 +9118,7 @@
       </w:rPr>
     </w:lvl>
   </w:abstractNum>
-  <w:abstractNum w:abstractNumId="11">
+  <w:abstractNum w:abstractNumId="14">
     <w:nsid w:val="2F0F0098"/>
     <w:multiLevelType w:val="multilevel"/>
     <w:tmpl w:val="C122E142"/>
@@ -7232,7 +9231,7 @@
       </w:rPr>
     </w:lvl>
   </w:abstractNum>
-  <w:abstractNum w:abstractNumId="12">
+  <w:abstractNum w:abstractNumId="15">
     <w:nsid w:val="36337AA0"/>
     <w:multiLevelType w:val="multilevel"/>
     <w:tmpl w:val="0409001F"/>
@@ -7318,7 +9317,7 @@
       </w:pPr>
     </w:lvl>
   </w:abstractNum>
-  <w:abstractNum w:abstractNumId="13">
+  <w:abstractNum w:abstractNumId="16">
     <w:nsid w:val="3B47493F"/>
     <w:multiLevelType w:val="hybridMultilevel"/>
     <w:tmpl w:val="A89E6390"/>
@@ -7431,7 +9430,7 @@
       </w:rPr>
     </w:lvl>
   </w:abstractNum>
-  <w:abstractNum w:abstractNumId="14">
+  <w:abstractNum w:abstractNumId="17">
     <w:nsid w:val="3D676BE0"/>
     <w:multiLevelType w:val="hybridMultilevel"/>
     <w:tmpl w:val="5FA4A14C"/>
@@ -7544,7 +9543,7 @@
       </w:rPr>
     </w:lvl>
   </w:abstractNum>
-  <w:abstractNum w:abstractNumId="15">
+  <w:abstractNum w:abstractNumId="18">
     <w:nsid w:val="410800C1"/>
     <w:multiLevelType w:val="hybridMultilevel"/>
     <w:tmpl w:val="1D1E6288"/>
@@ -7657,7 +9656,7 @@
       </w:rPr>
     </w:lvl>
   </w:abstractNum>
-  <w:abstractNum w:abstractNumId="16">
+  <w:abstractNum w:abstractNumId="19">
     <w:nsid w:val="418A17CB"/>
     <w:multiLevelType w:val="multilevel"/>
     <w:tmpl w:val="69B47D14"/>
@@ -7770,7 +9769,7 @@
       </w:rPr>
     </w:lvl>
   </w:abstractNum>
-  <w:abstractNum w:abstractNumId="17">
+  <w:abstractNum w:abstractNumId="20">
     <w:nsid w:val="42556A9B"/>
     <w:multiLevelType w:val="multilevel"/>
     <w:tmpl w:val="0409001F"/>
@@ -7856,7 +9855,7 @@
       </w:pPr>
     </w:lvl>
   </w:abstractNum>
-  <w:abstractNum w:abstractNumId="18">
+  <w:abstractNum w:abstractNumId="21">
     <w:nsid w:val="4BCA4C25"/>
     <w:multiLevelType w:val="multilevel"/>
     <w:tmpl w:val="4A32BF5C"/>
@@ -7969,7 +9968,120 @@
       </w:rPr>
     </w:lvl>
   </w:abstractNum>
-  <w:abstractNum w:abstractNumId="19">
+  <w:abstractNum w:abstractNumId="22">
+    <w:nsid w:val="52233F2A"/>
+    <w:multiLevelType w:val="multilevel"/>
+    <w:tmpl w:val="3CB2E656"/>
+    <w:lvl w:ilvl="0">
+      <w:start w:val="2"/>
+      <w:numFmt w:val="decimal"/>
+      <w:lvlText w:val="%1."/>
+      <w:lvlJc w:val="left"/>
+      <w:pPr>
+        <w:ind w:left="360" w:hanging="360"/>
+      </w:pPr>
+      <w:rPr>
+        <w:rFonts w:hint="default"/>
+      </w:rPr>
+    </w:lvl>
+    <w:lvl w:ilvl="1">
+      <w:start w:val="1"/>
+      <w:numFmt w:val="decimal"/>
+      <w:lvlText w:val="%1.%2."/>
+      <w:lvlJc w:val="left"/>
+      <w:pPr>
+        <w:ind w:left="792" w:hanging="432"/>
+      </w:pPr>
+      <w:rPr>
+        <w:rFonts w:hint="default"/>
+      </w:rPr>
+    </w:lvl>
+    <w:lvl w:ilvl="2">
+      <w:start w:val="1"/>
+      <w:numFmt w:val="decimal"/>
+      <w:lvlText w:val="%1.%2.%3."/>
+      <w:lvlJc w:val="left"/>
+      <w:pPr>
+        <w:ind w:left="1224" w:hanging="504"/>
+      </w:pPr>
+      <w:rPr>
+        <w:rFonts w:hint="default"/>
+      </w:rPr>
+    </w:lvl>
+    <w:lvl w:ilvl="3">
+      <w:start w:val="1"/>
+      <w:numFmt w:val="decimal"/>
+      <w:lvlText w:val="%1.%2.%3.%4."/>
+      <w:lvlJc w:val="left"/>
+      <w:pPr>
+        <w:ind w:left="1728" w:hanging="648"/>
+      </w:pPr>
+      <w:rPr>
+        <w:rFonts w:hint="default"/>
+      </w:rPr>
+    </w:lvl>
+    <w:lvl w:ilvl="4">
+      <w:start w:val="1"/>
+      <w:numFmt w:val="decimal"/>
+      <w:lvlText w:val="%1.%2.%3.%4.%5."/>
+      <w:lvlJc w:val="left"/>
+      <w:pPr>
+        <w:ind w:left="2232" w:hanging="792"/>
+      </w:pPr>
+      <w:rPr>
+        <w:rFonts w:hint="default"/>
+      </w:rPr>
+    </w:lvl>
+    <w:lvl w:ilvl="5">
+      <w:start w:val="1"/>
+      <w:numFmt w:val="decimal"/>
+      <w:lvlText w:val="%1.%2.%3.%4.%5.%6."/>
+      <w:lvlJc w:val="left"/>
+      <w:pPr>
+        <w:ind w:left="2736" w:hanging="936"/>
+      </w:pPr>
+      <w:rPr>
+        <w:rFonts w:hint="default"/>
+      </w:rPr>
+    </w:lvl>
+    <w:lvl w:ilvl="6">
+      <w:start w:val="1"/>
+      <w:numFmt w:val="decimal"/>
+      <w:lvlText w:val="%1.%2.%3.%4.%5.%6.%7."/>
+      <w:lvlJc w:val="left"/>
+      <w:pPr>
+        <w:ind w:left="3240" w:hanging="1080"/>
+      </w:pPr>
+      <w:rPr>
+        <w:rFonts w:hint="default"/>
+      </w:rPr>
+    </w:lvl>
+    <w:lvl w:ilvl="7">
+      <w:start w:val="1"/>
+      <w:numFmt w:val="decimal"/>
+      <w:lvlText w:val="%1.%2.%3.%4.%5.%6.%7.%8."/>
+      <w:lvlJc w:val="left"/>
+      <w:pPr>
+        <w:ind w:left="3744" w:hanging="1224"/>
+      </w:pPr>
+      <w:rPr>
+        <w:rFonts w:hint="default"/>
+      </w:rPr>
+    </w:lvl>
+    <w:lvl w:ilvl="8">
+      <w:start w:val="1"/>
+      <w:numFmt w:val="decimal"/>
+      <w:lvlText w:val="%1.%2.%3.%4.%5.%6.%7.%8.%9."/>
+      <w:lvlJc w:val="left"/>
+      <w:pPr>
+        <w:ind w:left="4320" w:hanging="1440"/>
+      </w:pPr>
+      <w:rPr>
+        <w:rFonts w:hint="default"/>
+      </w:rPr>
+    </w:lvl>
+  </w:abstractNum>
+  <w:abstractNum w:abstractNumId="23">
     <w:nsid w:val="54E81B5D"/>
     <w:multiLevelType w:val="hybridMultilevel"/>
     <w:tmpl w:val="E028EF8E"/>
@@ -8082,7 +10194,7 @@
       </w:rPr>
     </w:lvl>
   </w:abstractNum>
-  <w:abstractNum w:abstractNumId="20">
+  <w:abstractNum w:abstractNumId="24">
     <w:nsid w:val="562C2E14"/>
     <w:multiLevelType w:val="multilevel"/>
     <w:tmpl w:val="0409001F"/>
@@ -8168,7 +10280,7 @@
       </w:pPr>
     </w:lvl>
   </w:abstractNum>
-  <w:abstractNum w:abstractNumId="21">
+  <w:abstractNum w:abstractNumId="25">
     <w:nsid w:val="5A3039D5"/>
     <w:multiLevelType w:val="hybridMultilevel"/>
     <w:tmpl w:val="ADECAA76"/>
@@ -8281,7 +10393,7 @@
       </w:rPr>
     </w:lvl>
   </w:abstractNum>
-  <w:abstractNum w:abstractNumId="22">
+  <w:abstractNum w:abstractNumId="26">
     <w:nsid w:val="5BA51371"/>
     <w:multiLevelType w:val="multilevel"/>
     <w:tmpl w:val="0409001F"/>
@@ -8367,7 +10479,7 @@
       </w:pPr>
     </w:lvl>
   </w:abstractNum>
-  <w:abstractNum w:abstractNumId="23">
+  <w:abstractNum w:abstractNumId="27">
     <w:nsid w:val="61E73124"/>
     <w:multiLevelType w:val="hybridMultilevel"/>
     <w:tmpl w:val="BE9CFA7A"/>
@@ -8480,7 +10592,7 @@
       </w:rPr>
     </w:lvl>
   </w:abstractNum>
-  <w:abstractNum w:abstractNumId="24">
+  <w:abstractNum w:abstractNumId="28">
     <w:nsid w:val="664F38EF"/>
     <w:multiLevelType w:val="multilevel"/>
     <w:tmpl w:val="076AC3FC"/>
@@ -8593,7 +10705,7 @@
       </w:rPr>
     </w:lvl>
   </w:abstractNum>
-  <w:abstractNum w:abstractNumId="25">
+  <w:abstractNum w:abstractNumId="29">
     <w:nsid w:val="66910895"/>
     <w:multiLevelType w:val="hybridMultilevel"/>
     <w:tmpl w:val="FC6078C0"/>
@@ -8706,7 +10818,7 @@
       </w:rPr>
     </w:lvl>
   </w:abstractNum>
-  <w:abstractNum w:abstractNumId="26">
+  <w:abstractNum w:abstractNumId="30">
     <w:nsid w:val="6A3E1B34"/>
     <w:multiLevelType w:val="hybridMultilevel"/>
     <w:tmpl w:val="908AA84E"/>
@@ -8819,7 +10931,7 @@
       </w:rPr>
     </w:lvl>
   </w:abstractNum>
-  <w:abstractNum w:abstractNumId="27">
+  <w:abstractNum w:abstractNumId="31">
     <w:nsid w:val="6CE73218"/>
     <w:multiLevelType w:val="multilevel"/>
     <w:tmpl w:val="0409001F"/>
@@ -8905,7 +11017,7 @@
       </w:pPr>
     </w:lvl>
   </w:abstractNum>
-  <w:abstractNum w:abstractNumId="28">
+  <w:abstractNum w:abstractNumId="32">
     <w:nsid w:val="729872D8"/>
     <w:multiLevelType w:val="hybridMultilevel"/>
     <w:tmpl w:val="1690DB42"/>
@@ -9018,7 +11130,7 @@
       </w:rPr>
     </w:lvl>
   </w:abstractNum>
-  <w:abstractNum w:abstractNumId="29">
+  <w:abstractNum w:abstractNumId="33">
     <w:nsid w:val="73107BC9"/>
     <w:multiLevelType w:val="hybridMultilevel"/>
     <w:tmpl w:val="5C7C9C82"/>
@@ -9131,7 +11243,7 @@
       </w:rPr>
     </w:lvl>
   </w:abstractNum>
-  <w:abstractNum w:abstractNumId="30">
+  <w:abstractNum w:abstractNumId="34">
     <w:nsid w:val="734D33F7"/>
     <w:multiLevelType w:val="hybridMultilevel"/>
     <w:tmpl w:val="A72264A8"/>
@@ -9244,7 +11356,7 @@
       </w:rPr>
     </w:lvl>
   </w:abstractNum>
-  <w:abstractNum w:abstractNumId="31">
+  <w:abstractNum w:abstractNumId="35">
     <w:nsid w:val="757E32B6"/>
     <w:multiLevelType w:val="multilevel"/>
     <w:tmpl w:val="8FCE747E"/>
@@ -9357,7 +11469,7 @@
       </w:rPr>
     </w:lvl>
   </w:abstractNum>
-  <w:abstractNum w:abstractNumId="32">
+  <w:abstractNum w:abstractNumId="36">
     <w:nsid w:val="77B3705D"/>
     <w:multiLevelType w:val="multilevel"/>
     <w:tmpl w:val="0409001F"/>
@@ -9443,7 +11555,7 @@
       </w:pPr>
     </w:lvl>
   </w:abstractNum>
-  <w:abstractNum w:abstractNumId="33">
+  <w:abstractNum w:abstractNumId="37">
     <w:nsid w:val="7A0A228E"/>
     <w:multiLevelType w:val="hybridMultilevel"/>
     <w:tmpl w:val="9266F072"/>
@@ -9556,7 +11668,7 @@
       </w:rPr>
     </w:lvl>
   </w:abstractNum>
-  <w:abstractNum w:abstractNumId="34">
+  <w:abstractNum w:abstractNumId="38">
     <w:nsid w:val="7B0010F2"/>
     <w:multiLevelType w:val="hybridMultilevel"/>
     <w:tmpl w:val="9D6A8246"/>
@@ -9670,109 +11782,121 @@
     </w:lvl>
   </w:abstractNum>
   <w:num w:numId="1">
+    <w:abstractNumId w:val="17"/>
+  </w:num>
+  <w:num w:numId="2">
+    <w:abstractNumId w:val="38"/>
+  </w:num>
+  <w:num w:numId="3">
+    <w:abstractNumId w:val="12"/>
+  </w:num>
+  <w:num w:numId="4">
+    <w:abstractNumId w:val="27"/>
+  </w:num>
+  <w:num w:numId="5">
+    <w:abstractNumId w:val="37"/>
+  </w:num>
+  <w:num w:numId="6">
+    <w:abstractNumId w:val="11"/>
+  </w:num>
+  <w:num w:numId="7">
+    <w:abstractNumId w:val="16"/>
+  </w:num>
+  <w:num w:numId="8">
+    <w:abstractNumId w:val="32"/>
+  </w:num>
+  <w:num w:numId="9">
+    <w:abstractNumId w:val="23"/>
+  </w:num>
+  <w:num w:numId="10">
+    <w:abstractNumId w:val="10"/>
+  </w:num>
+  <w:num w:numId="11">
+    <w:abstractNumId w:val="34"/>
+  </w:num>
+  <w:num w:numId="12">
+    <w:abstractNumId w:val="18"/>
+  </w:num>
+  <w:num w:numId="13">
+    <w:abstractNumId w:val="29"/>
+  </w:num>
+  <w:num w:numId="14">
+    <w:abstractNumId w:val="4"/>
+  </w:num>
+  <w:num w:numId="15">
+    <w:abstractNumId w:val="25"/>
+  </w:num>
+  <w:num w:numId="16">
+    <w:abstractNumId w:val="2"/>
+  </w:num>
+  <w:num w:numId="17">
+    <w:abstractNumId w:val="30"/>
+  </w:num>
+  <w:num w:numId="18">
+    <w:abstractNumId w:val="33"/>
+  </w:num>
+  <w:num w:numId="19">
+    <w:abstractNumId w:val="6"/>
+  </w:num>
+  <w:num w:numId="20">
+    <w:abstractNumId w:val="21"/>
+  </w:num>
+  <w:num w:numId="21">
+    <w:abstractNumId w:val="15"/>
+  </w:num>
+  <w:num w:numId="22">
+    <w:abstractNumId w:val="3"/>
+  </w:num>
+  <w:num w:numId="23">
+    <w:abstractNumId w:val="31"/>
+  </w:num>
+  <w:num w:numId="24">
+    <w:abstractNumId w:val="28"/>
+  </w:num>
+  <w:num w:numId="25">
+    <w:abstractNumId w:val="5"/>
+  </w:num>
+  <w:num w:numId="26">
+    <w:abstractNumId w:val="19"/>
+  </w:num>
+  <w:num w:numId="27">
+    <w:abstractNumId w:val="26"/>
+  </w:num>
+  <w:num w:numId="28">
+    <w:abstractNumId w:val="24"/>
+  </w:num>
+  <w:num w:numId="29">
+    <w:abstractNumId w:val="8"/>
+  </w:num>
+  <w:num w:numId="30">
+    <w:abstractNumId w:val="20"/>
+  </w:num>
+  <w:num w:numId="31">
+    <w:abstractNumId w:val="35"/>
+  </w:num>
+  <w:num w:numId="32">
     <w:abstractNumId w:val="14"/>
   </w:num>
-  <w:num w:numId="2">
-    <w:abstractNumId w:val="34"/>
+  <w:num w:numId="33">
+    <w:abstractNumId w:val="36"/>
   </w:num>
-  <w:num w:numId="3">
+  <w:num w:numId="34">
+    <w:abstractNumId w:val="7"/>
+  </w:num>
+  <w:num w:numId="35">
+    <w:abstractNumId w:val="13"/>
+  </w:num>
+  <w:num w:numId="36">
+    <w:abstractNumId w:val="1"/>
+  </w:num>
+  <w:num w:numId="37">
     <w:abstractNumId w:val="9"/>
   </w:num>
-  <w:num w:numId="4">
-    <w:abstractNumId w:val="23"/>
-  </w:num>
-  <w:num w:numId="5">
-    <w:abstractNumId w:val="33"/>
-  </w:num>
-  <w:num w:numId="6">
-    <w:abstractNumId w:val="8"/>
-  </w:num>
-  <w:num w:numId="7">
-    <w:abstractNumId w:val="13"/>
-  </w:num>
-  <w:num w:numId="8">
-    <w:abstractNumId w:val="28"/>
-  </w:num>
-  <w:num w:numId="9">
-    <w:abstractNumId w:val="19"/>
-  </w:num>
-  <w:num w:numId="10">
-    <w:abstractNumId w:val="7"/>
-  </w:num>
-  <w:num w:numId="11">
-    <w:abstractNumId w:val="30"/>
-  </w:num>
-  <w:num w:numId="12">
-    <w:abstractNumId w:val="15"/>
-  </w:num>
-  <w:num w:numId="13">
-    <w:abstractNumId w:val="25"/>
-  </w:num>
-  <w:num w:numId="14">
-    <w:abstractNumId w:val="2"/>
-  </w:num>
-  <w:num w:numId="15">
-    <w:abstractNumId w:val="21"/>
-  </w:num>
-  <w:num w:numId="16">
-    <w:abstractNumId w:val="0"/>
-  </w:num>
-  <w:num w:numId="17">
-    <w:abstractNumId w:val="26"/>
-  </w:num>
-  <w:num w:numId="18">
-    <w:abstractNumId w:val="29"/>
-  </w:num>
-  <w:num w:numId="19">
-    <w:abstractNumId w:val="4"/>
-  </w:num>
-  <w:num w:numId="20">
-    <w:abstractNumId w:val="18"/>
-  </w:num>
-  <w:num w:numId="21">
-    <w:abstractNumId w:val="12"/>
-  </w:num>
-  <w:num w:numId="22">
-    <w:abstractNumId w:val="1"/>
-  </w:num>
-  <w:num w:numId="23">
-    <w:abstractNumId w:val="27"/>
-  </w:num>
-  <w:num w:numId="24">
-    <w:abstractNumId w:val="24"/>
-  </w:num>
-  <w:num w:numId="25">
-    <w:abstractNumId w:val="3"/>
-  </w:num>
-  <w:num w:numId="26">
-    <w:abstractNumId w:val="16"/>
-  </w:num>
-  <w:num w:numId="27">
+  <w:num w:numId="38">
     <w:abstractNumId w:val="22"/>
   </w:num>
-  <w:num w:numId="28">
-    <w:abstractNumId w:val="20"/>
-  </w:num>
-  <w:num w:numId="29">
-    <w:abstractNumId w:val="6"/>
-  </w:num>
-  <w:num w:numId="30">
-    <w:abstractNumId w:val="17"/>
-  </w:num>
-  <w:num w:numId="31">
-    <w:abstractNumId w:val="31"/>
-  </w:num>
-  <w:num w:numId="32">
-    <w:abstractNumId w:val="11"/>
-  </w:num>
-  <w:num w:numId="33">
-    <w:abstractNumId w:val="32"/>
-  </w:num>
-  <w:num w:numId="34">
-    <w:abstractNumId w:val="5"/>
-  </w:num>
-  <w:num w:numId="35">
-    <w:abstractNumId w:val="10"/>
+  <w:num w:numId="39">
+    <w:abstractNumId w:val="0"/>
   </w:num>
 </w:numbering>
 </file>
@@ -10797,7 +12921,7 @@
 </file>
 
 <file path=customXml/itemProps1.xml><?xml version="1.0" encoding="utf-8"?>
-<ds:datastoreItem xmlns:ds="http://schemas.openxmlformats.org/officeDocument/2006/customXml" ds:itemID="{2674C99B-112F-4EC9-81D3-4A99F7B2E1CC}">
+<ds:datastoreItem xmlns:ds="http://schemas.openxmlformats.org/officeDocument/2006/customXml" ds:itemID="{D47DA306-3743-4451-B790-3A2A8BDB2E98}">
   <ds:schemaRefs>
     <ds:schemaRef ds:uri="http://schemas.openxmlformats.org/officeDocument/2006/bibliography"/>
   </ds:schemaRefs>

</xml_diff>

<commit_message>
project report Signed-off-by: lahiru Pramod <lahirupramod41@gmail.com>
</commit_message>
<xml_diff>
--- a/Project report/Individual Report.docx
+++ b/Project report/Individual Report.docx
@@ -716,7 +716,7 @@
           <w:szCs w:val="52"/>
         </w:rPr>
       </w:pPr>
-      <w:bookmarkStart w:id="0" w:name="_Toc96682518"/>
+      <w:bookmarkStart w:id="0" w:name="_Toc96767020"/>
       <w:r>
         <w:rPr>
           <w:color w:val="auto"/>
@@ -1301,7 +1301,7 @@
           <w:szCs w:val="48"/>
         </w:rPr>
       </w:pPr>
-      <w:bookmarkStart w:id="1" w:name="_Toc96682519"/>
+      <w:bookmarkStart w:id="1" w:name="_Toc96767021"/>
       <w:r>
         <w:rPr>
           <w:color w:val="auto"/>
@@ -1467,7 +1467,7 @@
           <w:szCs w:val="44"/>
         </w:rPr>
       </w:pPr>
-      <w:bookmarkStart w:id="2" w:name="_Toc96682520"/>
+      <w:bookmarkStart w:id="2" w:name="_Toc96767022"/>
       <w:r>
         <w:rPr>
           <w:color w:val="000000" w:themeColor="text1"/>
@@ -2014,7 +2014,7 @@
           <w:szCs w:val="48"/>
         </w:rPr>
       </w:pPr>
-      <w:bookmarkStart w:id="3" w:name="_Toc96682521"/>
+      <w:bookmarkStart w:id="3" w:name="_Toc96767023"/>
       <w:r>
         <w:rPr>
           <w:color w:val="auto"/>
@@ -2553,6 +2553,8 @@
           <w:b/>
           <w:bCs/>
           <w:noProof/>
+          <w:sz w:val="18"/>
+          <w:szCs w:val="18"/>
         </w:rPr>
       </w:sdtEndPr>
       <w:sdtContent>
@@ -2586,22 +2588,28 @@
           <w:r>
             <w:rPr>
               <w:rFonts w:cstheme="minorHAnsi"/>
+              <w:sz w:val="18"/>
+              <w:szCs w:val="18"/>
             </w:rPr>
             <w:fldChar w:fldCharType="begin"/>
           </w:r>
           <w:r>
             <w:rPr>
               <w:rFonts w:cstheme="minorHAnsi"/>
+              <w:sz w:val="18"/>
+              <w:szCs w:val="18"/>
             </w:rPr>
             <w:instrText xml:space="preserve"> TOC \o "1-3" \h \z \u </w:instrText>
           </w:r>
           <w:r>
             <w:rPr>
               <w:rFonts w:cstheme="minorHAnsi"/>
+              <w:sz w:val="18"/>
+              <w:szCs w:val="18"/>
             </w:rPr>
             <w:fldChar w:fldCharType="separate"/>
           </w:r>
-          <w:hyperlink w:anchor="_Toc96682518" w:history="1">
+          <w:hyperlink w:anchor="_Toc96767020" w:history="1">
             <w:r>
               <w:rPr>
                 <w:rStyle w:val="Hyperlink"/>
@@ -2628,7 +2636,7 @@
                 <w:noProof/>
                 <w:webHidden/>
               </w:rPr>
-              <w:instrText xml:space="preserve"> PAGEREF _Toc96682518 \h </w:instrText>
+              <w:instrText xml:space="preserve"> PAGEREF _Toc96767020 \h </w:instrText>
             </w:r>
             <w:r>
               <w:rPr>
@@ -2670,7 +2678,7 @@
               <w:noProof/>
             </w:rPr>
           </w:pPr>
-          <w:hyperlink w:anchor="_Toc96682519" w:history="1">
+          <w:hyperlink w:anchor="_Toc96767021" w:history="1">
             <w:r>
               <w:rPr>
                 <w:rStyle w:val="Hyperlink"/>
@@ -2697,7 +2705,7 @@
                 <w:noProof/>
                 <w:webHidden/>
               </w:rPr>
-              <w:instrText xml:space="preserve"> PAGEREF _Toc96682519 \h </w:instrText>
+              <w:instrText xml:space="preserve"> PAGEREF _Toc96767021 \h </w:instrText>
             </w:r>
             <w:r>
               <w:rPr>
@@ -2739,7 +2747,7 @@
               <w:noProof/>
             </w:rPr>
           </w:pPr>
-          <w:hyperlink w:anchor="_Toc96682520" w:history="1">
+          <w:hyperlink w:anchor="_Toc96767022" w:history="1">
             <w:r>
               <w:rPr>
                 <w:rStyle w:val="Hyperlink"/>
@@ -2766,7 +2774,7 @@
                 <w:noProof/>
                 <w:webHidden/>
               </w:rPr>
-              <w:instrText xml:space="preserve"> PAGEREF _Toc96682520 \h </w:instrText>
+              <w:instrText xml:space="preserve"> PAGEREF _Toc96767022 \h </w:instrText>
             </w:r>
             <w:r>
               <w:rPr>
@@ -2808,7 +2816,7 @@
               <w:noProof/>
             </w:rPr>
           </w:pPr>
-          <w:hyperlink w:anchor="_Toc96682521" w:history="1">
+          <w:hyperlink w:anchor="_Toc96767023" w:history="1">
             <w:r>
               <w:rPr>
                 <w:rStyle w:val="Hyperlink"/>
@@ -2835,7 +2843,7 @@
                 <w:noProof/>
                 <w:webHidden/>
               </w:rPr>
-              <w:instrText xml:space="preserve"> PAGEREF _Toc96682521 \h </w:instrText>
+              <w:instrText xml:space="preserve"> PAGEREF _Toc96767023 \h </w:instrText>
             </w:r>
             <w:r>
               <w:rPr>
@@ -2878,7 +2886,7 @@
               <w:noProof/>
             </w:rPr>
           </w:pPr>
-          <w:hyperlink w:anchor="_Toc96682522" w:history="1">
+          <w:hyperlink w:anchor="_Toc96767024" w:history="1">
             <w:r>
               <w:rPr>
                 <w:rStyle w:val="Hyperlink"/>
@@ -2923,7 +2931,7 @@
                 <w:noProof/>
                 <w:webHidden/>
               </w:rPr>
-              <w:instrText xml:space="preserve"> PAGEREF _Toc96682522 \h </w:instrText>
+              <w:instrText xml:space="preserve"> PAGEREF _Toc96767024 \h </w:instrText>
             </w:r>
             <w:r>
               <w:rPr>
@@ -2966,7 +2974,7 @@
               <w:noProof/>
             </w:rPr>
           </w:pPr>
-          <w:hyperlink w:anchor="_Toc96682523" w:history="1">
+          <w:hyperlink w:anchor="_Toc96767025" w:history="1">
             <w:r>
               <w:rPr>
                 <w:rStyle w:val="Hyperlink"/>
@@ -3007,7 +3015,7 @@
                 <w:noProof/>
                 <w:webHidden/>
               </w:rPr>
-              <w:instrText xml:space="preserve"> PAGEREF _Toc96682523 \h </w:instrText>
+              <w:instrText xml:space="preserve"> PAGEREF _Toc96767025 \h </w:instrText>
             </w:r>
             <w:r>
               <w:rPr>
@@ -3050,7 +3058,7 @@
               <w:noProof/>
             </w:rPr>
           </w:pPr>
-          <w:hyperlink w:anchor="_Toc96682524" w:history="1">
+          <w:hyperlink w:anchor="_Toc96767026" w:history="1">
             <w:r>
               <w:rPr>
                 <w:rStyle w:val="Hyperlink"/>
@@ -3091,7 +3099,7 @@
                 <w:noProof/>
                 <w:webHidden/>
               </w:rPr>
-              <w:instrText xml:space="preserve"> PAGEREF _Toc96682524 \h </w:instrText>
+              <w:instrText xml:space="preserve"> PAGEREF _Toc96767026 \h </w:instrText>
             </w:r>
             <w:r>
               <w:rPr>
@@ -3134,7 +3142,7 @@
               <w:noProof/>
             </w:rPr>
           </w:pPr>
-          <w:hyperlink w:anchor="_Toc96682525" w:history="1">
+          <w:hyperlink w:anchor="_Toc96767027" w:history="1">
             <w:r>
               <w:rPr>
                 <w:rStyle w:val="Hyperlink"/>
@@ -3175,7 +3183,7 @@
                 <w:noProof/>
                 <w:webHidden/>
               </w:rPr>
-              <w:instrText xml:space="preserve"> PAGEREF _Toc96682525 \h </w:instrText>
+              <w:instrText xml:space="preserve"> PAGEREF _Toc96767027 \h </w:instrText>
             </w:r>
             <w:r>
               <w:rPr>
@@ -3218,7 +3226,7 @@
               <w:noProof/>
             </w:rPr>
           </w:pPr>
-          <w:hyperlink w:anchor="_Toc96682526" w:history="1">
+          <w:hyperlink w:anchor="_Toc96767028" w:history="1">
             <w:r>
               <w:rPr>
                 <w:rStyle w:val="Hyperlink"/>
@@ -3259,7 +3267,7 @@
                 <w:noProof/>
                 <w:webHidden/>
               </w:rPr>
-              <w:instrText xml:space="preserve"> PAGEREF _Toc96682526 \h </w:instrText>
+              <w:instrText xml:space="preserve"> PAGEREF _Toc96767028 \h </w:instrText>
             </w:r>
             <w:r>
               <w:rPr>
@@ -3302,7 +3310,7 @@
               <w:noProof/>
             </w:rPr>
           </w:pPr>
-          <w:hyperlink w:anchor="_Toc96682527" w:history="1">
+          <w:hyperlink w:anchor="_Toc96767029" w:history="1">
             <w:r>
               <w:rPr>
                 <w:rStyle w:val="Hyperlink"/>
@@ -3343,7 +3351,7 @@
                 <w:noProof/>
                 <w:webHidden/>
               </w:rPr>
-              <w:instrText xml:space="preserve"> PAGEREF _Toc96682527 \h </w:instrText>
+              <w:instrText xml:space="preserve"> PAGEREF _Toc96767029 \h </w:instrText>
             </w:r>
             <w:r>
               <w:rPr>
@@ -3386,7 +3394,7 @@
               <w:noProof/>
             </w:rPr>
           </w:pPr>
-          <w:hyperlink w:anchor="_Toc96682528" w:history="1">
+          <w:hyperlink w:anchor="_Toc96767030" w:history="1">
             <w:r>
               <w:rPr>
                 <w:rStyle w:val="Hyperlink"/>
@@ -3427,7 +3435,7 @@
                 <w:noProof/>
                 <w:webHidden/>
               </w:rPr>
-              <w:instrText xml:space="preserve"> PAGEREF _Toc96682528 \h </w:instrText>
+              <w:instrText xml:space="preserve"> PAGEREF _Toc96767030 \h </w:instrText>
             </w:r>
             <w:r>
               <w:rPr>
@@ -3470,7 +3478,7 @@
               <w:noProof/>
             </w:rPr>
           </w:pPr>
-          <w:hyperlink w:anchor="_Toc96682529" w:history="1">
+          <w:hyperlink w:anchor="_Toc96767031" w:history="1">
             <w:r>
               <w:rPr>
                 <w:rStyle w:val="Hyperlink"/>
@@ -3515,7 +3523,7 @@
                 <w:noProof/>
                 <w:webHidden/>
               </w:rPr>
-              <w:instrText xml:space="preserve"> PAGEREF _Toc96682529 \h </w:instrText>
+              <w:instrText xml:space="preserve"> PAGEREF _Toc96767031 \h </w:instrText>
             </w:r>
             <w:r>
               <w:rPr>
@@ -3558,7 +3566,7 @@
               <w:noProof/>
             </w:rPr>
           </w:pPr>
-          <w:hyperlink w:anchor="_Toc96682530" w:history="1">
+          <w:hyperlink w:anchor="_Toc96767032" w:history="1">
             <w:r>
               <w:rPr>
                 <w:rStyle w:val="Hyperlink"/>
@@ -3599,7 +3607,7 @@
                 <w:noProof/>
                 <w:webHidden/>
               </w:rPr>
-              <w:instrText xml:space="preserve"> PAGEREF _Toc96682530 \h </w:instrText>
+              <w:instrText xml:space="preserve"> PAGEREF _Toc96767032 \h </w:instrText>
             </w:r>
             <w:r>
               <w:rPr>
@@ -3631,12 +3639,696 @@
           </w:hyperlink>
         </w:p>
         <w:p>
+          <w:pPr>
+            <w:pStyle w:val="TOC1"/>
+            <w:tabs>
+              <w:tab w:val="left" w:pos="440"/>
+              <w:tab w:val="right" w:leader="dot" w:pos="8778"/>
+            </w:tabs>
+            <w:rPr>
+              <w:rFonts w:eastAsiaTheme="minorEastAsia"/>
+              <w:noProof/>
+            </w:rPr>
+          </w:pPr>
+          <w:hyperlink w:anchor="_Toc96767035" w:history="1">
+            <w:r>
+              <w:rPr>
+                <w:rStyle w:val="Hyperlink"/>
+                <w:b/>
+                <w:bCs/>
+                <w:noProof/>
+              </w:rPr>
+              <w:t>3.</w:t>
+            </w:r>
+            <w:r>
+              <w:rPr>
+                <w:rFonts w:eastAsiaTheme="minorEastAsia"/>
+                <w:noProof/>
+              </w:rPr>
+              <w:tab/>
+            </w:r>
+            <w:r>
+              <w:rPr>
+                <w:rStyle w:val="Hyperlink"/>
+                <w:b/>
+                <w:bCs/>
+                <w:noProof/>
+              </w:rPr>
+              <w:t>CHAPTER 3</w:t>
+            </w:r>
+            <w:r>
+              <w:rPr>
+                <w:noProof/>
+                <w:webHidden/>
+              </w:rPr>
+              <w:tab/>
+            </w:r>
+            <w:r>
+              <w:rPr>
+                <w:noProof/>
+                <w:webHidden/>
+              </w:rPr>
+              <w:fldChar w:fldCharType="begin"/>
+            </w:r>
+            <w:r>
+              <w:rPr>
+                <w:noProof/>
+                <w:webHidden/>
+              </w:rPr>
+              <w:instrText xml:space="preserve"> PAGEREF _Toc96767035 \h </w:instrText>
+            </w:r>
+            <w:r>
+              <w:rPr>
+                <w:noProof/>
+                <w:webHidden/>
+              </w:rPr>
+            </w:r>
+            <w:r>
+              <w:rPr>
+                <w:noProof/>
+                <w:webHidden/>
+              </w:rPr>
+              <w:fldChar w:fldCharType="separate"/>
+            </w:r>
+            <w:r>
+              <w:rPr>
+                <w:noProof/>
+                <w:webHidden/>
+              </w:rPr>
+              <w:t>14</w:t>
+            </w:r>
+            <w:r>
+              <w:rPr>
+                <w:noProof/>
+                <w:webHidden/>
+              </w:rPr>
+              <w:fldChar w:fldCharType="end"/>
+            </w:r>
+          </w:hyperlink>
+        </w:p>
+        <w:p>
+          <w:pPr>
+            <w:pStyle w:val="TOC2"/>
+            <w:tabs>
+              <w:tab w:val="left" w:pos="880"/>
+              <w:tab w:val="right" w:leader="dot" w:pos="8778"/>
+            </w:tabs>
+            <w:rPr>
+              <w:rFonts w:eastAsiaTheme="minorEastAsia"/>
+              <w:noProof/>
+            </w:rPr>
+          </w:pPr>
+          <w:hyperlink w:anchor="_Toc96767038" w:history="1">
+            <w:r>
+              <w:rPr>
+                <w:rStyle w:val="Hyperlink"/>
+                <w:noProof/>
+              </w:rPr>
+              <w:t>3.1</w:t>
+            </w:r>
+            <w:r>
+              <w:rPr>
+                <w:rFonts w:eastAsiaTheme="minorEastAsia"/>
+                <w:noProof/>
+              </w:rPr>
+              <w:tab/>
+            </w:r>
+            <w:r>
+              <w:rPr>
+                <w:rStyle w:val="Hyperlink"/>
+                <w:noProof/>
+              </w:rPr>
+              <w:t>System Analysis</w:t>
+            </w:r>
+            <w:r>
+              <w:rPr>
+                <w:noProof/>
+                <w:webHidden/>
+              </w:rPr>
+              <w:tab/>
+            </w:r>
+            <w:r>
+              <w:rPr>
+                <w:noProof/>
+                <w:webHidden/>
+              </w:rPr>
+              <w:fldChar w:fldCharType="begin"/>
+            </w:r>
+            <w:r>
+              <w:rPr>
+                <w:noProof/>
+                <w:webHidden/>
+              </w:rPr>
+              <w:instrText xml:space="preserve"> PAGEREF _Toc96767038 \h </w:instrText>
+            </w:r>
+            <w:r>
+              <w:rPr>
+                <w:noProof/>
+                <w:webHidden/>
+              </w:rPr>
+            </w:r>
+            <w:r>
+              <w:rPr>
+                <w:noProof/>
+                <w:webHidden/>
+              </w:rPr>
+              <w:fldChar w:fldCharType="separate"/>
+            </w:r>
+            <w:r>
+              <w:rPr>
+                <w:noProof/>
+                <w:webHidden/>
+              </w:rPr>
+              <w:t>14</w:t>
+            </w:r>
+            <w:r>
+              <w:rPr>
+                <w:noProof/>
+                <w:webHidden/>
+              </w:rPr>
+              <w:fldChar w:fldCharType="end"/>
+            </w:r>
+          </w:hyperlink>
+        </w:p>
+        <w:p>
+          <w:pPr>
+            <w:pStyle w:val="TOC3"/>
+            <w:tabs>
+              <w:tab w:val="left" w:pos="1320"/>
+              <w:tab w:val="right" w:leader="dot" w:pos="8778"/>
+            </w:tabs>
+            <w:rPr>
+              <w:rFonts w:eastAsiaTheme="minorEastAsia"/>
+              <w:noProof/>
+            </w:rPr>
+          </w:pPr>
+          <w:hyperlink w:anchor="_Toc96767042" w:history="1">
+            <w:r>
+              <w:rPr>
+                <w:rStyle w:val="Hyperlink"/>
+                <w:noProof/>
+              </w:rPr>
+              <w:t>3.1.1</w:t>
+            </w:r>
+            <w:r>
+              <w:rPr>
+                <w:rFonts w:eastAsiaTheme="minorEastAsia"/>
+                <w:noProof/>
+              </w:rPr>
+              <w:tab/>
+            </w:r>
+            <w:r>
+              <w:rPr>
+                <w:rStyle w:val="Hyperlink"/>
+                <w:noProof/>
+              </w:rPr>
+              <w:t>Introduction</w:t>
+            </w:r>
+            <w:r>
+              <w:rPr>
+                <w:noProof/>
+                <w:webHidden/>
+              </w:rPr>
+              <w:tab/>
+            </w:r>
+            <w:r>
+              <w:rPr>
+                <w:noProof/>
+                <w:webHidden/>
+              </w:rPr>
+              <w:fldChar w:fldCharType="begin"/>
+            </w:r>
+            <w:r>
+              <w:rPr>
+                <w:noProof/>
+                <w:webHidden/>
+              </w:rPr>
+              <w:instrText xml:space="preserve"> PAGEREF _Toc96767042 \h </w:instrText>
+            </w:r>
+            <w:r>
+              <w:rPr>
+                <w:noProof/>
+                <w:webHidden/>
+              </w:rPr>
+            </w:r>
+            <w:r>
+              <w:rPr>
+                <w:noProof/>
+                <w:webHidden/>
+              </w:rPr>
+              <w:fldChar w:fldCharType="separate"/>
+            </w:r>
+            <w:r>
+              <w:rPr>
+                <w:noProof/>
+                <w:webHidden/>
+              </w:rPr>
+              <w:t>14</w:t>
+            </w:r>
+            <w:r>
+              <w:rPr>
+                <w:noProof/>
+                <w:webHidden/>
+              </w:rPr>
+              <w:fldChar w:fldCharType="end"/>
+            </w:r>
+          </w:hyperlink>
+        </w:p>
+        <w:p>
+          <w:pPr>
+            <w:pStyle w:val="TOC3"/>
+            <w:tabs>
+              <w:tab w:val="left" w:pos="1320"/>
+              <w:tab w:val="right" w:leader="dot" w:pos="8778"/>
+            </w:tabs>
+            <w:rPr>
+              <w:rFonts w:eastAsiaTheme="minorEastAsia"/>
+              <w:noProof/>
+            </w:rPr>
+          </w:pPr>
+          <w:hyperlink w:anchor="_Toc96767043" w:history="1">
+            <w:r>
+              <w:rPr>
+                <w:rStyle w:val="Hyperlink"/>
+                <w:noProof/>
+              </w:rPr>
+              <w:t>3.1.2</w:t>
+            </w:r>
+            <w:r>
+              <w:rPr>
+                <w:rFonts w:eastAsiaTheme="minorEastAsia"/>
+                <w:noProof/>
+              </w:rPr>
+              <w:tab/>
+            </w:r>
+            <w:r>
+              <w:rPr>
+                <w:rStyle w:val="Hyperlink"/>
+                <w:noProof/>
+              </w:rPr>
+              <w:t>Analysis existing system</w:t>
+            </w:r>
+            <w:r>
+              <w:rPr>
+                <w:noProof/>
+                <w:webHidden/>
+              </w:rPr>
+              <w:tab/>
+            </w:r>
+            <w:r>
+              <w:rPr>
+                <w:noProof/>
+                <w:webHidden/>
+              </w:rPr>
+              <w:fldChar w:fldCharType="begin"/>
+            </w:r>
+            <w:r>
+              <w:rPr>
+                <w:noProof/>
+                <w:webHidden/>
+              </w:rPr>
+              <w:instrText xml:space="preserve"> PAGEREF _Toc96767043 \h </w:instrText>
+            </w:r>
+            <w:r>
+              <w:rPr>
+                <w:noProof/>
+                <w:webHidden/>
+              </w:rPr>
+            </w:r>
+            <w:r>
+              <w:rPr>
+                <w:noProof/>
+                <w:webHidden/>
+              </w:rPr>
+              <w:fldChar w:fldCharType="separate"/>
+            </w:r>
+            <w:r>
+              <w:rPr>
+                <w:noProof/>
+                <w:webHidden/>
+              </w:rPr>
+              <w:t>14</w:t>
+            </w:r>
+            <w:r>
+              <w:rPr>
+                <w:noProof/>
+                <w:webHidden/>
+              </w:rPr>
+              <w:fldChar w:fldCharType="end"/>
+            </w:r>
+          </w:hyperlink>
+        </w:p>
+        <w:p>
+          <w:pPr>
+            <w:pStyle w:val="TOC3"/>
+            <w:tabs>
+              <w:tab w:val="left" w:pos="1320"/>
+              <w:tab w:val="right" w:leader="dot" w:pos="8778"/>
+            </w:tabs>
+            <w:rPr>
+              <w:rFonts w:eastAsiaTheme="minorEastAsia"/>
+              <w:noProof/>
+            </w:rPr>
+          </w:pPr>
+          <w:hyperlink w:anchor="_Toc96767049" w:history="1">
+            <w:r>
+              <w:rPr>
+                <w:rStyle w:val="Hyperlink"/>
+                <w:noProof/>
+              </w:rPr>
+              <w:t>3.1.3</w:t>
+            </w:r>
+            <w:r>
+              <w:rPr>
+                <w:rFonts w:eastAsiaTheme="minorEastAsia"/>
+                <w:noProof/>
+              </w:rPr>
+              <w:tab/>
+            </w:r>
+            <w:r>
+              <w:rPr>
+                <w:rStyle w:val="Hyperlink"/>
+                <w:noProof/>
+              </w:rPr>
+              <w:t>Identification system main activates</w:t>
+            </w:r>
+            <w:r>
+              <w:rPr>
+                <w:noProof/>
+                <w:webHidden/>
+              </w:rPr>
+              <w:tab/>
+            </w:r>
+            <w:r>
+              <w:rPr>
+                <w:noProof/>
+                <w:webHidden/>
+              </w:rPr>
+              <w:fldChar w:fldCharType="begin"/>
+            </w:r>
+            <w:r>
+              <w:rPr>
+                <w:noProof/>
+                <w:webHidden/>
+              </w:rPr>
+              <w:instrText xml:space="preserve"> PAGEREF _Toc96767049 \h </w:instrText>
+            </w:r>
+            <w:r>
+              <w:rPr>
+                <w:noProof/>
+                <w:webHidden/>
+              </w:rPr>
+            </w:r>
+            <w:r>
+              <w:rPr>
+                <w:noProof/>
+                <w:webHidden/>
+              </w:rPr>
+              <w:fldChar w:fldCharType="separate"/>
+            </w:r>
+            <w:r>
+              <w:rPr>
+                <w:noProof/>
+                <w:webHidden/>
+              </w:rPr>
+              <w:t>14</w:t>
+            </w:r>
+            <w:r>
+              <w:rPr>
+                <w:noProof/>
+                <w:webHidden/>
+              </w:rPr>
+              <w:fldChar w:fldCharType="end"/>
+            </w:r>
+          </w:hyperlink>
+        </w:p>
+        <w:p>
+          <w:pPr>
+            <w:pStyle w:val="TOC3"/>
+            <w:tabs>
+              <w:tab w:val="left" w:pos="1320"/>
+              <w:tab w:val="right" w:leader="dot" w:pos="8778"/>
+            </w:tabs>
+            <w:rPr>
+              <w:rFonts w:eastAsiaTheme="minorEastAsia"/>
+              <w:noProof/>
+            </w:rPr>
+          </w:pPr>
+          <w:hyperlink w:anchor="_Toc96767050" w:history="1">
+            <w:r>
+              <w:rPr>
+                <w:rStyle w:val="Hyperlink"/>
+                <w:noProof/>
+              </w:rPr>
+              <w:t>3.1.4</w:t>
+            </w:r>
+            <w:r>
+              <w:rPr>
+                <w:rFonts w:eastAsiaTheme="minorEastAsia"/>
+                <w:noProof/>
+              </w:rPr>
+              <w:tab/>
+            </w:r>
+            <w:r>
+              <w:rPr>
+                <w:rStyle w:val="Hyperlink"/>
+                <w:noProof/>
+              </w:rPr>
+              <w:t>Stakeholder analysis</w:t>
+            </w:r>
+            <w:r>
+              <w:rPr>
+                <w:noProof/>
+                <w:webHidden/>
+              </w:rPr>
+              <w:tab/>
+            </w:r>
+            <w:r>
+              <w:rPr>
+                <w:noProof/>
+                <w:webHidden/>
+              </w:rPr>
+              <w:fldChar w:fldCharType="begin"/>
+            </w:r>
+            <w:r>
+              <w:rPr>
+                <w:noProof/>
+                <w:webHidden/>
+              </w:rPr>
+              <w:instrText xml:space="preserve"> PAGEREF _Toc96767050 \h </w:instrText>
+            </w:r>
+            <w:r>
+              <w:rPr>
+                <w:noProof/>
+                <w:webHidden/>
+              </w:rPr>
+            </w:r>
+            <w:r>
+              <w:rPr>
+                <w:noProof/>
+                <w:webHidden/>
+              </w:rPr>
+              <w:fldChar w:fldCharType="separate"/>
+            </w:r>
+            <w:r>
+              <w:rPr>
+                <w:noProof/>
+                <w:webHidden/>
+              </w:rPr>
+              <w:t>15</w:t>
+            </w:r>
+            <w:r>
+              <w:rPr>
+                <w:noProof/>
+                <w:webHidden/>
+              </w:rPr>
+              <w:fldChar w:fldCharType="end"/>
+            </w:r>
+          </w:hyperlink>
+        </w:p>
+        <w:p>
+          <w:pPr>
+            <w:pStyle w:val="TOC2"/>
+            <w:tabs>
+              <w:tab w:val="left" w:pos="880"/>
+              <w:tab w:val="right" w:leader="dot" w:pos="8778"/>
+            </w:tabs>
+            <w:rPr>
+              <w:rFonts w:eastAsiaTheme="minorEastAsia"/>
+              <w:noProof/>
+            </w:rPr>
+          </w:pPr>
+          <w:hyperlink w:anchor="_Toc96767054" w:history="1">
+            <w:r>
+              <w:rPr>
+                <w:rStyle w:val="Hyperlink"/>
+                <w:noProof/>
+              </w:rPr>
+              <w:t>3.2</w:t>
+            </w:r>
+            <w:r>
+              <w:rPr>
+                <w:rFonts w:eastAsiaTheme="minorEastAsia"/>
+                <w:noProof/>
+              </w:rPr>
+              <w:tab/>
+            </w:r>
+            <w:r>
+              <w:rPr>
+                <w:rStyle w:val="Hyperlink"/>
+                <w:noProof/>
+              </w:rPr>
+              <w:t>Appendix 1: use case diagram</w:t>
+            </w:r>
+            <w:r>
+              <w:rPr>
+                <w:noProof/>
+                <w:webHidden/>
+              </w:rPr>
+              <w:tab/>
+            </w:r>
+            <w:r>
+              <w:rPr>
+                <w:noProof/>
+                <w:webHidden/>
+              </w:rPr>
+              <w:fldChar w:fldCharType="begin"/>
+            </w:r>
+            <w:r>
+              <w:rPr>
+                <w:noProof/>
+                <w:webHidden/>
+              </w:rPr>
+              <w:instrText xml:space="preserve"> PAGEREF _Toc96767054 \h </w:instrText>
+            </w:r>
+            <w:r>
+              <w:rPr>
+                <w:noProof/>
+                <w:webHidden/>
+              </w:rPr>
+            </w:r>
+            <w:r>
+              <w:rPr>
+                <w:noProof/>
+                <w:webHidden/>
+              </w:rPr>
+              <w:fldChar w:fldCharType="separate"/>
+            </w:r>
+            <w:r>
+              <w:rPr>
+                <w:noProof/>
+                <w:webHidden/>
+              </w:rPr>
+              <w:t>15</w:t>
+            </w:r>
+            <w:r>
+              <w:rPr>
+                <w:noProof/>
+                <w:webHidden/>
+              </w:rPr>
+              <w:fldChar w:fldCharType="end"/>
+            </w:r>
+          </w:hyperlink>
+        </w:p>
+        <w:p>
+          <w:pPr>
+            <w:pStyle w:val="TOC2"/>
+            <w:tabs>
+              <w:tab w:val="left" w:pos="880"/>
+              <w:tab w:val="right" w:leader="dot" w:pos="8778"/>
+            </w:tabs>
+            <w:rPr>
+              <w:rFonts w:eastAsiaTheme="minorEastAsia"/>
+              <w:noProof/>
+            </w:rPr>
+          </w:pPr>
+          <w:hyperlink w:anchor="_Toc96767055" w:history="1">
+            <w:r>
+              <w:rPr>
+                <w:rStyle w:val="Hyperlink"/>
+                <w:noProof/>
+              </w:rPr>
+              <w:t>3.3</w:t>
+            </w:r>
+            <w:r>
+              <w:rPr>
+                <w:rFonts w:eastAsiaTheme="minorEastAsia"/>
+                <w:noProof/>
+              </w:rPr>
+              <w:tab/>
+            </w:r>
+            <w:r>
+              <w:rPr>
+                <w:rStyle w:val="Hyperlink"/>
+                <w:noProof/>
+              </w:rPr>
+              <w:t>Appendix 2: activity diagram</w:t>
+            </w:r>
+            <w:r>
+              <w:rPr>
+                <w:noProof/>
+                <w:webHidden/>
+              </w:rPr>
+              <w:tab/>
+            </w:r>
+            <w:r>
+              <w:rPr>
+                <w:noProof/>
+                <w:webHidden/>
+              </w:rPr>
+              <w:fldChar w:fldCharType="begin"/>
+            </w:r>
+            <w:r>
+              <w:rPr>
+                <w:noProof/>
+                <w:webHidden/>
+              </w:rPr>
+              <w:instrText xml:space="preserve"> PAGEREF _Toc96767055 \h </w:instrText>
+            </w:r>
+            <w:r>
+              <w:rPr>
+                <w:noProof/>
+                <w:webHidden/>
+              </w:rPr>
+            </w:r>
+            <w:r>
+              <w:rPr>
+                <w:noProof/>
+                <w:webHidden/>
+              </w:rPr>
+              <w:fldChar w:fldCharType="separate"/>
+            </w:r>
+            <w:r>
+              <w:rPr>
+                <w:noProof/>
+                <w:webHidden/>
+              </w:rPr>
+              <w:t>16</w:t>
+            </w:r>
+            <w:r>
+              <w:rPr>
+                <w:noProof/>
+                <w:webHidden/>
+              </w:rPr>
+              <w:fldChar w:fldCharType="end"/>
+            </w:r>
+          </w:hyperlink>
+        </w:p>
+        <w:p>
+          <w:pPr>
+            <w:rPr>
+              <w:sz w:val="18"/>
+              <w:szCs w:val="18"/>
+            </w:rPr>
+          </w:pPr>
           <w:r>
             <w:rPr>
               <w:rFonts w:cstheme="minorHAnsi"/>
               <w:b/>
               <w:bCs/>
               <w:noProof/>
+              <w:sz w:val="18"/>
+              <w:szCs w:val="18"/>
             </w:rPr>
             <w:fldChar w:fldCharType="end"/>
           </w:r>
@@ -3729,7 +4421,7 @@
           <w:szCs w:val="48"/>
         </w:rPr>
       </w:pPr>
-      <w:bookmarkStart w:id="4" w:name="_Toc96682522"/>
+      <w:bookmarkStart w:id="4" w:name="_Toc96767024"/>
       <w:r>
         <w:rPr>
           <w:b/>
@@ -3756,7 +4448,7 @@
           <w:szCs w:val="36"/>
         </w:rPr>
       </w:pPr>
-      <w:bookmarkStart w:id="5" w:name="_Toc96682523"/>
+      <w:bookmarkStart w:id="5" w:name="_Toc96767025"/>
       <w:r>
         <w:rPr>
           <w:sz w:val="36"/>
@@ -4678,7 +5370,7 @@
           <w:szCs w:val="36"/>
         </w:rPr>
       </w:pPr>
-      <w:bookmarkStart w:id="6" w:name="_Toc96682524"/>
+      <w:bookmarkStart w:id="6" w:name="_Toc96767026"/>
       <w:r>
         <w:rPr>
           <w:sz w:val="36"/>
@@ -4893,7 +5585,7 @@
           <w:szCs w:val="36"/>
         </w:rPr>
       </w:pPr>
-      <w:bookmarkStart w:id="7" w:name="_Toc96682525"/>
+      <w:bookmarkStart w:id="7" w:name="_Toc96767027"/>
       <w:r>
         <w:rPr>
           <w:sz w:val="36"/>
@@ -4995,7 +5687,7 @@
           <w:szCs w:val="36"/>
         </w:rPr>
       </w:pPr>
-      <w:bookmarkStart w:id="8" w:name="_Toc96682526"/>
+      <w:bookmarkStart w:id="8" w:name="_Toc96767028"/>
       <w:r>
         <w:rPr>
           <w:sz w:val="36"/>
@@ -5220,7 +5912,7 @@
           <w:szCs w:val="36"/>
         </w:rPr>
       </w:pPr>
-      <w:bookmarkStart w:id="9" w:name="_Toc96682527"/>
+      <w:bookmarkStart w:id="9" w:name="_Toc96767029"/>
       <w:r>
         <w:rPr>
           <w:sz w:val="36"/>
@@ -5671,7 +6363,7 @@
           <w:szCs w:val="36"/>
         </w:rPr>
       </w:pPr>
-      <w:bookmarkStart w:id="10" w:name="_Toc96682528"/>
+      <w:bookmarkStart w:id="10" w:name="_Toc96767030"/>
       <w:r>
         <w:rPr>
           <w:sz w:val="36"/>
@@ -5993,7 +6685,7 @@
           <w:szCs w:val="48"/>
         </w:rPr>
       </w:pPr>
-      <w:bookmarkStart w:id="11" w:name="_Toc96682529"/>
+      <w:bookmarkStart w:id="11" w:name="_Toc96767031"/>
       <w:r>
         <w:rPr>
           <w:b/>
@@ -6034,7 +6726,7 @@
         </w:rPr>
         <w:t xml:space="preserve">  </w:t>
       </w:r>
-      <w:bookmarkStart w:id="12" w:name="_Toc96682530"/>
+      <w:bookmarkStart w:id="12" w:name="_Toc96767032"/>
       <w:r>
         <w:rPr>
           <w:sz w:val="40"/>
@@ -6098,7 +6790,25 @@
           <w:szCs w:val="26"/>
           <w:u w:val="single"/>
         </w:rPr>
-        <w:t xml:space="preserve">Economic feasibility </w:t>
+        <w:t>Economic</w:t>
+      </w:r>
+      <w:r>
+        <w:rPr>
+          <w:b/>
+          <w:sz w:val="26"/>
+          <w:szCs w:val="26"/>
+          <w:u w:val="single"/>
+        </w:rPr>
+        <w:t xml:space="preserve"> and Financial</w:t>
+      </w:r>
+      <w:r>
+        <w:rPr>
+          <w:b/>
+          <w:sz w:val="26"/>
+          <w:szCs w:val="26"/>
+          <w:u w:val="single"/>
+        </w:rPr>
+        <w:t xml:space="preserve"> feasibility </w:t>
       </w:r>
     </w:p>
     <w:p>
@@ -6757,8 +7467,6 @@
               </w:rPr>
               <w:t>Low</w:t>
             </w:r>
-            <w:bookmarkStart w:id="13" w:name="_GoBack"/>
-            <w:bookmarkEnd w:id="13"/>
           </w:p>
         </w:tc>
       </w:tr>
@@ -7419,15 +8127,23 @@
           <w:szCs w:val="40"/>
         </w:rPr>
       </w:pPr>
-      <w:bookmarkStart w:id="14" w:name="_Toc84501509"/>
-      <w:bookmarkStart w:id="15" w:name="_Toc84501523"/>
-      <w:bookmarkStart w:id="16" w:name="_Toc84501699"/>
-      <w:bookmarkStart w:id="17" w:name="_Toc84501873"/>
-      <w:bookmarkStart w:id="18" w:name="_Toc84502164"/>
-      <w:bookmarkStart w:id="19" w:name="_Toc84502229"/>
-      <w:bookmarkStart w:id="20" w:name="_Toc96679691"/>
-      <w:bookmarkStart w:id="21" w:name="_Toc96682144"/>
-      <w:bookmarkStart w:id="22" w:name="_Toc96682531"/>
+      <w:bookmarkStart w:id="13" w:name="_Toc84501509"/>
+      <w:bookmarkStart w:id="14" w:name="_Toc84501523"/>
+      <w:bookmarkStart w:id="15" w:name="_Toc84501699"/>
+      <w:bookmarkStart w:id="16" w:name="_Toc84501873"/>
+      <w:bookmarkStart w:id="17" w:name="_Toc84502164"/>
+      <w:bookmarkStart w:id="18" w:name="_Toc84502229"/>
+      <w:bookmarkStart w:id="19" w:name="_Toc96679691"/>
+      <w:bookmarkStart w:id="20" w:name="_Toc96682144"/>
+      <w:bookmarkStart w:id="21" w:name="_Toc96682531"/>
+      <w:bookmarkStart w:id="22" w:name="_Toc96759671"/>
+      <w:bookmarkStart w:id="23" w:name="_Toc96759792"/>
+      <w:bookmarkStart w:id="24" w:name="_Toc96760309"/>
+      <w:bookmarkStart w:id="25" w:name="_Toc96762855"/>
+      <w:bookmarkStart w:id="26" w:name="_Toc96763245"/>
+      <w:bookmarkStart w:id="27" w:name="_Toc96766359"/>
+      <w:bookmarkStart w:id="28" w:name="_Toc96767033"/>
+      <w:bookmarkEnd w:id="13"/>
       <w:bookmarkEnd w:id="14"/>
       <w:bookmarkEnd w:id="15"/>
       <w:bookmarkEnd w:id="16"/>
@@ -7437,6 +8153,12 @@
       <w:bookmarkEnd w:id="20"/>
       <w:bookmarkEnd w:id="21"/>
       <w:bookmarkEnd w:id="22"/>
+      <w:bookmarkEnd w:id="23"/>
+      <w:bookmarkEnd w:id="24"/>
+      <w:bookmarkEnd w:id="25"/>
+      <w:bookmarkEnd w:id="26"/>
+      <w:bookmarkEnd w:id="27"/>
+      <w:bookmarkEnd w:id="28"/>
     </w:p>
     <w:p>
       <w:pPr>
@@ -7458,24 +8180,38 @@
           <w:szCs w:val="40"/>
         </w:rPr>
       </w:pPr>
-      <w:bookmarkStart w:id="23" w:name="_Toc84501510"/>
-      <w:bookmarkStart w:id="24" w:name="_Toc84501524"/>
-      <w:bookmarkStart w:id="25" w:name="_Toc84501700"/>
-      <w:bookmarkStart w:id="26" w:name="_Toc84501874"/>
-      <w:bookmarkStart w:id="27" w:name="_Toc84502165"/>
-      <w:bookmarkStart w:id="28" w:name="_Toc84502230"/>
-      <w:bookmarkStart w:id="29" w:name="_Toc96679692"/>
-      <w:bookmarkStart w:id="30" w:name="_Toc96682145"/>
-      <w:bookmarkStart w:id="31" w:name="_Toc96682532"/>
-      <w:bookmarkEnd w:id="23"/>
-      <w:bookmarkEnd w:id="24"/>
-      <w:bookmarkEnd w:id="25"/>
-      <w:bookmarkEnd w:id="26"/>
-      <w:bookmarkEnd w:id="27"/>
-      <w:bookmarkEnd w:id="28"/>
+      <w:bookmarkStart w:id="29" w:name="_Toc84501510"/>
+      <w:bookmarkStart w:id="30" w:name="_Toc84501524"/>
+      <w:bookmarkStart w:id="31" w:name="_Toc84501700"/>
+      <w:bookmarkStart w:id="32" w:name="_Toc84501874"/>
+      <w:bookmarkStart w:id="33" w:name="_Toc84502165"/>
+      <w:bookmarkStart w:id="34" w:name="_Toc84502230"/>
+      <w:bookmarkStart w:id="35" w:name="_Toc96679692"/>
+      <w:bookmarkStart w:id="36" w:name="_Toc96682145"/>
+      <w:bookmarkStart w:id="37" w:name="_Toc96682532"/>
+      <w:bookmarkStart w:id="38" w:name="_Toc96759672"/>
+      <w:bookmarkStart w:id="39" w:name="_Toc96759793"/>
+      <w:bookmarkStart w:id="40" w:name="_Toc96760310"/>
+      <w:bookmarkStart w:id="41" w:name="_Toc96762856"/>
+      <w:bookmarkStart w:id="42" w:name="_Toc96763246"/>
+      <w:bookmarkStart w:id="43" w:name="_Toc96766360"/>
+      <w:bookmarkStart w:id="44" w:name="_Toc96767034"/>
       <w:bookmarkEnd w:id="29"/>
       <w:bookmarkEnd w:id="30"/>
       <w:bookmarkEnd w:id="31"/>
+      <w:bookmarkEnd w:id="32"/>
+      <w:bookmarkEnd w:id="33"/>
+      <w:bookmarkEnd w:id="34"/>
+      <w:bookmarkEnd w:id="35"/>
+      <w:bookmarkEnd w:id="36"/>
+      <w:bookmarkEnd w:id="37"/>
+      <w:bookmarkEnd w:id="38"/>
+      <w:bookmarkEnd w:id="39"/>
+      <w:bookmarkEnd w:id="40"/>
+      <w:bookmarkEnd w:id="41"/>
+      <w:bookmarkEnd w:id="42"/>
+      <w:bookmarkEnd w:id="43"/>
+      <w:bookmarkEnd w:id="44"/>
     </w:p>
     <w:p>
       <w:pPr>
@@ -7487,18 +8223,18 @@
         <w:contextualSpacing w:val="0"/>
         <w:outlineLvl w:val="2"/>
       </w:pPr>
-      <w:bookmarkStart w:id="32" w:name="_Toc84501701"/>
-      <w:bookmarkStart w:id="33" w:name="_Toc84501875"/>
-      <w:bookmarkStart w:id="34" w:name="_Toc84502166"/>
-      <w:bookmarkStart w:id="35" w:name="_Toc84502231"/>
-      <w:bookmarkStart w:id="36" w:name="_Toc96679693"/>
-      <w:bookmarkStart w:id="37" w:name="_Toc96682146"/>
-      <w:bookmarkEnd w:id="32"/>
-      <w:bookmarkEnd w:id="33"/>
-      <w:bookmarkEnd w:id="34"/>
-      <w:bookmarkEnd w:id="35"/>
-      <w:bookmarkEnd w:id="36"/>
-      <w:bookmarkEnd w:id="37"/>
+      <w:bookmarkStart w:id="45" w:name="_Toc84501701"/>
+      <w:bookmarkStart w:id="46" w:name="_Toc84501875"/>
+      <w:bookmarkStart w:id="47" w:name="_Toc84502166"/>
+      <w:bookmarkStart w:id="48" w:name="_Toc84502231"/>
+      <w:bookmarkStart w:id="49" w:name="_Toc96679693"/>
+      <w:bookmarkStart w:id="50" w:name="_Toc96682146"/>
+      <w:bookmarkEnd w:id="45"/>
+      <w:bookmarkEnd w:id="46"/>
+      <w:bookmarkEnd w:id="47"/>
+      <w:bookmarkEnd w:id="48"/>
+      <w:bookmarkEnd w:id="49"/>
+      <w:bookmarkEnd w:id="50"/>
     </w:p>
     <w:p>
       <w:pPr>
@@ -7510,10 +8246,1335 @@
     <w:p/>
     <w:p/>
     <w:p/>
+    <w:p>
+      <w:r>
+        <w:br w:type="page"/>
+      </w:r>
+    </w:p>
+    <w:p>
+      <w:pPr>
+        <w:pStyle w:val="Heading1"/>
+        <w:numPr>
+          <w:ilvl w:val="0"/>
+          <w:numId w:val="27"/>
+        </w:numPr>
+        <w:pBdr>
+          <w:bottom w:val="single" w:sz="4" w:space="1" w:color="auto"/>
+        </w:pBdr>
+        <w:jc w:val="center"/>
+        <w:rPr>
+          <w:b/>
+          <w:bCs/>
+          <w:color w:val="000000" w:themeColor="text1"/>
+          <w:sz w:val="48"/>
+          <w:szCs w:val="48"/>
+        </w:rPr>
+      </w:pPr>
+      <w:bookmarkStart w:id="51" w:name="_Toc96767035"/>
+      <w:r>
+        <w:rPr>
+          <w:b/>
+          <w:bCs/>
+          <w:color w:val="000000" w:themeColor="text1"/>
+          <w:sz w:val="48"/>
+          <w:szCs w:val="48"/>
+        </w:rPr>
+        <w:lastRenderedPageBreak/>
+        <w:t>CHAPTER 3</w:t>
+      </w:r>
+      <w:bookmarkEnd w:id="51"/>
+    </w:p>
     <w:p/>
+    <w:p>
+      <w:pPr>
+        <w:pStyle w:val="ListParagraph"/>
+        <w:keepNext/>
+        <w:keepLines/>
+        <w:numPr>
+          <w:ilvl w:val="0"/>
+          <w:numId w:val="41"/>
+        </w:numPr>
+        <w:spacing w:before="40" w:after="0"/>
+        <w:contextualSpacing w:val="0"/>
+        <w:outlineLvl w:val="1"/>
+        <w:rPr>
+          <w:rFonts w:asciiTheme="majorHAnsi" w:eastAsiaTheme="majorEastAsia" w:hAnsiTheme="majorHAnsi" w:cstheme="majorBidi"/>
+          <w:vanish/>
+          <w:color w:val="2E74B5" w:themeColor="accent1" w:themeShade="BF"/>
+          <w:sz w:val="26"/>
+          <w:szCs w:val="26"/>
+        </w:rPr>
+      </w:pPr>
+      <w:bookmarkStart w:id="52" w:name="_Toc96760312"/>
+      <w:bookmarkStart w:id="53" w:name="_Toc96762858"/>
+      <w:bookmarkStart w:id="54" w:name="_Toc96763248"/>
+      <w:bookmarkStart w:id="55" w:name="_Toc96766362"/>
+      <w:bookmarkStart w:id="56" w:name="_Toc96767036"/>
+      <w:bookmarkEnd w:id="52"/>
+      <w:bookmarkEnd w:id="53"/>
+      <w:bookmarkEnd w:id="54"/>
+      <w:bookmarkEnd w:id="55"/>
+      <w:bookmarkEnd w:id="56"/>
+    </w:p>
+    <w:p>
+      <w:pPr>
+        <w:pStyle w:val="ListParagraph"/>
+        <w:keepNext/>
+        <w:keepLines/>
+        <w:numPr>
+          <w:ilvl w:val="0"/>
+          <w:numId w:val="41"/>
+        </w:numPr>
+        <w:spacing w:before="40" w:after="0"/>
+        <w:contextualSpacing w:val="0"/>
+        <w:outlineLvl w:val="1"/>
+        <w:rPr>
+          <w:rFonts w:asciiTheme="majorHAnsi" w:eastAsiaTheme="majorEastAsia" w:hAnsiTheme="majorHAnsi" w:cstheme="majorBidi"/>
+          <w:vanish/>
+          <w:color w:val="2E74B5" w:themeColor="accent1" w:themeShade="BF"/>
+          <w:sz w:val="26"/>
+          <w:szCs w:val="26"/>
+        </w:rPr>
+      </w:pPr>
+      <w:bookmarkStart w:id="57" w:name="_Toc96760313"/>
+      <w:bookmarkStart w:id="58" w:name="_Toc96762859"/>
+      <w:bookmarkStart w:id="59" w:name="_Toc96763249"/>
+      <w:bookmarkStart w:id="60" w:name="_Toc96766363"/>
+      <w:bookmarkStart w:id="61" w:name="_Toc96767037"/>
+      <w:bookmarkEnd w:id="57"/>
+      <w:bookmarkEnd w:id="58"/>
+      <w:bookmarkEnd w:id="59"/>
+      <w:bookmarkEnd w:id="60"/>
+      <w:bookmarkEnd w:id="61"/>
+    </w:p>
+    <w:p>
+      <w:pPr>
+        <w:pStyle w:val="Heading2"/>
+        <w:numPr>
+          <w:ilvl w:val="1"/>
+          <w:numId w:val="41"/>
+        </w:numPr>
+      </w:pPr>
+      <w:r>
+        <w:t xml:space="preserve"> </w:t>
+      </w:r>
+      <w:bookmarkStart w:id="62" w:name="_Toc96767038"/>
+      <w:r>
+        <w:t>System Analysis</w:t>
+      </w:r>
+      <w:bookmarkEnd w:id="62"/>
+      <w:r>
+        <w:t xml:space="preserve"> </w:t>
+      </w:r>
+    </w:p>
     <w:p/>
+    <w:p>
+      <w:pPr>
+        <w:pStyle w:val="ListParagraph"/>
+        <w:numPr>
+          <w:ilvl w:val="0"/>
+          <w:numId w:val="42"/>
+        </w:numPr>
+        <w:rPr>
+          <w:vanish/>
+        </w:rPr>
+      </w:pPr>
+    </w:p>
+    <w:p>
+      <w:pPr>
+        <w:pStyle w:val="ListParagraph"/>
+        <w:numPr>
+          <w:ilvl w:val="0"/>
+          <w:numId w:val="42"/>
+        </w:numPr>
+        <w:rPr>
+          <w:vanish/>
+        </w:rPr>
+      </w:pPr>
+    </w:p>
+    <w:p>
+      <w:pPr>
+        <w:pStyle w:val="ListParagraph"/>
+        <w:numPr>
+          <w:ilvl w:val="1"/>
+          <w:numId w:val="42"/>
+        </w:numPr>
+        <w:rPr>
+          <w:vanish/>
+        </w:rPr>
+      </w:pPr>
+    </w:p>
+    <w:p>
+      <w:pPr>
+        <w:pStyle w:val="ListParagraph"/>
+        <w:keepNext/>
+        <w:keepLines/>
+        <w:numPr>
+          <w:ilvl w:val="0"/>
+          <w:numId w:val="43"/>
+        </w:numPr>
+        <w:spacing w:before="40" w:after="0"/>
+        <w:contextualSpacing w:val="0"/>
+        <w:outlineLvl w:val="2"/>
+        <w:rPr>
+          <w:rFonts w:asciiTheme="majorHAnsi" w:eastAsiaTheme="majorEastAsia" w:hAnsiTheme="majorHAnsi" w:cstheme="majorBidi"/>
+          <w:vanish/>
+          <w:color w:val="1F4D78" w:themeColor="accent1" w:themeShade="7F"/>
+          <w:sz w:val="24"/>
+          <w:szCs w:val="24"/>
+        </w:rPr>
+      </w:pPr>
+      <w:bookmarkStart w:id="63" w:name="_Toc96760315"/>
+      <w:bookmarkStart w:id="64" w:name="_Toc96762861"/>
+      <w:bookmarkStart w:id="65" w:name="_Toc96763251"/>
+      <w:bookmarkStart w:id="66" w:name="_Toc96766365"/>
+      <w:bookmarkStart w:id="67" w:name="_Toc96767039"/>
+      <w:bookmarkEnd w:id="63"/>
+      <w:bookmarkEnd w:id="64"/>
+      <w:bookmarkEnd w:id="65"/>
+      <w:bookmarkEnd w:id="66"/>
+      <w:bookmarkEnd w:id="67"/>
+    </w:p>
+    <w:p>
+      <w:pPr>
+        <w:pStyle w:val="ListParagraph"/>
+        <w:keepNext/>
+        <w:keepLines/>
+        <w:numPr>
+          <w:ilvl w:val="0"/>
+          <w:numId w:val="43"/>
+        </w:numPr>
+        <w:spacing w:before="40" w:after="0"/>
+        <w:contextualSpacing w:val="0"/>
+        <w:outlineLvl w:val="2"/>
+        <w:rPr>
+          <w:rFonts w:asciiTheme="majorHAnsi" w:eastAsiaTheme="majorEastAsia" w:hAnsiTheme="majorHAnsi" w:cstheme="majorBidi"/>
+          <w:vanish/>
+          <w:color w:val="1F4D78" w:themeColor="accent1" w:themeShade="7F"/>
+          <w:sz w:val="24"/>
+          <w:szCs w:val="24"/>
+        </w:rPr>
+      </w:pPr>
+      <w:bookmarkStart w:id="68" w:name="_Toc96760316"/>
+      <w:bookmarkStart w:id="69" w:name="_Toc96762862"/>
+      <w:bookmarkStart w:id="70" w:name="_Toc96763252"/>
+      <w:bookmarkStart w:id="71" w:name="_Toc96766366"/>
+      <w:bookmarkStart w:id="72" w:name="_Toc96767040"/>
+      <w:bookmarkEnd w:id="68"/>
+      <w:bookmarkEnd w:id="69"/>
+      <w:bookmarkEnd w:id="70"/>
+      <w:bookmarkEnd w:id="71"/>
+      <w:bookmarkEnd w:id="72"/>
+    </w:p>
+    <w:p>
+      <w:pPr>
+        <w:pStyle w:val="ListParagraph"/>
+        <w:keepNext/>
+        <w:keepLines/>
+        <w:numPr>
+          <w:ilvl w:val="1"/>
+          <w:numId w:val="43"/>
+        </w:numPr>
+        <w:spacing w:before="40" w:after="0"/>
+        <w:contextualSpacing w:val="0"/>
+        <w:outlineLvl w:val="2"/>
+        <w:rPr>
+          <w:rFonts w:asciiTheme="majorHAnsi" w:eastAsiaTheme="majorEastAsia" w:hAnsiTheme="majorHAnsi" w:cstheme="majorBidi"/>
+          <w:vanish/>
+          <w:color w:val="1F4D78" w:themeColor="accent1" w:themeShade="7F"/>
+          <w:sz w:val="24"/>
+          <w:szCs w:val="24"/>
+        </w:rPr>
+      </w:pPr>
+      <w:bookmarkStart w:id="73" w:name="_Toc96760317"/>
+      <w:bookmarkStart w:id="74" w:name="_Toc96762863"/>
+      <w:bookmarkStart w:id="75" w:name="_Toc96763253"/>
+      <w:bookmarkStart w:id="76" w:name="_Toc96766367"/>
+      <w:bookmarkStart w:id="77" w:name="_Toc96767041"/>
+      <w:bookmarkEnd w:id="73"/>
+      <w:bookmarkEnd w:id="74"/>
+      <w:bookmarkEnd w:id="75"/>
+      <w:bookmarkEnd w:id="76"/>
+      <w:bookmarkEnd w:id="77"/>
+    </w:p>
+    <w:p>
+      <w:pPr>
+        <w:pStyle w:val="Heading3"/>
+        <w:numPr>
+          <w:ilvl w:val="2"/>
+          <w:numId w:val="43"/>
+        </w:numPr>
+      </w:pPr>
+      <w:bookmarkStart w:id="78" w:name="_Toc96767042"/>
+      <w:r>
+        <w:t>Introduction</w:t>
+      </w:r>
+      <w:bookmarkEnd w:id="78"/>
+    </w:p>
     <w:p/>
+    <w:p>
+      <w:pPr>
+        <w:jc w:val="both"/>
+      </w:pPr>
+      <w:r>
+        <w:t>System analysis is defined as the process of identifying problems and organizing the facts and details of a system. System analysis can also be described as the meticulous breakdown of a system into its organized components or parts. It's important to know what works with what, what causes something to work or fail, and what can work independently.</w:t>
+      </w:r>
+    </w:p>
+    <w:p>
+      <w:pPr>
+        <w:jc w:val="both"/>
+      </w:pPr>
+      <w:r>
+        <w:t>This process helps you to know the ins and outs of a system. System analysis can occur in either the developmental stage of a system or it can be conducted on an existing system in which observations are made on the running system for troubleshooting and system improvement purposes. In either case, it serves the same purpose.</w:t>
+      </w:r>
+    </w:p>
+    <w:p>
+      <w:pPr>
+        <w:jc w:val="both"/>
+      </w:pPr>
+    </w:p>
+    <w:p>
+      <w:pPr>
+        <w:pStyle w:val="Heading3"/>
+        <w:numPr>
+          <w:ilvl w:val="2"/>
+          <w:numId w:val="43"/>
+        </w:numPr>
+      </w:pPr>
+      <w:bookmarkStart w:id="79" w:name="_Toc96767043"/>
+      <w:r>
+        <w:t>Analysis existing system</w:t>
+      </w:r>
+      <w:bookmarkEnd w:id="79"/>
+    </w:p>
     <w:p/>
+    <w:p>
+      <w:r>
+        <w:t>There wasn’t any computerized system.</w:t>
+      </w:r>
+      <w:r>
+        <w:t xml:space="preserve"> They are using a physical documentation maintain base system.</w:t>
+      </w:r>
+    </w:p>
+    <w:p>
+      <w:r>
+        <w:t>We found some drawbacks from this existing system</w:t>
+      </w:r>
+    </w:p>
+    <w:p>
+      <w:pPr>
+        <w:pStyle w:val="ListParagraph"/>
+        <w:numPr>
+          <w:ilvl w:val="0"/>
+          <w:numId w:val="7"/>
+        </w:numPr>
+      </w:pPr>
+      <w:r>
+        <w:t>Documentation cost and security issues are very high</w:t>
+      </w:r>
+    </w:p>
+    <w:p>
+      <w:pPr>
+        <w:pStyle w:val="ListParagraph"/>
+        <w:numPr>
+          <w:ilvl w:val="0"/>
+          <w:numId w:val="7"/>
+        </w:numPr>
+      </w:pPr>
+      <w:r>
+        <w:t>When we find some data or records, it’s really hard to find and collect.</w:t>
+      </w:r>
+    </w:p>
+    <w:p>
+      <w:pPr>
+        <w:pStyle w:val="ListParagraph"/>
+        <w:numPr>
+          <w:ilvl w:val="0"/>
+          <w:numId w:val="7"/>
+        </w:numPr>
+      </w:pPr>
+      <w:r>
+        <w:t>Annual report generation is more complex with this physical documentation maintain base system</w:t>
+      </w:r>
+    </w:p>
+    <w:p/>
+    <w:p>
+      <w:pPr>
+        <w:pStyle w:val="ListParagraph"/>
+        <w:keepNext/>
+        <w:keepLines/>
+        <w:numPr>
+          <w:ilvl w:val="0"/>
+          <w:numId w:val="44"/>
+        </w:numPr>
+        <w:spacing w:before="40" w:after="0"/>
+        <w:contextualSpacing w:val="0"/>
+        <w:outlineLvl w:val="2"/>
+        <w:rPr>
+          <w:rFonts w:asciiTheme="majorHAnsi" w:eastAsiaTheme="majorEastAsia" w:hAnsiTheme="majorHAnsi" w:cstheme="majorBidi"/>
+          <w:vanish/>
+          <w:color w:val="1F4D78" w:themeColor="accent1" w:themeShade="7F"/>
+          <w:sz w:val="24"/>
+          <w:szCs w:val="24"/>
+        </w:rPr>
+      </w:pPr>
+      <w:bookmarkStart w:id="80" w:name="_Toc96762866"/>
+      <w:bookmarkStart w:id="81" w:name="_Toc96763256"/>
+      <w:bookmarkStart w:id="82" w:name="_Toc96766370"/>
+      <w:bookmarkStart w:id="83" w:name="_Toc96767044"/>
+      <w:bookmarkEnd w:id="80"/>
+      <w:bookmarkEnd w:id="81"/>
+      <w:bookmarkEnd w:id="82"/>
+      <w:bookmarkEnd w:id="83"/>
+    </w:p>
+    <w:p>
+      <w:pPr>
+        <w:pStyle w:val="ListParagraph"/>
+        <w:keepNext/>
+        <w:keepLines/>
+        <w:numPr>
+          <w:ilvl w:val="0"/>
+          <w:numId w:val="44"/>
+        </w:numPr>
+        <w:spacing w:before="40" w:after="0"/>
+        <w:contextualSpacing w:val="0"/>
+        <w:outlineLvl w:val="2"/>
+        <w:rPr>
+          <w:rFonts w:asciiTheme="majorHAnsi" w:eastAsiaTheme="majorEastAsia" w:hAnsiTheme="majorHAnsi" w:cstheme="majorBidi"/>
+          <w:vanish/>
+          <w:color w:val="1F4D78" w:themeColor="accent1" w:themeShade="7F"/>
+          <w:sz w:val="24"/>
+          <w:szCs w:val="24"/>
+        </w:rPr>
+      </w:pPr>
+      <w:bookmarkStart w:id="84" w:name="_Toc96762867"/>
+      <w:bookmarkStart w:id="85" w:name="_Toc96763257"/>
+      <w:bookmarkStart w:id="86" w:name="_Toc96766371"/>
+      <w:bookmarkStart w:id="87" w:name="_Toc96767045"/>
+      <w:bookmarkEnd w:id="84"/>
+      <w:bookmarkEnd w:id="85"/>
+      <w:bookmarkEnd w:id="86"/>
+      <w:bookmarkEnd w:id="87"/>
+    </w:p>
+    <w:p>
+      <w:pPr>
+        <w:pStyle w:val="ListParagraph"/>
+        <w:keepNext/>
+        <w:keepLines/>
+        <w:numPr>
+          <w:ilvl w:val="1"/>
+          <w:numId w:val="44"/>
+        </w:numPr>
+        <w:spacing w:before="40" w:after="0"/>
+        <w:contextualSpacing w:val="0"/>
+        <w:outlineLvl w:val="2"/>
+        <w:rPr>
+          <w:rFonts w:asciiTheme="majorHAnsi" w:eastAsiaTheme="majorEastAsia" w:hAnsiTheme="majorHAnsi" w:cstheme="majorBidi"/>
+          <w:vanish/>
+          <w:color w:val="1F4D78" w:themeColor="accent1" w:themeShade="7F"/>
+          <w:sz w:val="24"/>
+          <w:szCs w:val="24"/>
+        </w:rPr>
+      </w:pPr>
+      <w:bookmarkStart w:id="88" w:name="_Toc96762868"/>
+      <w:bookmarkStart w:id="89" w:name="_Toc96763258"/>
+      <w:bookmarkStart w:id="90" w:name="_Toc96766372"/>
+      <w:bookmarkStart w:id="91" w:name="_Toc96767046"/>
+      <w:bookmarkEnd w:id="88"/>
+      <w:bookmarkEnd w:id="89"/>
+      <w:bookmarkEnd w:id="90"/>
+      <w:bookmarkEnd w:id="91"/>
+    </w:p>
+    <w:p>
+      <w:pPr>
+        <w:pStyle w:val="ListParagraph"/>
+        <w:keepNext/>
+        <w:keepLines/>
+        <w:numPr>
+          <w:ilvl w:val="2"/>
+          <w:numId w:val="44"/>
+        </w:numPr>
+        <w:spacing w:before="40" w:after="0"/>
+        <w:contextualSpacing w:val="0"/>
+        <w:outlineLvl w:val="2"/>
+        <w:rPr>
+          <w:rFonts w:asciiTheme="majorHAnsi" w:eastAsiaTheme="majorEastAsia" w:hAnsiTheme="majorHAnsi" w:cstheme="majorBidi"/>
+          <w:vanish/>
+          <w:color w:val="1F4D78" w:themeColor="accent1" w:themeShade="7F"/>
+          <w:sz w:val="24"/>
+          <w:szCs w:val="24"/>
+        </w:rPr>
+      </w:pPr>
+      <w:bookmarkStart w:id="92" w:name="_Toc96762869"/>
+      <w:bookmarkStart w:id="93" w:name="_Toc96763259"/>
+      <w:bookmarkStart w:id="94" w:name="_Toc96766373"/>
+      <w:bookmarkStart w:id="95" w:name="_Toc96767047"/>
+      <w:bookmarkEnd w:id="92"/>
+      <w:bookmarkEnd w:id="93"/>
+      <w:bookmarkEnd w:id="94"/>
+      <w:bookmarkEnd w:id="95"/>
+    </w:p>
+    <w:p>
+      <w:pPr>
+        <w:pStyle w:val="ListParagraph"/>
+        <w:keepNext/>
+        <w:keepLines/>
+        <w:numPr>
+          <w:ilvl w:val="2"/>
+          <w:numId w:val="44"/>
+        </w:numPr>
+        <w:spacing w:before="40" w:after="0"/>
+        <w:contextualSpacing w:val="0"/>
+        <w:outlineLvl w:val="2"/>
+        <w:rPr>
+          <w:rFonts w:asciiTheme="majorHAnsi" w:eastAsiaTheme="majorEastAsia" w:hAnsiTheme="majorHAnsi" w:cstheme="majorBidi"/>
+          <w:vanish/>
+          <w:color w:val="1F4D78" w:themeColor="accent1" w:themeShade="7F"/>
+          <w:sz w:val="24"/>
+          <w:szCs w:val="24"/>
+        </w:rPr>
+      </w:pPr>
+      <w:bookmarkStart w:id="96" w:name="_Toc96762870"/>
+      <w:bookmarkStart w:id="97" w:name="_Toc96763260"/>
+      <w:bookmarkStart w:id="98" w:name="_Toc96766374"/>
+      <w:bookmarkStart w:id="99" w:name="_Toc96767048"/>
+      <w:bookmarkEnd w:id="96"/>
+      <w:bookmarkEnd w:id="97"/>
+      <w:bookmarkEnd w:id="98"/>
+      <w:bookmarkEnd w:id="99"/>
+    </w:p>
+    <w:p>
+      <w:pPr>
+        <w:pStyle w:val="Heading3"/>
+        <w:numPr>
+          <w:ilvl w:val="2"/>
+          <w:numId w:val="44"/>
+        </w:numPr>
+      </w:pPr>
+      <w:bookmarkStart w:id="100" w:name="_Toc96767049"/>
+      <w:r>
+        <w:t>Identification system main activates</w:t>
+      </w:r>
+      <w:bookmarkEnd w:id="100"/>
+      <w:r>
+        <w:t xml:space="preserve"> </w:t>
+      </w:r>
+    </w:p>
+    <w:p/>
+    <w:p>
+      <w:pPr>
+        <w:pStyle w:val="ListParagraph"/>
+        <w:numPr>
+          <w:ilvl w:val="0"/>
+          <w:numId w:val="45"/>
+        </w:numPr>
+      </w:pPr>
+      <w:r>
+        <w:t>Create a bill</w:t>
+      </w:r>
+    </w:p>
+    <w:p>
+      <w:pPr>
+        <w:pStyle w:val="ListParagraph"/>
+        <w:numPr>
+          <w:ilvl w:val="0"/>
+          <w:numId w:val="45"/>
+        </w:numPr>
+      </w:pPr>
+      <w:r>
+        <w:t>Create a booking</w:t>
+      </w:r>
+    </w:p>
+    <w:p>
+      <w:pPr>
+        <w:pStyle w:val="ListParagraph"/>
+        <w:numPr>
+          <w:ilvl w:val="0"/>
+          <w:numId w:val="45"/>
+        </w:numPr>
+      </w:pPr>
+      <w:r>
+        <w:t>Easy Packages prices change function</w:t>
+      </w:r>
+    </w:p>
+    <w:p>
+      <w:pPr>
+        <w:pStyle w:val="ListParagraph"/>
+        <w:numPr>
+          <w:ilvl w:val="0"/>
+          <w:numId w:val="45"/>
+        </w:numPr>
+      </w:pPr>
+      <w:r>
+        <w:t>New employee registration</w:t>
+      </w:r>
+    </w:p>
+    <w:p>
+      <w:pPr>
+        <w:pStyle w:val="ListParagraph"/>
+        <w:numPr>
+          <w:ilvl w:val="0"/>
+          <w:numId w:val="45"/>
+        </w:numPr>
+      </w:pPr>
+      <w:r>
+        <w:t>Maintain employee profile</w:t>
+      </w:r>
+    </w:p>
+    <w:p>
+      <w:pPr>
+        <w:pStyle w:val="ListParagraph"/>
+        <w:numPr>
+          <w:ilvl w:val="0"/>
+          <w:numId w:val="45"/>
+        </w:numPr>
+      </w:pPr>
+      <w:r>
+        <w:t>Easy report generation</w:t>
+      </w:r>
+    </w:p>
+    <w:p>
+      <w:pPr>
+        <w:pStyle w:val="ListParagraph"/>
+        <w:numPr>
+          <w:ilvl w:val="0"/>
+          <w:numId w:val="45"/>
+        </w:numPr>
+      </w:pPr>
+      <w:r>
+        <w:t>Calculations</w:t>
+      </w:r>
+    </w:p>
+    <w:p>
+      <w:pPr>
+        <w:pStyle w:val="ListParagraph"/>
+      </w:pPr>
+    </w:p>
+    <w:p>
+      <w:pPr>
+        <w:ind w:firstLine="720"/>
+      </w:pPr>
+    </w:p>
+    <w:p>
+      <w:r>
+        <w:br w:type="page"/>
+      </w:r>
+    </w:p>
+    <w:p>
+      <w:pPr>
+        <w:pStyle w:val="Heading3"/>
+        <w:numPr>
+          <w:ilvl w:val="2"/>
+          <w:numId w:val="44"/>
+        </w:numPr>
+      </w:pPr>
+      <w:bookmarkStart w:id="101" w:name="_Toc96767050"/>
+      <w:r>
+        <w:lastRenderedPageBreak/>
+        <w:t>Stakeholder analysis</w:t>
+      </w:r>
+      <w:bookmarkEnd w:id="101"/>
+    </w:p>
+    <w:p/>
+    <w:p>
+      <w:r>
+        <w:t>Stakeholder analysis is finding details about who interacts</w:t>
+      </w:r>
+      <w:r>
+        <w:t xml:space="preserve"> and work</w:t>
+      </w:r>
+      <w:r>
+        <w:t xml:space="preserve"> with the </w:t>
+      </w:r>
+      <w:r>
+        <w:t>computer system.</w:t>
+      </w:r>
+    </w:p>
+    <w:p>
+      <w:pPr>
+        <w:pStyle w:val="ListParagraph"/>
+        <w:numPr>
+          <w:ilvl w:val="0"/>
+          <w:numId w:val="46"/>
+        </w:numPr>
+      </w:pPr>
+      <w:r>
+        <w:t>Recipient  (Bill and Booking)</w:t>
+      </w:r>
+    </w:p>
+    <w:p>
+      <w:pPr>
+        <w:pStyle w:val="ListParagraph"/>
+        <w:numPr>
+          <w:ilvl w:val="0"/>
+          <w:numId w:val="46"/>
+        </w:numPr>
+      </w:pPr>
+      <w:r>
+        <w:t>HR manager (employee)</w:t>
+      </w:r>
+    </w:p>
+    <w:p>
+      <w:pPr>
+        <w:pStyle w:val="ListParagraph"/>
+        <w:numPr>
+          <w:ilvl w:val="0"/>
+          <w:numId w:val="46"/>
+        </w:numPr>
+      </w:pPr>
+      <w:r>
+        <w:t>DM (Reports)</w:t>
+      </w:r>
+    </w:p>
+    <w:p>
+      <w:pPr>
+        <w:pStyle w:val="ListParagraph"/>
+      </w:pPr>
+    </w:p>
+    <w:p>
+      <w:pPr>
+        <w:pStyle w:val="ListParagraph"/>
+        <w:rPr>
+          <w:u w:val="single"/>
+        </w:rPr>
+      </w:pPr>
+      <w:r>
+        <w:rPr>
+          <w:u w:val="single"/>
+        </w:rPr>
+        <w:t>Explain relationship between stakeholde</w:t>
+      </w:r>
+      <w:r>
+        <w:rPr>
+          <w:u w:val="single"/>
+        </w:rPr>
+        <w:t>rs and main system with</w:t>
+      </w:r>
+      <w:r>
+        <w:rPr>
+          <w:u w:val="single"/>
+        </w:rPr>
+        <w:t xml:space="preserve"> diagram</w:t>
+      </w:r>
+      <w:r>
+        <w:rPr>
+          <w:u w:val="single"/>
+        </w:rPr>
+        <w:t>s</w:t>
+      </w:r>
+      <w:r>
+        <w:rPr>
+          <w:u w:val="single"/>
+        </w:rPr>
+        <w:t xml:space="preserve"> In “Appendances</w:t>
+      </w:r>
+      <w:r>
+        <w:rPr>
+          <w:u w:val="single"/>
+        </w:rPr>
+        <w:t xml:space="preserve"> “ </w:t>
+      </w:r>
+    </w:p>
+    <w:p>
+      <w:pPr>
+        <w:pStyle w:val="ListParagraph"/>
+        <w:rPr>
+          <w:u w:val="single"/>
+        </w:rPr>
+      </w:pPr>
+    </w:p>
+    <w:p>
+      <w:pPr>
+        <w:pStyle w:val="ListParagraph"/>
+        <w:rPr>
+          <w:u w:val="single"/>
+        </w:rPr>
+      </w:pPr>
+    </w:p>
+    <w:p>
+      <w:pPr>
+        <w:pStyle w:val="ListParagraph"/>
+        <w:rPr>
+          <w:u w:val="single"/>
+        </w:rPr>
+      </w:pPr>
+    </w:p>
+    <w:p>
+      <w:pPr>
+        <w:pStyle w:val="ListParagraph"/>
+        <w:keepNext/>
+        <w:keepLines/>
+        <w:numPr>
+          <w:ilvl w:val="0"/>
+          <w:numId w:val="47"/>
+        </w:numPr>
+        <w:spacing w:before="40" w:after="0"/>
+        <w:contextualSpacing w:val="0"/>
+        <w:outlineLvl w:val="1"/>
+        <w:rPr>
+          <w:rFonts w:asciiTheme="majorHAnsi" w:eastAsiaTheme="majorEastAsia" w:hAnsiTheme="majorHAnsi" w:cstheme="majorBidi"/>
+          <w:vanish/>
+          <w:color w:val="2E74B5" w:themeColor="accent1" w:themeShade="BF"/>
+          <w:sz w:val="26"/>
+          <w:szCs w:val="26"/>
+        </w:rPr>
+      </w:pPr>
+      <w:bookmarkStart w:id="102" w:name="_Toc96763263"/>
+      <w:bookmarkStart w:id="103" w:name="_Toc96766377"/>
+      <w:bookmarkStart w:id="104" w:name="_Toc96767051"/>
+      <w:bookmarkEnd w:id="102"/>
+      <w:bookmarkEnd w:id="103"/>
+      <w:bookmarkEnd w:id="104"/>
+    </w:p>
+    <w:p>
+      <w:pPr>
+        <w:pStyle w:val="ListParagraph"/>
+        <w:keepNext/>
+        <w:keepLines/>
+        <w:numPr>
+          <w:ilvl w:val="0"/>
+          <w:numId w:val="47"/>
+        </w:numPr>
+        <w:spacing w:before="40" w:after="0"/>
+        <w:contextualSpacing w:val="0"/>
+        <w:outlineLvl w:val="1"/>
+        <w:rPr>
+          <w:rFonts w:asciiTheme="majorHAnsi" w:eastAsiaTheme="majorEastAsia" w:hAnsiTheme="majorHAnsi" w:cstheme="majorBidi"/>
+          <w:vanish/>
+          <w:color w:val="2E74B5" w:themeColor="accent1" w:themeShade="BF"/>
+          <w:sz w:val="26"/>
+          <w:szCs w:val="26"/>
+        </w:rPr>
+      </w:pPr>
+      <w:bookmarkStart w:id="105" w:name="_Toc96763264"/>
+      <w:bookmarkStart w:id="106" w:name="_Toc96766378"/>
+      <w:bookmarkStart w:id="107" w:name="_Toc96767052"/>
+      <w:bookmarkEnd w:id="105"/>
+      <w:bookmarkEnd w:id="106"/>
+      <w:bookmarkEnd w:id="107"/>
+    </w:p>
+    <w:p>
+      <w:pPr>
+        <w:pStyle w:val="ListParagraph"/>
+        <w:keepNext/>
+        <w:keepLines/>
+        <w:numPr>
+          <w:ilvl w:val="1"/>
+          <w:numId w:val="47"/>
+        </w:numPr>
+        <w:spacing w:before="40" w:after="0"/>
+        <w:contextualSpacing w:val="0"/>
+        <w:outlineLvl w:val="1"/>
+        <w:rPr>
+          <w:rFonts w:asciiTheme="majorHAnsi" w:eastAsiaTheme="majorEastAsia" w:hAnsiTheme="majorHAnsi" w:cstheme="majorBidi"/>
+          <w:vanish/>
+          <w:color w:val="2E74B5" w:themeColor="accent1" w:themeShade="BF"/>
+          <w:sz w:val="26"/>
+          <w:szCs w:val="26"/>
+        </w:rPr>
+      </w:pPr>
+      <w:bookmarkStart w:id="108" w:name="_Toc96763265"/>
+      <w:bookmarkStart w:id="109" w:name="_Toc96766379"/>
+      <w:bookmarkStart w:id="110" w:name="_Toc96767053"/>
+      <w:bookmarkEnd w:id="108"/>
+      <w:bookmarkEnd w:id="109"/>
+      <w:bookmarkEnd w:id="110"/>
+    </w:p>
+    <w:p>
+      <w:pPr>
+        <w:pStyle w:val="Heading2"/>
+        <w:numPr>
+          <w:ilvl w:val="1"/>
+          <w:numId w:val="47"/>
+        </w:numPr>
+      </w:pPr>
+      <w:r>
+        <w:t xml:space="preserve">  </w:t>
+      </w:r>
+      <w:bookmarkStart w:id="111" w:name="_Toc96767054"/>
+      <w:r>
+        <w:t>Appendix 1</w:t>
+      </w:r>
+      <w:r>
+        <w:t>: use case</w:t>
+      </w:r>
+      <w:r>
+        <w:t xml:space="preserve"> diagram</w:t>
+      </w:r>
+      <w:bookmarkEnd w:id="111"/>
+    </w:p>
+    <w:p/>
+    <w:p>
+      <w:r>
+        <w:t xml:space="preserve">Use case Diagram of system </w:t>
+      </w:r>
+    </w:p>
+    <w:p>
+      <w:pPr>
+        <w:jc w:val="both"/>
+        <w:rPr>
+          <w:rFonts w:asciiTheme="majorHAnsi" w:hAnsiTheme="majorHAnsi" w:cstheme="majorHAnsi"/>
+        </w:rPr>
+      </w:pPr>
+      <w:r>
+        <w:rPr>
+          <w:noProof/>
+        </w:rPr>
+        <w:drawing>
+          <wp:anchor distT="0" distB="0" distL="114300" distR="114300" simplePos="0" relativeHeight="251660288" behindDoc="1" locked="0" layoutInCell="1" allowOverlap="1" wp14:anchorId="56DD0B0F" wp14:editId="78FE1690">
+            <wp:simplePos x="0" y="0"/>
+            <wp:positionH relativeFrom="column">
+              <wp:posOffset>43815</wp:posOffset>
+            </wp:positionH>
+            <wp:positionV relativeFrom="paragraph">
+              <wp:posOffset>928370</wp:posOffset>
+            </wp:positionV>
+            <wp:extent cx="5812155" cy="4743450"/>
+            <wp:effectExtent l="0" t="0" r="0" b="0"/>
+            <wp:wrapTight wrapText="bothSides">
+              <wp:wrapPolygon edited="0">
+                <wp:start x="0" y="0"/>
+                <wp:lineTo x="0" y="21513"/>
+                <wp:lineTo x="21522" y="21513"/>
+                <wp:lineTo x="21522" y="0"/>
+                <wp:lineTo x="0" y="0"/>
+              </wp:wrapPolygon>
+            </wp:wrapTight>
+            <wp:docPr id="3" name="Picture 3"/>
+            <wp:cNvGraphicFramePr>
+              <a:graphicFrameLocks xmlns:a="http://schemas.openxmlformats.org/drawingml/2006/main" noChangeAspect="1"/>
+            </wp:cNvGraphicFramePr>
+            <a:graphic xmlns:a="http://schemas.openxmlformats.org/drawingml/2006/main">
+              <a:graphicData uri="http://schemas.openxmlformats.org/drawingml/2006/picture">
+                <pic:pic xmlns:pic="http://schemas.openxmlformats.org/drawingml/2006/picture">
+                  <pic:nvPicPr>
+                    <pic:cNvPr id="1" name=""/>
+                    <pic:cNvPicPr/>
+                  </pic:nvPicPr>
+                  <pic:blipFill rotWithShape="1">
+                    <a:blip r:embed="rId25">
+                      <a:extLst>
+                        <a:ext uri="{28A0092B-C50C-407E-A947-70E740481C1C}">
+                          <a14:useLocalDpi xmlns:a14="http://schemas.microsoft.com/office/drawing/2010/main" val="0"/>
+                        </a:ext>
+                      </a:extLst>
+                    </a:blip>
+                    <a:srcRect l="19629" t="30939" r="14657" b="11309"/>
+                    <a:stretch/>
+                  </pic:blipFill>
+                  <pic:spPr bwMode="auto">
+                    <a:xfrm>
+                      <a:off x="0" y="0"/>
+                      <a:ext cx="5812155" cy="4743450"/>
+                    </a:xfrm>
+                    <a:prstGeom prst="rect">
+                      <a:avLst/>
+                    </a:prstGeom>
+                    <a:ln>
+                      <a:noFill/>
+                    </a:ln>
+                    <a:extLst>
+                      <a:ext uri="{53640926-AAD7-44D8-BBD7-CCE9431645EC}">
+                        <a14:shadowObscured xmlns:a14="http://schemas.microsoft.com/office/drawing/2010/main"/>
+                      </a:ext>
+                    </a:extLst>
+                  </pic:spPr>
+                </pic:pic>
+              </a:graphicData>
+            </a:graphic>
+            <wp14:sizeRelH relativeFrom="page">
+              <wp14:pctWidth>0</wp14:pctWidth>
+            </wp14:sizeRelH>
+            <wp14:sizeRelV relativeFrom="page">
+              <wp14:pctHeight>0</wp14:pctHeight>
+            </wp14:sizeRelV>
+          </wp:anchor>
+        </w:drawing>
+      </w:r>
+      <w:r>
+        <w:rPr>
+          <w:rFonts w:asciiTheme="majorHAnsi" w:hAnsiTheme="majorHAnsi" w:cstheme="majorHAnsi"/>
+          <w:color w:val="333333"/>
+          <w:shd w:val="clear" w:color="auto" w:fill="FFFFFF"/>
+        </w:rPr>
+        <w:t>A use case diagram is used to represent the dynamic behavior of a system. It encapsulates the system's functionality by incorporating use cases, actors, and their relationships. It models the tasks, services, and functions required by a system/subsystem of an application. It depicts the high-level functionality of a system and also tells how the user handles a system.</w:t>
+      </w:r>
+    </w:p>
+    <w:p>
+      <w:pPr>
+        <w:pStyle w:val="Heading2"/>
+        <w:numPr>
+          <w:ilvl w:val="1"/>
+          <w:numId w:val="47"/>
+        </w:numPr>
+      </w:pPr>
+      <w:r>
+        <w:lastRenderedPageBreak/>
+        <w:t xml:space="preserve">  </w:t>
+      </w:r>
+      <w:bookmarkStart w:id="112" w:name="_Toc96767055"/>
+      <w:r>
+        <w:t>A</w:t>
+      </w:r>
+      <w:r>
+        <w:t>ppendix 2</w:t>
+      </w:r>
+      <w:r>
+        <w:t>:</w:t>
+      </w:r>
+      <w:r>
+        <w:t xml:space="preserve"> activity</w:t>
+      </w:r>
+      <w:r>
+        <w:t xml:space="preserve"> diagram</w:t>
+      </w:r>
+      <w:bookmarkEnd w:id="112"/>
+    </w:p>
+    <w:p>
+      <w:pPr>
+        <w:tabs>
+          <w:tab w:val="left" w:pos="915"/>
+        </w:tabs>
+      </w:pPr>
+      <w:r>
+        <w:tab/>
+      </w:r>
+    </w:p>
+    <w:p>
+      <w:r>
+        <w:t>Activity</w:t>
+      </w:r>
+      <w:r>
+        <w:t xml:space="preserve"> Diagram of system </w:t>
+      </w:r>
+    </w:p>
+    <w:p>
+      <w:pPr>
+        <w:jc w:val="both"/>
+        <w:rPr>
+          <w:rFonts w:asciiTheme="majorHAnsi" w:hAnsiTheme="majorHAnsi" w:cstheme="majorHAnsi"/>
+          <w:color w:val="000000" w:themeColor="text1"/>
+          <w:sz w:val="24"/>
+          <w:szCs w:val="24"/>
+          <w:shd w:val="clear" w:color="auto" w:fill="FFFFFF"/>
+        </w:rPr>
+      </w:pPr>
+      <w:r>
+        <w:rPr>
+          <w:rFonts w:asciiTheme="majorHAnsi" w:hAnsiTheme="majorHAnsi" w:cstheme="majorHAnsi"/>
+          <w:color w:val="000000" w:themeColor="text1"/>
+          <w:sz w:val="24"/>
+          <w:szCs w:val="24"/>
+          <w:shd w:val="clear" w:color="auto" w:fill="FFFFFF"/>
+        </w:rPr>
+        <w:t>An activity diagram shows business and software processes as a progression of actions. These actions can be carried out by people, software components or computers. Activity diagrams are used to describe business processes and use cases as well as to document the implementation of system processes.</w:t>
+      </w:r>
+    </w:p>
+    <w:p>
+      <w:pPr>
+        <w:jc w:val="both"/>
+        <w:rPr>
+          <w:rFonts w:asciiTheme="majorHAnsi" w:hAnsiTheme="majorHAnsi" w:cstheme="majorHAnsi"/>
+          <w:color w:val="000000" w:themeColor="text1"/>
+          <w:sz w:val="24"/>
+          <w:szCs w:val="24"/>
+          <w:shd w:val="clear" w:color="auto" w:fill="FFFFFF"/>
+        </w:rPr>
+      </w:pPr>
+      <w:r>
+        <w:rPr>
+          <w:noProof/>
+        </w:rPr>
+        <w:drawing>
+          <wp:anchor distT="0" distB="0" distL="114300" distR="114300" simplePos="0" relativeHeight="251661312" behindDoc="1" locked="0" layoutInCell="1" allowOverlap="1" wp14:anchorId="748491EA" wp14:editId="1CDEACFB">
+            <wp:simplePos x="0" y="0"/>
+            <wp:positionH relativeFrom="column">
+              <wp:posOffset>-3810</wp:posOffset>
+            </wp:positionH>
+            <wp:positionV relativeFrom="paragraph">
+              <wp:posOffset>196215</wp:posOffset>
+            </wp:positionV>
+            <wp:extent cx="5591175" cy="5667375"/>
+            <wp:effectExtent l="0" t="0" r="9525" b="9525"/>
+            <wp:wrapTight wrapText="bothSides">
+              <wp:wrapPolygon edited="0">
+                <wp:start x="0" y="0"/>
+                <wp:lineTo x="0" y="21564"/>
+                <wp:lineTo x="21563" y="21564"/>
+                <wp:lineTo x="21563" y="0"/>
+                <wp:lineTo x="0" y="0"/>
+              </wp:wrapPolygon>
+            </wp:wrapTight>
+            <wp:docPr id="4" name="Picture 4"/>
+            <wp:cNvGraphicFramePr>
+              <a:graphicFrameLocks xmlns:a="http://schemas.openxmlformats.org/drawingml/2006/main" noChangeAspect="1"/>
+            </wp:cNvGraphicFramePr>
+            <a:graphic xmlns:a="http://schemas.openxmlformats.org/drawingml/2006/main">
+              <a:graphicData uri="http://schemas.openxmlformats.org/drawingml/2006/picture">
+                <pic:pic xmlns:pic="http://schemas.openxmlformats.org/drawingml/2006/picture">
+                  <pic:nvPicPr>
+                    <pic:cNvPr id="1" name=""/>
+                    <pic:cNvPicPr/>
+                  </pic:nvPicPr>
+                  <pic:blipFill rotWithShape="1">
+                    <a:blip r:embed="rId26">
+                      <a:extLst>
+                        <a:ext uri="{28A0092B-C50C-407E-A947-70E740481C1C}">
+                          <a14:useLocalDpi xmlns:a14="http://schemas.microsoft.com/office/drawing/2010/main" val="0"/>
+                        </a:ext>
+                      </a:extLst>
+                    </a:blip>
+                    <a:srcRect l="16216" t="15362" r="17046" b="8677"/>
+                    <a:stretch/>
+                  </pic:blipFill>
+                  <pic:spPr bwMode="auto">
+                    <a:xfrm>
+                      <a:off x="0" y="0"/>
+                      <a:ext cx="5591175" cy="5667375"/>
+                    </a:xfrm>
+                    <a:prstGeom prst="rect">
+                      <a:avLst/>
+                    </a:prstGeom>
+                    <a:ln>
+                      <a:noFill/>
+                    </a:ln>
+                    <a:extLst>
+                      <a:ext uri="{53640926-AAD7-44D8-BBD7-CCE9431645EC}">
+                        <a14:shadowObscured xmlns:a14="http://schemas.microsoft.com/office/drawing/2010/main"/>
+                      </a:ext>
+                    </a:extLst>
+                  </pic:spPr>
+                </pic:pic>
+              </a:graphicData>
+            </a:graphic>
+            <wp14:sizeRelH relativeFrom="page">
+              <wp14:pctWidth>0</wp14:pctWidth>
+            </wp14:sizeRelH>
+            <wp14:sizeRelV relativeFrom="page">
+              <wp14:pctHeight>0</wp14:pctHeight>
+            </wp14:sizeRelV>
+          </wp:anchor>
+        </w:drawing>
+      </w:r>
+    </w:p>
+    <w:p>
+      <w:pPr>
+        <w:jc w:val="both"/>
+        <w:rPr>
+          <w:rFonts w:asciiTheme="majorHAnsi" w:hAnsiTheme="majorHAnsi" w:cstheme="majorHAnsi"/>
+          <w:color w:val="000000" w:themeColor="text1"/>
+          <w:sz w:val="24"/>
+          <w:szCs w:val="24"/>
+        </w:rPr>
+      </w:pPr>
+    </w:p>
+    <w:p>
+      <w:r>
+        <w:br w:type="page"/>
+      </w:r>
+    </w:p>
+    <w:p>
+      <w:pPr>
+        <w:pStyle w:val="Heading2"/>
+        <w:numPr>
+          <w:ilvl w:val="1"/>
+          <w:numId w:val="47"/>
+        </w:numPr>
+      </w:pPr>
+      <w:r>
+        <w:lastRenderedPageBreak/>
+        <w:t xml:space="preserve">  A</w:t>
+      </w:r>
+      <w:r>
+        <w:t>ppendix 3</w:t>
+      </w:r>
+      <w:r>
+        <w:t>:</w:t>
+      </w:r>
+      <w:r>
+        <w:t xml:space="preserve"> class</w:t>
+      </w:r>
+      <w:r>
+        <w:t xml:space="preserve"> diagram</w:t>
+      </w:r>
+    </w:p>
+    <w:p>
+      <w:pPr>
+        <w:tabs>
+          <w:tab w:val="left" w:pos="915"/>
+        </w:tabs>
+      </w:pPr>
+    </w:p>
+    <w:p>
+      <w:r>
+        <w:t>Class</w:t>
+      </w:r>
+      <w:r>
+        <w:t xml:space="preserve"> Diagram of system </w:t>
+      </w:r>
+    </w:p>
+    <w:p>
+      <w:pPr>
+        <w:jc w:val="both"/>
+        <w:rPr>
+          <w:rFonts w:asciiTheme="majorHAnsi" w:hAnsiTheme="majorHAnsi" w:cstheme="majorHAnsi"/>
+          <w:color w:val="000000" w:themeColor="text1"/>
+          <w:sz w:val="24"/>
+          <w:szCs w:val="24"/>
+        </w:rPr>
+      </w:pPr>
+      <w:r>
+        <w:rPr>
+          <w:rFonts w:asciiTheme="majorHAnsi" w:hAnsiTheme="majorHAnsi" w:cstheme="majorHAnsi"/>
+          <w:color w:val="000000" w:themeColor="text1"/>
+          <w:sz w:val="24"/>
+          <w:szCs w:val="24"/>
+          <w:shd w:val="clear" w:color="auto" w:fill="FFFFFF"/>
+        </w:rPr>
+        <w:t>The class diagram is the main building block of </w:t>
+      </w:r>
+      <w:hyperlink r:id="rId27" w:tooltip="Object-oriented programming" w:history="1">
+        <w:r>
+          <w:rPr>
+            <w:rStyle w:val="Hyperlink"/>
+            <w:rFonts w:asciiTheme="majorHAnsi" w:hAnsiTheme="majorHAnsi" w:cstheme="majorHAnsi"/>
+            <w:color w:val="000000" w:themeColor="text1"/>
+            <w:sz w:val="24"/>
+            <w:szCs w:val="24"/>
+            <w:u w:val="none"/>
+            <w:shd w:val="clear" w:color="auto" w:fill="FFFFFF"/>
+          </w:rPr>
+          <w:t>object-oriented</w:t>
+        </w:r>
+      </w:hyperlink>
+      <w:r>
+        <w:rPr>
+          <w:rFonts w:asciiTheme="majorHAnsi" w:hAnsiTheme="majorHAnsi" w:cstheme="majorHAnsi"/>
+          <w:color w:val="000000" w:themeColor="text1"/>
+          <w:sz w:val="24"/>
+          <w:szCs w:val="24"/>
+          <w:shd w:val="clear" w:color="auto" w:fill="FFFFFF"/>
+        </w:rPr>
+        <w:t> modeling. It is used for general </w:t>
+      </w:r>
+      <w:hyperlink r:id="rId28" w:tooltip="Conceptual model" w:history="1">
+        <w:r>
+          <w:rPr>
+            <w:rStyle w:val="Hyperlink"/>
+            <w:rFonts w:asciiTheme="majorHAnsi" w:hAnsiTheme="majorHAnsi" w:cstheme="majorHAnsi"/>
+            <w:color w:val="000000" w:themeColor="text1"/>
+            <w:sz w:val="24"/>
+            <w:szCs w:val="24"/>
+            <w:u w:val="none"/>
+            <w:shd w:val="clear" w:color="auto" w:fill="FFFFFF"/>
+          </w:rPr>
+          <w:t>conceptual modeling</w:t>
+        </w:r>
+      </w:hyperlink>
+      <w:r>
+        <w:rPr>
+          <w:rFonts w:asciiTheme="majorHAnsi" w:hAnsiTheme="majorHAnsi" w:cstheme="majorHAnsi"/>
+          <w:color w:val="000000" w:themeColor="text1"/>
+          <w:sz w:val="24"/>
+          <w:szCs w:val="24"/>
+          <w:shd w:val="clear" w:color="auto" w:fill="FFFFFF"/>
+        </w:rPr>
+        <w:t xml:space="preserve"> of </w:t>
+      </w:r>
+      <w:r>
+        <w:rPr>
+          <w:rFonts w:asciiTheme="majorHAnsi" w:hAnsiTheme="majorHAnsi" w:cstheme="majorHAnsi"/>
+          <w:color w:val="000000" w:themeColor="text1"/>
+          <w:sz w:val="24"/>
+          <w:szCs w:val="24"/>
+          <w:shd w:val="clear" w:color="auto" w:fill="FFFFFF"/>
+        </w:rPr>
+        <w:t>the structure of the system</w:t>
+      </w:r>
+      <w:bookmarkStart w:id="113" w:name="_GoBack"/>
+      <w:bookmarkEnd w:id="113"/>
+      <w:r>
+        <w:rPr>
+          <w:rFonts w:asciiTheme="majorHAnsi" w:hAnsiTheme="majorHAnsi" w:cstheme="majorHAnsi"/>
+          <w:color w:val="000000" w:themeColor="text1"/>
+          <w:sz w:val="24"/>
+          <w:szCs w:val="24"/>
+          <w:shd w:val="clear" w:color="auto" w:fill="FFFFFF"/>
+        </w:rPr>
+        <w:t>, and for detailed modeling, translating the models into </w:t>
+      </w:r>
+      <w:hyperlink r:id="rId29" w:tooltip="Programming code" w:history="1">
+        <w:r>
+          <w:rPr>
+            <w:rStyle w:val="Hyperlink"/>
+            <w:rFonts w:asciiTheme="majorHAnsi" w:hAnsiTheme="majorHAnsi" w:cstheme="majorHAnsi"/>
+            <w:color w:val="000000" w:themeColor="text1"/>
+            <w:sz w:val="24"/>
+            <w:szCs w:val="24"/>
+            <w:u w:val="none"/>
+            <w:shd w:val="clear" w:color="auto" w:fill="FFFFFF"/>
+          </w:rPr>
+          <w:t>programming code</w:t>
+        </w:r>
+      </w:hyperlink>
+      <w:r>
+        <w:rPr>
+          <w:rFonts w:asciiTheme="majorHAnsi" w:hAnsiTheme="majorHAnsi" w:cstheme="majorHAnsi"/>
+          <w:color w:val="000000" w:themeColor="text1"/>
+          <w:sz w:val="24"/>
+          <w:szCs w:val="24"/>
+          <w:shd w:val="clear" w:color="auto" w:fill="FFFFFF"/>
+        </w:rPr>
+        <w:t>. Class diagrams can also be used for </w:t>
+      </w:r>
+      <w:hyperlink r:id="rId30" w:tooltip="Data modeling" w:history="1">
+        <w:r>
+          <w:rPr>
+            <w:rStyle w:val="Hyperlink"/>
+            <w:rFonts w:asciiTheme="majorHAnsi" w:hAnsiTheme="majorHAnsi" w:cstheme="majorHAnsi"/>
+            <w:color w:val="000000" w:themeColor="text1"/>
+            <w:sz w:val="24"/>
+            <w:szCs w:val="24"/>
+            <w:u w:val="none"/>
+            <w:shd w:val="clear" w:color="auto" w:fill="FFFFFF"/>
+          </w:rPr>
+          <w:t>data modeling</w:t>
+        </w:r>
+      </w:hyperlink>
+      <w:r>
+        <w:rPr>
+          <w:rFonts w:asciiTheme="majorHAnsi" w:hAnsiTheme="majorHAnsi" w:cstheme="majorHAnsi"/>
+          <w:color w:val="000000" w:themeColor="text1"/>
+          <w:sz w:val="24"/>
+          <w:szCs w:val="24"/>
+          <w:shd w:val="clear" w:color="auto" w:fill="FFFFFF"/>
+        </w:rPr>
+        <w:t>.</w:t>
+      </w:r>
+      <w:r>
+        <w:rPr>
+          <w:rFonts w:asciiTheme="majorHAnsi" w:hAnsiTheme="majorHAnsi" w:cstheme="majorHAnsi"/>
+          <w:color w:val="000000" w:themeColor="text1"/>
+          <w:sz w:val="24"/>
+          <w:szCs w:val="24"/>
+        </w:rPr>
+        <w:t xml:space="preserve"> </w:t>
+      </w:r>
+    </w:p>
+    <w:p>
+      <w:pPr>
+        <w:tabs>
+          <w:tab w:val="left" w:pos="915"/>
+        </w:tabs>
+      </w:pPr>
+    </w:p>
+    <w:p>
+      <w:pPr>
+        <w:tabs>
+          <w:tab w:val="left" w:pos="915"/>
+        </w:tabs>
+      </w:pPr>
+    </w:p>
     <w:sectPr>
       <w:type w:val="continuous"/>
       <w:pgSz w:w="11907" w:h="16839" w:code="9"/>
@@ -7588,7 +9649,7 @@
           <w:rPr>
             <w:noProof/>
           </w:rPr>
-          <w:t>13</w:t>
+          <w:t>15</w:t>
         </w:r>
         <w:r>
           <w:rPr>
@@ -7647,7 +9708,7 @@
   <w:abstractNum w:abstractNumId="0">
     <w:nsid w:val="01E43728"/>
     <w:multiLevelType w:val="multilevel"/>
-    <w:tmpl w:val="90B03DAC"/>
+    <w:tmpl w:val="9BC6939A"/>
     <w:lvl w:ilvl="0">
       <w:start w:val="2"/>
       <w:numFmt w:val="decimal"/>
@@ -8468,6 +10529,119 @@
     </w:lvl>
   </w:abstractNum>
   <w:abstractNum w:abstractNumId="8">
+    <w:nsid w:val="16863FF5"/>
+    <w:multiLevelType w:val="multilevel"/>
+    <w:tmpl w:val="9BC6939A"/>
+    <w:lvl w:ilvl="0">
+      <w:start w:val="2"/>
+      <w:numFmt w:val="decimal"/>
+      <w:lvlText w:val="%1"/>
+      <w:lvlJc w:val="left"/>
+      <w:pPr>
+        <w:ind w:left="360" w:hanging="360"/>
+      </w:pPr>
+      <w:rPr>
+        <w:rFonts w:hint="default"/>
+      </w:rPr>
+    </w:lvl>
+    <w:lvl w:ilvl="1">
+      <w:start w:val="1"/>
+      <w:numFmt w:val="decimal"/>
+      <w:lvlText w:val="%1.%2"/>
+      <w:lvlJc w:val="left"/>
+      <w:pPr>
+        <w:ind w:left="360" w:hanging="360"/>
+      </w:pPr>
+      <w:rPr>
+        <w:rFonts w:hint="default"/>
+      </w:rPr>
+    </w:lvl>
+    <w:lvl w:ilvl="2">
+      <w:start w:val="1"/>
+      <w:numFmt w:val="decimal"/>
+      <w:lvlText w:val="%1.%2.%3"/>
+      <w:lvlJc w:val="left"/>
+      <w:pPr>
+        <w:ind w:left="720" w:hanging="720"/>
+      </w:pPr>
+      <w:rPr>
+        <w:rFonts w:hint="default"/>
+      </w:rPr>
+    </w:lvl>
+    <w:lvl w:ilvl="3">
+      <w:start w:val="1"/>
+      <w:numFmt w:val="decimal"/>
+      <w:lvlText w:val="%1.%2.%3.%4"/>
+      <w:lvlJc w:val="left"/>
+      <w:pPr>
+        <w:ind w:left="720" w:hanging="720"/>
+      </w:pPr>
+      <w:rPr>
+        <w:rFonts w:hint="default"/>
+      </w:rPr>
+    </w:lvl>
+    <w:lvl w:ilvl="4">
+      <w:start w:val="1"/>
+      <w:numFmt w:val="decimal"/>
+      <w:lvlText w:val="%1.%2.%3.%4.%5"/>
+      <w:lvlJc w:val="left"/>
+      <w:pPr>
+        <w:ind w:left="1080" w:hanging="1080"/>
+      </w:pPr>
+      <w:rPr>
+        <w:rFonts w:hint="default"/>
+      </w:rPr>
+    </w:lvl>
+    <w:lvl w:ilvl="5">
+      <w:start w:val="1"/>
+      <w:numFmt w:val="decimal"/>
+      <w:lvlText w:val="%1.%2.%3.%4.%5.%6"/>
+      <w:lvlJc w:val="left"/>
+      <w:pPr>
+        <w:ind w:left="1440" w:hanging="1440"/>
+      </w:pPr>
+      <w:rPr>
+        <w:rFonts w:hint="default"/>
+      </w:rPr>
+    </w:lvl>
+    <w:lvl w:ilvl="6">
+      <w:start w:val="1"/>
+      <w:numFmt w:val="decimal"/>
+      <w:lvlText w:val="%1.%2.%3.%4.%5.%6.%7"/>
+      <w:lvlJc w:val="left"/>
+      <w:pPr>
+        <w:ind w:left="1440" w:hanging="1440"/>
+      </w:pPr>
+      <w:rPr>
+        <w:rFonts w:hint="default"/>
+      </w:rPr>
+    </w:lvl>
+    <w:lvl w:ilvl="7">
+      <w:start w:val="1"/>
+      <w:numFmt w:val="decimal"/>
+      <w:lvlText w:val="%1.%2.%3.%4.%5.%6.%7.%8"/>
+      <w:lvlJc w:val="left"/>
+      <w:pPr>
+        <w:ind w:left="1800" w:hanging="1800"/>
+      </w:pPr>
+      <w:rPr>
+        <w:rFonts w:hint="default"/>
+      </w:rPr>
+    </w:lvl>
+    <w:lvl w:ilvl="8">
+      <w:start w:val="1"/>
+      <w:numFmt w:val="decimal"/>
+      <w:lvlText w:val="%1.%2.%3.%4.%5.%6.%7.%8.%9"/>
+      <w:lvlJc w:val="left"/>
+      <w:pPr>
+        <w:ind w:left="1800" w:hanging="1800"/>
+      </w:pPr>
+      <w:rPr>
+        <w:rFonts w:hint="default"/>
+      </w:rPr>
+    </w:lvl>
+  </w:abstractNum>
+  <w:abstractNum w:abstractNumId="9">
     <w:nsid w:val="16F97268"/>
     <w:multiLevelType w:val="multilevel"/>
     <w:tmpl w:val="0409001F"/>
@@ -8553,7 +10727,120 @@
       </w:pPr>
     </w:lvl>
   </w:abstractNum>
-  <w:abstractNum w:abstractNumId="9">
+  <w:abstractNum w:abstractNumId="10">
+    <w:nsid w:val="1C6458F7"/>
+    <w:multiLevelType w:val="multilevel"/>
+    <w:tmpl w:val="90B03DAC"/>
+    <w:lvl w:ilvl="0">
+      <w:start w:val="2"/>
+      <w:numFmt w:val="decimal"/>
+      <w:lvlText w:val="%1"/>
+      <w:lvlJc w:val="left"/>
+      <w:pPr>
+        <w:ind w:left="360" w:hanging="360"/>
+      </w:pPr>
+      <w:rPr>
+        <w:rFonts w:hint="default"/>
+      </w:rPr>
+    </w:lvl>
+    <w:lvl w:ilvl="1">
+      <w:start w:val="1"/>
+      <w:numFmt w:val="decimal"/>
+      <w:lvlText w:val="%1.%2"/>
+      <w:lvlJc w:val="left"/>
+      <w:pPr>
+        <w:ind w:left="360" w:hanging="360"/>
+      </w:pPr>
+      <w:rPr>
+        <w:rFonts w:hint="default"/>
+      </w:rPr>
+    </w:lvl>
+    <w:lvl w:ilvl="2">
+      <w:start w:val="1"/>
+      <w:numFmt w:val="decimal"/>
+      <w:lvlText w:val="%1.%2.%3"/>
+      <w:lvlJc w:val="left"/>
+      <w:pPr>
+        <w:ind w:left="720" w:hanging="720"/>
+      </w:pPr>
+      <w:rPr>
+        <w:rFonts w:hint="default"/>
+      </w:rPr>
+    </w:lvl>
+    <w:lvl w:ilvl="3">
+      <w:start w:val="1"/>
+      <w:numFmt w:val="decimal"/>
+      <w:lvlText w:val="%1.%2.%3.%4"/>
+      <w:lvlJc w:val="left"/>
+      <w:pPr>
+        <w:ind w:left="720" w:hanging="720"/>
+      </w:pPr>
+      <w:rPr>
+        <w:rFonts w:hint="default"/>
+      </w:rPr>
+    </w:lvl>
+    <w:lvl w:ilvl="4">
+      <w:start w:val="1"/>
+      <w:numFmt w:val="decimal"/>
+      <w:lvlText w:val="%1.%2.%3.%4.%5"/>
+      <w:lvlJc w:val="left"/>
+      <w:pPr>
+        <w:ind w:left="1080" w:hanging="1080"/>
+      </w:pPr>
+      <w:rPr>
+        <w:rFonts w:hint="default"/>
+      </w:rPr>
+    </w:lvl>
+    <w:lvl w:ilvl="5">
+      <w:start w:val="1"/>
+      <w:numFmt w:val="decimal"/>
+      <w:lvlText w:val="%1.%2.%3.%4.%5.%6"/>
+      <w:lvlJc w:val="left"/>
+      <w:pPr>
+        <w:ind w:left="1440" w:hanging="1440"/>
+      </w:pPr>
+      <w:rPr>
+        <w:rFonts w:hint="default"/>
+      </w:rPr>
+    </w:lvl>
+    <w:lvl w:ilvl="6">
+      <w:start w:val="1"/>
+      <w:numFmt w:val="decimal"/>
+      <w:lvlText w:val="%1.%2.%3.%4.%5.%6.%7"/>
+      <w:lvlJc w:val="left"/>
+      <w:pPr>
+        <w:ind w:left="1440" w:hanging="1440"/>
+      </w:pPr>
+      <w:rPr>
+        <w:rFonts w:hint="default"/>
+      </w:rPr>
+    </w:lvl>
+    <w:lvl w:ilvl="7">
+      <w:start w:val="1"/>
+      <w:numFmt w:val="decimal"/>
+      <w:lvlText w:val="%1.%2.%3.%4.%5.%6.%7.%8"/>
+      <w:lvlJc w:val="left"/>
+      <w:pPr>
+        <w:ind w:left="1800" w:hanging="1800"/>
+      </w:pPr>
+      <w:rPr>
+        <w:rFonts w:hint="default"/>
+      </w:rPr>
+    </w:lvl>
+    <w:lvl w:ilvl="8">
+      <w:start w:val="1"/>
+      <w:numFmt w:val="decimal"/>
+      <w:lvlText w:val="%1.%2.%3.%4.%5.%6.%7.%8.%9"/>
+      <w:lvlJc w:val="left"/>
+      <w:pPr>
+        <w:ind w:left="1800" w:hanging="1800"/>
+      </w:pPr>
+      <w:rPr>
+        <w:rFonts w:hint="default"/>
+      </w:rPr>
+    </w:lvl>
+  </w:abstractNum>
+  <w:abstractNum w:abstractNumId="11">
     <w:nsid w:val="1E596294"/>
     <w:multiLevelType w:val="multilevel"/>
     <w:tmpl w:val="6898F532"/>
@@ -8666,7 +10953,7 @@
       </w:rPr>
     </w:lvl>
   </w:abstractNum>
-  <w:abstractNum w:abstractNumId="10">
+  <w:abstractNum w:abstractNumId="12">
     <w:nsid w:val="20755FB4"/>
     <w:multiLevelType w:val="hybridMultilevel"/>
     <w:tmpl w:val="76DC7350"/>
@@ -8779,7 +11066,346 @@
       </w:rPr>
     </w:lvl>
   </w:abstractNum>
-  <w:abstractNum w:abstractNumId="11">
+  <w:abstractNum w:abstractNumId="13">
+    <w:nsid w:val="218B7D42"/>
+    <w:multiLevelType w:val="hybridMultilevel"/>
+    <w:tmpl w:val="1C58C8D2"/>
+    <w:lvl w:ilvl="0" w:tplc="0409000D">
+      <w:start w:val="1"/>
+      <w:numFmt w:val="bullet"/>
+      <w:lvlText w:val=""/>
+      <w:lvlJc w:val="left"/>
+      <w:pPr>
+        <w:ind w:left="720" w:hanging="360"/>
+      </w:pPr>
+      <w:rPr>
+        <w:rFonts w:ascii="Wingdings" w:hAnsi="Wingdings" w:hint="default"/>
+      </w:rPr>
+    </w:lvl>
+    <w:lvl w:ilvl="1" w:tplc="04090003" w:tentative="1">
+      <w:start w:val="1"/>
+      <w:numFmt w:val="bullet"/>
+      <w:lvlText w:val="o"/>
+      <w:lvlJc w:val="left"/>
+      <w:pPr>
+        <w:ind w:left="1440" w:hanging="360"/>
+      </w:pPr>
+      <w:rPr>
+        <w:rFonts w:ascii="Courier New" w:hAnsi="Courier New" w:cs="Courier New" w:hint="default"/>
+      </w:rPr>
+    </w:lvl>
+    <w:lvl w:ilvl="2" w:tplc="04090005" w:tentative="1">
+      <w:start w:val="1"/>
+      <w:numFmt w:val="bullet"/>
+      <w:lvlText w:val=""/>
+      <w:lvlJc w:val="left"/>
+      <w:pPr>
+        <w:ind w:left="2160" w:hanging="360"/>
+      </w:pPr>
+      <w:rPr>
+        <w:rFonts w:ascii="Wingdings" w:hAnsi="Wingdings" w:hint="default"/>
+      </w:rPr>
+    </w:lvl>
+    <w:lvl w:ilvl="3" w:tplc="04090001" w:tentative="1">
+      <w:start w:val="1"/>
+      <w:numFmt w:val="bullet"/>
+      <w:lvlText w:val=""/>
+      <w:lvlJc w:val="left"/>
+      <w:pPr>
+        <w:ind w:left="2880" w:hanging="360"/>
+      </w:pPr>
+      <w:rPr>
+        <w:rFonts w:ascii="Symbol" w:hAnsi="Symbol" w:hint="default"/>
+      </w:rPr>
+    </w:lvl>
+    <w:lvl w:ilvl="4" w:tplc="04090003" w:tentative="1">
+      <w:start w:val="1"/>
+      <w:numFmt w:val="bullet"/>
+      <w:lvlText w:val="o"/>
+      <w:lvlJc w:val="left"/>
+      <w:pPr>
+        <w:ind w:left="3600" w:hanging="360"/>
+      </w:pPr>
+      <w:rPr>
+        <w:rFonts w:ascii="Courier New" w:hAnsi="Courier New" w:cs="Courier New" w:hint="default"/>
+      </w:rPr>
+    </w:lvl>
+    <w:lvl w:ilvl="5" w:tplc="04090005" w:tentative="1">
+      <w:start w:val="1"/>
+      <w:numFmt w:val="bullet"/>
+      <w:lvlText w:val=""/>
+      <w:lvlJc w:val="left"/>
+      <w:pPr>
+        <w:ind w:left="4320" w:hanging="360"/>
+      </w:pPr>
+      <w:rPr>
+        <w:rFonts w:ascii="Wingdings" w:hAnsi="Wingdings" w:hint="default"/>
+      </w:rPr>
+    </w:lvl>
+    <w:lvl w:ilvl="6" w:tplc="04090001" w:tentative="1">
+      <w:start w:val="1"/>
+      <w:numFmt w:val="bullet"/>
+      <w:lvlText w:val=""/>
+      <w:lvlJc w:val="left"/>
+      <w:pPr>
+        <w:ind w:left="5040" w:hanging="360"/>
+      </w:pPr>
+      <w:rPr>
+        <w:rFonts w:ascii="Symbol" w:hAnsi="Symbol" w:hint="default"/>
+      </w:rPr>
+    </w:lvl>
+    <w:lvl w:ilvl="7" w:tplc="04090003" w:tentative="1">
+      <w:start w:val="1"/>
+      <w:numFmt w:val="bullet"/>
+      <w:lvlText w:val="o"/>
+      <w:lvlJc w:val="left"/>
+      <w:pPr>
+        <w:ind w:left="5760" w:hanging="360"/>
+      </w:pPr>
+      <w:rPr>
+        <w:rFonts w:ascii="Courier New" w:hAnsi="Courier New" w:cs="Courier New" w:hint="default"/>
+      </w:rPr>
+    </w:lvl>
+    <w:lvl w:ilvl="8" w:tplc="04090005" w:tentative="1">
+      <w:start w:val="1"/>
+      <w:numFmt w:val="bullet"/>
+      <w:lvlText w:val=""/>
+      <w:lvlJc w:val="left"/>
+      <w:pPr>
+        <w:ind w:left="6480" w:hanging="360"/>
+      </w:pPr>
+      <w:rPr>
+        <w:rFonts w:ascii="Wingdings" w:hAnsi="Wingdings" w:hint="default"/>
+      </w:rPr>
+    </w:lvl>
+  </w:abstractNum>
+  <w:abstractNum w:abstractNumId="14">
+    <w:nsid w:val="25ED1FE8"/>
+    <w:multiLevelType w:val="multilevel"/>
+    <w:tmpl w:val="9BC6939A"/>
+    <w:lvl w:ilvl="0">
+      <w:start w:val="2"/>
+      <w:numFmt w:val="decimal"/>
+      <w:lvlText w:val="%1"/>
+      <w:lvlJc w:val="left"/>
+      <w:pPr>
+        <w:ind w:left="360" w:hanging="360"/>
+      </w:pPr>
+      <w:rPr>
+        <w:rFonts w:hint="default"/>
+      </w:rPr>
+    </w:lvl>
+    <w:lvl w:ilvl="1">
+      <w:start w:val="1"/>
+      <w:numFmt w:val="decimal"/>
+      <w:lvlText w:val="%1.%2"/>
+      <w:lvlJc w:val="left"/>
+      <w:pPr>
+        <w:ind w:left="360" w:hanging="360"/>
+      </w:pPr>
+      <w:rPr>
+        <w:rFonts w:hint="default"/>
+      </w:rPr>
+    </w:lvl>
+    <w:lvl w:ilvl="2">
+      <w:start w:val="1"/>
+      <w:numFmt w:val="decimal"/>
+      <w:lvlText w:val="%1.%2.%3"/>
+      <w:lvlJc w:val="left"/>
+      <w:pPr>
+        <w:ind w:left="720" w:hanging="720"/>
+      </w:pPr>
+      <w:rPr>
+        <w:rFonts w:hint="default"/>
+      </w:rPr>
+    </w:lvl>
+    <w:lvl w:ilvl="3">
+      <w:start w:val="1"/>
+      <w:numFmt w:val="decimal"/>
+      <w:lvlText w:val="%1.%2.%3.%4"/>
+      <w:lvlJc w:val="left"/>
+      <w:pPr>
+        <w:ind w:left="720" w:hanging="720"/>
+      </w:pPr>
+      <w:rPr>
+        <w:rFonts w:hint="default"/>
+      </w:rPr>
+    </w:lvl>
+    <w:lvl w:ilvl="4">
+      <w:start w:val="1"/>
+      <w:numFmt w:val="decimal"/>
+      <w:lvlText w:val="%1.%2.%3.%4.%5"/>
+      <w:lvlJc w:val="left"/>
+      <w:pPr>
+        <w:ind w:left="1080" w:hanging="1080"/>
+      </w:pPr>
+      <w:rPr>
+        <w:rFonts w:hint="default"/>
+      </w:rPr>
+    </w:lvl>
+    <w:lvl w:ilvl="5">
+      <w:start w:val="1"/>
+      <w:numFmt w:val="decimal"/>
+      <w:lvlText w:val="%1.%2.%3.%4.%5.%6"/>
+      <w:lvlJc w:val="left"/>
+      <w:pPr>
+        <w:ind w:left="1440" w:hanging="1440"/>
+      </w:pPr>
+      <w:rPr>
+        <w:rFonts w:hint="default"/>
+      </w:rPr>
+    </w:lvl>
+    <w:lvl w:ilvl="6">
+      <w:start w:val="1"/>
+      <w:numFmt w:val="decimal"/>
+      <w:lvlText w:val="%1.%2.%3.%4.%5.%6.%7"/>
+      <w:lvlJc w:val="left"/>
+      <w:pPr>
+        <w:ind w:left="1440" w:hanging="1440"/>
+      </w:pPr>
+      <w:rPr>
+        <w:rFonts w:hint="default"/>
+      </w:rPr>
+    </w:lvl>
+    <w:lvl w:ilvl="7">
+      <w:start w:val="1"/>
+      <w:numFmt w:val="decimal"/>
+      <w:lvlText w:val="%1.%2.%3.%4.%5.%6.%7.%8"/>
+      <w:lvlJc w:val="left"/>
+      <w:pPr>
+        <w:ind w:left="1800" w:hanging="1800"/>
+      </w:pPr>
+      <w:rPr>
+        <w:rFonts w:hint="default"/>
+      </w:rPr>
+    </w:lvl>
+    <w:lvl w:ilvl="8">
+      <w:start w:val="1"/>
+      <w:numFmt w:val="decimal"/>
+      <w:lvlText w:val="%1.%2.%3.%4.%5.%6.%7.%8.%9"/>
+      <w:lvlJc w:val="left"/>
+      <w:pPr>
+        <w:ind w:left="1800" w:hanging="1800"/>
+      </w:pPr>
+      <w:rPr>
+        <w:rFonts w:hint="default"/>
+      </w:rPr>
+    </w:lvl>
+  </w:abstractNum>
+  <w:abstractNum w:abstractNumId="15">
+    <w:nsid w:val="265C582C"/>
+    <w:multiLevelType w:val="hybridMultilevel"/>
+    <w:tmpl w:val="A1442448"/>
+    <w:lvl w:ilvl="0" w:tplc="0409000D">
+      <w:start w:val="1"/>
+      <w:numFmt w:val="bullet"/>
+      <w:lvlText w:val=""/>
+      <w:lvlJc w:val="left"/>
+      <w:pPr>
+        <w:ind w:left="720" w:hanging="360"/>
+      </w:pPr>
+      <w:rPr>
+        <w:rFonts w:ascii="Wingdings" w:hAnsi="Wingdings" w:hint="default"/>
+      </w:rPr>
+    </w:lvl>
+    <w:lvl w:ilvl="1" w:tplc="04090003" w:tentative="1">
+      <w:start w:val="1"/>
+      <w:numFmt w:val="bullet"/>
+      <w:lvlText w:val="o"/>
+      <w:lvlJc w:val="left"/>
+      <w:pPr>
+        <w:ind w:left="1440" w:hanging="360"/>
+      </w:pPr>
+      <w:rPr>
+        <w:rFonts w:ascii="Courier New" w:hAnsi="Courier New" w:cs="Courier New" w:hint="default"/>
+      </w:rPr>
+    </w:lvl>
+    <w:lvl w:ilvl="2" w:tplc="04090005" w:tentative="1">
+      <w:start w:val="1"/>
+      <w:numFmt w:val="bullet"/>
+      <w:lvlText w:val=""/>
+      <w:lvlJc w:val="left"/>
+      <w:pPr>
+        <w:ind w:left="2160" w:hanging="360"/>
+      </w:pPr>
+      <w:rPr>
+        <w:rFonts w:ascii="Wingdings" w:hAnsi="Wingdings" w:hint="default"/>
+      </w:rPr>
+    </w:lvl>
+    <w:lvl w:ilvl="3" w:tplc="04090001" w:tentative="1">
+      <w:start w:val="1"/>
+      <w:numFmt w:val="bullet"/>
+      <w:lvlText w:val=""/>
+      <w:lvlJc w:val="left"/>
+      <w:pPr>
+        <w:ind w:left="2880" w:hanging="360"/>
+      </w:pPr>
+      <w:rPr>
+        <w:rFonts w:ascii="Symbol" w:hAnsi="Symbol" w:hint="default"/>
+      </w:rPr>
+    </w:lvl>
+    <w:lvl w:ilvl="4" w:tplc="04090003" w:tentative="1">
+      <w:start w:val="1"/>
+      <w:numFmt w:val="bullet"/>
+      <w:lvlText w:val="o"/>
+      <w:lvlJc w:val="left"/>
+      <w:pPr>
+        <w:ind w:left="3600" w:hanging="360"/>
+      </w:pPr>
+      <w:rPr>
+        <w:rFonts w:ascii="Courier New" w:hAnsi="Courier New" w:cs="Courier New" w:hint="default"/>
+      </w:rPr>
+    </w:lvl>
+    <w:lvl w:ilvl="5" w:tplc="04090005" w:tentative="1">
+      <w:start w:val="1"/>
+      <w:numFmt w:val="bullet"/>
+      <w:lvlText w:val=""/>
+      <w:lvlJc w:val="left"/>
+      <w:pPr>
+        <w:ind w:left="4320" w:hanging="360"/>
+      </w:pPr>
+      <w:rPr>
+        <w:rFonts w:ascii="Wingdings" w:hAnsi="Wingdings" w:hint="default"/>
+      </w:rPr>
+    </w:lvl>
+    <w:lvl w:ilvl="6" w:tplc="04090001" w:tentative="1">
+      <w:start w:val="1"/>
+      <w:numFmt w:val="bullet"/>
+      <w:lvlText w:val=""/>
+      <w:lvlJc w:val="left"/>
+      <w:pPr>
+        <w:ind w:left="5040" w:hanging="360"/>
+      </w:pPr>
+      <w:rPr>
+        <w:rFonts w:ascii="Symbol" w:hAnsi="Symbol" w:hint="default"/>
+      </w:rPr>
+    </w:lvl>
+    <w:lvl w:ilvl="7" w:tplc="04090003" w:tentative="1">
+      <w:start w:val="1"/>
+      <w:numFmt w:val="bullet"/>
+      <w:lvlText w:val="o"/>
+      <w:lvlJc w:val="left"/>
+      <w:pPr>
+        <w:ind w:left="5760" w:hanging="360"/>
+      </w:pPr>
+      <w:rPr>
+        <w:rFonts w:ascii="Courier New" w:hAnsi="Courier New" w:cs="Courier New" w:hint="default"/>
+      </w:rPr>
+    </w:lvl>
+    <w:lvl w:ilvl="8" w:tplc="04090005" w:tentative="1">
+      <w:start w:val="1"/>
+      <w:numFmt w:val="bullet"/>
+      <w:lvlText w:val=""/>
+      <w:lvlJc w:val="left"/>
+      <w:pPr>
+        <w:ind w:left="6480" w:hanging="360"/>
+      </w:pPr>
+      <w:rPr>
+        <w:rFonts w:ascii="Wingdings" w:hAnsi="Wingdings" w:hint="default"/>
+      </w:rPr>
+    </w:lvl>
+  </w:abstractNum>
+  <w:abstractNum w:abstractNumId="16">
     <w:nsid w:val="265C5E58"/>
     <w:multiLevelType w:val="hybridMultilevel"/>
     <w:tmpl w:val="4BE62C2E"/>
@@ -8892,7 +11518,7 @@
       </w:rPr>
     </w:lvl>
   </w:abstractNum>
-  <w:abstractNum w:abstractNumId="12">
+  <w:abstractNum w:abstractNumId="17">
     <w:nsid w:val="29444D49"/>
     <w:multiLevelType w:val="hybridMultilevel"/>
     <w:tmpl w:val="E5523376"/>
@@ -9005,7 +11631,7 @@
       </w:rPr>
     </w:lvl>
   </w:abstractNum>
-  <w:abstractNum w:abstractNumId="13">
+  <w:abstractNum w:abstractNumId="18">
     <w:nsid w:val="2EDF5B5F"/>
     <w:multiLevelType w:val="multilevel"/>
     <w:tmpl w:val="A27047A8"/>
@@ -9118,7 +11744,7 @@
       </w:rPr>
     </w:lvl>
   </w:abstractNum>
-  <w:abstractNum w:abstractNumId="14">
+  <w:abstractNum w:abstractNumId="19">
     <w:nsid w:val="2F0F0098"/>
     <w:multiLevelType w:val="multilevel"/>
     <w:tmpl w:val="C122E142"/>
@@ -9231,7 +11857,7 @@
       </w:rPr>
     </w:lvl>
   </w:abstractNum>
-  <w:abstractNum w:abstractNumId="15">
+  <w:abstractNum w:abstractNumId="20">
     <w:nsid w:val="36337AA0"/>
     <w:multiLevelType w:val="multilevel"/>
     <w:tmpl w:val="0409001F"/>
@@ -9317,10 +11943,10 @@
       </w:pPr>
     </w:lvl>
   </w:abstractNum>
-  <w:abstractNum w:abstractNumId="16">
+  <w:abstractNum w:abstractNumId="21">
     <w:nsid w:val="3B47493F"/>
     <w:multiLevelType w:val="hybridMultilevel"/>
-    <w:tmpl w:val="A89E6390"/>
+    <w:tmpl w:val="452E4A16"/>
     <w:lvl w:ilvl="0" w:tplc="04090001">
       <w:start w:val="1"/>
       <w:numFmt w:val="bullet"/>
@@ -9430,7 +12056,7 @@
       </w:rPr>
     </w:lvl>
   </w:abstractNum>
-  <w:abstractNum w:abstractNumId="17">
+  <w:abstractNum w:abstractNumId="22">
     <w:nsid w:val="3D676BE0"/>
     <w:multiLevelType w:val="hybridMultilevel"/>
     <w:tmpl w:val="5FA4A14C"/>
@@ -9543,7 +12169,7 @@
       </w:rPr>
     </w:lvl>
   </w:abstractNum>
-  <w:abstractNum w:abstractNumId="18">
+  <w:abstractNum w:abstractNumId="23">
     <w:nsid w:val="410800C1"/>
     <w:multiLevelType w:val="hybridMultilevel"/>
     <w:tmpl w:val="1D1E6288"/>
@@ -9656,7 +12282,7 @@
       </w:rPr>
     </w:lvl>
   </w:abstractNum>
-  <w:abstractNum w:abstractNumId="19">
+  <w:abstractNum w:abstractNumId="24">
     <w:nsid w:val="418A17CB"/>
     <w:multiLevelType w:val="multilevel"/>
     <w:tmpl w:val="69B47D14"/>
@@ -9769,7 +12395,7 @@
       </w:rPr>
     </w:lvl>
   </w:abstractNum>
-  <w:abstractNum w:abstractNumId="20">
+  <w:abstractNum w:abstractNumId="25">
     <w:nsid w:val="42556A9B"/>
     <w:multiLevelType w:val="multilevel"/>
     <w:tmpl w:val="0409001F"/>
@@ -9855,7 +12481,7 @@
       </w:pPr>
     </w:lvl>
   </w:abstractNum>
-  <w:abstractNum w:abstractNumId="21">
+  <w:abstractNum w:abstractNumId="26">
     <w:nsid w:val="4BCA4C25"/>
     <w:multiLevelType w:val="multilevel"/>
     <w:tmpl w:val="4A32BF5C"/>
@@ -9968,7 +12594,120 @@
       </w:rPr>
     </w:lvl>
   </w:abstractNum>
-  <w:abstractNum w:abstractNumId="22">
+  <w:abstractNum w:abstractNumId="27">
+    <w:nsid w:val="4D476C47"/>
+    <w:multiLevelType w:val="multilevel"/>
+    <w:tmpl w:val="9BC6939A"/>
+    <w:lvl w:ilvl="0">
+      <w:start w:val="2"/>
+      <w:numFmt w:val="decimal"/>
+      <w:lvlText w:val="%1"/>
+      <w:lvlJc w:val="left"/>
+      <w:pPr>
+        <w:ind w:left="360" w:hanging="360"/>
+      </w:pPr>
+      <w:rPr>
+        <w:rFonts w:hint="default"/>
+      </w:rPr>
+    </w:lvl>
+    <w:lvl w:ilvl="1">
+      <w:start w:val="1"/>
+      <w:numFmt w:val="decimal"/>
+      <w:lvlText w:val="%1.%2"/>
+      <w:lvlJc w:val="left"/>
+      <w:pPr>
+        <w:ind w:left="360" w:hanging="360"/>
+      </w:pPr>
+      <w:rPr>
+        <w:rFonts w:hint="default"/>
+      </w:rPr>
+    </w:lvl>
+    <w:lvl w:ilvl="2">
+      <w:start w:val="1"/>
+      <w:numFmt w:val="decimal"/>
+      <w:lvlText w:val="%1.%2.%3"/>
+      <w:lvlJc w:val="left"/>
+      <w:pPr>
+        <w:ind w:left="720" w:hanging="720"/>
+      </w:pPr>
+      <w:rPr>
+        <w:rFonts w:hint="default"/>
+      </w:rPr>
+    </w:lvl>
+    <w:lvl w:ilvl="3">
+      <w:start w:val="1"/>
+      <w:numFmt w:val="decimal"/>
+      <w:lvlText w:val="%1.%2.%3.%4"/>
+      <w:lvlJc w:val="left"/>
+      <w:pPr>
+        <w:ind w:left="720" w:hanging="720"/>
+      </w:pPr>
+      <w:rPr>
+        <w:rFonts w:hint="default"/>
+      </w:rPr>
+    </w:lvl>
+    <w:lvl w:ilvl="4">
+      <w:start w:val="1"/>
+      <w:numFmt w:val="decimal"/>
+      <w:lvlText w:val="%1.%2.%3.%4.%5"/>
+      <w:lvlJc w:val="left"/>
+      <w:pPr>
+        <w:ind w:left="1080" w:hanging="1080"/>
+      </w:pPr>
+      <w:rPr>
+        <w:rFonts w:hint="default"/>
+      </w:rPr>
+    </w:lvl>
+    <w:lvl w:ilvl="5">
+      <w:start w:val="1"/>
+      <w:numFmt w:val="decimal"/>
+      <w:lvlText w:val="%1.%2.%3.%4.%5.%6"/>
+      <w:lvlJc w:val="left"/>
+      <w:pPr>
+        <w:ind w:left="1440" w:hanging="1440"/>
+      </w:pPr>
+      <w:rPr>
+        <w:rFonts w:hint="default"/>
+      </w:rPr>
+    </w:lvl>
+    <w:lvl w:ilvl="6">
+      <w:start w:val="1"/>
+      <w:numFmt w:val="decimal"/>
+      <w:lvlText w:val="%1.%2.%3.%4.%5.%6.%7"/>
+      <w:lvlJc w:val="left"/>
+      <w:pPr>
+        <w:ind w:left="1440" w:hanging="1440"/>
+      </w:pPr>
+      <w:rPr>
+        <w:rFonts w:hint="default"/>
+      </w:rPr>
+    </w:lvl>
+    <w:lvl w:ilvl="7">
+      <w:start w:val="1"/>
+      <w:numFmt w:val="decimal"/>
+      <w:lvlText w:val="%1.%2.%3.%4.%5.%6.%7.%8"/>
+      <w:lvlJc w:val="left"/>
+      <w:pPr>
+        <w:ind w:left="1800" w:hanging="1800"/>
+      </w:pPr>
+      <w:rPr>
+        <w:rFonts w:hint="default"/>
+      </w:rPr>
+    </w:lvl>
+    <w:lvl w:ilvl="8">
+      <w:start w:val="1"/>
+      <w:numFmt w:val="decimal"/>
+      <w:lvlText w:val="%1.%2.%3.%4.%5.%6.%7.%8.%9"/>
+      <w:lvlJc w:val="left"/>
+      <w:pPr>
+        <w:ind w:left="1800" w:hanging="1800"/>
+      </w:pPr>
+      <w:rPr>
+        <w:rFonts w:hint="default"/>
+      </w:rPr>
+    </w:lvl>
+  </w:abstractNum>
+  <w:abstractNum w:abstractNumId="28">
     <w:nsid w:val="52233F2A"/>
     <w:multiLevelType w:val="multilevel"/>
     <w:tmpl w:val="3CB2E656"/>
@@ -10081,7 +12820,120 @@
       </w:rPr>
     </w:lvl>
   </w:abstractNum>
-  <w:abstractNum w:abstractNumId="23">
+  <w:abstractNum w:abstractNumId="29">
+    <w:nsid w:val="54906FAC"/>
+    <w:multiLevelType w:val="multilevel"/>
+    <w:tmpl w:val="9BC6939A"/>
+    <w:lvl w:ilvl="0">
+      <w:start w:val="2"/>
+      <w:numFmt w:val="decimal"/>
+      <w:lvlText w:val="%1"/>
+      <w:lvlJc w:val="left"/>
+      <w:pPr>
+        <w:ind w:left="360" w:hanging="360"/>
+      </w:pPr>
+      <w:rPr>
+        <w:rFonts w:hint="default"/>
+      </w:rPr>
+    </w:lvl>
+    <w:lvl w:ilvl="1">
+      <w:start w:val="1"/>
+      <w:numFmt w:val="decimal"/>
+      <w:lvlText w:val="%1.%2"/>
+      <w:lvlJc w:val="left"/>
+      <w:pPr>
+        <w:ind w:left="360" w:hanging="360"/>
+      </w:pPr>
+      <w:rPr>
+        <w:rFonts w:hint="default"/>
+      </w:rPr>
+    </w:lvl>
+    <w:lvl w:ilvl="2">
+      <w:start w:val="1"/>
+      <w:numFmt w:val="decimal"/>
+      <w:lvlText w:val="%1.%2.%3"/>
+      <w:lvlJc w:val="left"/>
+      <w:pPr>
+        <w:ind w:left="720" w:hanging="720"/>
+      </w:pPr>
+      <w:rPr>
+        <w:rFonts w:hint="default"/>
+      </w:rPr>
+    </w:lvl>
+    <w:lvl w:ilvl="3">
+      <w:start w:val="1"/>
+      <w:numFmt w:val="decimal"/>
+      <w:lvlText w:val="%1.%2.%3.%4"/>
+      <w:lvlJc w:val="left"/>
+      <w:pPr>
+        <w:ind w:left="720" w:hanging="720"/>
+      </w:pPr>
+      <w:rPr>
+        <w:rFonts w:hint="default"/>
+      </w:rPr>
+    </w:lvl>
+    <w:lvl w:ilvl="4">
+      <w:start w:val="1"/>
+      <w:numFmt w:val="decimal"/>
+      <w:lvlText w:val="%1.%2.%3.%4.%5"/>
+      <w:lvlJc w:val="left"/>
+      <w:pPr>
+        <w:ind w:left="1080" w:hanging="1080"/>
+      </w:pPr>
+      <w:rPr>
+        <w:rFonts w:hint="default"/>
+      </w:rPr>
+    </w:lvl>
+    <w:lvl w:ilvl="5">
+      <w:start w:val="1"/>
+      <w:numFmt w:val="decimal"/>
+      <w:lvlText w:val="%1.%2.%3.%4.%5.%6"/>
+      <w:lvlJc w:val="left"/>
+      <w:pPr>
+        <w:ind w:left="1440" w:hanging="1440"/>
+      </w:pPr>
+      <w:rPr>
+        <w:rFonts w:hint="default"/>
+      </w:rPr>
+    </w:lvl>
+    <w:lvl w:ilvl="6">
+      <w:start w:val="1"/>
+      <w:numFmt w:val="decimal"/>
+      <w:lvlText w:val="%1.%2.%3.%4.%5.%6.%7"/>
+      <w:lvlJc w:val="left"/>
+      <w:pPr>
+        <w:ind w:left="1440" w:hanging="1440"/>
+      </w:pPr>
+      <w:rPr>
+        <w:rFonts w:hint="default"/>
+      </w:rPr>
+    </w:lvl>
+    <w:lvl w:ilvl="7">
+      <w:start w:val="1"/>
+      <w:numFmt w:val="decimal"/>
+      <w:lvlText w:val="%1.%2.%3.%4.%5.%6.%7.%8"/>
+      <w:lvlJc w:val="left"/>
+      <w:pPr>
+        <w:ind w:left="1800" w:hanging="1800"/>
+      </w:pPr>
+      <w:rPr>
+        <w:rFonts w:hint="default"/>
+      </w:rPr>
+    </w:lvl>
+    <w:lvl w:ilvl="8">
+      <w:start w:val="1"/>
+      <w:numFmt w:val="decimal"/>
+      <w:lvlText w:val="%1.%2.%3.%4.%5.%6.%7.%8.%9"/>
+      <w:lvlJc w:val="left"/>
+      <w:pPr>
+        <w:ind w:left="1800" w:hanging="1800"/>
+      </w:pPr>
+      <w:rPr>
+        <w:rFonts w:hint="default"/>
+      </w:rPr>
+    </w:lvl>
+  </w:abstractNum>
+  <w:abstractNum w:abstractNumId="30">
     <w:nsid w:val="54E81B5D"/>
     <w:multiLevelType w:val="hybridMultilevel"/>
     <w:tmpl w:val="E028EF8E"/>
@@ -10194,7 +13046,7 @@
       </w:rPr>
     </w:lvl>
   </w:abstractNum>
-  <w:abstractNum w:abstractNumId="24">
+  <w:abstractNum w:abstractNumId="31">
     <w:nsid w:val="562C2E14"/>
     <w:multiLevelType w:val="multilevel"/>
     <w:tmpl w:val="0409001F"/>
@@ -10280,7 +13132,7 @@
       </w:pPr>
     </w:lvl>
   </w:abstractNum>
-  <w:abstractNum w:abstractNumId="25">
+  <w:abstractNum w:abstractNumId="32">
     <w:nsid w:val="5A3039D5"/>
     <w:multiLevelType w:val="hybridMultilevel"/>
     <w:tmpl w:val="ADECAA76"/>
@@ -10393,7 +13245,7 @@
       </w:rPr>
     </w:lvl>
   </w:abstractNum>
-  <w:abstractNum w:abstractNumId="26">
+  <w:abstractNum w:abstractNumId="33">
     <w:nsid w:val="5BA51371"/>
     <w:multiLevelType w:val="multilevel"/>
     <w:tmpl w:val="0409001F"/>
@@ -10479,7 +13331,7 @@
       </w:pPr>
     </w:lvl>
   </w:abstractNum>
-  <w:abstractNum w:abstractNumId="27">
+  <w:abstractNum w:abstractNumId="34">
     <w:nsid w:val="61E73124"/>
     <w:multiLevelType w:val="hybridMultilevel"/>
     <w:tmpl w:val="BE9CFA7A"/>
@@ -10592,7 +13444,120 @@
       </w:rPr>
     </w:lvl>
   </w:abstractNum>
-  <w:abstractNum w:abstractNumId="28">
+  <w:abstractNum w:abstractNumId="35">
+    <w:nsid w:val="63B9048F"/>
+    <w:multiLevelType w:val="multilevel"/>
+    <w:tmpl w:val="9BC6939A"/>
+    <w:lvl w:ilvl="0">
+      <w:start w:val="2"/>
+      <w:numFmt w:val="decimal"/>
+      <w:lvlText w:val="%1"/>
+      <w:lvlJc w:val="left"/>
+      <w:pPr>
+        <w:ind w:left="360" w:hanging="360"/>
+      </w:pPr>
+      <w:rPr>
+        <w:rFonts w:hint="default"/>
+      </w:rPr>
+    </w:lvl>
+    <w:lvl w:ilvl="1">
+      <w:start w:val="1"/>
+      <w:numFmt w:val="decimal"/>
+      <w:lvlText w:val="%1.%2"/>
+      <w:lvlJc w:val="left"/>
+      <w:pPr>
+        <w:ind w:left="360" w:hanging="360"/>
+      </w:pPr>
+      <w:rPr>
+        <w:rFonts w:hint="default"/>
+      </w:rPr>
+    </w:lvl>
+    <w:lvl w:ilvl="2">
+      <w:start w:val="1"/>
+      <w:numFmt w:val="decimal"/>
+      <w:lvlText w:val="%1.%2.%3"/>
+      <w:lvlJc w:val="left"/>
+      <w:pPr>
+        <w:ind w:left="720" w:hanging="720"/>
+      </w:pPr>
+      <w:rPr>
+        <w:rFonts w:hint="default"/>
+      </w:rPr>
+    </w:lvl>
+    <w:lvl w:ilvl="3">
+      <w:start w:val="1"/>
+      <w:numFmt w:val="decimal"/>
+      <w:lvlText w:val="%1.%2.%3.%4"/>
+      <w:lvlJc w:val="left"/>
+      <w:pPr>
+        <w:ind w:left="720" w:hanging="720"/>
+      </w:pPr>
+      <w:rPr>
+        <w:rFonts w:hint="default"/>
+      </w:rPr>
+    </w:lvl>
+    <w:lvl w:ilvl="4">
+      <w:start w:val="1"/>
+      <w:numFmt w:val="decimal"/>
+      <w:lvlText w:val="%1.%2.%3.%4.%5"/>
+      <w:lvlJc w:val="left"/>
+      <w:pPr>
+        <w:ind w:left="1080" w:hanging="1080"/>
+      </w:pPr>
+      <w:rPr>
+        <w:rFonts w:hint="default"/>
+      </w:rPr>
+    </w:lvl>
+    <w:lvl w:ilvl="5">
+      <w:start w:val="1"/>
+      <w:numFmt w:val="decimal"/>
+      <w:lvlText w:val="%1.%2.%3.%4.%5.%6"/>
+      <w:lvlJc w:val="left"/>
+      <w:pPr>
+        <w:ind w:left="1440" w:hanging="1440"/>
+      </w:pPr>
+      <w:rPr>
+        <w:rFonts w:hint="default"/>
+      </w:rPr>
+    </w:lvl>
+    <w:lvl w:ilvl="6">
+      <w:start w:val="1"/>
+      <w:numFmt w:val="decimal"/>
+      <w:lvlText w:val="%1.%2.%3.%4.%5.%6.%7"/>
+      <w:lvlJc w:val="left"/>
+      <w:pPr>
+        <w:ind w:left="1440" w:hanging="1440"/>
+      </w:pPr>
+      <w:rPr>
+        <w:rFonts w:hint="default"/>
+      </w:rPr>
+    </w:lvl>
+    <w:lvl w:ilvl="7">
+      <w:start w:val="1"/>
+      <w:numFmt w:val="decimal"/>
+      <w:lvlText w:val="%1.%2.%3.%4.%5.%6.%7.%8"/>
+      <w:lvlJc w:val="left"/>
+      <w:pPr>
+        <w:ind w:left="1800" w:hanging="1800"/>
+      </w:pPr>
+      <w:rPr>
+        <w:rFonts w:hint="default"/>
+      </w:rPr>
+    </w:lvl>
+    <w:lvl w:ilvl="8">
+      <w:start w:val="1"/>
+      <w:numFmt w:val="decimal"/>
+      <w:lvlText w:val="%1.%2.%3.%4.%5.%6.%7.%8.%9"/>
+      <w:lvlJc w:val="left"/>
+      <w:pPr>
+        <w:ind w:left="1800" w:hanging="1800"/>
+      </w:pPr>
+      <w:rPr>
+        <w:rFonts w:hint="default"/>
+      </w:rPr>
+    </w:lvl>
+  </w:abstractNum>
+  <w:abstractNum w:abstractNumId="36">
     <w:nsid w:val="664F38EF"/>
     <w:multiLevelType w:val="multilevel"/>
     <w:tmpl w:val="076AC3FC"/>
@@ -10705,7 +13670,7 @@
       </w:rPr>
     </w:lvl>
   </w:abstractNum>
-  <w:abstractNum w:abstractNumId="29">
+  <w:abstractNum w:abstractNumId="37">
     <w:nsid w:val="66910895"/>
     <w:multiLevelType w:val="hybridMultilevel"/>
     <w:tmpl w:val="FC6078C0"/>
@@ -10818,7 +13783,7 @@
       </w:rPr>
     </w:lvl>
   </w:abstractNum>
-  <w:abstractNum w:abstractNumId="30">
+  <w:abstractNum w:abstractNumId="38">
     <w:nsid w:val="6A3E1B34"/>
     <w:multiLevelType w:val="hybridMultilevel"/>
     <w:tmpl w:val="908AA84E"/>
@@ -10931,7 +13896,7 @@
       </w:rPr>
     </w:lvl>
   </w:abstractNum>
-  <w:abstractNum w:abstractNumId="31">
+  <w:abstractNum w:abstractNumId="39">
     <w:nsid w:val="6CE73218"/>
     <w:multiLevelType w:val="multilevel"/>
     <w:tmpl w:val="0409001F"/>
@@ -11017,7 +13982,7 @@
       </w:pPr>
     </w:lvl>
   </w:abstractNum>
-  <w:abstractNum w:abstractNumId="32">
+  <w:abstractNum w:abstractNumId="40">
     <w:nsid w:val="729872D8"/>
     <w:multiLevelType w:val="hybridMultilevel"/>
     <w:tmpl w:val="1690DB42"/>
@@ -11130,7 +14095,7 @@
       </w:rPr>
     </w:lvl>
   </w:abstractNum>
-  <w:abstractNum w:abstractNumId="33">
+  <w:abstractNum w:abstractNumId="41">
     <w:nsid w:val="73107BC9"/>
     <w:multiLevelType w:val="hybridMultilevel"/>
     <w:tmpl w:val="5C7C9C82"/>
@@ -11243,7 +14208,7 @@
       </w:rPr>
     </w:lvl>
   </w:abstractNum>
-  <w:abstractNum w:abstractNumId="34">
+  <w:abstractNum w:abstractNumId="42">
     <w:nsid w:val="734D33F7"/>
     <w:multiLevelType w:val="hybridMultilevel"/>
     <w:tmpl w:val="A72264A8"/>
@@ -11356,7 +14321,7 @@
       </w:rPr>
     </w:lvl>
   </w:abstractNum>
-  <w:abstractNum w:abstractNumId="35">
+  <w:abstractNum w:abstractNumId="43">
     <w:nsid w:val="757E32B6"/>
     <w:multiLevelType w:val="multilevel"/>
     <w:tmpl w:val="8FCE747E"/>
@@ -11469,7 +14434,7 @@
       </w:rPr>
     </w:lvl>
   </w:abstractNum>
-  <w:abstractNum w:abstractNumId="36">
+  <w:abstractNum w:abstractNumId="44">
     <w:nsid w:val="77B3705D"/>
     <w:multiLevelType w:val="multilevel"/>
     <w:tmpl w:val="0409001F"/>
@@ -11555,7 +14520,7 @@
       </w:pPr>
     </w:lvl>
   </w:abstractNum>
-  <w:abstractNum w:abstractNumId="37">
+  <w:abstractNum w:abstractNumId="45">
     <w:nsid w:val="7A0A228E"/>
     <w:multiLevelType w:val="hybridMultilevel"/>
     <w:tmpl w:val="9266F072"/>
@@ -11668,7 +14633,7 @@
       </w:rPr>
     </w:lvl>
   </w:abstractNum>
-  <w:abstractNum w:abstractNumId="38">
+  <w:abstractNum w:abstractNumId="46">
     <w:nsid w:val="7B0010F2"/>
     <w:multiLevelType w:val="hybridMultilevel"/>
     <w:tmpl w:val="9D6A8246"/>
@@ -11782,121 +14747,145 @@
     </w:lvl>
   </w:abstractNum>
   <w:num w:numId="1">
+    <w:abstractNumId w:val="22"/>
+  </w:num>
+  <w:num w:numId="2">
+    <w:abstractNumId w:val="46"/>
+  </w:num>
+  <w:num w:numId="3">
     <w:abstractNumId w:val="17"/>
   </w:num>
-  <w:num w:numId="2">
-    <w:abstractNumId w:val="38"/>
+  <w:num w:numId="4">
+    <w:abstractNumId w:val="34"/>
   </w:num>
-  <w:num w:numId="3">
+  <w:num w:numId="5">
+    <w:abstractNumId w:val="45"/>
+  </w:num>
+  <w:num w:numId="6">
+    <w:abstractNumId w:val="16"/>
+  </w:num>
+  <w:num w:numId="7">
+    <w:abstractNumId w:val="21"/>
+  </w:num>
+  <w:num w:numId="8">
+    <w:abstractNumId w:val="40"/>
+  </w:num>
+  <w:num w:numId="9">
+    <w:abstractNumId w:val="30"/>
+  </w:num>
+  <w:num w:numId="10">
     <w:abstractNumId w:val="12"/>
   </w:num>
-  <w:num w:numId="4">
-    <w:abstractNumId w:val="27"/>
+  <w:num w:numId="11">
+    <w:abstractNumId w:val="42"/>
   </w:num>
-  <w:num w:numId="5">
-    <w:abstractNumId w:val="37"/>
-  </w:num>
-  <w:num w:numId="6">
-    <w:abstractNumId w:val="11"/>
-  </w:num>
-  <w:num w:numId="7">
-    <w:abstractNumId w:val="16"/>
-  </w:num>
-  <w:num w:numId="8">
-    <w:abstractNumId w:val="32"/>
-  </w:num>
-  <w:num w:numId="9">
+  <w:num w:numId="12">
     <w:abstractNumId w:val="23"/>
   </w:num>
-  <w:num w:numId="10">
-    <w:abstractNumId w:val="10"/>
-  </w:num>
-  <w:num w:numId="11">
-    <w:abstractNumId w:val="34"/>
-  </w:num>
-  <w:num w:numId="12">
-    <w:abstractNumId w:val="18"/>
-  </w:num>
   <w:num w:numId="13">
-    <w:abstractNumId w:val="29"/>
+    <w:abstractNumId w:val="37"/>
   </w:num>
   <w:num w:numId="14">
     <w:abstractNumId w:val="4"/>
   </w:num>
   <w:num w:numId="15">
-    <w:abstractNumId w:val="25"/>
+    <w:abstractNumId w:val="32"/>
   </w:num>
   <w:num w:numId="16">
     <w:abstractNumId w:val="2"/>
   </w:num>
   <w:num w:numId="17">
-    <w:abstractNumId w:val="30"/>
+    <w:abstractNumId w:val="38"/>
   </w:num>
   <w:num w:numId="18">
-    <w:abstractNumId w:val="33"/>
+    <w:abstractNumId w:val="41"/>
   </w:num>
   <w:num w:numId="19">
     <w:abstractNumId w:val="6"/>
   </w:num>
   <w:num w:numId="20">
-    <w:abstractNumId w:val="21"/>
+    <w:abstractNumId w:val="26"/>
   </w:num>
   <w:num w:numId="21">
-    <w:abstractNumId w:val="15"/>
+    <w:abstractNumId w:val="20"/>
   </w:num>
   <w:num w:numId="22">
     <w:abstractNumId w:val="3"/>
   </w:num>
   <w:num w:numId="23">
-    <w:abstractNumId w:val="31"/>
+    <w:abstractNumId w:val="39"/>
   </w:num>
   <w:num w:numId="24">
-    <w:abstractNumId w:val="28"/>
+    <w:abstractNumId w:val="36"/>
   </w:num>
   <w:num w:numId="25">
     <w:abstractNumId w:val="5"/>
   </w:num>
   <w:num w:numId="26">
+    <w:abstractNumId w:val="24"/>
+  </w:num>
+  <w:num w:numId="27">
+    <w:abstractNumId w:val="33"/>
+  </w:num>
+  <w:num w:numId="28">
+    <w:abstractNumId w:val="31"/>
+  </w:num>
+  <w:num w:numId="29">
+    <w:abstractNumId w:val="9"/>
+  </w:num>
+  <w:num w:numId="30">
+    <w:abstractNumId w:val="25"/>
+  </w:num>
+  <w:num w:numId="31">
+    <w:abstractNumId w:val="43"/>
+  </w:num>
+  <w:num w:numId="32">
     <w:abstractNumId w:val="19"/>
   </w:num>
-  <w:num w:numId="27">
-    <w:abstractNumId w:val="26"/>
-  </w:num>
-  <w:num w:numId="28">
-    <w:abstractNumId w:val="24"/>
-  </w:num>
-  <w:num w:numId="29">
-    <w:abstractNumId w:val="8"/>
-  </w:num>
-  <w:num w:numId="30">
-    <w:abstractNumId w:val="20"/>
-  </w:num>
-  <w:num w:numId="31">
-    <w:abstractNumId w:val="35"/>
-  </w:num>
-  <w:num w:numId="32">
-    <w:abstractNumId w:val="14"/>
-  </w:num>
   <w:num w:numId="33">
-    <w:abstractNumId w:val="36"/>
+    <w:abstractNumId w:val="44"/>
   </w:num>
   <w:num w:numId="34">
     <w:abstractNumId w:val="7"/>
   </w:num>
   <w:num w:numId="35">
-    <w:abstractNumId w:val="13"/>
+    <w:abstractNumId w:val="18"/>
   </w:num>
   <w:num w:numId="36">
     <w:abstractNumId w:val="1"/>
   </w:num>
   <w:num w:numId="37">
-    <w:abstractNumId w:val="9"/>
+    <w:abstractNumId w:val="11"/>
   </w:num>
   <w:num w:numId="38">
-    <w:abstractNumId w:val="22"/>
+    <w:abstractNumId w:val="28"/>
   </w:num>
   <w:num w:numId="39">
     <w:abstractNumId w:val="0"/>
+  </w:num>
+  <w:num w:numId="40">
+    <w:abstractNumId w:val="10"/>
+  </w:num>
+  <w:num w:numId="41">
+    <w:abstractNumId w:val="8"/>
+  </w:num>
+  <w:num w:numId="42">
+    <w:abstractNumId w:val="27"/>
+  </w:num>
+  <w:num w:numId="43">
+    <w:abstractNumId w:val="29"/>
+  </w:num>
+  <w:num w:numId="44">
+    <w:abstractNumId w:val="35"/>
+  </w:num>
+  <w:num w:numId="45">
+    <w:abstractNumId w:val="15"/>
+  </w:num>
+  <w:num w:numId="46">
+    <w:abstractNumId w:val="13"/>
+  </w:num>
+  <w:num w:numId="47">
+    <w:abstractNumId w:val="14"/>
   </w:num>
 </w:numbering>
 </file>
@@ -12921,7 +15910,7 @@
 </file>
 
 <file path=customXml/itemProps1.xml><?xml version="1.0" encoding="utf-8"?>
-<ds:datastoreItem xmlns:ds="http://schemas.openxmlformats.org/officeDocument/2006/customXml" ds:itemID="{D47DA306-3743-4451-B790-3A2A8BDB2E98}">
+<ds:datastoreItem xmlns:ds="http://schemas.openxmlformats.org/officeDocument/2006/customXml" ds:itemID="{B1087CAE-5F9D-45A7-A9D1-D99E600C3F7E}">
   <ds:schemaRefs>
     <ds:schemaRef ds:uri="http://schemas.openxmlformats.org/officeDocument/2006/bibliography"/>
   </ds:schemaRefs>

</xml_diff>

<commit_message>
employee update Signed-off-by: lahiru Pramod <lahirupramod41@gmail.com>
</commit_message>
<xml_diff>
--- a/Project report/Individual Report.docx
+++ b/Project report/Individual Report.docx
@@ -716,7 +716,7 @@
           <w:szCs w:val="52"/>
         </w:rPr>
       </w:pPr>
-      <w:bookmarkStart w:id="0" w:name="_Toc96767020"/>
+      <w:bookmarkStart w:id="0" w:name="_Toc96775960"/>
       <w:r>
         <w:rPr>
           <w:color w:val="auto"/>
@@ -1301,7 +1301,7 @@
           <w:szCs w:val="48"/>
         </w:rPr>
       </w:pPr>
-      <w:bookmarkStart w:id="1" w:name="_Toc96767021"/>
+      <w:bookmarkStart w:id="1" w:name="_Toc96775961"/>
       <w:r>
         <w:rPr>
           <w:color w:val="auto"/>
@@ -1467,7 +1467,7 @@
           <w:szCs w:val="44"/>
         </w:rPr>
       </w:pPr>
-      <w:bookmarkStart w:id="2" w:name="_Toc96767022"/>
+      <w:bookmarkStart w:id="2" w:name="_Toc96775962"/>
       <w:r>
         <w:rPr>
           <w:color w:val="000000" w:themeColor="text1"/>
@@ -2014,7 +2014,7 @@
           <w:szCs w:val="48"/>
         </w:rPr>
       </w:pPr>
-      <w:bookmarkStart w:id="3" w:name="_Toc96767023"/>
+      <w:bookmarkStart w:id="3" w:name="_Toc96775963"/>
       <w:r>
         <w:rPr>
           <w:color w:val="auto"/>
@@ -2609,7 +2609,7 @@
             </w:rPr>
             <w:fldChar w:fldCharType="separate"/>
           </w:r>
-          <w:hyperlink w:anchor="_Toc96767020" w:history="1">
+          <w:hyperlink w:anchor="_Toc96775960" w:history="1">
             <w:r>
               <w:rPr>
                 <w:rStyle w:val="Hyperlink"/>
@@ -2636,7 +2636,7 @@
                 <w:noProof/>
                 <w:webHidden/>
               </w:rPr>
-              <w:instrText xml:space="preserve"> PAGEREF _Toc96767020 \h </w:instrText>
+              <w:instrText xml:space="preserve"> PAGEREF _Toc96775960 \h </w:instrText>
             </w:r>
             <w:r>
               <w:rPr>
@@ -2678,7 +2678,7 @@
               <w:noProof/>
             </w:rPr>
           </w:pPr>
-          <w:hyperlink w:anchor="_Toc96767021" w:history="1">
+          <w:hyperlink w:anchor="_Toc96775961" w:history="1">
             <w:r>
               <w:rPr>
                 <w:rStyle w:val="Hyperlink"/>
@@ -2705,7 +2705,7 @@
                 <w:noProof/>
                 <w:webHidden/>
               </w:rPr>
-              <w:instrText xml:space="preserve"> PAGEREF _Toc96767021 \h </w:instrText>
+              <w:instrText xml:space="preserve"> PAGEREF _Toc96775961 \h </w:instrText>
             </w:r>
             <w:r>
               <w:rPr>
@@ -2747,7 +2747,7 @@
               <w:noProof/>
             </w:rPr>
           </w:pPr>
-          <w:hyperlink w:anchor="_Toc96767022" w:history="1">
+          <w:hyperlink w:anchor="_Toc96775962" w:history="1">
             <w:r>
               <w:rPr>
                 <w:rStyle w:val="Hyperlink"/>
@@ -2774,7 +2774,7 @@
                 <w:noProof/>
                 <w:webHidden/>
               </w:rPr>
-              <w:instrText xml:space="preserve"> PAGEREF _Toc96767022 \h </w:instrText>
+              <w:instrText xml:space="preserve"> PAGEREF _Toc96775962 \h </w:instrText>
             </w:r>
             <w:r>
               <w:rPr>
@@ -2816,7 +2816,7 @@
               <w:noProof/>
             </w:rPr>
           </w:pPr>
-          <w:hyperlink w:anchor="_Toc96767023" w:history="1">
+          <w:hyperlink w:anchor="_Toc96775963" w:history="1">
             <w:r>
               <w:rPr>
                 <w:rStyle w:val="Hyperlink"/>
@@ -2843,7 +2843,7 @@
                 <w:noProof/>
                 <w:webHidden/>
               </w:rPr>
-              <w:instrText xml:space="preserve"> PAGEREF _Toc96767023 \h </w:instrText>
+              <w:instrText xml:space="preserve"> PAGEREF _Toc96775963 \h </w:instrText>
             </w:r>
             <w:r>
               <w:rPr>
@@ -2886,7 +2886,7 @@
               <w:noProof/>
             </w:rPr>
           </w:pPr>
-          <w:hyperlink w:anchor="_Toc96767024" w:history="1">
+          <w:hyperlink w:anchor="_Toc96775964" w:history="1">
             <w:r>
               <w:rPr>
                 <w:rStyle w:val="Hyperlink"/>
@@ -2931,7 +2931,7 @@
                 <w:noProof/>
                 <w:webHidden/>
               </w:rPr>
-              <w:instrText xml:space="preserve"> PAGEREF _Toc96767024 \h </w:instrText>
+              <w:instrText xml:space="preserve"> PAGEREF _Toc96775964 \h </w:instrText>
             </w:r>
             <w:r>
               <w:rPr>
@@ -2974,7 +2974,7 @@
               <w:noProof/>
             </w:rPr>
           </w:pPr>
-          <w:hyperlink w:anchor="_Toc96767025" w:history="1">
+          <w:hyperlink w:anchor="_Toc96775965" w:history="1">
             <w:r>
               <w:rPr>
                 <w:rStyle w:val="Hyperlink"/>
@@ -3015,7 +3015,7 @@
                 <w:noProof/>
                 <w:webHidden/>
               </w:rPr>
-              <w:instrText xml:space="preserve"> PAGEREF _Toc96767025 \h </w:instrText>
+              <w:instrText xml:space="preserve"> PAGEREF _Toc96775965 \h </w:instrText>
             </w:r>
             <w:r>
               <w:rPr>
@@ -3058,7 +3058,7 @@
               <w:noProof/>
             </w:rPr>
           </w:pPr>
-          <w:hyperlink w:anchor="_Toc96767026" w:history="1">
+          <w:hyperlink w:anchor="_Toc96775966" w:history="1">
             <w:r>
               <w:rPr>
                 <w:rStyle w:val="Hyperlink"/>
@@ -3099,7 +3099,7 @@
                 <w:noProof/>
                 <w:webHidden/>
               </w:rPr>
-              <w:instrText xml:space="preserve"> PAGEREF _Toc96767026 \h </w:instrText>
+              <w:instrText xml:space="preserve"> PAGEREF _Toc96775966 \h </w:instrText>
             </w:r>
             <w:r>
               <w:rPr>
@@ -3142,7 +3142,7 @@
               <w:noProof/>
             </w:rPr>
           </w:pPr>
-          <w:hyperlink w:anchor="_Toc96767027" w:history="1">
+          <w:hyperlink w:anchor="_Toc96775967" w:history="1">
             <w:r>
               <w:rPr>
                 <w:rStyle w:val="Hyperlink"/>
@@ -3183,7 +3183,7 @@
                 <w:noProof/>
                 <w:webHidden/>
               </w:rPr>
-              <w:instrText xml:space="preserve"> PAGEREF _Toc96767027 \h </w:instrText>
+              <w:instrText xml:space="preserve"> PAGEREF _Toc96775967 \h </w:instrText>
             </w:r>
             <w:r>
               <w:rPr>
@@ -3226,7 +3226,7 @@
               <w:noProof/>
             </w:rPr>
           </w:pPr>
-          <w:hyperlink w:anchor="_Toc96767028" w:history="1">
+          <w:hyperlink w:anchor="_Toc96775968" w:history="1">
             <w:r>
               <w:rPr>
                 <w:rStyle w:val="Hyperlink"/>
@@ -3267,7 +3267,7 @@
                 <w:noProof/>
                 <w:webHidden/>
               </w:rPr>
-              <w:instrText xml:space="preserve"> PAGEREF _Toc96767028 \h </w:instrText>
+              <w:instrText xml:space="preserve"> PAGEREF _Toc96775968 \h </w:instrText>
             </w:r>
             <w:r>
               <w:rPr>
@@ -3310,7 +3310,7 @@
               <w:noProof/>
             </w:rPr>
           </w:pPr>
-          <w:hyperlink w:anchor="_Toc96767029" w:history="1">
+          <w:hyperlink w:anchor="_Toc96775969" w:history="1">
             <w:r>
               <w:rPr>
                 <w:rStyle w:val="Hyperlink"/>
@@ -3351,7 +3351,7 @@
                 <w:noProof/>
                 <w:webHidden/>
               </w:rPr>
-              <w:instrText xml:space="preserve"> PAGEREF _Toc96767029 \h </w:instrText>
+              <w:instrText xml:space="preserve"> PAGEREF _Toc96775969 \h </w:instrText>
             </w:r>
             <w:r>
               <w:rPr>
@@ -3394,7 +3394,7 @@
               <w:noProof/>
             </w:rPr>
           </w:pPr>
-          <w:hyperlink w:anchor="_Toc96767030" w:history="1">
+          <w:hyperlink w:anchor="_Toc96775970" w:history="1">
             <w:r>
               <w:rPr>
                 <w:rStyle w:val="Hyperlink"/>
@@ -3435,7 +3435,7 @@
                 <w:noProof/>
                 <w:webHidden/>
               </w:rPr>
-              <w:instrText xml:space="preserve"> PAGEREF _Toc96767030 \h </w:instrText>
+              <w:instrText xml:space="preserve"> PAGEREF _Toc96775970 \h </w:instrText>
             </w:r>
             <w:r>
               <w:rPr>
@@ -3478,7 +3478,7 @@
               <w:noProof/>
             </w:rPr>
           </w:pPr>
-          <w:hyperlink w:anchor="_Toc96767031" w:history="1">
+          <w:hyperlink w:anchor="_Toc96775971" w:history="1">
             <w:r>
               <w:rPr>
                 <w:rStyle w:val="Hyperlink"/>
@@ -3523,7 +3523,7 @@
                 <w:noProof/>
                 <w:webHidden/>
               </w:rPr>
-              <w:instrText xml:space="preserve"> PAGEREF _Toc96767031 \h </w:instrText>
+              <w:instrText xml:space="preserve"> PAGEREF _Toc96775971 \h </w:instrText>
             </w:r>
             <w:r>
               <w:rPr>
@@ -3566,7 +3566,7 @@
               <w:noProof/>
             </w:rPr>
           </w:pPr>
-          <w:hyperlink w:anchor="_Toc96767032" w:history="1">
+          <w:hyperlink w:anchor="_Toc96775972" w:history="1">
             <w:r>
               <w:rPr>
                 <w:rStyle w:val="Hyperlink"/>
@@ -3607,7 +3607,7 @@
                 <w:noProof/>
                 <w:webHidden/>
               </w:rPr>
-              <w:instrText xml:space="preserve"> PAGEREF _Toc96767032 \h </w:instrText>
+              <w:instrText xml:space="preserve"> PAGEREF _Toc96775972 \h </w:instrText>
             </w:r>
             <w:r>
               <w:rPr>
@@ -3650,7 +3650,7 @@
               <w:noProof/>
             </w:rPr>
           </w:pPr>
-          <w:hyperlink w:anchor="_Toc96767035" w:history="1">
+          <w:hyperlink w:anchor="_Toc96775975" w:history="1">
             <w:r>
               <w:rPr>
                 <w:rStyle w:val="Hyperlink"/>
@@ -3695,7 +3695,7 @@
                 <w:noProof/>
                 <w:webHidden/>
               </w:rPr>
-              <w:instrText xml:space="preserve"> PAGEREF _Toc96767035 \h </w:instrText>
+              <w:instrText xml:space="preserve"> PAGEREF _Toc96775975 \h </w:instrText>
             </w:r>
             <w:r>
               <w:rPr>
@@ -3738,7 +3738,7 @@
               <w:noProof/>
             </w:rPr>
           </w:pPr>
-          <w:hyperlink w:anchor="_Toc96767038" w:history="1">
+          <w:hyperlink w:anchor="_Toc96775978" w:history="1">
             <w:r>
               <w:rPr>
                 <w:rStyle w:val="Hyperlink"/>
@@ -3779,7 +3779,7 @@
                 <w:noProof/>
                 <w:webHidden/>
               </w:rPr>
-              <w:instrText xml:space="preserve"> PAGEREF _Toc96767038 \h </w:instrText>
+              <w:instrText xml:space="preserve"> PAGEREF _Toc96775978 \h </w:instrText>
             </w:r>
             <w:r>
               <w:rPr>
@@ -3822,7 +3822,7 @@
               <w:noProof/>
             </w:rPr>
           </w:pPr>
-          <w:hyperlink w:anchor="_Toc96767042" w:history="1">
+          <w:hyperlink w:anchor="_Toc96775982" w:history="1">
             <w:r>
               <w:rPr>
                 <w:rStyle w:val="Hyperlink"/>
@@ -3863,7 +3863,7 @@
                 <w:noProof/>
                 <w:webHidden/>
               </w:rPr>
-              <w:instrText xml:space="preserve"> PAGEREF _Toc96767042 \h </w:instrText>
+              <w:instrText xml:space="preserve"> PAGEREF _Toc96775982 \h </w:instrText>
             </w:r>
             <w:r>
               <w:rPr>
@@ -3906,7 +3906,7 @@
               <w:noProof/>
             </w:rPr>
           </w:pPr>
-          <w:hyperlink w:anchor="_Toc96767043" w:history="1">
+          <w:hyperlink w:anchor="_Toc96775983" w:history="1">
             <w:r>
               <w:rPr>
                 <w:rStyle w:val="Hyperlink"/>
@@ -3947,7 +3947,7 @@
                 <w:noProof/>
                 <w:webHidden/>
               </w:rPr>
-              <w:instrText xml:space="preserve"> PAGEREF _Toc96767043 \h </w:instrText>
+              <w:instrText xml:space="preserve"> PAGEREF _Toc96775983 \h </w:instrText>
             </w:r>
             <w:r>
               <w:rPr>
@@ -3990,7 +3990,7 @@
               <w:noProof/>
             </w:rPr>
           </w:pPr>
-          <w:hyperlink w:anchor="_Toc96767049" w:history="1">
+          <w:hyperlink w:anchor="_Toc96775989" w:history="1">
             <w:r>
               <w:rPr>
                 <w:rStyle w:val="Hyperlink"/>
@@ -4031,7 +4031,7 @@
                 <w:noProof/>
                 <w:webHidden/>
               </w:rPr>
-              <w:instrText xml:space="preserve"> PAGEREF _Toc96767049 \h </w:instrText>
+              <w:instrText xml:space="preserve"> PAGEREF _Toc96775989 \h </w:instrText>
             </w:r>
             <w:r>
               <w:rPr>
@@ -4074,7 +4074,7 @@
               <w:noProof/>
             </w:rPr>
           </w:pPr>
-          <w:hyperlink w:anchor="_Toc96767050" w:history="1">
+          <w:hyperlink w:anchor="_Toc96775990" w:history="1">
             <w:r>
               <w:rPr>
                 <w:rStyle w:val="Hyperlink"/>
@@ -4115,7 +4115,7 @@
                 <w:noProof/>
                 <w:webHidden/>
               </w:rPr>
-              <w:instrText xml:space="preserve"> PAGEREF _Toc96767050 \h </w:instrText>
+              <w:instrText xml:space="preserve"> PAGEREF _Toc96775990 \h </w:instrText>
             </w:r>
             <w:r>
               <w:rPr>
@@ -4158,7 +4158,7 @@
               <w:noProof/>
             </w:rPr>
           </w:pPr>
-          <w:hyperlink w:anchor="_Toc96767054" w:history="1">
+          <w:hyperlink w:anchor="_Toc96775994" w:history="1">
             <w:r>
               <w:rPr>
                 <w:rStyle w:val="Hyperlink"/>
@@ -4199,7 +4199,7 @@
                 <w:noProof/>
                 <w:webHidden/>
               </w:rPr>
-              <w:instrText xml:space="preserve"> PAGEREF _Toc96767054 \h </w:instrText>
+              <w:instrText xml:space="preserve"> PAGEREF _Toc96775994 \h </w:instrText>
             </w:r>
             <w:r>
               <w:rPr>
@@ -4242,7 +4242,7 @@
               <w:noProof/>
             </w:rPr>
           </w:pPr>
-          <w:hyperlink w:anchor="_Toc96767055" w:history="1">
+          <w:hyperlink w:anchor="_Toc96775995" w:history="1">
             <w:r>
               <w:rPr>
                 <w:rStyle w:val="Hyperlink"/>
@@ -4283,7 +4283,7 @@
                 <w:noProof/>
                 <w:webHidden/>
               </w:rPr>
-              <w:instrText xml:space="preserve"> PAGEREF _Toc96767055 \h </w:instrText>
+              <w:instrText xml:space="preserve"> PAGEREF _Toc96775995 \h </w:instrText>
             </w:r>
             <w:r>
               <w:rPr>
@@ -4421,7 +4421,7 @@
           <w:szCs w:val="48"/>
         </w:rPr>
       </w:pPr>
-      <w:bookmarkStart w:id="4" w:name="_Toc96767024"/>
+      <w:bookmarkStart w:id="4" w:name="_Toc96775964"/>
       <w:r>
         <w:rPr>
           <w:b/>
@@ -4448,7 +4448,7 @@
           <w:szCs w:val="36"/>
         </w:rPr>
       </w:pPr>
-      <w:bookmarkStart w:id="5" w:name="_Toc96767025"/>
+      <w:bookmarkStart w:id="5" w:name="_Toc96775965"/>
       <w:r>
         <w:rPr>
           <w:sz w:val="36"/>
@@ -5370,7 +5370,7 @@
           <w:szCs w:val="36"/>
         </w:rPr>
       </w:pPr>
-      <w:bookmarkStart w:id="6" w:name="_Toc96767026"/>
+      <w:bookmarkStart w:id="6" w:name="_Toc96775966"/>
       <w:r>
         <w:rPr>
           <w:sz w:val="36"/>
@@ -5585,7 +5585,7 @@
           <w:szCs w:val="36"/>
         </w:rPr>
       </w:pPr>
-      <w:bookmarkStart w:id="7" w:name="_Toc96767027"/>
+      <w:bookmarkStart w:id="7" w:name="_Toc96775967"/>
       <w:r>
         <w:rPr>
           <w:sz w:val="36"/>
@@ -5687,7 +5687,7 @@
           <w:szCs w:val="36"/>
         </w:rPr>
       </w:pPr>
-      <w:bookmarkStart w:id="8" w:name="_Toc96767028"/>
+      <w:bookmarkStart w:id="8" w:name="_Toc96775968"/>
       <w:r>
         <w:rPr>
           <w:sz w:val="36"/>
@@ -5912,7 +5912,7 @@
           <w:szCs w:val="36"/>
         </w:rPr>
       </w:pPr>
-      <w:bookmarkStart w:id="9" w:name="_Toc96767029"/>
+      <w:bookmarkStart w:id="9" w:name="_Toc96775969"/>
       <w:r>
         <w:rPr>
           <w:sz w:val="36"/>
@@ -6363,7 +6363,7 @@
           <w:szCs w:val="36"/>
         </w:rPr>
       </w:pPr>
-      <w:bookmarkStart w:id="10" w:name="_Toc96767030"/>
+      <w:bookmarkStart w:id="10" w:name="_Toc96775970"/>
       <w:r>
         <w:rPr>
           <w:sz w:val="36"/>
@@ -6685,7 +6685,7 @@
           <w:szCs w:val="48"/>
         </w:rPr>
       </w:pPr>
-      <w:bookmarkStart w:id="11" w:name="_Toc96767031"/>
+      <w:bookmarkStart w:id="11" w:name="_Toc96775971"/>
       <w:r>
         <w:rPr>
           <w:b/>
@@ -6726,7 +6726,7 @@
         </w:rPr>
         <w:t xml:space="preserve">  </w:t>
       </w:r>
-      <w:bookmarkStart w:id="12" w:name="_Toc96767032"/>
+      <w:bookmarkStart w:id="12" w:name="_Toc96775972"/>
       <w:r>
         <w:rPr>
           <w:sz w:val="40"/>
@@ -8143,6 +8143,8 @@
       <w:bookmarkStart w:id="26" w:name="_Toc96763245"/>
       <w:bookmarkStart w:id="27" w:name="_Toc96766359"/>
       <w:bookmarkStart w:id="28" w:name="_Toc96767033"/>
+      <w:bookmarkStart w:id="29" w:name="_Toc96774306"/>
+      <w:bookmarkStart w:id="30" w:name="_Toc96775973"/>
       <w:bookmarkEnd w:id="13"/>
       <w:bookmarkEnd w:id="14"/>
       <w:bookmarkEnd w:id="15"/>
@@ -8159,6 +8161,8 @@
       <w:bookmarkEnd w:id="26"/>
       <w:bookmarkEnd w:id="27"/>
       <w:bookmarkEnd w:id="28"/>
+      <w:bookmarkEnd w:id="29"/>
+      <w:bookmarkEnd w:id="30"/>
     </w:p>
     <w:p>
       <w:pPr>
@@ -8180,24 +8184,24 @@
           <w:szCs w:val="40"/>
         </w:rPr>
       </w:pPr>
-      <w:bookmarkStart w:id="29" w:name="_Toc84501510"/>
-      <w:bookmarkStart w:id="30" w:name="_Toc84501524"/>
-      <w:bookmarkStart w:id="31" w:name="_Toc84501700"/>
-      <w:bookmarkStart w:id="32" w:name="_Toc84501874"/>
-      <w:bookmarkStart w:id="33" w:name="_Toc84502165"/>
-      <w:bookmarkStart w:id="34" w:name="_Toc84502230"/>
-      <w:bookmarkStart w:id="35" w:name="_Toc96679692"/>
-      <w:bookmarkStart w:id="36" w:name="_Toc96682145"/>
-      <w:bookmarkStart w:id="37" w:name="_Toc96682532"/>
-      <w:bookmarkStart w:id="38" w:name="_Toc96759672"/>
-      <w:bookmarkStart w:id="39" w:name="_Toc96759793"/>
-      <w:bookmarkStart w:id="40" w:name="_Toc96760310"/>
-      <w:bookmarkStart w:id="41" w:name="_Toc96762856"/>
-      <w:bookmarkStart w:id="42" w:name="_Toc96763246"/>
-      <w:bookmarkStart w:id="43" w:name="_Toc96766360"/>
-      <w:bookmarkStart w:id="44" w:name="_Toc96767034"/>
-      <w:bookmarkEnd w:id="29"/>
-      <w:bookmarkEnd w:id="30"/>
+      <w:bookmarkStart w:id="31" w:name="_Toc84501510"/>
+      <w:bookmarkStart w:id="32" w:name="_Toc84501524"/>
+      <w:bookmarkStart w:id="33" w:name="_Toc84501700"/>
+      <w:bookmarkStart w:id="34" w:name="_Toc84501874"/>
+      <w:bookmarkStart w:id="35" w:name="_Toc84502165"/>
+      <w:bookmarkStart w:id="36" w:name="_Toc84502230"/>
+      <w:bookmarkStart w:id="37" w:name="_Toc96679692"/>
+      <w:bookmarkStart w:id="38" w:name="_Toc96682145"/>
+      <w:bookmarkStart w:id="39" w:name="_Toc96682532"/>
+      <w:bookmarkStart w:id="40" w:name="_Toc96759672"/>
+      <w:bookmarkStart w:id="41" w:name="_Toc96759793"/>
+      <w:bookmarkStart w:id="42" w:name="_Toc96760310"/>
+      <w:bookmarkStart w:id="43" w:name="_Toc96762856"/>
+      <w:bookmarkStart w:id="44" w:name="_Toc96763246"/>
+      <w:bookmarkStart w:id="45" w:name="_Toc96766360"/>
+      <w:bookmarkStart w:id="46" w:name="_Toc96767034"/>
+      <w:bookmarkStart w:id="47" w:name="_Toc96774307"/>
+      <w:bookmarkStart w:id="48" w:name="_Toc96775974"/>
       <w:bookmarkEnd w:id="31"/>
       <w:bookmarkEnd w:id="32"/>
       <w:bookmarkEnd w:id="33"/>
@@ -8212,6 +8216,10 @@
       <w:bookmarkEnd w:id="42"/>
       <w:bookmarkEnd w:id="43"/>
       <w:bookmarkEnd w:id="44"/>
+      <w:bookmarkEnd w:id="45"/>
+      <w:bookmarkEnd w:id="46"/>
+      <w:bookmarkEnd w:id="47"/>
+      <w:bookmarkEnd w:id="48"/>
     </w:p>
     <w:p>
       <w:pPr>
@@ -8223,18 +8231,18 @@
         <w:contextualSpacing w:val="0"/>
         <w:outlineLvl w:val="2"/>
       </w:pPr>
-      <w:bookmarkStart w:id="45" w:name="_Toc84501701"/>
-      <w:bookmarkStart w:id="46" w:name="_Toc84501875"/>
-      <w:bookmarkStart w:id="47" w:name="_Toc84502166"/>
-      <w:bookmarkStart w:id="48" w:name="_Toc84502231"/>
-      <w:bookmarkStart w:id="49" w:name="_Toc96679693"/>
-      <w:bookmarkStart w:id="50" w:name="_Toc96682146"/>
-      <w:bookmarkEnd w:id="45"/>
-      <w:bookmarkEnd w:id="46"/>
-      <w:bookmarkEnd w:id="47"/>
-      <w:bookmarkEnd w:id="48"/>
+      <w:bookmarkStart w:id="49" w:name="_Toc84501701"/>
+      <w:bookmarkStart w:id="50" w:name="_Toc84501875"/>
+      <w:bookmarkStart w:id="51" w:name="_Toc84502166"/>
+      <w:bookmarkStart w:id="52" w:name="_Toc84502231"/>
+      <w:bookmarkStart w:id="53" w:name="_Toc96679693"/>
+      <w:bookmarkStart w:id="54" w:name="_Toc96682146"/>
       <w:bookmarkEnd w:id="49"/>
       <w:bookmarkEnd w:id="50"/>
+      <w:bookmarkEnd w:id="51"/>
+      <w:bookmarkEnd w:id="52"/>
+      <w:bookmarkEnd w:id="53"/>
+      <w:bookmarkEnd w:id="54"/>
     </w:p>
     <w:p>
       <w:pPr>
@@ -8270,7 +8278,7 @@
           <w:szCs w:val="48"/>
         </w:rPr>
       </w:pPr>
-      <w:bookmarkStart w:id="51" w:name="_Toc96767035"/>
+      <w:bookmarkStart w:id="55" w:name="_Toc96775975"/>
       <w:r>
         <w:rPr>
           <w:b/>
@@ -8282,7 +8290,7 @@
         <w:lastRenderedPageBreak/>
         <w:t>CHAPTER 3</w:t>
       </w:r>
-      <w:bookmarkEnd w:id="51"/>
+      <w:bookmarkEnd w:id="55"/>
     </w:p>
     <w:p/>
     <w:p>
@@ -8305,16 +8313,20 @@
           <w:szCs w:val="26"/>
         </w:rPr>
       </w:pPr>
-      <w:bookmarkStart w:id="52" w:name="_Toc96760312"/>
-      <w:bookmarkStart w:id="53" w:name="_Toc96762858"/>
-      <w:bookmarkStart w:id="54" w:name="_Toc96763248"/>
-      <w:bookmarkStart w:id="55" w:name="_Toc96766362"/>
-      <w:bookmarkStart w:id="56" w:name="_Toc96767036"/>
-      <w:bookmarkEnd w:id="52"/>
-      <w:bookmarkEnd w:id="53"/>
-      <w:bookmarkEnd w:id="54"/>
-      <w:bookmarkEnd w:id="55"/>
+      <w:bookmarkStart w:id="56" w:name="_Toc96760312"/>
+      <w:bookmarkStart w:id="57" w:name="_Toc96762858"/>
+      <w:bookmarkStart w:id="58" w:name="_Toc96763248"/>
+      <w:bookmarkStart w:id="59" w:name="_Toc96766362"/>
+      <w:bookmarkStart w:id="60" w:name="_Toc96767036"/>
+      <w:bookmarkStart w:id="61" w:name="_Toc96774309"/>
+      <w:bookmarkStart w:id="62" w:name="_Toc96775976"/>
       <w:bookmarkEnd w:id="56"/>
+      <w:bookmarkEnd w:id="57"/>
+      <w:bookmarkEnd w:id="58"/>
+      <w:bookmarkEnd w:id="59"/>
+      <w:bookmarkEnd w:id="60"/>
+      <w:bookmarkEnd w:id="61"/>
+      <w:bookmarkEnd w:id="62"/>
     </w:p>
     <w:p>
       <w:pPr>
@@ -8336,16 +8348,20 @@
           <w:szCs w:val="26"/>
         </w:rPr>
       </w:pPr>
-      <w:bookmarkStart w:id="57" w:name="_Toc96760313"/>
-      <w:bookmarkStart w:id="58" w:name="_Toc96762859"/>
-      <w:bookmarkStart w:id="59" w:name="_Toc96763249"/>
-      <w:bookmarkStart w:id="60" w:name="_Toc96766363"/>
-      <w:bookmarkStart w:id="61" w:name="_Toc96767037"/>
-      <w:bookmarkEnd w:id="57"/>
-      <w:bookmarkEnd w:id="58"/>
-      <w:bookmarkEnd w:id="59"/>
-      <w:bookmarkEnd w:id="60"/>
-      <w:bookmarkEnd w:id="61"/>
+      <w:bookmarkStart w:id="63" w:name="_Toc96760313"/>
+      <w:bookmarkStart w:id="64" w:name="_Toc96762859"/>
+      <w:bookmarkStart w:id="65" w:name="_Toc96763249"/>
+      <w:bookmarkStart w:id="66" w:name="_Toc96766363"/>
+      <w:bookmarkStart w:id="67" w:name="_Toc96767037"/>
+      <w:bookmarkStart w:id="68" w:name="_Toc96774310"/>
+      <w:bookmarkStart w:id="69" w:name="_Toc96775977"/>
+      <w:bookmarkEnd w:id="63"/>
+      <w:bookmarkEnd w:id="64"/>
+      <w:bookmarkEnd w:id="65"/>
+      <w:bookmarkEnd w:id="66"/>
+      <w:bookmarkEnd w:id="67"/>
+      <w:bookmarkEnd w:id="68"/>
+      <w:bookmarkEnd w:id="69"/>
     </w:p>
     <w:p>
       <w:pPr>
@@ -8358,11 +8374,11 @@
       <w:r>
         <w:t xml:space="preserve"> </w:t>
       </w:r>
-      <w:bookmarkStart w:id="62" w:name="_Toc96767038"/>
+      <w:bookmarkStart w:id="70" w:name="_Toc96775978"/>
       <w:r>
         <w:t>System Analysis</w:t>
       </w:r>
-      <w:bookmarkEnd w:id="62"/>
+      <w:bookmarkEnd w:id="70"/>
       <w:r>
         <w:t xml:space="preserve"> </w:t>
       </w:r>
@@ -8424,16 +8440,20 @@
           <w:szCs w:val="24"/>
         </w:rPr>
       </w:pPr>
-      <w:bookmarkStart w:id="63" w:name="_Toc96760315"/>
-      <w:bookmarkStart w:id="64" w:name="_Toc96762861"/>
-      <w:bookmarkStart w:id="65" w:name="_Toc96763251"/>
-      <w:bookmarkStart w:id="66" w:name="_Toc96766365"/>
-      <w:bookmarkStart w:id="67" w:name="_Toc96767039"/>
-      <w:bookmarkEnd w:id="63"/>
-      <w:bookmarkEnd w:id="64"/>
-      <w:bookmarkEnd w:id="65"/>
-      <w:bookmarkEnd w:id="66"/>
-      <w:bookmarkEnd w:id="67"/>
+      <w:bookmarkStart w:id="71" w:name="_Toc96760315"/>
+      <w:bookmarkStart w:id="72" w:name="_Toc96762861"/>
+      <w:bookmarkStart w:id="73" w:name="_Toc96763251"/>
+      <w:bookmarkStart w:id="74" w:name="_Toc96766365"/>
+      <w:bookmarkStart w:id="75" w:name="_Toc96767039"/>
+      <w:bookmarkStart w:id="76" w:name="_Toc96774312"/>
+      <w:bookmarkStart w:id="77" w:name="_Toc96775979"/>
+      <w:bookmarkEnd w:id="71"/>
+      <w:bookmarkEnd w:id="72"/>
+      <w:bookmarkEnd w:id="73"/>
+      <w:bookmarkEnd w:id="74"/>
+      <w:bookmarkEnd w:id="75"/>
+      <w:bookmarkEnd w:id="76"/>
+      <w:bookmarkEnd w:id="77"/>
     </w:p>
     <w:p>
       <w:pPr>
@@ -8455,16 +8475,20 @@
           <w:szCs w:val="24"/>
         </w:rPr>
       </w:pPr>
-      <w:bookmarkStart w:id="68" w:name="_Toc96760316"/>
-      <w:bookmarkStart w:id="69" w:name="_Toc96762862"/>
-      <w:bookmarkStart w:id="70" w:name="_Toc96763252"/>
-      <w:bookmarkStart w:id="71" w:name="_Toc96766366"/>
-      <w:bookmarkStart w:id="72" w:name="_Toc96767040"/>
-      <w:bookmarkEnd w:id="68"/>
-      <w:bookmarkEnd w:id="69"/>
-      <w:bookmarkEnd w:id="70"/>
-      <w:bookmarkEnd w:id="71"/>
-      <w:bookmarkEnd w:id="72"/>
+      <w:bookmarkStart w:id="78" w:name="_Toc96760316"/>
+      <w:bookmarkStart w:id="79" w:name="_Toc96762862"/>
+      <w:bookmarkStart w:id="80" w:name="_Toc96763252"/>
+      <w:bookmarkStart w:id="81" w:name="_Toc96766366"/>
+      <w:bookmarkStart w:id="82" w:name="_Toc96767040"/>
+      <w:bookmarkStart w:id="83" w:name="_Toc96774313"/>
+      <w:bookmarkStart w:id="84" w:name="_Toc96775980"/>
+      <w:bookmarkEnd w:id="78"/>
+      <w:bookmarkEnd w:id="79"/>
+      <w:bookmarkEnd w:id="80"/>
+      <w:bookmarkEnd w:id="81"/>
+      <w:bookmarkEnd w:id="82"/>
+      <w:bookmarkEnd w:id="83"/>
+      <w:bookmarkEnd w:id="84"/>
     </w:p>
     <w:p>
       <w:pPr>
@@ -8486,16 +8510,20 @@
           <w:szCs w:val="24"/>
         </w:rPr>
       </w:pPr>
-      <w:bookmarkStart w:id="73" w:name="_Toc96760317"/>
-      <w:bookmarkStart w:id="74" w:name="_Toc96762863"/>
-      <w:bookmarkStart w:id="75" w:name="_Toc96763253"/>
-      <w:bookmarkStart w:id="76" w:name="_Toc96766367"/>
-      <w:bookmarkStart w:id="77" w:name="_Toc96767041"/>
-      <w:bookmarkEnd w:id="73"/>
-      <w:bookmarkEnd w:id="74"/>
-      <w:bookmarkEnd w:id="75"/>
-      <w:bookmarkEnd w:id="76"/>
-      <w:bookmarkEnd w:id="77"/>
+      <w:bookmarkStart w:id="85" w:name="_Toc96760317"/>
+      <w:bookmarkStart w:id="86" w:name="_Toc96762863"/>
+      <w:bookmarkStart w:id="87" w:name="_Toc96763253"/>
+      <w:bookmarkStart w:id="88" w:name="_Toc96766367"/>
+      <w:bookmarkStart w:id="89" w:name="_Toc96767041"/>
+      <w:bookmarkStart w:id="90" w:name="_Toc96774314"/>
+      <w:bookmarkStart w:id="91" w:name="_Toc96775981"/>
+      <w:bookmarkEnd w:id="85"/>
+      <w:bookmarkEnd w:id="86"/>
+      <w:bookmarkEnd w:id="87"/>
+      <w:bookmarkEnd w:id="88"/>
+      <w:bookmarkEnd w:id="89"/>
+      <w:bookmarkEnd w:id="90"/>
+      <w:bookmarkEnd w:id="91"/>
     </w:p>
     <w:p>
       <w:pPr>
@@ -8505,11 +8533,11 @@
           <w:numId w:val="43"/>
         </w:numPr>
       </w:pPr>
-      <w:bookmarkStart w:id="78" w:name="_Toc96767042"/>
+      <w:bookmarkStart w:id="92" w:name="_Toc96775982"/>
       <w:r>
         <w:t>Introduction</w:t>
       </w:r>
-      <w:bookmarkEnd w:id="78"/>
+      <w:bookmarkEnd w:id="92"/>
     </w:p>
     <w:p/>
     <w:p>
@@ -8541,11 +8569,11 @@
           <w:numId w:val="43"/>
         </w:numPr>
       </w:pPr>
-      <w:bookmarkStart w:id="79" w:name="_Toc96767043"/>
+      <w:bookmarkStart w:id="93" w:name="_Toc96775983"/>
       <w:r>
         <w:t>Analysis existing system</w:t>
       </w:r>
-      <w:bookmarkEnd w:id="79"/>
+      <w:bookmarkEnd w:id="93"/>
     </w:p>
     <w:p/>
     <w:p>
@@ -8618,14 +8646,18 @@
           <w:szCs w:val="24"/>
         </w:rPr>
       </w:pPr>
-      <w:bookmarkStart w:id="80" w:name="_Toc96762866"/>
-      <w:bookmarkStart w:id="81" w:name="_Toc96763256"/>
-      <w:bookmarkStart w:id="82" w:name="_Toc96766370"/>
-      <w:bookmarkStart w:id="83" w:name="_Toc96767044"/>
-      <w:bookmarkEnd w:id="80"/>
-      <w:bookmarkEnd w:id="81"/>
-      <w:bookmarkEnd w:id="82"/>
-      <w:bookmarkEnd w:id="83"/>
+      <w:bookmarkStart w:id="94" w:name="_Toc96762866"/>
+      <w:bookmarkStart w:id="95" w:name="_Toc96763256"/>
+      <w:bookmarkStart w:id="96" w:name="_Toc96766370"/>
+      <w:bookmarkStart w:id="97" w:name="_Toc96767044"/>
+      <w:bookmarkStart w:id="98" w:name="_Toc96774317"/>
+      <w:bookmarkStart w:id="99" w:name="_Toc96775984"/>
+      <w:bookmarkEnd w:id="94"/>
+      <w:bookmarkEnd w:id="95"/>
+      <w:bookmarkEnd w:id="96"/>
+      <w:bookmarkEnd w:id="97"/>
+      <w:bookmarkEnd w:id="98"/>
+      <w:bookmarkEnd w:id="99"/>
     </w:p>
     <w:p>
       <w:pPr>
@@ -8647,14 +8679,18 @@
           <w:szCs w:val="24"/>
         </w:rPr>
       </w:pPr>
-      <w:bookmarkStart w:id="84" w:name="_Toc96762867"/>
-      <w:bookmarkStart w:id="85" w:name="_Toc96763257"/>
-      <w:bookmarkStart w:id="86" w:name="_Toc96766371"/>
-      <w:bookmarkStart w:id="87" w:name="_Toc96767045"/>
-      <w:bookmarkEnd w:id="84"/>
-      <w:bookmarkEnd w:id="85"/>
-      <w:bookmarkEnd w:id="86"/>
-      <w:bookmarkEnd w:id="87"/>
+      <w:bookmarkStart w:id="100" w:name="_Toc96762867"/>
+      <w:bookmarkStart w:id="101" w:name="_Toc96763257"/>
+      <w:bookmarkStart w:id="102" w:name="_Toc96766371"/>
+      <w:bookmarkStart w:id="103" w:name="_Toc96767045"/>
+      <w:bookmarkStart w:id="104" w:name="_Toc96774318"/>
+      <w:bookmarkStart w:id="105" w:name="_Toc96775985"/>
+      <w:bookmarkEnd w:id="100"/>
+      <w:bookmarkEnd w:id="101"/>
+      <w:bookmarkEnd w:id="102"/>
+      <w:bookmarkEnd w:id="103"/>
+      <w:bookmarkEnd w:id="104"/>
+      <w:bookmarkEnd w:id="105"/>
     </w:p>
     <w:p>
       <w:pPr>
@@ -8676,14 +8712,18 @@
           <w:szCs w:val="24"/>
         </w:rPr>
       </w:pPr>
-      <w:bookmarkStart w:id="88" w:name="_Toc96762868"/>
-      <w:bookmarkStart w:id="89" w:name="_Toc96763258"/>
-      <w:bookmarkStart w:id="90" w:name="_Toc96766372"/>
-      <w:bookmarkStart w:id="91" w:name="_Toc96767046"/>
-      <w:bookmarkEnd w:id="88"/>
-      <w:bookmarkEnd w:id="89"/>
-      <w:bookmarkEnd w:id="90"/>
-      <w:bookmarkEnd w:id="91"/>
+      <w:bookmarkStart w:id="106" w:name="_Toc96762868"/>
+      <w:bookmarkStart w:id="107" w:name="_Toc96763258"/>
+      <w:bookmarkStart w:id="108" w:name="_Toc96766372"/>
+      <w:bookmarkStart w:id="109" w:name="_Toc96767046"/>
+      <w:bookmarkStart w:id="110" w:name="_Toc96774319"/>
+      <w:bookmarkStart w:id="111" w:name="_Toc96775986"/>
+      <w:bookmarkEnd w:id="106"/>
+      <w:bookmarkEnd w:id="107"/>
+      <w:bookmarkEnd w:id="108"/>
+      <w:bookmarkEnd w:id="109"/>
+      <w:bookmarkEnd w:id="110"/>
+      <w:bookmarkEnd w:id="111"/>
     </w:p>
     <w:p>
       <w:pPr>
@@ -8705,14 +8745,18 @@
           <w:szCs w:val="24"/>
         </w:rPr>
       </w:pPr>
-      <w:bookmarkStart w:id="92" w:name="_Toc96762869"/>
-      <w:bookmarkStart w:id="93" w:name="_Toc96763259"/>
-      <w:bookmarkStart w:id="94" w:name="_Toc96766373"/>
-      <w:bookmarkStart w:id="95" w:name="_Toc96767047"/>
-      <w:bookmarkEnd w:id="92"/>
-      <w:bookmarkEnd w:id="93"/>
-      <w:bookmarkEnd w:id="94"/>
-      <w:bookmarkEnd w:id="95"/>
+      <w:bookmarkStart w:id="112" w:name="_Toc96762869"/>
+      <w:bookmarkStart w:id="113" w:name="_Toc96763259"/>
+      <w:bookmarkStart w:id="114" w:name="_Toc96766373"/>
+      <w:bookmarkStart w:id="115" w:name="_Toc96767047"/>
+      <w:bookmarkStart w:id="116" w:name="_Toc96774320"/>
+      <w:bookmarkStart w:id="117" w:name="_Toc96775987"/>
+      <w:bookmarkEnd w:id="112"/>
+      <w:bookmarkEnd w:id="113"/>
+      <w:bookmarkEnd w:id="114"/>
+      <w:bookmarkEnd w:id="115"/>
+      <w:bookmarkEnd w:id="116"/>
+      <w:bookmarkEnd w:id="117"/>
     </w:p>
     <w:p>
       <w:pPr>
@@ -8734,14 +8778,18 @@
           <w:szCs w:val="24"/>
         </w:rPr>
       </w:pPr>
-      <w:bookmarkStart w:id="96" w:name="_Toc96762870"/>
-      <w:bookmarkStart w:id="97" w:name="_Toc96763260"/>
-      <w:bookmarkStart w:id="98" w:name="_Toc96766374"/>
-      <w:bookmarkStart w:id="99" w:name="_Toc96767048"/>
-      <w:bookmarkEnd w:id="96"/>
-      <w:bookmarkEnd w:id="97"/>
-      <w:bookmarkEnd w:id="98"/>
-      <w:bookmarkEnd w:id="99"/>
+      <w:bookmarkStart w:id="118" w:name="_Toc96762870"/>
+      <w:bookmarkStart w:id="119" w:name="_Toc96763260"/>
+      <w:bookmarkStart w:id="120" w:name="_Toc96766374"/>
+      <w:bookmarkStart w:id="121" w:name="_Toc96767048"/>
+      <w:bookmarkStart w:id="122" w:name="_Toc96774321"/>
+      <w:bookmarkStart w:id="123" w:name="_Toc96775988"/>
+      <w:bookmarkEnd w:id="118"/>
+      <w:bookmarkEnd w:id="119"/>
+      <w:bookmarkEnd w:id="120"/>
+      <w:bookmarkEnd w:id="121"/>
+      <w:bookmarkEnd w:id="122"/>
+      <w:bookmarkEnd w:id="123"/>
     </w:p>
     <w:p>
       <w:pPr>
@@ -8751,11 +8799,11 @@
           <w:numId w:val="44"/>
         </w:numPr>
       </w:pPr>
-      <w:bookmarkStart w:id="100" w:name="_Toc96767049"/>
+      <w:bookmarkStart w:id="124" w:name="_Toc96775989"/>
       <w:r>
         <w:t>Identification system main activates</w:t>
       </w:r>
-      <w:bookmarkEnd w:id="100"/>
+      <w:bookmarkEnd w:id="124"/>
       <w:r>
         <w:t xml:space="preserve"> </w:t>
       </w:r>
@@ -8868,12 +8916,12 @@
           <w:numId w:val="44"/>
         </w:numPr>
       </w:pPr>
-      <w:bookmarkStart w:id="101" w:name="_Toc96767050"/>
+      <w:bookmarkStart w:id="125" w:name="_Toc96775990"/>
       <w:r>
         <w:lastRenderedPageBreak/>
         <w:t>Stakeholder analysis</w:t>
       </w:r>
-      <w:bookmarkEnd w:id="101"/>
+      <w:bookmarkEnd w:id="125"/>
     </w:p>
     <w:p/>
     <w:p>
@@ -9019,12 +9067,16 @@
           <w:szCs w:val="26"/>
         </w:rPr>
       </w:pPr>
-      <w:bookmarkStart w:id="102" w:name="_Toc96763263"/>
-      <w:bookmarkStart w:id="103" w:name="_Toc96766377"/>
-      <w:bookmarkStart w:id="104" w:name="_Toc96767051"/>
-      <w:bookmarkEnd w:id="102"/>
-      <w:bookmarkEnd w:id="103"/>
-      <w:bookmarkEnd w:id="104"/>
+      <w:bookmarkStart w:id="126" w:name="_Toc96763263"/>
+      <w:bookmarkStart w:id="127" w:name="_Toc96766377"/>
+      <w:bookmarkStart w:id="128" w:name="_Toc96767051"/>
+      <w:bookmarkStart w:id="129" w:name="_Toc96774324"/>
+      <w:bookmarkStart w:id="130" w:name="_Toc96775991"/>
+      <w:bookmarkEnd w:id="126"/>
+      <w:bookmarkEnd w:id="127"/>
+      <w:bookmarkEnd w:id="128"/>
+      <w:bookmarkEnd w:id="129"/>
+      <w:bookmarkEnd w:id="130"/>
     </w:p>
     <w:p>
       <w:pPr>
@@ -9046,12 +9098,16 @@
           <w:szCs w:val="26"/>
         </w:rPr>
       </w:pPr>
-      <w:bookmarkStart w:id="105" w:name="_Toc96763264"/>
-      <w:bookmarkStart w:id="106" w:name="_Toc96766378"/>
-      <w:bookmarkStart w:id="107" w:name="_Toc96767052"/>
-      <w:bookmarkEnd w:id="105"/>
-      <w:bookmarkEnd w:id="106"/>
-      <w:bookmarkEnd w:id="107"/>
+      <w:bookmarkStart w:id="131" w:name="_Toc96763264"/>
+      <w:bookmarkStart w:id="132" w:name="_Toc96766378"/>
+      <w:bookmarkStart w:id="133" w:name="_Toc96767052"/>
+      <w:bookmarkStart w:id="134" w:name="_Toc96774325"/>
+      <w:bookmarkStart w:id="135" w:name="_Toc96775992"/>
+      <w:bookmarkEnd w:id="131"/>
+      <w:bookmarkEnd w:id="132"/>
+      <w:bookmarkEnd w:id="133"/>
+      <w:bookmarkEnd w:id="134"/>
+      <w:bookmarkEnd w:id="135"/>
     </w:p>
     <w:p>
       <w:pPr>
@@ -9073,12 +9129,16 @@
           <w:szCs w:val="26"/>
         </w:rPr>
       </w:pPr>
-      <w:bookmarkStart w:id="108" w:name="_Toc96763265"/>
-      <w:bookmarkStart w:id="109" w:name="_Toc96766379"/>
-      <w:bookmarkStart w:id="110" w:name="_Toc96767053"/>
-      <w:bookmarkEnd w:id="108"/>
-      <w:bookmarkEnd w:id="109"/>
-      <w:bookmarkEnd w:id="110"/>
+      <w:bookmarkStart w:id="136" w:name="_Toc96763265"/>
+      <w:bookmarkStart w:id="137" w:name="_Toc96766379"/>
+      <w:bookmarkStart w:id="138" w:name="_Toc96767053"/>
+      <w:bookmarkStart w:id="139" w:name="_Toc96774326"/>
+      <w:bookmarkStart w:id="140" w:name="_Toc96775993"/>
+      <w:bookmarkEnd w:id="136"/>
+      <w:bookmarkEnd w:id="137"/>
+      <w:bookmarkEnd w:id="138"/>
+      <w:bookmarkEnd w:id="139"/>
+      <w:bookmarkEnd w:id="140"/>
     </w:p>
     <w:p>
       <w:pPr>
@@ -9091,7 +9151,7 @@
       <w:r>
         <w:t xml:space="preserve">  </w:t>
       </w:r>
-      <w:bookmarkStart w:id="111" w:name="_Toc96767054"/>
+      <w:bookmarkStart w:id="141" w:name="_Toc96775994"/>
       <w:r>
         <w:t>Appendix 1</w:t>
       </w:r>
@@ -9101,7 +9161,7 @@
       <w:r>
         <w:t xml:space="preserve"> diagram</w:t>
       </w:r>
-      <w:bookmarkEnd w:id="111"/>
+      <w:bookmarkEnd w:id="141"/>
     </w:p>
     <w:p/>
     <w:p>
@@ -9212,7 +9272,7 @@
         <w:lastRenderedPageBreak/>
         <w:t xml:space="preserve">  </w:t>
       </w:r>
-      <w:bookmarkStart w:id="112" w:name="_Toc96767055"/>
+      <w:bookmarkStart w:id="142" w:name="_Toc96775995"/>
       <w:r>
         <w:t>A</w:t>
       </w:r>
@@ -9228,7 +9288,7 @@
       <w:r>
         <w:t xml:space="preserve"> diagram</w:t>
       </w:r>
-      <w:bookmarkEnd w:id="112"/>
+      <w:bookmarkEnd w:id="142"/>
     </w:p>
     <w:p>
       <w:pPr>
@@ -9375,27 +9435,25 @@
     </w:p>
     <w:p>
       <w:pPr>
-        <w:pStyle w:val="Heading2"/>
-        <w:numPr>
-          <w:ilvl w:val="1"/>
-          <w:numId w:val="47"/>
-        </w:numPr>
-      </w:pPr>
-      <w:r>
+        <w:pStyle w:val="Heading1"/>
+        <w:pBdr>
+          <w:bottom w:val="single" w:sz="4" w:space="1" w:color="auto"/>
+        </w:pBdr>
+        <w:jc w:val="center"/>
+        <w:rPr>
+          <w:color w:val="000000" w:themeColor="text1"/>
+          <w:sz w:val="48"/>
+          <w:szCs w:val="48"/>
+        </w:rPr>
+      </w:pPr>
+      <w:r>
+        <w:rPr>
+          <w:color w:val="000000" w:themeColor="text1"/>
+          <w:sz w:val="48"/>
+          <w:szCs w:val="48"/>
+        </w:rPr>
         <w:lastRenderedPageBreak/>
-        <w:t xml:space="preserve">  A</w:t>
-      </w:r>
-      <w:r>
-        <w:t>ppendix 3</w:t>
-      </w:r>
-      <w:r>
-        <w:t>:</w:t>
-      </w:r>
-      <w:r>
-        <w:t xml:space="preserve"> class</w:t>
-      </w:r>
-      <w:r>
-        <w:t xml:space="preserve"> diagram</w:t>
+        <w:t>CHAPTER 4</w:t>
       </w:r>
     </w:p>
     <w:p>
@@ -9406,174 +9464,13 @@
       </w:pPr>
     </w:p>
     <w:p>
-      <w:r>
-        <w:t>Class</w:t>
-      </w:r>
-      <w:r>
-        <w:t xml:space="preserve"> Diagram of system </w:t>
-      </w:r>
-    </w:p>
-    <w:p>
-      <w:pPr>
-        <w:jc w:val="both"/>
-        <w:rPr>
-          <w:rFonts w:asciiTheme="majorHAnsi" w:hAnsiTheme="majorHAnsi" w:cstheme="majorHAnsi"/>
-          <w:color w:val="000000" w:themeColor="text1"/>
-          <w:sz w:val="24"/>
-          <w:szCs w:val="24"/>
-        </w:rPr>
-      </w:pPr>
-      <w:r>
-        <w:rPr>
-          <w:rFonts w:asciiTheme="majorHAnsi" w:hAnsiTheme="majorHAnsi" w:cstheme="majorHAnsi"/>
-          <w:color w:val="000000" w:themeColor="text1"/>
-          <w:sz w:val="24"/>
-          <w:szCs w:val="24"/>
-          <w:shd w:val="clear" w:color="auto" w:fill="FFFFFF"/>
-        </w:rPr>
-        <w:t>The class diagram is the main building block of </w:t>
-      </w:r>
-      <w:hyperlink r:id="rId27" w:tooltip="Object-oriented programming" w:history="1">
-        <w:r>
-          <w:rPr>
-            <w:rStyle w:val="Hyperlink"/>
-            <w:rFonts w:asciiTheme="majorHAnsi" w:hAnsiTheme="majorHAnsi" w:cstheme="majorHAnsi"/>
-            <w:color w:val="000000" w:themeColor="text1"/>
-            <w:sz w:val="24"/>
-            <w:szCs w:val="24"/>
-            <w:u w:val="none"/>
-            <w:shd w:val="clear" w:color="auto" w:fill="FFFFFF"/>
-          </w:rPr>
-          <w:t>object-oriented</w:t>
-        </w:r>
-      </w:hyperlink>
-      <w:r>
-        <w:rPr>
-          <w:rFonts w:asciiTheme="majorHAnsi" w:hAnsiTheme="majorHAnsi" w:cstheme="majorHAnsi"/>
-          <w:color w:val="000000" w:themeColor="text1"/>
-          <w:sz w:val="24"/>
-          <w:szCs w:val="24"/>
-          <w:shd w:val="clear" w:color="auto" w:fill="FFFFFF"/>
-        </w:rPr>
-        <w:t> modeling. It is used for general </w:t>
-      </w:r>
-      <w:hyperlink r:id="rId28" w:tooltip="Conceptual model" w:history="1">
-        <w:r>
-          <w:rPr>
-            <w:rStyle w:val="Hyperlink"/>
-            <w:rFonts w:asciiTheme="majorHAnsi" w:hAnsiTheme="majorHAnsi" w:cstheme="majorHAnsi"/>
-            <w:color w:val="000000" w:themeColor="text1"/>
-            <w:sz w:val="24"/>
-            <w:szCs w:val="24"/>
-            <w:u w:val="none"/>
-            <w:shd w:val="clear" w:color="auto" w:fill="FFFFFF"/>
-          </w:rPr>
-          <w:t>conceptual modeling</w:t>
-        </w:r>
-      </w:hyperlink>
-      <w:r>
-        <w:rPr>
-          <w:rFonts w:asciiTheme="majorHAnsi" w:hAnsiTheme="majorHAnsi" w:cstheme="majorHAnsi"/>
-          <w:color w:val="000000" w:themeColor="text1"/>
-          <w:sz w:val="24"/>
-          <w:szCs w:val="24"/>
-          <w:shd w:val="clear" w:color="auto" w:fill="FFFFFF"/>
-        </w:rPr>
-        <w:t xml:space="preserve"> of </w:t>
-      </w:r>
-      <w:r>
-        <w:rPr>
-          <w:rFonts w:asciiTheme="majorHAnsi" w:hAnsiTheme="majorHAnsi" w:cstheme="majorHAnsi"/>
-          <w:color w:val="000000" w:themeColor="text1"/>
-          <w:sz w:val="24"/>
-          <w:szCs w:val="24"/>
-          <w:shd w:val="clear" w:color="auto" w:fill="FFFFFF"/>
-        </w:rPr>
-        <w:t>the structure of the system</w:t>
-      </w:r>
-      <w:bookmarkStart w:id="113" w:name="_GoBack"/>
-      <w:bookmarkEnd w:id="113"/>
-      <w:r>
-        <w:rPr>
-          <w:rFonts w:asciiTheme="majorHAnsi" w:hAnsiTheme="majorHAnsi" w:cstheme="majorHAnsi"/>
-          <w:color w:val="000000" w:themeColor="text1"/>
-          <w:sz w:val="24"/>
-          <w:szCs w:val="24"/>
-          <w:shd w:val="clear" w:color="auto" w:fill="FFFFFF"/>
-        </w:rPr>
-        <w:t>, and for detailed modeling, translating the models into </w:t>
-      </w:r>
-      <w:hyperlink r:id="rId29" w:tooltip="Programming code" w:history="1">
-        <w:r>
-          <w:rPr>
-            <w:rStyle w:val="Hyperlink"/>
-            <w:rFonts w:asciiTheme="majorHAnsi" w:hAnsiTheme="majorHAnsi" w:cstheme="majorHAnsi"/>
-            <w:color w:val="000000" w:themeColor="text1"/>
-            <w:sz w:val="24"/>
-            <w:szCs w:val="24"/>
-            <w:u w:val="none"/>
-            <w:shd w:val="clear" w:color="auto" w:fill="FFFFFF"/>
-          </w:rPr>
-          <w:t>programming code</w:t>
-        </w:r>
-      </w:hyperlink>
-      <w:r>
-        <w:rPr>
-          <w:rFonts w:asciiTheme="majorHAnsi" w:hAnsiTheme="majorHAnsi" w:cstheme="majorHAnsi"/>
-          <w:color w:val="000000" w:themeColor="text1"/>
-          <w:sz w:val="24"/>
-          <w:szCs w:val="24"/>
-          <w:shd w:val="clear" w:color="auto" w:fill="FFFFFF"/>
-        </w:rPr>
-        <w:t>. Class diagrams can also be used for </w:t>
-      </w:r>
-      <w:hyperlink r:id="rId30" w:tooltip="Data modeling" w:history="1">
-        <w:r>
-          <w:rPr>
-            <w:rStyle w:val="Hyperlink"/>
-            <w:rFonts w:asciiTheme="majorHAnsi" w:hAnsiTheme="majorHAnsi" w:cstheme="majorHAnsi"/>
-            <w:color w:val="000000" w:themeColor="text1"/>
-            <w:sz w:val="24"/>
-            <w:szCs w:val="24"/>
-            <w:u w:val="none"/>
-            <w:shd w:val="clear" w:color="auto" w:fill="FFFFFF"/>
-          </w:rPr>
-          <w:t>data modeling</w:t>
-        </w:r>
-      </w:hyperlink>
-      <w:r>
-        <w:rPr>
-          <w:rFonts w:asciiTheme="majorHAnsi" w:hAnsiTheme="majorHAnsi" w:cstheme="majorHAnsi"/>
-          <w:color w:val="000000" w:themeColor="text1"/>
-          <w:sz w:val="24"/>
-          <w:szCs w:val="24"/>
-          <w:shd w:val="clear" w:color="auto" w:fill="FFFFFF"/>
-        </w:rPr>
-        <w:t>.</w:t>
-      </w:r>
-      <w:r>
-        <w:rPr>
-          <w:rFonts w:asciiTheme="majorHAnsi" w:hAnsiTheme="majorHAnsi" w:cstheme="majorHAnsi"/>
-          <w:color w:val="000000" w:themeColor="text1"/>
-          <w:sz w:val="24"/>
-          <w:szCs w:val="24"/>
-        </w:rPr>
-        <w:t xml:space="preserve"> </w:t>
-      </w:r>
-    </w:p>
-    <w:p>
       <w:pPr>
         <w:tabs>
           <w:tab w:val="left" w:pos="915"/>
         </w:tabs>
       </w:pPr>
-    </w:p>
-    <w:p>
-      <w:pPr>
-        <w:tabs>
-          <w:tab w:val="left" w:pos="915"/>
-        </w:tabs>
-      </w:pPr>
+      <w:bookmarkStart w:id="143" w:name="_GoBack"/>
+      <w:bookmarkEnd w:id="143"/>
     </w:p>
     <w:sectPr>
       <w:type w:val="continuous"/>
@@ -9649,7 +9546,7 @@
           <w:rPr>
             <w:noProof/>
           </w:rPr>
-          <w:t>15</w:t>
+          <w:t>16</w:t>
         </w:r>
         <w:r>
           <w:rPr>
@@ -15910,7 +15807,7 @@
 </file>
 
 <file path=customXml/itemProps1.xml><?xml version="1.0" encoding="utf-8"?>
-<ds:datastoreItem xmlns:ds="http://schemas.openxmlformats.org/officeDocument/2006/customXml" ds:itemID="{B1087CAE-5F9D-45A7-A9D1-D99E600C3F7E}">
+<ds:datastoreItem xmlns:ds="http://schemas.openxmlformats.org/officeDocument/2006/customXml" ds:itemID="{BDE4C64F-510C-46FF-A736-26DF1FC599E9}">
   <ds:schemaRefs>
     <ds:schemaRef ds:uri="http://schemas.openxmlformats.org/officeDocument/2006/bibliography"/>
   </ds:schemaRefs>

</xml_diff>

<commit_message>
yugiu Signed-off-by: Lahiru-pramod <lahirupramod41@gmail.com>
</commit_message>
<xml_diff>
--- a/Project report/Individual Report.docx
+++ b/Project report/Individual Report.docx
@@ -9978,21 +9978,22 @@
     <w:p/>
     <w:p/>
     <w:p/>
+    <w:p/>
+    <w:p/>
     <w:p>
       <w:r>
         <w:rPr>
           <w:noProof/>
           <w:lang w:bidi="ar-SA"/>
         </w:rPr>
-        <w:lastRenderedPageBreak/>
         <w:drawing>
-          <wp:anchor distT="0" distB="0" distL="114300" distR="114300" simplePos="0" relativeHeight="251667456" behindDoc="1" locked="0" layoutInCell="1" allowOverlap="1">
+          <wp:anchor distT="0" distB="0" distL="114300" distR="114300" simplePos="0" relativeHeight="251667456" behindDoc="1" locked="0" layoutInCell="1" allowOverlap="1" wp14:anchorId="2958D354" wp14:editId="4FB0158E">
             <wp:simplePos x="0" y="0"/>
             <wp:positionH relativeFrom="page">
               <wp:align>center</wp:align>
             </wp:positionH>
             <wp:positionV relativeFrom="paragraph">
-              <wp:posOffset>323850</wp:posOffset>
+              <wp:posOffset>247650</wp:posOffset>
             </wp:positionV>
             <wp:extent cx="5580380" cy="3771900"/>
             <wp:effectExtent l="0" t="0" r="1270" b="0"/>
@@ -10059,9 +10060,8 @@
     </w:p>
     <w:p/>
     <w:p/>
-    <w:p>
-      <w:bookmarkStart w:id="190" w:name="_GoBack"/>
-      <w:bookmarkEnd w:id="190"/>
+    <w:p/>
+    <w:p>
       <w:r>
         <w:rPr>
           <w:noProof/>
@@ -10070,15 +10070,15 @@
         <mc:AlternateContent>
           <mc:Choice Requires="wps">
             <w:drawing>
-              <wp:anchor distT="0" distB="0" distL="114300" distR="114300" simplePos="0" relativeHeight="251668480" behindDoc="0" locked="0" layoutInCell="1" allowOverlap="1" wp14:anchorId="4C0D7D0B" wp14:editId="3C82FD84">
+              <wp:anchor distT="0" distB="0" distL="114300" distR="114300" simplePos="0" relativeHeight="251668480" behindDoc="0" locked="0" layoutInCell="1" allowOverlap="1" wp14:anchorId="17792C05" wp14:editId="1E9A7BCF">
                 <wp:simplePos x="0" y="0"/>
                 <wp:positionH relativeFrom="page">
                   <wp:align>center</wp:align>
                 </wp:positionH>
                 <wp:positionV relativeFrom="paragraph">
-                  <wp:posOffset>245110</wp:posOffset>
+                  <wp:posOffset>6985</wp:posOffset>
                 </wp:positionV>
-                <wp:extent cx="5076825" cy="1057275"/>
+                <wp:extent cx="5076825" cy="1190625"/>
                 <wp:effectExtent l="0" t="0" r="28575" b="28575"/>
                 <wp:wrapNone/>
                 <wp:docPr id="12" name="Text Box 12"/>
@@ -10090,7 +10090,7 @@
                       <wps:spPr>
                         <a:xfrm>
                           <a:off x="0" y="0"/>
-                          <a:ext cx="5076825" cy="1057275"/>
+                          <a:ext cx="5076825" cy="1190625"/>
                         </a:xfrm>
                         <a:prstGeom prst="rect">
                           <a:avLst/>
@@ -10166,7 +10166,7 @@
           </mc:Choice>
           <mc:Fallback>
             <w:pict>
-              <v:shape w14:anchorId="4C0D7D0B" id="Text Box 12" o:spid="_x0000_s1029" type="#_x0000_t202" style="position:absolute;margin-left:0;margin-top:19.3pt;width:399.75pt;height:83.25pt;z-index:251668480;visibility:visible;mso-wrap-style:square;mso-height-percent:0;mso-wrap-distance-left:9pt;mso-wrap-distance-top:0;mso-wrap-distance-right:9pt;mso-wrap-distance-bottom:0;mso-position-horizontal:center;mso-position-horizontal-relative:page;mso-position-vertical:absolute;mso-position-vertical-relative:text;mso-height-percent:0;mso-height-relative:margin;v-text-anchor:top" o:gfxdata="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" fillcolor="white [3201]" strokeweight=".5pt">
+              <v:shape w14:anchorId="17792C05" id="Text Box 12" o:spid="_x0000_s1029" type="#_x0000_t202" style="position:absolute;margin-left:0;margin-top:.55pt;width:399.75pt;height:93.75pt;z-index:251668480;visibility:visible;mso-wrap-style:square;mso-height-percent:0;mso-wrap-distance-left:9pt;mso-wrap-distance-top:0;mso-wrap-distance-right:9pt;mso-wrap-distance-bottom:0;mso-position-horizontal:center;mso-position-horizontal-relative:page;mso-position-vertical:absolute;mso-position-vertical-relative:text;mso-height-percent:0;mso-height-relative:margin;v-text-anchor:top" o:gfxdata="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" fillcolor="white [3201]" strokeweight=".5pt">
                 <v:textbox>
                   <w:txbxContent>
                     <w:p>
@@ -10204,6 +10204,1517 @@
         </mc:AlternateContent>
       </w:r>
     </w:p>
+    <w:p/>
+    <w:p/>
+    <w:p/>
+    <w:p/>
+    <w:p/>
+    <w:p/>
+    <w:p>
+      <w:pPr>
+        <w:tabs>
+          <w:tab w:val="left" w:pos="1560"/>
+        </w:tabs>
+      </w:pPr>
+      <w:r>
+        <w:tab/>
+      </w:r>
+    </w:p>
+    <w:p>
+      <w:r>
+        <w:br w:type="page"/>
+      </w:r>
+    </w:p>
+    <w:p>
+      <w:pPr>
+        <w:tabs>
+          <w:tab w:val="left" w:pos="1560"/>
+        </w:tabs>
+      </w:pPr>
+      <w:r>
+        <w:rPr>
+          <w:noProof/>
+          <w:lang w:bidi="ar-SA"/>
+        </w:rPr>
+        <w:lastRenderedPageBreak/>
+        <w:drawing>
+          <wp:anchor distT="0" distB="0" distL="114300" distR="114300" simplePos="0" relativeHeight="251669504" behindDoc="1" locked="0" layoutInCell="1" allowOverlap="1" wp14:anchorId="27077973" wp14:editId="64CAF2F0">
+            <wp:simplePos x="0" y="0"/>
+            <wp:positionH relativeFrom="margin">
+              <wp:align>right</wp:align>
+            </wp:positionH>
+            <wp:positionV relativeFrom="paragraph">
+              <wp:posOffset>4445</wp:posOffset>
+            </wp:positionV>
+            <wp:extent cx="5580380" cy="4210050"/>
+            <wp:effectExtent l="0" t="0" r="1270" b="0"/>
+            <wp:wrapTight wrapText="bothSides">
+              <wp:wrapPolygon edited="0">
+                <wp:start x="0" y="0"/>
+                <wp:lineTo x="0" y="21502"/>
+                <wp:lineTo x="21531" y="21502"/>
+                <wp:lineTo x="21531" y="0"/>
+                <wp:lineTo x="0" y="0"/>
+              </wp:wrapPolygon>
+            </wp:wrapTight>
+            <wp:docPr id="13" name="Picture 13"/>
+            <wp:cNvGraphicFramePr>
+              <a:graphicFrameLocks xmlns:a="http://schemas.openxmlformats.org/drawingml/2006/main" noChangeAspect="1"/>
+            </wp:cNvGraphicFramePr>
+            <a:graphic xmlns:a="http://schemas.openxmlformats.org/drawingml/2006/main">
+              <a:graphicData uri="http://schemas.openxmlformats.org/drawingml/2006/picture">
+                <pic:pic xmlns:pic="http://schemas.openxmlformats.org/drawingml/2006/picture">
+                  <pic:nvPicPr>
+                    <pic:cNvPr id="1" name=""/>
+                    <pic:cNvPicPr/>
+                  </pic:nvPicPr>
+                  <pic:blipFill rotWithShape="1">
+                    <a:blip r:embed="rId33">
+                      <a:extLst>
+                        <a:ext uri="{28A0092B-C50C-407E-A947-70E740481C1C}">
+                          <a14:useLocalDpi xmlns:a14="http://schemas.microsoft.com/office/drawing/2010/main" val="0"/>
+                        </a:ext>
+                      </a:extLst>
+                    </a:blip>
+                    <a:srcRect t="7040" b="3933"/>
+                    <a:stretch/>
+                  </pic:blipFill>
+                  <pic:spPr bwMode="auto">
+                    <a:xfrm>
+                      <a:off x="0" y="0"/>
+                      <a:ext cx="5580380" cy="4210050"/>
+                    </a:xfrm>
+                    <a:prstGeom prst="rect">
+                      <a:avLst/>
+                    </a:prstGeom>
+                    <a:ln>
+                      <a:noFill/>
+                    </a:ln>
+                    <a:extLst>
+                      <a:ext uri="{53640926-AAD7-44D8-BBD7-CCE9431645EC}">
+                        <a14:shadowObscured xmlns:a14="http://schemas.microsoft.com/office/drawing/2010/main"/>
+                      </a:ext>
+                    </a:extLst>
+                  </pic:spPr>
+                </pic:pic>
+              </a:graphicData>
+            </a:graphic>
+            <wp14:sizeRelH relativeFrom="page">
+              <wp14:pctWidth>0</wp14:pctWidth>
+            </wp14:sizeRelH>
+            <wp14:sizeRelV relativeFrom="page">
+              <wp14:pctHeight>0</wp14:pctHeight>
+            </wp14:sizeRelV>
+          </wp:anchor>
+        </w:drawing>
+      </w:r>
+    </w:p>
+    <w:p>
+      <w:r>
+        <w:rPr>
+          <w:noProof/>
+          <w:lang w:bidi="ar-SA"/>
+        </w:rPr>
+        <mc:AlternateContent>
+          <mc:Choice Requires="wps">
+            <w:drawing>
+              <wp:anchor distT="0" distB="0" distL="114300" distR="114300" simplePos="0" relativeHeight="251670528" behindDoc="0" locked="0" layoutInCell="1" allowOverlap="1" wp14:anchorId="33614EB9" wp14:editId="3715CB13">
+                <wp:simplePos x="0" y="0"/>
+                <wp:positionH relativeFrom="margin">
+                  <wp:posOffset>110490</wp:posOffset>
+                </wp:positionH>
+                <wp:positionV relativeFrom="paragraph">
+                  <wp:posOffset>8255</wp:posOffset>
+                </wp:positionV>
+                <wp:extent cx="5524500" cy="2124075"/>
+                <wp:effectExtent l="0" t="0" r="19050" b="28575"/>
+                <wp:wrapNone/>
+                <wp:docPr id="14" name="Text Box 14"/>
+                <wp:cNvGraphicFramePr/>
+                <a:graphic xmlns:a="http://schemas.openxmlformats.org/drawingml/2006/main">
+                  <a:graphicData uri="http://schemas.microsoft.com/office/word/2010/wordprocessingShape">
+                    <wps:wsp>
+                      <wps:cNvSpPr txBox="1"/>
+                      <wps:spPr>
+                        <a:xfrm>
+                          <a:off x="0" y="0"/>
+                          <a:ext cx="5524500" cy="2124075"/>
+                        </a:xfrm>
+                        <a:prstGeom prst="rect">
+                          <a:avLst/>
+                        </a:prstGeom>
+                        <a:solidFill>
+                          <a:schemeClr val="lt1"/>
+                        </a:solidFill>
+                        <a:ln w="6350">
+                          <a:solidFill>
+                            <a:prstClr val="black"/>
+                          </a:solidFill>
+                        </a:ln>
+                        <a:effectLst/>
+                      </wps:spPr>
+                      <wps:style>
+                        <a:lnRef idx="0">
+                          <a:schemeClr val="accent1"/>
+                        </a:lnRef>
+                        <a:fillRef idx="0">
+                          <a:schemeClr val="accent1"/>
+                        </a:fillRef>
+                        <a:effectRef idx="0">
+                          <a:schemeClr val="accent1"/>
+                        </a:effectRef>
+                        <a:fontRef idx="minor">
+                          <a:schemeClr val="dk1"/>
+                        </a:fontRef>
+                      </wps:style>
+                      <wps:txbx>
+                        <w:txbxContent>
+                          <w:p>
+                            <w:r>
+                              <w:t>BILLING SECTION</w:t>
+                            </w:r>
+                          </w:p>
+                          <w:p>
+                            <w:r>
+                              <w:t>This is the one main part of system. It helps to create a bill for customers. There are more features such as</w:t>
+                            </w:r>
+                          </w:p>
+                          <w:p>
+                            <w:pPr>
+                              <w:pStyle w:val="ListParagraph"/>
+                              <w:numPr>
+                                <w:ilvl w:val="0"/>
+                                <w:numId w:val="25"/>
+                              </w:numPr>
+                            </w:pPr>
+                            <w:r>
+                              <w:t>Automatic bill counting.</w:t>
+                            </w:r>
+                          </w:p>
+                          <w:p>
+                            <w:pPr>
+                              <w:pStyle w:val="ListParagraph"/>
+                              <w:numPr>
+                                <w:ilvl w:val="0"/>
+                                <w:numId w:val="25"/>
+                              </w:numPr>
+                            </w:pPr>
+                            <w:r>
+                              <w:t>Display bill details.</w:t>
+                            </w:r>
+                          </w:p>
+                          <w:p>
+                            <w:pPr>
+                              <w:pStyle w:val="ListParagraph"/>
+                              <w:numPr>
+                                <w:ilvl w:val="0"/>
+                                <w:numId w:val="25"/>
+                              </w:numPr>
+                            </w:pPr>
+                            <w:r>
+                              <w:t>Find and Search option for bill details.</w:t>
+                            </w:r>
+                          </w:p>
+                          <w:p>
+                            <w:pPr>
+                              <w:pStyle w:val="ListParagraph"/>
+                              <w:numPr>
+                                <w:ilvl w:val="0"/>
+                                <w:numId w:val="25"/>
+                              </w:numPr>
+                            </w:pPr>
+                            <w:r>
+                              <w:t>Current date and time.</w:t>
+                            </w:r>
+                          </w:p>
+                          <w:p>
+                            <w:pPr>
+                              <w:pStyle w:val="ListParagraph"/>
+                              <w:numPr>
+                                <w:ilvl w:val="0"/>
+                                <w:numId w:val="25"/>
+                              </w:numPr>
+                            </w:pPr>
+                            <w:r>
+                              <w:t>View of Latest prices of packages.</w:t>
+                            </w:r>
+                          </w:p>
+                          <w:p>
+                            <w:pPr>
+                              <w:pStyle w:val="ListParagraph"/>
+                              <w:numPr>
+                                <w:ilvl w:val="0"/>
+                                <w:numId w:val="25"/>
+                              </w:numPr>
+                            </w:pPr>
+                            <w:r>
+                              <w:t>Bill Printing option has.</w:t>
+                            </w:r>
+                          </w:p>
+                        </w:txbxContent>
+                      </wps:txbx>
+                      <wps:bodyPr rot="0" spcFirstLastPara="0" vertOverflow="overflow" horzOverflow="overflow" vert="horz" wrap="square" lIns="91440" tIns="45720" rIns="91440" bIns="45720" numCol="1" spcCol="0" rtlCol="0" fromWordArt="0" anchor="t" anchorCtr="0" forceAA="0" compatLnSpc="1">
+                        <a:prstTxWarp prst="textNoShape">
+                          <a:avLst/>
+                        </a:prstTxWarp>
+                        <a:noAutofit/>
+                      </wps:bodyPr>
+                    </wps:wsp>
+                  </a:graphicData>
+                </a:graphic>
+                <wp14:sizeRelV relativeFrom="margin">
+                  <wp14:pctHeight>0</wp14:pctHeight>
+                </wp14:sizeRelV>
+              </wp:anchor>
+            </w:drawing>
+          </mc:Choice>
+          <mc:Fallback>
+            <w:pict>
+              <v:shape w14:anchorId="33614EB9" id="Text Box 14" o:spid="_x0000_s1030" type="#_x0000_t202" style="position:absolute;margin-left:8.7pt;margin-top:.65pt;width:435pt;height:167.25pt;z-index:251670528;visibility:visible;mso-wrap-style:square;mso-height-percent:0;mso-wrap-distance-left:9pt;mso-wrap-distance-top:0;mso-wrap-distance-right:9pt;mso-wrap-distance-bottom:0;mso-position-horizontal:absolute;mso-position-horizontal-relative:margin;mso-position-vertical:absolute;mso-position-vertical-relative:text;mso-height-percent:0;mso-height-relative:margin;v-text-anchor:top" o:gfxdata="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" fillcolor="white [3201]" strokeweight=".5pt">
+                <v:textbox>
+                  <w:txbxContent>
+                    <w:p>
+                      <w:r>
+                        <w:t>BILLING SECTION</w:t>
+                      </w:r>
+                    </w:p>
+                    <w:p>
+                      <w:r>
+                        <w:t>This is the one main part of system. It helps to create a bill for customers. There are more features such as</w:t>
+                      </w:r>
+                    </w:p>
+                    <w:p>
+                      <w:pPr>
+                        <w:pStyle w:val="ListParagraph"/>
+                        <w:numPr>
+                          <w:ilvl w:val="0"/>
+                          <w:numId w:val="25"/>
+                        </w:numPr>
+                      </w:pPr>
+                      <w:r>
+                        <w:t>Automatic bill counting.</w:t>
+                      </w:r>
+                    </w:p>
+                    <w:p>
+                      <w:pPr>
+                        <w:pStyle w:val="ListParagraph"/>
+                        <w:numPr>
+                          <w:ilvl w:val="0"/>
+                          <w:numId w:val="25"/>
+                        </w:numPr>
+                      </w:pPr>
+                      <w:r>
+                        <w:t>Display bill details.</w:t>
+                      </w:r>
+                    </w:p>
+                    <w:p>
+                      <w:pPr>
+                        <w:pStyle w:val="ListParagraph"/>
+                        <w:numPr>
+                          <w:ilvl w:val="0"/>
+                          <w:numId w:val="25"/>
+                        </w:numPr>
+                      </w:pPr>
+                      <w:r>
+                        <w:t>Find and Search option for bill details.</w:t>
+                      </w:r>
+                    </w:p>
+                    <w:p>
+                      <w:pPr>
+                        <w:pStyle w:val="ListParagraph"/>
+                        <w:numPr>
+                          <w:ilvl w:val="0"/>
+                          <w:numId w:val="25"/>
+                        </w:numPr>
+                      </w:pPr>
+                      <w:r>
+                        <w:t>Current date and time.</w:t>
+                      </w:r>
+                    </w:p>
+                    <w:p>
+                      <w:pPr>
+                        <w:pStyle w:val="ListParagraph"/>
+                        <w:numPr>
+                          <w:ilvl w:val="0"/>
+                          <w:numId w:val="25"/>
+                        </w:numPr>
+                      </w:pPr>
+                      <w:r>
+                        <w:t>View of Latest prices of packages.</w:t>
+                      </w:r>
+                    </w:p>
+                    <w:p>
+                      <w:pPr>
+                        <w:pStyle w:val="ListParagraph"/>
+                        <w:numPr>
+                          <w:ilvl w:val="0"/>
+                          <w:numId w:val="25"/>
+                        </w:numPr>
+                      </w:pPr>
+                      <w:r>
+                        <w:t>Bill Printing option has.</w:t>
+                      </w:r>
+                    </w:p>
+                  </w:txbxContent>
+                </v:textbox>
+                <w10:wrap anchorx="margin"/>
+              </v:shape>
+            </w:pict>
+          </mc:Fallback>
+        </mc:AlternateContent>
+      </w:r>
+    </w:p>
+    <w:p/>
+    <w:p/>
+    <w:p/>
+    <w:p/>
+    <w:p/>
+    <w:p/>
+    <w:p/>
+    <w:p>
+      <w:r>
+        <w:rPr>
+          <w:noProof/>
+          <w:lang w:bidi="ar-SA"/>
+        </w:rPr>
+        <w:drawing>
+          <wp:anchor distT="0" distB="0" distL="114300" distR="114300" simplePos="0" relativeHeight="251671552" behindDoc="1" locked="0" layoutInCell="1" allowOverlap="1" wp14:anchorId="496B7C32" wp14:editId="3B887516">
+            <wp:simplePos x="0" y="0"/>
+            <wp:positionH relativeFrom="column">
+              <wp:posOffset>109855</wp:posOffset>
+            </wp:positionH>
+            <wp:positionV relativeFrom="paragraph">
+              <wp:posOffset>142875</wp:posOffset>
+            </wp:positionV>
+            <wp:extent cx="2867025" cy="1533525"/>
+            <wp:effectExtent l="0" t="0" r="9525" b="9525"/>
+            <wp:wrapTight wrapText="bothSides">
+              <wp:wrapPolygon edited="0">
+                <wp:start x="0" y="0"/>
+                <wp:lineTo x="0" y="21466"/>
+                <wp:lineTo x="21528" y="21466"/>
+                <wp:lineTo x="21528" y="0"/>
+                <wp:lineTo x="0" y="0"/>
+              </wp:wrapPolygon>
+            </wp:wrapTight>
+            <wp:docPr id="15" name="Picture 15"/>
+            <wp:cNvGraphicFramePr>
+              <a:graphicFrameLocks xmlns:a="http://schemas.openxmlformats.org/drawingml/2006/main" noChangeAspect="1"/>
+            </wp:cNvGraphicFramePr>
+            <a:graphic xmlns:a="http://schemas.openxmlformats.org/drawingml/2006/main">
+              <a:graphicData uri="http://schemas.openxmlformats.org/drawingml/2006/picture">
+                <pic:pic xmlns:pic="http://schemas.openxmlformats.org/drawingml/2006/picture">
+                  <pic:nvPicPr>
+                    <pic:cNvPr id="1" name=""/>
+                    <pic:cNvPicPr/>
+                  </pic:nvPicPr>
+                  <pic:blipFill rotWithShape="1">
+                    <a:blip r:embed="rId34">
+                      <a:extLst>
+                        <a:ext uri="{28A0092B-C50C-407E-A947-70E740481C1C}">
+                          <a14:useLocalDpi xmlns:a14="http://schemas.microsoft.com/office/drawing/2010/main" val="0"/>
+                        </a:ext>
+                      </a:extLst>
+                    </a:blip>
+                    <a:srcRect l="3926" t="58038" r="61937" b="7610"/>
+                    <a:stretch/>
+                  </pic:blipFill>
+                  <pic:spPr bwMode="auto">
+                    <a:xfrm>
+                      <a:off x="0" y="0"/>
+                      <a:ext cx="2867025" cy="1533525"/>
+                    </a:xfrm>
+                    <a:prstGeom prst="rect">
+                      <a:avLst/>
+                    </a:prstGeom>
+                    <a:ln>
+                      <a:noFill/>
+                    </a:ln>
+                    <a:extLst>
+                      <a:ext uri="{53640926-AAD7-44D8-BBD7-CCE9431645EC}">
+                        <a14:shadowObscured xmlns:a14="http://schemas.microsoft.com/office/drawing/2010/main"/>
+                      </a:ext>
+                    </a:extLst>
+                  </pic:spPr>
+                </pic:pic>
+              </a:graphicData>
+            </a:graphic>
+            <wp14:sizeRelH relativeFrom="page">
+              <wp14:pctWidth>0</wp14:pctWidth>
+            </wp14:sizeRelH>
+            <wp14:sizeRelV relativeFrom="page">
+              <wp14:pctHeight>0</wp14:pctHeight>
+            </wp14:sizeRelV>
+          </wp:anchor>
+        </w:drawing>
+      </w:r>
+    </w:p>
+    <w:p/>
+    <w:p/>
+    <w:p>
+      <w:r>
+        <w:rPr>
+          <w:noProof/>
+          <w:lang w:bidi="ar-SA"/>
+        </w:rPr>
+        <mc:AlternateContent>
+          <mc:Choice Requires="wps">
+            <w:drawing>
+              <wp:anchor distT="0" distB="0" distL="114300" distR="114300" simplePos="0" relativeHeight="251672576" behindDoc="0" locked="0" layoutInCell="1" allowOverlap="1" wp14:anchorId="621D2E30" wp14:editId="1481DA01">
+                <wp:simplePos x="0" y="0"/>
+                <wp:positionH relativeFrom="column">
+                  <wp:posOffset>3520440</wp:posOffset>
+                </wp:positionH>
+                <wp:positionV relativeFrom="paragraph">
+                  <wp:posOffset>9525</wp:posOffset>
+                </wp:positionV>
+                <wp:extent cx="1876425" cy="238125"/>
+                <wp:effectExtent l="0" t="0" r="28575" b="28575"/>
+                <wp:wrapNone/>
+                <wp:docPr id="16" name="Text Box 16"/>
+                <wp:cNvGraphicFramePr/>
+                <a:graphic xmlns:a="http://schemas.openxmlformats.org/drawingml/2006/main">
+                  <a:graphicData uri="http://schemas.microsoft.com/office/word/2010/wordprocessingShape">
+                    <wps:wsp>
+                      <wps:cNvSpPr txBox="1"/>
+                      <wps:spPr>
+                        <a:xfrm>
+                          <a:off x="0" y="0"/>
+                          <a:ext cx="1876425" cy="238125"/>
+                        </a:xfrm>
+                        <a:prstGeom prst="rect">
+                          <a:avLst/>
+                        </a:prstGeom>
+                        <a:solidFill>
+                          <a:schemeClr val="lt1"/>
+                        </a:solidFill>
+                        <a:ln w="6350">
+                          <a:solidFill>
+                            <a:prstClr val="black"/>
+                          </a:solidFill>
+                        </a:ln>
+                        <a:effectLst/>
+                      </wps:spPr>
+                      <wps:style>
+                        <a:lnRef idx="0">
+                          <a:schemeClr val="accent1"/>
+                        </a:lnRef>
+                        <a:fillRef idx="0">
+                          <a:schemeClr val="accent1"/>
+                        </a:fillRef>
+                        <a:effectRef idx="0">
+                          <a:schemeClr val="accent1"/>
+                        </a:effectRef>
+                        <a:fontRef idx="minor">
+                          <a:schemeClr val="dk1"/>
+                        </a:fontRef>
+                      </wps:style>
+                      <wps:txbx>
+                        <w:txbxContent>
+                          <w:p>
+                            <w:r>
+                              <w:t>Automatic bill total generate</w:t>
+                            </w:r>
+                          </w:p>
+                        </w:txbxContent>
+                      </wps:txbx>
+                      <wps:bodyPr rot="0" spcFirstLastPara="0" vertOverflow="overflow" horzOverflow="overflow" vert="horz" wrap="square" lIns="91440" tIns="45720" rIns="91440" bIns="45720" numCol="1" spcCol="0" rtlCol="0" fromWordArt="0" anchor="t" anchorCtr="0" forceAA="0" compatLnSpc="1">
+                        <a:prstTxWarp prst="textNoShape">
+                          <a:avLst/>
+                        </a:prstTxWarp>
+                        <a:noAutofit/>
+                      </wps:bodyPr>
+                    </wps:wsp>
+                  </a:graphicData>
+                </a:graphic>
+                <wp14:sizeRelV relativeFrom="margin">
+                  <wp14:pctHeight>0</wp14:pctHeight>
+                </wp14:sizeRelV>
+              </wp:anchor>
+            </w:drawing>
+          </mc:Choice>
+          <mc:Fallback>
+            <w:pict>
+              <v:shape w14:anchorId="621D2E30" id="Text Box 16" o:spid="_x0000_s1031" type="#_x0000_t202" style="position:absolute;margin-left:277.2pt;margin-top:.75pt;width:147.75pt;height:18.75pt;z-index:251672576;visibility:visible;mso-wrap-style:square;mso-height-percent:0;mso-wrap-distance-left:9pt;mso-wrap-distance-top:0;mso-wrap-distance-right:9pt;mso-wrap-distance-bottom:0;mso-position-horizontal:absolute;mso-position-horizontal-relative:text;mso-position-vertical:absolute;mso-position-vertical-relative:text;mso-height-percent:0;mso-height-relative:margin;v-text-anchor:top" o:gfxdata="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" fillcolor="white [3201]" strokeweight=".5pt">
+                <v:textbox>
+                  <w:txbxContent>
+                    <w:p>
+                      <w:r>
+                        <w:t>Automatic bill total generate</w:t>
+                      </w:r>
+                    </w:p>
+                  </w:txbxContent>
+                </v:textbox>
+              </v:shape>
+            </w:pict>
+          </mc:Fallback>
+        </mc:AlternateContent>
+      </w:r>
+    </w:p>
+    <w:p/>
+    <w:p/>
+    <w:p>
+      <w:r>
+        <w:br w:type="page"/>
+      </w:r>
+    </w:p>
+    <w:p>
+      <w:r>
+        <w:rPr>
+          <w:noProof/>
+          <w:lang w:bidi="ar-SA"/>
+        </w:rPr>
+        <w:lastRenderedPageBreak/>
+        <w:drawing>
+          <wp:anchor distT="0" distB="0" distL="114300" distR="114300" simplePos="0" relativeHeight="251675648" behindDoc="1" locked="0" layoutInCell="1" allowOverlap="1">
+            <wp:simplePos x="0" y="0"/>
+            <wp:positionH relativeFrom="margin">
+              <wp:align>right</wp:align>
+            </wp:positionH>
+            <wp:positionV relativeFrom="paragraph">
+              <wp:posOffset>175895</wp:posOffset>
+            </wp:positionV>
+            <wp:extent cx="5580380" cy="3990975"/>
+            <wp:effectExtent l="0" t="0" r="1270" b="9525"/>
+            <wp:wrapTight wrapText="bothSides">
+              <wp:wrapPolygon edited="0">
+                <wp:start x="0" y="0"/>
+                <wp:lineTo x="0" y="21548"/>
+                <wp:lineTo x="21531" y="21548"/>
+                <wp:lineTo x="21531" y="0"/>
+                <wp:lineTo x="0" y="0"/>
+              </wp:wrapPolygon>
+            </wp:wrapTight>
+            <wp:docPr id="17" name="Picture 17"/>
+            <wp:cNvGraphicFramePr>
+              <a:graphicFrameLocks xmlns:a="http://schemas.openxmlformats.org/drawingml/2006/main" noChangeAspect="1"/>
+            </wp:cNvGraphicFramePr>
+            <a:graphic xmlns:a="http://schemas.openxmlformats.org/drawingml/2006/main">
+              <a:graphicData uri="http://schemas.openxmlformats.org/drawingml/2006/picture">
+                <pic:pic xmlns:pic="http://schemas.openxmlformats.org/drawingml/2006/picture">
+                  <pic:nvPicPr>
+                    <pic:cNvPr id="1" name=""/>
+                    <pic:cNvPicPr/>
+                  </pic:nvPicPr>
+                  <pic:blipFill rotWithShape="1">
+                    <a:blip r:embed="rId35">
+                      <a:extLst>
+                        <a:ext uri="{28A0092B-C50C-407E-A947-70E740481C1C}">
+                          <a14:useLocalDpi xmlns:a14="http://schemas.microsoft.com/office/drawing/2010/main" val="0"/>
+                        </a:ext>
+                      </a:extLst>
+                    </a:blip>
+                    <a:srcRect t="7041" b="3556"/>
+                    <a:stretch/>
+                  </pic:blipFill>
+                  <pic:spPr bwMode="auto">
+                    <a:xfrm>
+                      <a:off x="0" y="0"/>
+                      <a:ext cx="5580380" cy="3990975"/>
+                    </a:xfrm>
+                    <a:prstGeom prst="rect">
+                      <a:avLst/>
+                    </a:prstGeom>
+                    <a:ln>
+                      <a:noFill/>
+                    </a:ln>
+                    <a:extLst>
+                      <a:ext uri="{53640926-AAD7-44D8-BBD7-CCE9431645EC}">
+                        <a14:shadowObscured xmlns:a14="http://schemas.microsoft.com/office/drawing/2010/main"/>
+                      </a:ext>
+                    </a:extLst>
+                  </pic:spPr>
+                </pic:pic>
+              </a:graphicData>
+            </a:graphic>
+            <wp14:sizeRelH relativeFrom="page">
+              <wp14:pctWidth>0</wp14:pctWidth>
+            </wp14:sizeRelH>
+            <wp14:sizeRelV relativeFrom="page">
+              <wp14:pctHeight>0</wp14:pctHeight>
+            </wp14:sizeRelV>
+          </wp:anchor>
+        </w:drawing>
+      </w:r>
+    </w:p>
+    <w:p/>
+    <w:p/>
+    <w:p>
+      <w:r>
+        <w:rPr>
+          <w:noProof/>
+          <w:lang w:bidi="ar-SA"/>
+        </w:rPr>
+        <mc:AlternateContent>
+          <mc:Choice Requires="wps">
+            <w:drawing>
+              <wp:anchor distT="0" distB="0" distL="114300" distR="114300" simplePos="0" relativeHeight="251674624" behindDoc="0" locked="0" layoutInCell="1" allowOverlap="1" wp14:anchorId="6C2E0BE0" wp14:editId="3D8A790D">
+                <wp:simplePos x="0" y="0"/>
+                <wp:positionH relativeFrom="margin">
+                  <wp:posOffset>120015</wp:posOffset>
+                </wp:positionH>
+                <wp:positionV relativeFrom="paragraph">
+                  <wp:posOffset>80010</wp:posOffset>
+                </wp:positionV>
+                <wp:extent cx="5524500" cy="2124075"/>
+                <wp:effectExtent l="0" t="0" r="19050" b="28575"/>
+                <wp:wrapNone/>
+                <wp:docPr id="19" name="Text Box 19"/>
+                <wp:cNvGraphicFramePr/>
+                <a:graphic xmlns:a="http://schemas.openxmlformats.org/drawingml/2006/main">
+                  <a:graphicData uri="http://schemas.microsoft.com/office/word/2010/wordprocessingShape">
+                    <wps:wsp>
+                      <wps:cNvSpPr txBox="1"/>
+                      <wps:spPr>
+                        <a:xfrm>
+                          <a:off x="0" y="0"/>
+                          <a:ext cx="5524500" cy="2124075"/>
+                        </a:xfrm>
+                        <a:prstGeom prst="rect">
+                          <a:avLst/>
+                        </a:prstGeom>
+                        <a:solidFill>
+                          <a:schemeClr val="lt1"/>
+                        </a:solidFill>
+                        <a:ln w="6350">
+                          <a:solidFill>
+                            <a:prstClr val="black"/>
+                          </a:solidFill>
+                        </a:ln>
+                        <a:effectLst/>
+                      </wps:spPr>
+                      <wps:style>
+                        <a:lnRef idx="0">
+                          <a:schemeClr val="accent1"/>
+                        </a:lnRef>
+                        <a:fillRef idx="0">
+                          <a:schemeClr val="accent1"/>
+                        </a:fillRef>
+                        <a:effectRef idx="0">
+                          <a:schemeClr val="accent1"/>
+                        </a:effectRef>
+                        <a:fontRef idx="minor">
+                          <a:schemeClr val="dk1"/>
+                        </a:fontRef>
+                      </wps:style>
+                      <wps:txbx>
+                        <w:txbxContent>
+                          <w:p>
+                            <w:r>
+                              <w:t xml:space="preserve">BOOKING </w:t>
+                            </w:r>
+                            <w:r>
+                              <w:t>SECTION</w:t>
+                            </w:r>
+                          </w:p>
+                          <w:p>
+                            <w:r>
+                              <w:t>This is the one main part of system. It helps to crea</w:t>
+                            </w:r>
+                            <w:r>
+                              <w:t>te a booking</w:t>
+                            </w:r>
+                            <w:r>
+                              <w:t xml:space="preserve"> for customers. There are more features such as</w:t>
+                            </w:r>
+                          </w:p>
+                          <w:p>
+                            <w:pPr>
+                              <w:pStyle w:val="ListParagraph"/>
+                              <w:numPr>
+                                <w:ilvl w:val="0"/>
+                                <w:numId w:val="25"/>
+                              </w:numPr>
+                            </w:pPr>
+                            <w:r>
+                              <w:t>Automatic booking cost</w:t>
+                            </w:r>
+                            <w:r>
+                              <w:t xml:space="preserve"> counting.</w:t>
+                            </w:r>
+                          </w:p>
+                          <w:p>
+                            <w:pPr>
+                              <w:pStyle w:val="ListParagraph"/>
+                              <w:numPr>
+                                <w:ilvl w:val="0"/>
+                                <w:numId w:val="25"/>
+                              </w:numPr>
+                            </w:pPr>
+                            <w:r>
+                              <w:t>Di</w:t>
+                            </w:r>
+                            <w:r>
+                              <w:t>splay booking</w:t>
+                            </w:r>
+                            <w:r>
+                              <w:t xml:space="preserve"> details.</w:t>
+                            </w:r>
+                          </w:p>
+                          <w:p>
+                            <w:pPr>
+                              <w:pStyle w:val="ListParagraph"/>
+                              <w:numPr>
+                                <w:ilvl w:val="0"/>
+                                <w:numId w:val="25"/>
+                              </w:numPr>
+                            </w:pPr>
+                            <w:r>
+                              <w:t>Find and Search option for</w:t>
+                            </w:r>
+                            <w:r>
+                              <w:t xml:space="preserve"> booking</w:t>
+                            </w:r>
+                            <w:r>
+                              <w:t xml:space="preserve"> details.</w:t>
+                            </w:r>
+                          </w:p>
+                          <w:p>
+                            <w:pPr>
+                              <w:pStyle w:val="ListParagraph"/>
+                              <w:numPr>
+                                <w:ilvl w:val="0"/>
+                                <w:numId w:val="25"/>
+                              </w:numPr>
+                            </w:pPr>
+                            <w:r>
+                              <w:t>Current date and time.</w:t>
+                            </w:r>
+                          </w:p>
+                          <w:p>
+                            <w:pPr>
+                              <w:pStyle w:val="ListParagraph"/>
+                              <w:numPr>
+                                <w:ilvl w:val="0"/>
+                                <w:numId w:val="25"/>
+                              </w:numPr>
+                            </w:pPr>
+                            <w:r>
+                              <w:t>View of Latest prices of packages.</w:t>
+                            </w:r>
+                          </w:p>
+                          <w:p>
+                            <w:pPr>
+                              <w:pStyle w:val="ListParagraph"/>
+                              <w:numPr>
+                                <w:ilvl w:val="0"/>
+                                <w:numId w:val="25"/>
+                              </w:numPr>
+                            </w:pPr>
+                            <w:r>
+                              <w:t>Automatic booking reminder option.</w:t>
+                            </w:r>
+                          </w:p>
+                          <w:p>
+                            <w:pPr>
+                              <w:pStyle w:val="ListParagraph"/>
+                            </w:pPr>
+                          </w:p>
+                        </w:txbxContent>
+                      </wps:txbx>
+                      <wps:bodyPr rot="0" spcFirstLastPara="0" vertOverflow="overflow" horzOverflow="overflow" vert="horz" wrap="square" lIns="91440" tIns="45720" rIns="91440" bIns="45720" numCol="1" spcCol="0" rtlCol="0" fromWordArt="0" anchor="t" anchorCtr="0" forceAA="0" compatLnSpc="1">
+                        <a:prstTxWarp prst="textNoShape">
+                          <a:avLst/>
+                        </a:prstTxWarp>
+                        <a:noAutofit/>
+                      </wps:bodyPr>
+                    </wps:wsp>
+                  </a:graphicData>
+                </a:graphic>
+                <wp14:sizeRelV relativeFrom="margin">
+                  <wp14:pctHeight>0</wp14:pctHeight>
+                </wp14:sizeRelV>
+              </wp:anchor>
+            </w:drawing>
+          </mc:Choice>
+          <mc:Fallback>
+            <w:pict>
+              <v:shape w14:anchorId="6C2E0BE0" id="Text Box 19" o:spid="_x0000_s1032" type="#_x0000_t202" style="position:absolute;margin-left:9.45pt;margin-top:6.3pt;width:435pt;height:167.25pt;z-index:251674624;visibility:visible;mso-wrap-style:square;mso-height-percent:0;mso-wrap-distance-left:9pt;mso-wrap-distance-top:0;mso-wrap-distance-right:9pt;mso-wrap-distance-bottom:0;mso-position-horizontal:absolute;mso-position-horizontal-relative:margin;mso-position-vertical:absolute;mso-position-vertical-relative:text;mso-height-percent:0;mso-height-relative:margin;v-text-anchor:top" o:gfxdata="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" fillcolor="white [3201]" strokeweight=".5pt">
+                <v:textbox>
+                  <w:txbxContent>
+                    <w:p>
+                      <w:r>
+                        <w:t xml:space="preserve">BOOKING </w:t>
+                      </w:r>
+                      <w:r>
+                        <w:t>SECTION</w:t>
+                      </w:r>
+                    </w:p>
+                    <w:p>
+                      <w:r>
+                        <w:t>This is the one main part of system. It helps to crea</w:t>
+                      </w:r>
+                      <w:r>
+                        <w:t>te a booking</w:t>
+                      </w:r>
+                      <w:r>
+                        <w:t xml:space="preserve"> for customers. There are more features such as</w:t>
+                      </w:r>
+                    </w:p>
+                    <w:p>
+                      <w:pPr>
+                        <w:pStyle w:val="ListParagraph"/>
+                        <w:numPr>
+                          <w:ilvl w:val="0"/>
+                          <w:numId w:val="25"/>
+                        </w:numPr>
+                      </w:pPr>
+                      <w:r>
+                        <w:t>Automatic booking cost</w:t>
+                      </w:r>
+                      <w:r>
+                        <w:t xml:space="preserve"> counting.</w:t>
+                      </w:r>
+                    </w:p>
+                    <w:p>
+                      <w:pPr>
+                        <w:pStyle w:val="ListParagraph"/>
+                        <w:numPr>
+                          <w:ilvl w:val="0"/>
+                          <w:numId w:val="25"/>
+                        </w:numPr>
+                      </w:pPr>
+                      <w:r>
+                        <w:t>Di</w:t>
+                      </w:r>
+                      <w:r>
+                        <w:t>splay booking</w:t>
+                      </w:r>
+                      <w:r>
+                        <w:t xml:space="preserve"> details.</w:t>
+                      </w:r>
+                    </w:p>
+                    <w:p>
+                      <w:pPr>
+                        <w:pStyle w:val="ListParagraph"/>
+                        <w:numPr>
+                          <w:ilvl w:val="0"/>
+                          <w:numId w:val="25"/>
+                        </w:numPr>
+                      </w:pPr>
+                      <w:r>
+                        <w:t>Find and Search option for</w:t>
+                      </w:r>
+                      <w:r>
+                        <w:t xml:space="preserve"> booking</w:t>
+                      </w:r>
+                      <w:r>
+                        <w:t xml:space="preserve"> details.</w:t>
+                      </w:r>
+                    </w:p>
+                    <w:p>
+                      <w:pPr>
+                        <w:pStyle w:val="ListParagraph"/>
+                        <w:numPr>
+                          <w:ilvl w:val="0"/>
+                          <w:numId w:val="25"/>
+                        </w:numPr>
+                      </w:pPr>
+                      <w:r>
+                        <w:t>Current date and time.</w:t>
+                      </w:r>
+                    </w:p>
+                    <w:p>
+                      <w:pPr>
+                        <w:pStyle w:val="ListParagraph"/>
+                        <w:numPr>
+                          <w:ilvl w:val="0"/>
+                          <w:numId w:val="25"/>
+                        </w:numPr>
+                      </w:pPr>
+                      <w:r>
+                        <w:t>View of Latest prices of packages.</w:t>
+                      </w:r>
+                    </w:p>
+                    <w:p>
+                      <w:pPr>
+                        <w:pStyle w:val="ListParagraph"/>
+                        <w:numPr>
+                          <w:ilvl w:val="0"/>
+                          <w:numId w:val="25"/>
+                        </w:numPr>
+                      </w:pPr>
+                      <w:r>
+                        <w:t>Automatic booking reminder option.</w:t>
+                      </w:r>
+                    </w:p>
+                    <w:p>
+                      <w:pPr>
+                        <w:pStyle w:val="ListParagraph"/>
+                      </w:pPr>
+                    </w:p>
+                  </w:txbxContent>
+                </v:textbox>
+                <w10:wrap anchorx="margin"/>
+              </v:shape>
+            </w:pict>
+          </mc:Fallback>
+        </mc:AlternateContent>
+      </w:r>
+    </w:p>
+    <w:p/>
+    <w:p/>
+    <w:p/>
+    <w:p/>
+    <w:p/>
+    <w:p/>
+    <w:p/>
+    <w:p/>
+    <w:p/>
+    <w:p/>
+    <w:p/>
+    <w:p/>
+    <w:p>
+      <w:r>
+        <w:br w:type="page"/>
+      </w:r>
+    </w:p>
+    <w:p>
+      <w:pPr>
+        <w:jc w:val="center"/>
+        <w:rPr>
+          <w:i/>
+          <w:sz w:val="44"/>
+          <w:szCs w:val="44"/>
+        </w:rPr>
+      </w:pPr>
+      <w:r>
+        <w:rPr>
+          <w:i/>
+          <w:sz w:val="44"/>
+          <w:szCs w:val="44"/>
+        </w:rPr>
+        <w:lastRenderedPageBreak/>
+        <w:t>Employee management module</w:t>
+      </w:r>
+    </w:p>
+    <w:p>
+      <w:pPr>
+        <w:rPr>
+          <w:sz w:val="44"/>
+          <w:szCs w:val="44"/>
+        </w:rPr>
+      </w:pPr>
+    </w:p>
+    <w:p>
+      <w:pPr>
+        <w:jc w:val="both"/>
+        <w:rPr>
+          <w:sz w:val="24"/>
+          <w:szCs w:val="24"/>
+        </w:rPr>
+      </w:pPr>
+      <w:r>
+        <w:rPr>
+          <w:sz w:val="24"/>
+          <w:szCs w:val="24"/>
+        </w:rPr>
+        <w:t>Employee management module controls details and payments about boat riders and guides. This module cannot be access every one authorized person only.</w:t>
+      </w:r>
+    </w:p>
+    <w:p>
+      <w:pPr>
+        <w:rPr>
+          <w:sz w:val="24"/>
+          <w:szCs w:val="24"/>
+        </w:rPr>
+      </w:pPr>
+      <w:r>
+        <w:rPr>
+          <w:noProof/>
+          <w:lang w:bidi="ar-SA"/>
+        </w:rPr>
+        <w:drawing>
+          <wp:anchor distT="0" distB="0" distL="114300" distR="114300" simplePos="0" relativeHeight="251676672" behindDoc="1" locked="0" layoutInCell="1" allowOverlap="1" wp14:anchorId="6E208827" wp14:editId="71143A60">
+            <wp:simplePos x="0" y="0"/>
+            <wp:positionH relativeFrom="margin">
+              <wp:align>left</wp:align>
+            </wp:positionH>
+            <wp:positionV relativeFrom="paragraph">
+              <wp:posOffset>200025</wp:posOffset>
+            </wp:positionV>
+            <wp:extent cx="4972050" cy="2451735"/>
+            <wp:effectExtent l="0" t="0" r="0" b="5715"/>
+            <wp:wrapTight wrapText="bothSides">
+              <wp:wrapPolygon edited="0">
+                <wp:start x="0" y="0"/>
+                <wp:lineTo x="0" y="21483"/>
+                <wp:lineTo x="21517" y="21483"/>
+                <wp:lineTo x="21517" y="0"/>
+                <wp:lineTo x="0" y="0"/>
+              </wp:wrapPolygon>
+            </wp:wrapTight>
+            <wp:docPr id="20" name="Picture 20"/>
+            <wp:cNvGraphicFramePr>
+              <a:graphicFrameLocks xmlns:a="http://schemas.openxmlformats.org/drawingml/2006/main" noChangeAspect="1"/>
+            </wp:cNvGraphicFramePr>
+            <a:graphic xmlns:a="http://schemas.openxmlformats.org/drawingml/2006/main">
+              <a:graphicData uri="http://schemas.openxmlformats.org/drawingml/2006/picture">
+                <pic:pic xmlns:pic="http://schemas.openxmlformats.org/drawingml/2006/picture">
+                  <pic:nvPicPr>
+                    <pic:cNvPr id="1" name=""/>
+                    <pic:cNvPicPr/>
+                  </pic:nvPicPr>
+                  <pic:blipFill rotWithShape="1">
+                    <a:blip r:embed="rId36">
+                      <a:extLst>
+                        <a:ext uri="{28A0092B-C50C-407E-A947-70E740481C1C}">
+                          <a14:useLocalDpi xmlns:a14="http://schemas.microsoft.com/office/drawing/2010/main" val="0"/>
+                        </a:ext>
+                      </a:extLst>
+                    </a:blip>
+                    <a:srcRect l="10412" t="27311" r="14145" b="26174"/>
+                    <a:stretch/>
+                  </pic:blipFill>
+                  <pic:spPr bwMode="auto">
+                    <a:xfrm>
+                      <a:off x="0" y="0"/>
+                      <a:ext cx="4972050" cy="2451735"/>
+                    </a:xfrm>
+                    <a:prstGeom prst="rect">
+                      <a:avLst/>
+                    </a:prstGeom>
+                    <a:ln>
+                      <a:noFill/>
+                    </a:ln>
+                    <a:extLst>
+                      <a:ext uri="{53640926-AAD7-44D8-BBD7-CCE9431645EC}">
+                        <a14:shadowObscured xmlns:a14="http://schemas.microsoft.com/office/drawing/2010/main"/>
+                      </a:ext>
+                    </a:extLst>
+                  </pic:spPr>
+                </pic:pic>
+              </a:graphicData>
+            </a:graphic>
+            <wp14:sizeRelH relativeFrom="page">
+              <wp14:pctWidth>0</wp14:pctWidth>
+            </wp14:sizeRelH>
+            <wp14:sizeRelV relativeFrom="page">
+              <wp14:pctHeight>0</wp14:pctHeight>
+            </wp14:sizeRelV>
+          </wp:anchor>
+        </w:drawing>
+      </w:r>
+      <w:r>
+        <w:rPr>
+          <w:sz w:val="24"/>
+          <w:szCs w:val="24"/>
+        </w:rPr>
+        <w:t xml:space="preserve">This module has special log in – </w:t>
+      </w:r>
+    </w:p>
+    <w:p>
+      <w:pPr>
+        <w:rPr>
+          <w:sz w:val="24"/>
+          <w:szCs w:val="24"/>
+        </w:rPr>
+      </w:pPr>
+    </w:p>
+    <w:p>
+      <w:pPr>
+        <w:rPr>
+          <w:sz w:val="24"/>
+          <w:szCs w:val="24"/>
+        </w:rPr>
+      </w:pPr>
+    </w:p>
+    <w:p>
+      <w:pPr>
+        <w:rPr>
+          <w:sz w:val="24"/>
+          <w:szCs w:val="24"/>
+        </w:rPr>
+      </w:pPr>
+    </w:p>
+    <w:p>
+      <w:pPr>
+        <w:rPr>
+          <w:sz w:val="24"/>
+          <w:szCs w:val="24"/>
+        </w:rPr>
+      </w:pPr>
+      <w:r>
+        <w:rPr>
+          <w:noProof/>
+          <w:lang w:bidi="ar-SA"/>
+        </w:rPr>
+        <w:drawing>
+          <wp:anchor distT="0" distB="0" distL="114300" distR="114300" simplePos="0" relativeHeight="251680768" behindDoc="1" locked="0" layoutInCell="1" allowOverlap="1" wp14:anchorId="5C436D1E" wp14:editId="21BDFC3B">
+            <wp:simplePos x="0" y="0"/>
+            <wp:positionH relativeFrom="margin">
+              <wp:align>right</wp:align>
+            </wp:positionH>
+            <wp:positionV relativeFrom="paragraph">
+              <wp:posOffset>2548889</wp:posOffset>
+            </wp:positionV>
+            <wp:extent cx="5580380" cy="2771775"/>
+            <wp:effectExtent l="0" t="0" r="1270" b="9525"/>
+            <wp:wrapTight wrapText="bothSides">
+              <wp:wrapPolygon edited="0">
+                <wp:start x="0" y="0"/>
+                <wp:lineTo x="0" y="21526"/>
+                <wp:lineTo x="21531" y="21526"/>
+                <wp:lineTo x="21531" y="0"/>
+                <wp:lineTo x="0" y="0"/>
+              </wp:wrapPolygon>
+            </wp:wrapTight>
+            <wp:docPr id="24" name="Picture 24"/>
+            <wp:cNvGraphicFramePr>
+              <a:graphicFrameLocks xmlns:a="http://schemas.openxmlformats.org/drawingml/2006/main" noChangeAspect="1"/>
+            </wp:cNvGraphicFramePr>
+            <a:graphic xmlns:a="http://schemas.openxmlformats.org/drawingml/2006/main">
+              <a:graphicData uri="http://schemas.openxmlformats.org/drawingml/2006/picture">
+                <pic:pic xmlns:pic="http://schemas.openxmlformats.org/drawingml/2006/picture">
+                  <pic:nvPicPr>
+                    <pic:cNvPr id="1" name=""/>
+                    <pic:cNvPicPr/>
+                  </pic:nvPicPr>
+                  <pic:blipFill rotWithShape="1">
+                    <a:blip r:embed="rId37">
+                      <a:extLst>
+                        <a:ext uri="{28A0092B-C50C-407E-A947-70E740481C1C}">
+                          <a14:useLocalDpi xmlns:a14="http://schemas.microsoft.com/office/drawing/2010/main" val="0"/>
+                        </a:ext>
+                      </a:extLst>
+                    </a:blip>
+                    <a:srcRect t="6828" b="5263"/>
+                    <a:stretch/>
+                  </pic:blipFill>
+                  <pic:spPr bwMode="auto">
+                    <a:xfrm>
+                      <a:off x="0" y="0"/>
+                      <a:ext cx="5580380" cy="2771775"/>
+                    </a:xfrm>
+                    <a:prstGeom prst="rect">
+                      <a:avLst/>
+                    </a:prstGeom>
+                    <a:ln>
+                      <a:noFill/>
+                    </a:ln>
+                    <a:extLst>
+                      <a:ext uri="{53640926-AAD7-44D8-BBD7-CCE9431645EC}">
+                        <a14:shadowObscured xmlns:a14="http://schemas.microsoft.com/office/drawing/2010/main"/>
+                      </a:ext>
+                    </a:extLst>
+                  </pic:spPr>
+                </pic:pic>
+              </a:graphicData>
+            </a:graphic>
+            <wp14:sizeRelH relativeFrom="page">
+              <wp14:pctWidth>0</wp14:pctWidth>
+            </wp14:sizeRelH>
+            <wp14:sizeRelV relativeFrom="page">
+              <wp14:pctHeight>0</wp14:pctHeight>
+            </wp14:sizeRelV>
+          </wp:anchor>
+        </w:drawing>
+      </w:r>
+      <w:r>
+        <w:rPr>
+          <w:noProof/>
+          <w:lang w:bidi="ar-SA"/>
+        </w:rPr>
+        <w:drawing>
+          <wp:anchor distT="0" distB="0" distL="114300" distR="114300" simplePos="0" relativeHeight="251679744" behindDoc="1" locked="0" layoutInCell="1" allowOverlap="1" wp14:anchorId="10821F3B" wp14:editId="6AF4CBF5">
+            <wp:simplePos x="0" y="0"/>
+            <wp:positionH relativeFrom="page">
+              <wp:align>center</wp:align>
+            </wp:positionH>
+            <wp:positionV relativeFrom="paragraph">
+              <wp:posOffset>426720</wp:posOffset>
+            </wp:positionV>
+            <wp:extent cx="5580380" cy="2124075"/>
+            <wp:effectExtent l="0" t="0" r="1270" b="9525"/>
+            <wp:wrapTight wrapText="bothSides">
+              <wp:wrapPolygon edited="0">
+                <wp:start x="0" y="0"/>
+                <wp:lineTo x="0" y="21503"/>
+                <wp:lineTo x="21531" y="21503"/>
+                <wp:lineTo x="21531" y="0"/>
+                <wp:lineTo x="0" y="0"/>
+              </wp:wrapPolygon>
+            </wp:wrapTight>
+            <wp:docPr id="23" name="Picture 23"/>
+            <wp:cNvGraphicFramePr>
+              <a:graphicFrameLocks xmlns:a="http://schemas.openxmlformats.org/drawingml/2006/main" noChangeAspect="1"/>
+            </wp:cNvGraphicFramePr>
+            <a:graphic xmlns:a="http://schemas.openxmlformats.org/drawingml/2006/main">
+              <a:graphicData uri="http://schemas.openxmlformats.org/drawingml/2006/picture">
+                <pic:pic xmlns:pic="http://schemas.openxmlformats.org/drawingml/2006/picture">
+                  <pic:nvPicPr>
+                    <pic:cNvPr id="1" name=""/>
+                    <pic:cNvPicPr/>
+                  </pic:nvPicPr>
+                  <pic:blipFill rotWithShape="1">
+                    <a:blip r:embed="rId38">
+                      <a:extLst>
+                        <a:ext uri="{28A0092B-C50C-407E-A947-70E740481C1C}">
+                          <a14:useLocalDpi xmlns:a14="http://schemas.microsoft.com/office/drawing/2010/main" val="0"/>
+                        </a:ext>
+                      </a:extLst>
+                    </a:blip>
+                    <a:srcRect t="7255" b="45163"/>
+                    <a:stretch/>
+                  </pic:blipFill>
+                  <pic:spPr bwMode="auto">
+                    <a:xfrm>
+                      <a:off x="0" y="0"/>
+                      <a:ext cx="5580380" cy="2124075"/>
+                    </a:xfrm>
+                    <a:prstGeom prst="rect">
+                      <a:avLst/>
+                    </a:prstGeom>
+                    <a:ln>
+                      <a:noFill/>
+                    </a:ln>
+                    <a:extLst>
+                      <a:ext uri="{53640926-AAD7-44D8-BBD7-CCE9431645EC}">
+                        <a14:shadowObscured xmlns:a14="http://schemas.microsoft.com/office/drawing/2010/main"/>
+                      </a:ext>
+                    </a:extLst>
+                  </pic:spPr>
+                </pic:pic>
+              </a:graphicData>
+            </a:graphic>
+            <wp14:sizeRelH relativeFrom="page">
+              <wp14:pctWidth>0</wp14:pctWidth>
+            </wp14:sizeRelH>
+            <wp14:sizeRelV relativeFrom="page">
+              <wp14:pctHeight>0</wp14:pctHeight>
+            </wp14:sizeRelV>
+          </wp:anchor>
+        </w:drawing>
+      </w:r>
+    </w:p>
+    <w:p>
+      <w:pPr>
+        <w:rPr>
+          <w:sz w:val="24"/>
+          <w:szCs w:val="24"/>
+        </w:rPr>
+      </w:pPr>
+    </w:p>
+    <w:p>
+      <w:pPr>
+        <w:rPr>
+          <w:sz w:val="24"/>
+          <w:szCs w:val="24"/>
+        </w:rPr>
+      </w:pPr>
+    </w:p>
+    <w:p>
+      <w:pPr>
+        <w:rPr>
+          <w:sz w:val="24"/>
+          <w:szCs w:val="24"/>
+        </w:rPr>
+      </w:pPr>
+    </w:p>
+    <w:p>
+      <w:pPr>
+        <w:jc w:val="center"/>
+        <w:rPr>
+          <w:i/>
+          <w:sz w:val="44"/>
+          <w:szCs w:val="44"/>
+        </w:rPr>
+      </w:pPr>
+      <w:r>
+        <w:rPr>
+          <w:i/>
+          <w:sz w:val="44"/>
+          <w:szCs w:val="44"/>
+        </w:rPr>
+        <w:lastRenderedPageBreak/>
+        <w:t>Price changing module</w:t>
+      </w:r>
+    </w:p>
+    <w:p>
+      <w:pPr>
+        <w:rPr>
+          <w:sz w:val="44"/>
+          <w:szCs w:val="44"/>
+        </w:rPr>
+      </w:pPr>
+    </w:p>
+    <w:p>
+      <w:pPr>
+        <w:jc w:val="both"/>
+        <w:rPr>
+          <w:sz w:val="24"/>
+          <w:szCs w:val="24"/>
+        </w:rPr>
+      </w:pPr>
+      <w:r>
+        <w:rPr>
+          <w:sz w:val="24"/>
+          <w:szCs w:val="24"/>
+        </w:rPr>
+        <w:t>This also has special log in and authorized persons only can access. Because this is the “Major part of the system”. That controls all prices and percentages in system, which rates are used for bill calculations and employee payment calculations.</w:t>
+      </w:r>
+    </w:p>
+    <w:p>
+      <w:pPr>
+        <w:rPr>
+          <w:sz w:val="24"/>
+          <w:szCs w:val="24"/>
+        </w:rPr>
+      </w:pPr>
+      <w:r>
+        <w:rPr>
+          <w:noProof/>
+          <w:lang w:bidi="ar-SA"/>
+        </w:rPr>
+        <w:drawing>
+          <wp:anchor distT="0" distB="0" distL="114300" distR="114300" simplePos="0" relativeHeight="251678720" behindDoc="1" locked="0" layoutInCell="1" allowOverlap="1" wp14:anchorId="0D632301" wp14:editId="2F428321">
+            <wp:simplePos x="0" y="0"/>
+            <wp:positionH relativeFrom="column">
+              <wp:posOffset>24765</wp:posOffset>
+            </wp:positionH>
+            <wp:positionV relativeFrom="paragraph">
+              <wp:posOffset>2056130</wp:posOffset>
+            </wp:positionV>
+            <wp:extent cx="5580380" cy="3990975"/>
+            <wp:effectExtent l="0" t="0" r="1270" b="9525"/>
+            <wp:wrapTight wrapText="bothSides">
+              <wp:wrapPolygon edited="0">
+                <wp:start x="0" y="0"/>
+                <wp:lineTo x="0" y="21548"/>
+                <wp:lineTo x="21531" y="21548"/>
+                <wp:lineTo x="21531" y="0"/>
+                <wp:lineTo x="0" y="0"/>
+              </wp:wrapPolygon>
+            </wp:wrapTight>
+            <wp:docPr id="22" name="Picture 22"/>
+            <wp:cNvGraphicFramePr>
+              <a:graphicFrameLocks xmlns:a="http://schemas.openxmlformats.org/drawingml/2006/main" noChangeAspect="1"/>
+            </wp:cNvGraphicFramePr>
+            <a:graphic xmlns:a="http://schemas.openxmlformats.org/drawingml/2006/main">
+              <a:graphicData uri="http://schemas.openxmlformats.org/drawingml/2006/picture">
+                <pic:pic xmlns:pic="http://schemas.openxmlformats.org/drawingml/2006/picture">
+                  <pic:nvPicPr>
+                    <pic:cNvPr id="1" name=""/>
+                    <pic:cNvPicPr/>
+                  </pic:nvPicPr>
+                  <pic:blipFill rotWithShape="1">
+                    <a:blip r:embed="rId39">
+                      <a:extLst>
+                        <a:ext uri="{28A0092B-C50C-407E-A947-70E740481C1C}">
+                          <a14:useLocalDpi xmlns:a14="http://schemas.microsoft.com/office/drawing/2010/main" val="0"/>
+                        </a:ext>
+                      </a:extLst>
+                    </a:blip>
+                    <a:srcRect t="6614" b="3982"/>
+                    <a:stretch/>
+                  </pic:blipFill>
+                  <pic:spPr bwMode="auto">
+                    <a:xfrm>
+                      <a:off x="0" y="0"/>
+                      <a:ext cx="5580380" cy="3990975"/>
+                    </a:xfrm>
+                    <a:prstGeom prst="rect">
+                      <a:avLst/>
+                    </a:prstGeom>
+                    <a:ln>
+                      <a:noFill/>
+                    </a:ln>
+                    <a:extLst>
+                      <a:ext uri="{53640926-AAD7-44D8-BBD7-CCE9431645EC}">
+                        <a14:shadowObscured xmlns:a14="http://schemas.microsoft.com/office/drawing/2010/main"/>
+                      </a:ext>
+                    </a:extLst>
+                  </pic:spPr>
+                </pic:pic>
+              </a:graphicData>
+            </a:graphic>
+            <wp14:sizeRelH relativeFrom="page">
+              <wp14:pctWidth>0</wp14:pctWidth>
+            </wp14:sizeRelH>
+            <wp14:sizeRelV relativeFrom="page">
+              <wp14:pctHeight>0</wp14:pctHeight>
+            </wp14:sizeRelV>
+          </wp:anchor>
+        </w:drawing>
+      </w:r>
+      <w:bookmarkStart w:id="190" w:name="_GoBack"/>
+      <w:r>
+        <w:rPr>
+          <w:noProof/>
+          <w:sz w:val="24"/>
+          <w:szCs w:val="24"/>
+          <w:lang w:bidi="ar-SA"/>
+        </w:rPr>
+        <w:drawing>
+          <wp:anchor distT="0" distB="0" distL="114300" distR="114300" simplePos="0" relativeHeight="251677696" behindDoc="1" locked="0" layoutInCell="1" allowOverlap="1">
+            <wp:simplePos x="0" y="0"/>
+            <wp:positionH relativeFrom="page">
+              <wp:align>center</wp:align>
+            </wp:positionH>
+            <wp:positionV relativeFrom="paragraph">
+              <wp:posOffset>37465</wp:posOffset>
+            </wp:positionV>
+            <wp:extent cx="3595623" cy="1771650"/>
+            <wp:effectExtent l="0" t="0" r="5080" b="0"/>
+            <wp:wrapTight wrapText="bothSides">
+              <wp:wrapPolygon edited="0">
+                <wp:start x="0" y="0"/>
+                <wp:lineTo x="0" y="21368"/>
+                <wp:lineTo x="21516" y="21368"/>
+                <wp:lineTo x="21516" y="0"/>
+                <wp:lineTo x="0" y="0"/>
+              </wp:wrapPolygon>
+            </wp:wrapTight>
+            <wp:docPr id="21" name="Picture 21"/>
+            <wp:cNvGraphicFramePr>
+              <a:graphicFrameLocks xmlns:a="http://schemas.openxmlformats.org/drawingml/2006/main" noChangeAspect="1"/>
+            </wp:cNvGraphicFramePr>
+            <a:graphic xmlns:a="http://schemas.openxmlformats.org/drawingml/2006/main">
+              <a:graphicData uri="http://schemas.openxmlformats.org/drawingml/2006/picture">
+                <pic:pic xmlns:pic="http://schemas.openxmlformats.org/drawingml/2006/picture">
+                  <pic:nvPicPr>
+                    <pic:cNvPr id="0" name="Picture 2"/>
+                    <pic:cNvPicPr>
+                      <a:picLocks noChangeAspect="1" noChangeArrowheads="1"/>
+                    </pic:cNvPicPr>
+                  </pic:nvPicPr>
+                  <pic:blipFill>
+                    <a:blip r:embed="rId40">
+                      <a:extLst>
+                        <a:ext uri="{28A0092B-C50C-407E-A947-70E740481C1C}">
+                          <a14:useLocalDpi xmlns:a14="http://schemas.microsoft.com/office/drawing/2010/main" val="0"/>
+                        </a:ext>
+                      </a:extLst>
+                    </a:blip>
+                    <a:srcRect/>
+                    <a:stretch>
+                      <a:fillRect/>
+                    </a:stretch>
+                  </pic:blipFill>
+                  <pic:spPr bwMode="auto">
+                    <a:xfrm>
+                      <a:off x="0" y="0"/>
+                      <a:ext cx="3595623" cy="1771650"/>
+                    </a:xfrm>
+                    <a:prstGeom prst="rect">
+                      <a:avLst/>
+                    </a:prstGeom>
+                    <a:noFill/>
+                  </pic:spPr>
+                </pic:pic>
+              </a:graphicData>
+            </a:graphic>
+            <wp14:sizeRelH relativeFrom="page">
+              <wp14:pctWidth>0</wp14:pctWidth>
+            </wp14:sizeRelH>
+            <wp14:sizeRelV relativeFrom="page">
+              <wp14:pctHeight>0</wp14:pctHeight>
+            </wp14:sizeRelV>
+          </wp:anchor>
+        </w:drawing>
+      </w:r>
+      <w:bookmarkEnd w:id="190"/>
+    </w:p>
     <w:sectPr>
       <w:type w:val="continuous"/>
       <w:pgSz w:w="11907" w:h="16839" w:code="9"/>
@@ -10278,7 +11789,7 @@
           <w:rPr>
             <w:noProof/>
           </w:rPr>
-          <w:t>19</w:t>
+          <w:t>23</w:t>
         </w:r>
         <w:r>
           <w:rPr>
@@ -12541,6 +14052,119 @@
     </w:lvl>
   </w:abstractNum>
   <w:abstractNum w:abstractNumId="20">
+    <w:nsid w:val="66D54AC2"/>
+    <w:multiLevelType w:val="hybridMultilevel"/>
+    <w:tmpl w:val="4F389172"/>
+    <w:lvl w:ilvl="0" w:tplc="04090001">
+      <w:start w:val="1"/>
+      <w:numFmt w:val="bullet"/>
+      <w:lvlText w:val=""/>
+      <w:lvlJc w:val="left"/>
+      <w:pPr>
+        <w:ind w:left="720" w:hanging="360"/>
+      </w:pPr>
+      <w:rPr>
+        <w:rFonts w:ascii="Symbol" w:hAnsi="Symbol" w:hint="default"/>
+      </w:rPr>
+    </w:lvl>
+    <w:lvl w:ilvl="1" w:tplc="04090003" w:tentative="1">
+      <w:start w:val="1"/>
+      <w:numFmt w:val="bullet"/>
+      <w:lvlText w:val="o"/>
+      <w:lvlJc w:val="left"/>
+      <w:pPr>
+        <w:ind w:left="1440" w:hanging="360"/>
+      </w:pPr>
+      <w:rPr>
+        <w:rFonts w:ascii="Courier New" w:hAnsi="Courier New" w:cs="Courier New" w:hint="default"/>
+      </w:rPr>
+    </w:lvl>
+    <w:lvl w:ilvl="2" w:tplc="04090005" w:tentative="1">
+      <w:start w:val="1"/>
+      <w:numFmt w:val="bullet"/>
+      <w:lvlText w:val=""/>
+      <w:lvlJc w:val="left"/>
+      <w:pPr>
+        <w:ind w:left="2160" w:hanging="360"/>
+      </w:pPr>
+      <w:rPr>
+        <w:rFonts w:ascii="Wingdings" w:hAnsi="Wingdings" w:hint="default"/>
+      </w:rPr>
+    </w:lvl>
+    <w:lvl w:ilvl="3" w:tplc="04090001" w:tentative="1">
+      <w:start w:val="1"/>
+      <w:numFmt w:val="bullet"/>
+      <w:lvlText w:val=""/>
+      <w:lvlJc w:val="left"/>
+      <w:pPr>
+        <w:ind w:left="2880" w:hanging="360"/>
+      </w:pPr>
+      <w:rPr>
+        <w:rFonts w:ascii="Symbol" w:hAnsi="Symbol" w:hint="default"/>
+      </w:rPr>
+    </w:lvl>
+    <w:lvl w:ilvl="4" w:tplc="04090003" w:tentative="1">
+      <w:start w:val="1"/>
+      <w:numFmt w:val="bullet"/>
+      <w:lvlText w:val="o"/>
+      <w:lvlJc w:val="left"/>
+      <w:pPr>
+        <w:ind w:left="3600" w:hanging="360"/>
+      </w:pPr>
+      <w:rPr>
+        <w:rFonts w:ascii="Courier New" w:hAnsi="Courier New" w:cs="Courier New" w:hint="default"/>
+      </w:rPr>
+    </w:lvl>
+    <w:lvl w:ilvl="5" w:tplc="04090005" w:tentative="1">
+      <w:start w:val="1"/>
+      <w:numFmt w:val="bullet"/>
+      <w:lvlText w:val=""/>
+      <w:lvlJc w:val="left"/>
+      <w:pPr>
+        <w:ind w:left="4320" w:hanging="360"/>
+      </w:pPr>
+      <w:rPr>
+        <w:rFonts w:ascii="Wingdings" w:hAnsi="Wingdings" w:hint="default"/>
+      </w:rPr>
+    </w:lvl>
+    <w:lvl w:ilvl="6" w:tplc="04090001" w:tentative="1">
+      <w:start w:val="1"/>
+      <w:numFmt w:val="bullet"/>
+      <w:lvlText w:val=""/>
+      <w:lvlJc w:val="left"/>
+      <w:pPr>
+        <w:ind w:left="5040" w:hanging="360"/>
+      </w:pPr>
+      <w:rPr>
+        <w:rFonts w:ascii="Symbol" w:hAnsi="Symbol" w:hint="default"/>
+      </w:rPr>
+    </w:lvl>
+    <w:lvl w:ilvl="7" w:tplc="04090003" w:tentative="1">
+      <w:start w:val="1"/>
+      <w:numFmt w:val="bullet"/>
+      <w:lvlText w:val="o"/>
+      <w:lvlJc w:val="left"/>
+      <w:pPr>
+        <w:ind w:left="5760" w:hanging="360"/>
+      </w:pPr>
+      <w:rPr>
+        <w:rFonts w:ascii="Courier New" w:hAnsi="Courier New" w:cs="Courier New" w:hint="default"/>
+      </w:rPr>
+    </w:lvl>
+    <w:lvl w:ilvl="8" w:tplc="04090005" w:tentative="1">
+      <w:start w:val="1"/>
+      <w:numFmt w:val="bullet"/>
+      <w:lvlText w:val=""/>
+      <w:lvlJc w:val="left"/>
+      <w:pPr>
+        <w:ind w:left="6480" w:hanging="360"/>
+      </w:pPr>
+      <w:rPr>
+        <w:rFonts w:ascii="Wingdings" w:hAnsi="Wingdings" w:hint="default"/>
+      </w:rPr>
+    </w:lvl>
+  </w:abstractNum>
+  <w:abstractNum w:abstractNumId="21">
     <w:nsid w:val="73107BC9"/>
     <w:multiLevelType w:val="hybridMultilevel"/>
     <w:tmpl w:val="5C7C9C82"/>
@@ -12653,7 +14277,7 @@
       </w:rPr>
     </w:lvl>
   </w:abstractNum>
-  <w:abstractNum w:abstractNumId="21">
+  <w:abstractNum w:abstractNumId="22">
     <w:nsid w:val="7446794D"/>
     <w:multiLevelType w:val="hybridMultilevel"/>
     <w:tmpl w:val="949CACBE"/>
@@ -12766,7 +14390,7 @@
       </w:rPr>
     </w:lvl>
   </w:abstractNum>
-  <w:abstractNum w:abstractNumId="22">
+  <w:abstractNum w:abstractNumId="23">
     <w:nsid w:val="757E32B6"/>
     <w:multiLevelType w:val="multilevel"/>
     <w:tmpl w:val="8FCE747E"/>
@@ -12879,7 +14503,7 @@
       </w:rPr>
     </w:lvl>
   </w:abstractNum>
-  <w:abstractNum w:abstractNumId="23">
+  <w:abstractNum w:abstractNumId="24">
     <w:nsid w:val="7A0A228E"/>
     <w:multiLevelType w:val="hybridMultilevel"/>
     <w:tmpl w:val="9266F072"/>
@@ -12996,7 +14620,7 @@
     <w:abstractNumId w:val="12"/>
   </w:num>
   <w:num w:numId="2">
-    <w:abstractNumId w:val="23"/>
+    <w:abstractNumId w:val="24"/>
   </w:num>
   <w:num w:numId="3">
     <w:abstractNumId w:val="8"/>
@@ -13005,7 +14629,7 @@
     <w:abstractNumId w:val="11"/>
   </w:num>
   <w:num w:numId="5">
-    <w:abstractNumId w:val="20"/>
+    <w:abstractNumId w:val="21"/>
   </w:num>
   <w:num w:numId="6">
     <w:abstractNumId w:val="2"/>
@@ -13017,7 +14641,7 @@
     <w:abstractNumId w:val="18"/>
   </w:num>
   <w:num w:numId="9">
-    <w:abstractNumId w:val="22"/>
+    <w:abstractNumId w:val="23"/>
   </w:num>
   <w:num w:numId="10">
     <w:abstractNumId w:val="10"/>
@@ -13053,7 +14677,7 @@
     <w:abstractNumId w:val="6"/>
   </w:num>
   <w:num w:numId="21">
-    <w:abstractNumId w:val="21"/>
+    <w:abstractNumId w:val="22"/>
   </w:num>
   <w:num w:numId="22">
     <w:abstractNumId w:val="13"/>
@@ -13064,7 +14688,10 @@
   <w:num w:numId="24">
     <w:abstractNumId w:val="15"/>
   </w:num>
-  <w:numIdMacAtCleanup w:val="24"/>
+  <w:num w:numId="25">
+    <w:abstractNumId w:val="20"/>
+  </w:num>
+  <w:numIdMacAtCleanup w:val="25"/>
 </w:numbering>
 </file>
 
@@ -14088,7 +15715,7 @@
 </file>
 
 <file path=customXml/itemProps1.xml><?xml version="1.0" encoding="utf-8"?>
-<ds:datastoreItem xmlns:ds="http://schemas.openxmlformats.org/officeDocument/2006/customXml" ds:itemID="{FAE3CEF4-3F6E-4C95-9FB1-EC63E4B67391}">
+<ds:datastoreItem xmlns:ds="http://schemas.openxmlformats.org/officeDocument/2006/customXml" ds:itemID="{C75EC2FC-9023-4DC6-9A51-D99B9A7E73C3}">
   <ds:schemaRefs>
     <ds:schemaRef ds:uri="http://schemas.openxmlformats.org/officeDocument/2006/bibliography"/>
   </ds:schemaRefs>

</xml_diff>

<commit_message>
cv folder Signed-off-by: Lahiru-pramod <lahirupramod41@gmail.com>
</commit_message>
<xml_diff>
--- a/Project report/Individual Report.docx
+++ b/Project report/Individual Report.docx
@@ -14339,7 +14339,7 @@
           <w:rPr>
             <w:noProof/>
           </w:rPr>
-          <w:t>1</w:t>
+          <w:t>21</w:t>
         </w:r>
         <w:r>
           <w:rPr>
@@ -19088,7 +19088,7 @@
 </file>
 
 <file path=customXml/itemProps1.xml><?xml version="1.0" encoding="utf-8"?>
-<ds:datastoreItem xmlns:ds="http://schemas.openxmlformats.org/officeDocument/2006/customXml" ds:itemID="{81CB3092-4C41-443F-8909-D2C3818B81EB}">
+<ds:datastoreItem xmlns:ds="http://schemas.openxmlformats.org/officeDocument/2006/customXml" ds:itemID="{15CE3761-F3DC-4271-8689-008AD6FD8CC9}">
   <ds:schemaRefs>
     <ds:schemaRef ds:uri="http://schemas.openxmlformats.org/officeDocument/2006/bibliography"/>
   </ds:schemaRefs>

</xml_diff>